<commit_message>
correction accent dans description sujet
</commit_message>
<xml_diff>
--- a/2specification_analyse_conception_Milorme_PierreBob_Rodely_Surlin.docx.docx
+++ b/2specification_analyse_conception_Milorme_PierreBob_Rodely_Surlin.docx.docx
@@ -72,25 +72,17 @@
           <w:rFonts w:ascii="Arial" w:eastAsia="Times New Roman" w:hAnsi="Arial" w:cs="Arial"/>
           <w:sz w:val="24"/>
           <w:szCs w:val="24"/>
-        </w:rPr>
-      </w:pPr>
-      <w:proofErr w:type="spellStart"/>
+          <w:lang w:val="fr-FR"/>
+        </w:rPr>
+      </w:pPr>
       <w:r>
         <w:rPr>
           <w:rFonts w:ascii="Arial" w:eastAsia="Times New Roman" w:hAnsi="Arial" w:cs="Arial"/>
           <w:sz w:val="24"/>
           <w:szCs w:val="24"/>
-        </w:rPr>
-        <w:t>Université</w:t>
-      </w:r>
-      <w:proofErr w:type="spellEnd"/>
-      <w:r>
-        <w:rPr>
-          <w:rFonts w:ascii="Arial" w:eastAsia="Times New Roman" w:hAnsi="Arial" w:cs="Arial"/>
-          <w:sz w:val="24"/>
-          <w:szCs w:val="24"/>
-        </w:rPr>
-        <w:t xml:space="preserve"> Cote d’Azur / FDS</w:t>
+          <w:lang w:val="fr-FR"/>
+        </w:rPr>
+        <w:t>Université Cote d’Azur / FDS</w:t>
       </w:r>
     </w:p>
     <w:p>
@@ -103,6 +95,7 @@
           <w:sz w:val="28"/>
           <w:szCs w:val="28"/>
           <w:u w:val="single"/>
+          <w:lang w:val="fr-FR"/>
         </w:rPr>
       </w:pPr>
       <w:r>
@@ -110,6 +103,7 @@
           <w:rFonts w:ascii="Arial" w:eastAsia="Times New Roman" w:hAnsi="Arial" w:cs="Arial"/>
           <w:sz w:val="28"/>
           <w:szCs w:val="28"/>
+          <w:lang w:val="fr-FR"/>
         </w:rPr>
         <w:br/>
       </w:r>
@@ -120,8 +114,9 @@
           <w:sz w:val="28"/>
           <w:szCs w:val="28"/>
           <w:u w:val="single"/>
-        </w:rPr>
-        <w:t xml:space="preserve">Travail </w:t>
+          <w:lang w:val="fr-FR"/>
+        </w:rPr>
+        <w:t xml:space="preserve">Travail Pratique Transversal MCD Merise, Schéma de types SQL3, PLSQL, DBA1 et </w:t>
       </w:r>
       <w:proofErr w:type="spellStart"/>
       <w:r>
@@ -131,8 +126,9 @@
           <w:sz w:val="28"/>
           <w:szCs w:val="28"/>
           <w:u w:val="single"/>
-        </w:rPr>
-        <w:t>Pratique</w:t>
+          <w:lang w:val="fr-FR"/>
+        </w:rPr>
+        <w:t>Tuning</w:t>
       </w:r>
       <w:proofErr w:type="spellEnd"/>
       <w:r>
@@ -142,74 +138,9 @@
           <w:sz w:val="28"/>
           <w:szCs w:val="28"/>
           <w:u w:val="single"/>
-        </w:rPr>
-        <w:t xml:space="preserve"> Transversal MCD </w:t>
-      </w:r>
-      <w:proofErr w:type="spellStart"/>
-      <w:r>
-        <w:rPr>
-          <w:rFonts w:ascii="Arial" w:hAnsi="Arial" w:cs="Arial"/>
-          <w:color w:val="000000"/>
-          <w:sz w:val="28"/>
-          <w:szCs w:val="28"/>
-          <w:u w:val="single"/>
-        </w:rPr>
-        <w:t>Merise</w:t>
-      </w:r>
-      <w:proofErr w:type="spellEnd"/>
-      <w:r>
-        <w:rPr>
-          <w:rFonts w:ascii="Arial" w:hAnsi="Arial" w:cs="Arial"/>
-          <w:color w:val="000000"/>
-          <w:sz w:val="28"/>
-          <w:szCs w:val="28"/>
-          <w:u w:val="single"/>
-        </w:rPr>
-        <w:t xml:space="preserve">, </w:t>
-      </w:r>
-      <w:proofErr w:type="spellStart"/>
-      <w:r>
-        <w:rPr>
-          <w:rFonts w:ascii="Arial" w:hAnsi="Arial" w:cs="Arial"/>
-          <w:color w:val="000000"/>
-          <w:sz w:val="28"/>
-          <w:szCs w:val="28"/>
-          <w:u w:val="single"/>
-        </w:rPr>
-        <w:t>Schéma</w:t>
-      </w:r>
-      <w:proofErr w:type="spellEnd"/>
-      <w:r>
-        <w:rPr>
-          <w:rFonts w:ascii="Arial" w:hAnsi="Arial" w:cs="Arial"/>
-          <w:color w:val="000000"/>
-          <w:sz w:val="28"/>
-          <w:szCs w:val="28"/>
-          <w:u w:val="single"/>
-        </w:rPr>
-        <w:t xml:space="preserve"> de types SQL3, PLSQL, DBA1 </w:t>
-      </w:r>
-      <w:proofErr w:type="gramStart"/>
-      <w:r>
-        <w:rPr>
-          <w:rFonts w:ascii="Arial" w:hAnsi="Arial" w:cs="Arial"/>
-          <w:color w:val="000000"/>
-          <w:sz w:val="28"/>
-          <w:szCs w:val="28"/>
-          <w:u w:val="single"/>
-        </w:rPr>
-        <w:t>et</w:t>
-      </w:r>
-      <w:proofErr w:type="gramEnd"/>
-      <w:r>
-        <w:rPr>
-          <w:rFonts w:ascii="Arial" w:hAnsi="Arial" w:cs="Arial"/>
-          <w:color w:val="000000"/>
-          <w:sz w:val="28"/>
-          <w:szCs w:val="28"/>
-          <w:u w:val="single"/>
-        </w:rPr>
-        <w:t xml:space="preserve"> Tuning de BDR</w:t>
+          <w:lang w:val="fr-FR"/>
+        </w:rPr>
+        <w:t xml:space="preserve"> de BDR</w:t>
       </w:r>
     </w:p>
     <w:p>
@@ -229,6 +160,7 @@
           <w:rFonts w:ascii="Arial" w:eastAsia="Times New Roman" w:hAnsi="Arial" w:cs="Arial"/>
           <w:sz w:val="40"/>
           <w:szCs w:val="40"/>
+          <w:lang w:val="fr-FR"/>
         </w:rPr>
         <w:br/>
       </w:r>
@@ -614,11 +546,18 @@
           <w:rStyle w:val="fontstyle01"/>
         </w:rPr>
       </w:pPr>
-      <w:bookmarkStart w:id="0" w:name="_GoBack"/>
-      <w:bookmarkEnd w:id="0"/>
     </w:p>
     <w:sdt>
       <w:sdtPr>
+        <w:rPr>
+          <w:rFonts w:asciiTheme="minorHAnsi" w:eastAsiaTheme="minorHAnsi" w:hAnsiTheme="minorHAnsi" w:cstheme="minorBidi"/>
+          <w:b w:val="0"/>
+          <w:bCs w:val="0"/>
+          <w:color w:val="auto"/>
+          <w:sz w:val="22"/>
+          <w:szCs w:val="22"/>
+          <w:lang w:eastAsia="en-US"/>
+        </w:rPr>
         <w:id w:val="321773888"/>
         <w:docPartObj>
           <w:docPartGallery w:val="Table of Contents"/>
@@ -627,12 +566,7 @@
       </w:sdtPr>
       <w:sdtEndPr>
         <w:rPr>
-          <w:rFonts w:asciiTheme="minorHAnsi" w:eastAsiaTheme="minorHAnsi" w:hAnsiTheme="minorHAnsi" w:cstheme="minorBidi"/>
           <w:noProof/>
-          <w:color w:val="auto"/>
-          <w:sz w:val="22"/>
-          <w:szCs w:val="22"/>
-          <w:lang w:eastAsia="en-US"/>
         </w:rPr>
       </w:sdtEndPr>
       <w:sdtContent>
@@ -682,12 +616,13 @@
           <w:r>
             <w:fldChar w:fldCharType="separate"/>
           </w:r>
-          <w:hyperlink w:anchor="_Toc172658184" w:history="1">
+          <w:hyperlink w:anchor="_Toc172659625" w:history="1">
             <w:r>
               <w:rPr>
                 <w:rStyle w:val="Hyperlink"/>
                 <w:rFonts w:ascii="Arial" w:hAnsi="Arial" w:cs="Arial"/>
                 <w:noProof/>
+                <w:lang w:val="fr-FR"/>
               </w:rPr>
               <w:t>1.1</w:t>
             </w:r>
@@ -703,6 +638,7 @@
                 <w:rStyle w:val="Hyperlink"/>
                 <w:rFonts w:ascii="Arial" w:hAnsi="Arial" w:cs="Arial"/>
                 <w:noProof/>
+                <w:lang w:val="fr-FR"/>
               </w:rPr>
               <w:t>Projet MCD MERISE, Schéma de types, SQL3, PLSQL</w:t>
             </w:r>
@@ -725,7 +661,7 @@
                 <w:noProof/>
                 <w:webHidden/>
               </w:rPr>
-              <w:instrText xml:space="preserve"> PAGEREF _Toc172658184 \h </w:instrText>
+              <w:instrText xml:space="preserve"> PAGEREF _Toc172659625 \h </w:instrText>
             </w:r>
             <w:r>
               <w:rPr>
@@ -767,12 +703,13 @@
               <w:noProof/>
             </w:rPr>
           </w:pPr>
-          <w:hyperlink w:anchor="_Toc172658185" w:history="1">
+          <w:hyperlink w:anchor="_Toc172659626" w:history="1">
             <w:r>
               <w:rPr>
                 <w:rStyle w:val="Hyperlink"/>
                 <w:rFonts w:ascii="Arial" w:hAnsi="Arial" w:cs="Arial"/>
                 <w:noProof/>
+                <w:lang w:val="fr-FR"/>
               </w:rPr>
               <w:t>1.1 Choix du sujet</w:t>
             </w:r>
@@ -795,7 +732,7 @@
                 <w:noProof/>
                 <w:webHidden/>
               </w:rPr>
-              <w:instrText xml:space="preserve"> PAGEREF _Toc172658185 \h </w:instrText>
+              <w:instrText xml:space="preserve"> PAGEREF _Toc172659626 \h </w:instrText>
             </w:r>
             <w:r>
               <w:rPr>
@@ -838,7 +775,7 @@
               <w:noProof/>
             </w:rPr>
           </w:pPr>
-          <w:hyperlink w:anchor="_Toc172658186" w:history="1">
+          <w:hyperlink w:anchor="_Toc172659627" w:history="1">
             <w:r>
               <w:rPr>
                 <w:rStyle w:val="Hyperlink"/>
@@ -880,7 +817,7 @@
                 <w:noProof/>
                 <w:webHidden/>
               </w:rPr>
-              <w:instrText xml:space="preserve"> PAGEREF _Toc172658186 \h </w:instrText>
+              <w:instrText xml:space="preserve"> PAGEREF _Toc172659627 \h </w:instrText>
             </w:r>
             <w:r>
               <w:rPr>
@@ -923,7 +860,7 @@
               <w:noProof/>
             </w:rPr>
           </w:pPr>
-          <w:hyperlink w:anchor="_Toc172658187" w:history="1">
+          <w:hyperlink w:anchor="_Toc172659628" w:history="1">
             <w:r>
               <w:rPr>
                 <w:rStyle w:val="Hyperlink"/>
@@ -966,7 +903,7 @@
                 <w:noProof/>
                 <w:webHidden/>
               </w:rPr>
-              <w:instrText xml:space="preserve"> PAGEREF _Toc172658187 \h </w:instrText>
+              <w:instrText xml:space="preserve"> PAGEREF _Toc172659628 \h </w:instrText>
             </w:r>
             <w:r>
               <w:rPr>
@@ -1008,12 +945,13 @@
               <w:noProof/>
             </w:rPr>
           </w:pPr>
-          <w:hyperlink w:anchor="_Toc172658188" w:history="1">
+          <w:hyperlink w:anchor="_Toc172659629" w:history="1">
             <w:r>
               <w:rPr>
                 <w:rStyle w:val="Hyperlink"/>
                 <w:rFonts w:ascii="Arial" w:hAnsi="Arial" w:cs="Arial"/>
                 <w:noProof/>
+                <w:lang w:val="fr-FR"/>
               </w:rPr>
               <w:t>1.2.2 La description textuelles des requêtes de mise à jour</w:t>
             </w:r>
@@ -1036,7 +974,7 @@
                 <w:noProof/>
                 <w:webHidden/>
               </w:rPr>
-              <w:instrText xml:space="preserve"> PAGEREF _Toc172658188 \h </w:instrText>
+              <w:instrText xml:space="preserve"> PAGEREF _Toc172659629 \h </w:instrText>
             </w:r>
             <w:r>
               <w:rPr>
@@ -1078,12 +1016,13 @@
               <w:noProof/>
             </w:rPr>
           </w:pPr>
-          <w:hyperlink w:anchor="_Toc172658189" w:history="1">
+          <w:hyperlink w:anchor="_Toc172659630" w:history="1">
             <w:r>
               <w:rPr>
                 <w:rStyle w:val="Hyperlink"/>
                 <w:rFonts w:ascii="Arial" w:hAnsi="Arial" w:cs="Arial"/>
                 <w:noProof/>
+                <w:lang w:val="fr-FR"/>
               </w:rPr>
               <w:t>1.2.3 La description textuelles des requêtes de suppression</w:t>
             </w:r>
@@ -1106,7 +1045,7 @@
                 <w:noProof/>
                 <w:webHidden/>
               </w:rPr>
-              <w:instrText xml:space="preserve"> PAGEREF _Toc172658189 \h </w:instrText>
+              <w:instrText xml:space="preserve"> PAGEREF _Toc172659630 \h </w:instrText>
             </w:r>
             <w:r>
               <w:rPr>
@@ -1148,12 +1087,13 @@
               <w:noProof/>
             </w:rPr>
           </w:pPr>
-          <w:hyperlink w:anchor="_Toc172658190" w:history="1">
+          <w:hyperlink w:anchor="_Toc172659631" w:history="1">
             <w:r>
               <w:rPr>
                 <w:rStyle w:val="Hyperlink"/>
                 <w:rFonts w:ascii="Arial" w:hAnsi="Arial" w:cs="Arial"/>
                 <w:noProof/>
+                <w:lang w:val="fr-FR"/>
               </w:rPr>
               <w:t>1.2.4 La description textuelles des requêtes de consultation</w:t>
             </w:r>
@@ -1176,7 +1116,7 @@
                 <w:noProof/>
                 <w:webHidden/>
               </w:rPr>
-              <w:instrText xml:space="preserve"> PAGEREF _Toc172658190 \h </w:instrText>
+              <w:instrText xml:space="preserve"> PAGEREF _Toc172659631 \h </w:instrText>
             </w:r>
             <w:r>
               <w:rPr>
@@ -1218,12 +1158,13 @@
               <w:noProof/>
             </w:rPr>
           </w:pPr>
-          <w:hyperlink w:anchor="_Toc172658191" w:history="1">
+          <w:hyperlink w:anchor="_Toc172659632" w:history="1">
             <w:r>
               <w:rPr>
                 <w:rStyle w:val="Hyperlink"/>
                 <w:rFonts w:ascii="Arial" w:hAnsi="Arial" w:cs="Arial"/>
                 <w:noProof/>
+                <w:lang w:val="fr-FR"/>
               </w:rPr>
               <w:t>1.2.5 Le dictionnaire de données MERISE</w:t>
             </w:r>
@@ -1246,7 +1187,7 @@
                 <w:noProof/>
                 <w:webHidden/>
               </w:rPr>
-              <w:instrText xml:space="preserve"> PAGEREF _Toc172658191 \h </w:instrText>
+              <w:instrText xml:space="preserve"> PAGEREF _Toc172659632 \h </w:instrText>
             </w:r>
             <w:r>
               <w:rPr>
@@ -1288,12 +1229,13 @@
               <w:noProof/>
             </w:rPr>
           </w:pPr>
-          <w:hyperlink w:anchor="_Toc172658192" w:history="1">
+          <w:hyperlink w:anchor="_Toc172659633" w:history="1">
             <w:r>
               <w:rPr>
                 <w:rStyle w:val="Hyperlink"/>
                 <w:rFonts w:ascii="Arial" w:hAnsi="Arial" w:cs="Arial"/>
                 <w:noProof/>
+                <w:lang w:val="fr-FR"/>
               </w:rPr>
               <w:t>1.2.6 La description textuelles des associations</w:t>
             </w:r>
@@ -1316,7 +1258,7 @@
                 <w:noProof/>
                 <w:webHidden/>
               </w:rPr>
-              <w:instrText xml:space="preserve"> PAGEREF _Toc172658192 \h </w:instrText>
+              <w:instrText xml:space="preserve"> PAGEREF _Toc172659633 \h </w:instrText>
             </w:r>
             <w:r>
               <w:rPr>
@@ -1358,12 +1300,13 @@
               <w:noProof/>
             </w:rPr>
           </w:pPr>
-          <w:hyperlink w:anchor="_Toc172658193" w:history="1">
+          <w:hyperlink w:anchor="_Toc172659634" w:history="1">
             <w:r>
               <w:rPr>
                 <w:rStyle w:val="Hyperlink"/>
                 <w:rFonts w:ascii="Arial" w:hAnsi="Arial" w:cs="Arial"/>
                 <w:noProof/>
+                <w:lang w:val="fr-FR"/>
               </w:rPr>
               <w:t>1.2.7 La définition du Modèle Entité-Association MERISE</w:t>
             </w:r>
@@ -1386,7 +1329,7 @@
                 <w:noProof/>
                 <w:webHidden/>
               </w:rPr>
-              <w:instrText xml:space="preserve"> PAGEREF _Toc172658193 \h </w:instrText>
+              <w:instrText xml:space="preserve"> PAGEREF _Toc172659634 \h </w:instrText>
             </w:r>
             <w:r>
               <w:rPr>
@@ -1428,12 +1371,13 @@
               <w:noProof/>
             </w:rPr>
           </w:pPr>
-          <w:hyperlink w:anchor="_Toc172658194" w:history="1">
+          <w:hyperlink w:anchor="_Toc172659635" w:history="1">
             <w:r>
               <w:rPr>
                 <w:rStyle w:val="Hyperlink"/>
                 <w:rFonts w:ascii="Arial" w:hAnsi="Arial" w:cs="Arial"/>
                 <w:noProof/>
+                <w:lang w:val="fr-FR"/>
               </w:rPr>
               <w:t>1.2.8 La définition du schéma de type à partir du modèle conceptual</w:t>
             </w:r>
@@ -1456,7 +1400,7 @@
                 <w:noProof/>
                 <w:webHidden/>
               </w:rPr>
-              <w:instrText xml:space="preserve"> PAGEREF _Toc172658194 \h </w:instrText>
+              <w:instrText xml:space="preserve"> PAGEREF _Toc172659635 \h </w:instrText>
             </w:r>
             <w:r>
               <w:rPr>
@@ -1498,12 +1442,13 @@
               <w:noProof/>
             </w:rPr>
           </w:pPr>
-          <w:hyperlink w:anchor="_Toc172658195" w:history="1">
+          <w:hyperlink w:anchor="_Toc172659636" w:history="1">
             <w:r>
               <w:rPr>
                 <w:rStyle w:val="Hyperlink"/>
                 <w:rFonts w:ascii="Arial" w:hAnsi="Arial" w:cs="Arial"/>
                 <w:noProof/>
+                <w:lang w:val="fr-FR"/>
               </w:rPr>
               <w:t>1.2.9 Spécification méthodes dans chaque type</w:t>
             </w:r>
@@ -1526,7 +1471,7 @@
                 <w:noProof/>
                 <w:webHidden/>
               </w:rPr>
-              <w:instrText xml:space="preserve"> PAGEREF _Toc172658195 \h </w:instrText>
+              <w:instrText xml:space="preserve"> PAGEREF _Toc172659636 \h </w:instrText>
             </w:r>
             <w:r>
               <w:rPr>
@@ -1568,12 +1513,13 @@
               <w:noProof/>
             </w:rPr>
           </w:pPr>
-          <w:hyperlink w:anchor="_Toc172658196" w:history="1">
+          <w:hyperlink w:anchor="_Toc172659637" w:history="1">
             <w:r>
               <w:rPr>
                 <w:rStyle w:val="Hyperlink"/>
                 <w:rFonts w:ascii="Arial" w:eastAsia="Times New Roman" w:hAnsi="Arial" w:cs="Arial"/>
                 <w:noProof/>
+                <w:lang w:val="fr-FR"/>
               </w:rPr>
               <w:t>1.2.10 Proposer également un modèle de classe UML</w:t>
             </w:r>
@@ -1596,7 +1542,7 @@
                 <w:noProof/>
                 <w:webHidden/>
               </w:rPr>
-              <w:instrText xml:space="preserve"> PAGEREF _Toc172658196 \h </w:instrText>
+              <w:instrText xml:space="preserve"> PAGEREF _Toc172659637 \h </w:instrText>
             </w:r>
             <w:r>
               <w:rPr>
@@ -1760,10 +1706,10 @@
           <w:b/>
           <w:bCs/>
           <w:color w:val="000000" w:themeColor="text1"/>
-        </w:rPr>
-      </w:pPr>
-      <w:bookmarkStart w:id="1" w:name="_Toc172658184"/>
-      <w:proofErr w:type="spellStart"/>
+          <w:lang w:val="fr-FR"/>
+        </w:rPr>
+      </w:pPr>
+      <w:bookmarkStart w:id="0" w:name="_Toc172659625"/>
       <w:r>
         <w:rPr>
           <w:rStyle w:val="Heading1Char"/>
@@ -1771,46 +1717,20 @@
           <w:b/>
           <w:bCs/>
           <w:color w:val="000000" w:themeColor="text1"/>
+          <w:lang w:val="fr-FR"/>
         </w:rPr>
         <w:lastRenderedPageBreak/>
-        <w:t>Projet</w:t>
-      </w:r>
-      <w:proofErr w:type="spellEnd"/>
-      <w:r>
-        <w:rPr>
-          <w:rStyle w:val="Heading1Char"/>
-          <w:rFonts w:ascii="Arial" w:hAnsi="Arial" w:cs="Arial"/>
-          <w:b/>
-          <w:bCs/>
-          <w:color w:val="000000" w:themeColor="text1"/>
-        </w:rPr>
-        <w:t xml:space="preserve"> MCD MERISE, </w:t>
-      </w:r>
-      <w:proofErr w:type="spellStart"/>
-      <w:r>
-        <w:rPr>
-          <w:rStyle w:val="Heading1Char"/>
-          <w:rFonts w:ascii="Arial" w:hAnsi="Arial" w:cs="Arial"/>
-          <w:b/>
-          <w:bCs/>
-          <w:color w:val="000000" w:themeColor="text1"/>
-        </w:rPr>
-        <w:t>Schéma</w:t>
-      </w:r>
-      <w:proofErr w:type="spellEnd"/>
-      <w:r>
-        <w:rPr>
-          <w:rStyle w:val="Heading1Char"/>
-          <w:rFonts w:ascii="Arial" w:hAnsi="Arial" w:cs="Arial"/>
-          <w:b/>
-          <w:bCs/>
-          <w:color w:val="000000" w:themeColor="text1"/>
-        </w:rPr>
-        <w:t xml:space="preserve"> de types, SQL3, PLSQL</w:t>
-      </w:r>
-      <w:bookmarkEnd w:id="1"/>
+        <w:t>Projet MCD MERISE, Schéma de types, SQL3, PLSQL</w:t>
+      </w:r>
+      <w:bookmarkEnd w:id="0"/>
     </w:p>
-    <w:p/>
+    <w:p>
+      <w:pPr>
+        <w:rPr>
+          <w:lang w:val="fr-FR"/>
+        </w:rPr>
+      </w:pPr>
+    </w:p>
     <w:p>
       <w:pPr>
         <w:pStyle w:val="Heading2"/>
@@ -1819,138 +1739,103 @@
           <w:color w:val="000000" w:themeColor="text1"/>
           <w:sz w:val="28"/>
           <w:szCs w:val="28"/>
-        </w:rPr>
-      </w:pPr>
-      <w:bookmarkStart w:id="2" w:name="_Toc172658185"/>
+          <w:lang w:val="fr-FR"/>
+        </w:rPr>
+      </w:pPr>
+      <w:bookmarkStart w:id="1" w:name="_Toc172659626"/>
       <w:r>
         <w:rPr>
           <w:rFonts w:ascii="Arial" w:hAnsi="Arial" w:cs="Arial"/>
           <w:color w:val="000000" w:themeColor="text1"/>
           <w:sz w:val="28"/>
           <w:szCs w:val="28"/>
+          <w:lang w:val="fr-FR"/>
         </w:rPr>
         <w:t xml:space="preserve">1.1 </w:t>
       </w:r>
-      <w:proofErr w:type="spellStart"/>
       <w:r>
         <w:rPr>
           <w:rFonts w:ascii="Arial" w:hAnsi="Arial" w:cs="Arial"/>
           <w:color w:val="000000" w:themeColor="text1"/>
           <w:sz w:val="28"/>
           <w:szCs w:val="28"/>
-        </w:rPr>
-        <w:t>Choix</w:t>
-      </w:r>
-      <w:proofErr w:type="spellEnd"/>
-      <w:r>
-        <w:rPr>
-          <w:rFonts w:ascii="Arial" w:hAnsi="Arial" w:cs="Arial"/>
-          <w:color w:val="000000" w:themeColor="text1"/>
+          <w:lang w:val="fr-FR"/>
+        </w:rPr>
+        <w:t>Choix du sujet</w:t>
+      </w:r>
+      <w:bookmarkEnd w:id="1"/>
+    </w:p>
+    <w:p>
+      <w:pPr>
+        <w:ind w:firstLine="720"/>
+        <w:rPr>
+          <w:rFonts w:ascii="Times New Roman" w:hAnsi="Times New Roman" w:cs="Times New Roman"/>
+          <w:color w:val="000000"/>
           <w:sz w:val="28"/>
           <w:szCs w:val="28"/>
-        </w:rPr>
-        <w:t xml:space="preserve"> du </w:t>
-      </w:r>
-      <w:proofErr w:type="spellStart"/>
-      <w:r>
-        <w:rPr>
-          <w:rFonts w:ascii="Arial" w:hAnsi="Arial" w:cs="Arial"/>
-          <w:color w:val="000000" w:themeColor="text1"/>
+          <w:u w:val="single"/>
+          <w:lang w:val="fr-FR"/>
+        </w:rPr>
+      </w:pPr>
+      <w:r>
+        <w:rPr>
+          <w:rFonts w:ascii="Times New Roman" w:hAnsi="Times New Roman" w:cs="Times New Roman"/>
+          <w:b/>
+          <w:color w:val="000000"/>
           <w:sz w:val="28"/>
           <w:szCs w:val="28"/>
-        </w:rPr>
-        <w:t>sujet</w:t>
-      </w:r>
-      <w:bookmarkEnd w:id="2"/>
+          <w:u w:val="single"/>
+          <w:lang w:val="fr-FR"/>
+        </w:rPr>
+        <w:t>Sujet 13</w:t>
+      </w:r>
+      <w:r>
+        <w:rPr>
+          <w:rFonts w:ascii="Times New Roman" w:hAnsi="Times New Roman" w:cs="Times New Roman"/>
+          <w:color w:val="000000"/>
+          <w:sz w:val="28"/>
+          <w:szCs w:val="28"/>
+          <w:u w:val="single"/>
+          <w:lang w:val="fr-FR"/>
+        </w:rPr>
+        <w:t xml:space="preserve"> : </w:t>
+      </w:r>
+      <w:r>
+        <w:rPr>
+          <w:rFonts w:ascii="Times New Roman" w:hAnsi="Times New Roman" w:cs="Times New Roman"/>
+          <w:color w:val="000000"/>
+          <w:sz w:val="28"/>
+          <w:szCs w:val="28"/>
+          <w:u w:val="single"/>
+          <w:lang w:val="fr-FR"/>
+        </w:rPr>
+        <w:t xml:space="preserve">Gestion d’un cabinet </w:t>
+      </w:r>
+      <w:proofErr w:type="spellStart"/>
+      <w:r>
+        <w:rPr>
+          <w:rFonts w:ascii="Times New Roman" w:hAnsi="Times New Roman" w:cs="Times New Roman"/>
+          <w:color w:val="000000"/>
+          <w:sz w:val="28"/>
+          <w:szCs w:val="28"/>
+          <w:u w:val="single"/>
+          <w:lang w:val="fr-FR"/>
+        </w:rPr>
+        <w:t>medical</w:t>
+      </w:r>
       <w:proofErr w:type="spellEnd"/>
     </w:p>
     <w:p>
       <w:pPr>
         <w:ind w:firstLine="720"/>
         <w:rPr>
+          <w:rStyle w:val="fontstyle01"/>
           <w:rFonts w:ascii="Times New Roman" w:hAnsi="Times New Roman" w:cs="Times New Roman"/>
           <w:color w:val="000000"/>
-          <w:sz w:val="24"/>
-          <w:szCs w:val="24"/>
-        </w:rPr>
-      </w:pPr>
-      <w:proofErr w:type="spellStart"/>
-      <w:r>
-        <w:rPr>
-          <w:rFonts w:ascii="Times New Roman" w:hAnsi="Times New Roman" w:cs="Times New Roman"/>
-          <w:color w:val="000000"/>
-          <w:sz w:val="24"/>
-          <w:szCs w:val="24"/>
-        </w:rPr>
-        <w:t>Sujet</w:t>
-      </w:r>
-      <w:proofErr w:type="spellEnd"/>
-      <w:r>
-        <w:rPr>
-          <w:rFonts w:ascii="Times New Roman" w:hAnsi="Times New Roman" w:cs="Times New Roman"/>
-          <w:color w:val="000000"/>
-          <w:sz w:val="24"/>
-          <w:szCs w:val="24"/>
-        </w:rPr>
-        <w:t xml:space="preserve"> </w:t>
-      </w:r>
-      <w:proofErr w:type="gramStart"/>
-      <w:r>
-        <w:rPr>
-          <w:rFonts w:ascii="Times New Roman" w:hAnsi="Times New Roman" w:cs="Times New Roman"/>
-          <w:color w:val="000000"/>
-          <w:sz w:val="24"/>
-          <w:szCs w:val="24"/>
-        </w:rPr>
-        <w:t>13 :</w:t>
-      </w:r>
-      <w:proofErr w:type="gramEnd"/>
-      <w:r>
-        <w:rPr>
-          <w:rFonts w:ascii="Times New Roman" w:hAnsi="Times New Roman" w:cs="Times New Roman"/>
-          <w:color w:val="000000"/>
-          <w:sz w:val="24"/>
-          <w:szCs w:val="24"/>
-        </w:rPr>
-        <w:t xml:space="preserve"> </w:t>
-      </w:r>
-      <w:proofErr w:type="spellStart"/>
-      <w:r>
-        <w:rPr>
-          <w:rFonts w:ascii="Times New Roman" w:hAnsi="Times New Roman" w:cs="Times New Roman"/>
-          <w:color w:val="000000"/>
-          <w:sz w:val="24"/>
-          <w:szCs w:val="24"/>
-        </w:rPr>
-        <w:t>Gestion</w:t>
-      </w:r>
-      <w:proofErr w:type="spellEnd"/>
-      <w:r>
-        <w:rPr>
-          <w:rFonts w:ascii="Times New Roman" w:hAnsi="Times New Roman" w:cs="Times New Roman"/>
-          <w:color w:val="000000"/>
-          <w:sz w:val="24"/>
-          <w:szCs w:val="24"/>
-        </w:rPr>
-        <w:t xml:space="preserve"> d’un cabinet </w:t>
-      </w:r>
-      <w:r>
-        <w:rPr>
-          <w:rFonts w:ascii="Times New Roman" w:hAnsi="Times New Roman" w:cs="Times New Roman"/>
-          <w:color w:val="000000"/>
-          <w:sz w:val="24"/>
-          <w:szCs w:val="24"/>
-        </w:rPr>
-        <w:t>medical</w:t>
-      </w:r>
-    </w:p>
-    <w:p>
-      <w:pPr>
-        <w:ind w:firstLine="720"/>
-        <w:rPr>
-          <w:rStyle w:val="fontstyle01"/>
-          <w:rFonts w:ascii="Times New Roman" w:hAnsi="Times New Roman" w:cs="Times New Roman"/>
-          <w:color w:val="000000"/>
+          <w:sz w:val="28"/>
+          <w:szCs w:val="28"/>
+          <w:u w:val="single"/>
+          <w:lang w:val="fr-FR"/>
         </w:rPr>
       </w:pPr>
     </w:p>
@@ -1970,7 +1855,7 @@
           <w:color w:val="000000" w:themeColor="text1"/>
         </w:rPr>
       </w:pPr>
-      <w:bookmarkStart w:id="3" w:name="_Toc172658186"/>
+      <w:bookmarkStart w:id="2" w:name="_Toc172659627"/>
       <w:proofErr w:type="spellStart"/>
       <w:r>
         <w:rPr>
@@ -2005,9 +1890,10 @@
           <w:sz w:val="28"/>
           <w:szCs w:val="28"/>
         </w:rPr>
-        <w:t>Analyse</w:t>
-      </w:r>
-      <w:proofErr w:type="spellEnd"/>
+        <w:t>a</w:t>
+      </w:r>
+      <w:bookmarkStart w:id="3" w:name="_GoBack"/>
+      <w:bookmarkEnd w:id="3"/>
       <w:r>
         <w:rPr>
           <w:rStyle w:val="Heading2Char"/>
@@ -2017,9 +1903,9 @@
           <w:sz w:val="28"/>
           <w:szCs w:val="28"/>
         </w:rPr>
-        <w:t xml:space="preserve"> </w:t>
-      </w:r>
-      <w:proofErr w:type="gramStart"/>
+        <w:t>nalyse</w:t>
+      </w:r>
+      <w:proofErr w:type="spellEnd"/>
       <w:r>
         <w:rPr>
           <w:rStyle w:val="Heading2Char"/>
@@ -2029,21 +1915,9 @@
           <w:sz w:val="28"/>
           <w:szCs w:val="28"/>
         </w:rPr>
-        <w:t>et</w:t>
-      </w:r>
-      <w:proofErr w:type="gramEnd"/>
-      <w:r>
-        <w:rPr>
-          <w:rStyle w:val="Heading2Char"/>
-          <w:rFonts w:ascii="Arial" w:hAnsi="Arial" w:cs="Arial"/>
-          <w:b/>
-          <w:color w:val="000000" w:themeColor="text1"/>
-          <w:sz w:val="28"/>
-          <w:szCs w:val="28"/>
-        </w:rPr>
-        <w:t xml:space="preserve"> conception</w:t>
-      </w:r>
-      <w:bookmarkEnd w:id="3"/>
+        <w:t xml:space="preserve"> et conception</w:t>
+      </w:r>
+      <w:bookmarkEnd w:id="2"/>
       <w:r>
         <w:rPr>
           <w:rStyle w:val="Heading2Char"/>
@@ -2068,7 +1942,7 @@
           <w:szCs w:val="24"/>
         </w:rPr>
       </w:pPr>
-      <w:bookmarkStart w:id="4" w:name="_Toc172658187"/>
+      <w:bookmarkStart w:id="4" w:name="_Toc172659628"/>
       <w:r>
         <w:rPr>
           <w:rFonts w:ascii="Arial" w:eastAsia="Times New Roman" w:hAnsi="Arial" w:cs="Arial"/>
@@ -2106,8 +1980,106 @@
           <w:sz w:val="24"/>
           <w:szCs w:val="24"/>
           <w:shd w:val="clear" w:color="auto" w:fill="FFFFFF"/>
-        </w:rPr>
-      </w:pPr>
+          <w:lang w:val="fr-FR"/>
+        </w:rPr>
+      </w:pPr>
+      <w:r>
+        <w:rPr>
+          <w:rFonts w:ascii="Times New Roman" w:hAnsi="Times New Roman" w:cs="Times New Roman"/>
+          <w:sz w:val="24"/>
+          <w:szCs w:val="24"/>
+          <w:shd w:val="clear" w:color="auto" w:fill="FFFFFF"/>
+          <w:lang w:val="fr-FR"/>
+        </w:rPr>
+        <w:t xml:space="preserve">Cette </w:t>
+      </w:r>
+      <w:r>
+        <w:rPr>
+          <w:rFonts w:ascii="Times New Roman" w:hAnsi="Times New Roman" w:cs="Times New Roman"/>
+          <w:sz w:val="24"/>
+          <w:szCs w:val="24"/>
+          <w:shd w:val="clear" w:color="auto" w:fill="FFFFFF"/>
+          <w:lang w:val="fr-FR"/>
+        </w:rPr>
+        <w:t>application pour un cabinet m</w:t>
+      </w:r>
+      <w:r>
+        <w:rPr>
+          <w:rFonts w:ascii="Times New Roman" w:eastAsia="Times New Roman" w:hAnsi="Times New Roman" w:cs="Times New Roman"/>
+          <w:sz w:val="24"/>
+          <w:szCs w:val="24"/>
+          <w:lang w:val="fr-FR"/>
+        </w:rPr>
+        <w:t>é</w:t>
+      </w:r>
+      <w:r>
+        <w:rPr>
+          <w:rFonts w:ascii="Times New Roman" w:hAnsi="Times New Roman" w:cs="Times New Roman"/>
+          <w:sz w:val="24"/>
+          <w:szCs w:val="24"/>
+          <w:shd w:val="clear" w:color="auto" w:fill="FFFFFF"/>
+          <w:lang w:val="fr-FR"/>
+        </w:rPr>
+        <w:t>dical permet la gestion complè</w:t>
+      </w:r>
+      <w:r>
+        <w:rPr>
+          <w:rFonts w:ascii="Times New Roman" w:hAnsi="Times New Roman" w:cs="Times New Roman"/>
+          <w:sz w:val="24"/>
+          <w:szCs w:val="24"/>
+          <w:shd w:val="clear" w:color="auto" w:fill="FFFFFF"/>
+          <w:lang w:val="fr-FR"/>
+        </w:rPr>
+        <w:t>te</w:t>
+      </w:r>
+      <w:r>
+        <w:rPr>
+          <w:rFonts w:ascii="Times New Roman" w:hAnsi="Times New Roman" w:cs="Times New Roman"/>
+          <w:sz w:val="24"/>
+          <w:szCs w:val="24"/>
+          <w:lang w:val="fr-FR"/>
+        </w:rPr>
+        <w:br/>
+      </w:r>
+      <w:r>
+        <w:rPr>
+          <w:rFonts w:ascii="Times New Roman" w:hAnsi="Times New Roman" w:cs="Times New Roman"/>
+          <w:sz w:val="24"/>
+          <w:szCs w:val="24"/>
+          <w:shd w:val="clear" w:color="auto" w:fill="FFFFFF"/>
+          <w:lang w:val="fr-FR"/>
+        </w:rPr>
+        <w:t xml:space="preserve">des </w:t>
+      </w:r>
+      <w:r>
+        <w:rPr>
+          <w:rFonts w:ascii="Times New Roman" w:hAnsi="Times New Roman" w:cs="Times New Roman"/>
+          <w:sz w:val="24"/>
+          <w:szCs w:val="24"/>
+          <w:shd w:val="clear" w:color="auto" w:fill="FFFFFF"/>
+          <w:lang w:val="fr-FR"/>
+        </w:rPr>
+        <w:t>patients, des m</w:t>
+      </w:r>
+      <w:r>
+        <w:rPr>
+          <w:rFonts w:ascii="Times New Roman" w:eastAsia="Times New Roman" w:hAnsi="Times New Roman" w:cs="Times New Roman"/>
+          <w:sz w:val="24"/>
+          <w:szCs w:val="24"/>
+          <w:lang w:val="fr-FR"/>
+        </w:rPr>
+        <w:t>é</w:t>
+      </w:r>
+      <w:r>
+        <w:rPr>
+          <w:rFonts w:ascii="Times New Roman" w:hAnsi="Times New Roman" w:cs="Times New Roman"/>
+          <w:sz w:val="24"/>
+          <w:szCs w:val="24"/>
+          <w:shd w:val="clear" w:color="auto" w:fill="FFFFFF"/>
+          <w:lang w:val="fr-FR"/>
+        </w:rPr>
+        <w:t xml:space="preserve">decins, des rendez-vous, des consultations, des </w:t>
+      </w:r>
       <w:proofErr w:type="spellStart"/>
       <w:r>
         <w:rPr>
@@ -2115,8 +2087,9 @@
           <w:sz w:val="24"/>
           <w:szCs w:val="24"/>
           <w:shd w:val="clear" w:color="auto" w:fill="FFFFFF"/>
-        </w:rPr>
-        <w:t>Cette</w:t>
+          <w:lang w:val="fr-FR"/>
+        </w:rPr>
+        <w:t>prescrip</w:t>
       </w:r>
       <w:proofErr w:type="spellEnd"/>
       <w:r>
@@ -2125,28 +2098,18 @@
           <w:sz w:val="24"/>
           <w:szCs w:val="24"/>
           <w:shd w:val="clear" w:color="auto" w:fill="FFFFFF"/>
-        </w:rPr>
-        <w:t xml:space="preserve"> application pour </w:t>
-      </w:r>
-      <w:proofErr w:type="gramStart"/>
-      <w:r>
-        <w:rPr>
-          <w:rFonts w:ascii="Times New Roman" w:hAnsi="Times New Roman" w:cs="Times New Roman"/>
-          <w:sz w:val="24"/>
-          <w:szCs w:val="24"/>
-          <w:shd w:val="clear" w:color="auto" w:fill="FFFFFF"/>
-        </w:rPr>
-        <w:t>un</w:t>
-      </w:r>
-      <w:proofErr w:type="gramEnd"/>
-      <w:r>
-        <w:rPr>
-          <w:rFonts w:ascii="Times New Roman" w:hAnsi="Times New Roman" w:cs="Times New Roman"/>
-          <w:sz w:val="24"/>
-          <w:szCs w:val="24"/>
-          <w:shd w:val="clear" w:color="auto" w:fill="FFFFFF"/>
-        </w:rPr>
-        <w:t xml:space="preserve"> cabinet m ́</w:t>
+          <w:lang w:val="fr-FR"/>
+        </w:rPr>
+        <w:t>-</w:t>
+      </w:r>
+      <w:r>
+        <w:rPr>
+          <w:rFonts w:ascii="Times New Roman" w:hAnsi="Times New Roman" w:cs="Times New Roman"/>
+          <w:sz w:val="24"/>
+          <w:szCs w:val="24"/>
+          <w:lang w:val="fr-FR"/>
+        </w:rPr>
+        <w:br/>
       </w:r>
       <w:proofErr w:type="spellStart"/>
       <w:r>
@@ -2155,8 +2118,9 @@
           <w:sz w:val="24"/>
           <w:szCs w:val="24"/>
           <w:shd w:val="clear" w:color="auto" w:fill="FFFFFF"/>
-        </w:rPr>
-        <w:t>edical</w:t>
+          <w:lang w:val="fr-FR"/>
+        </w:rPr>
+        <w:t>tions</w:t>
       </w:r>
       <w:proofErr w:type="spellEnd"/>
       <w:r>
@@ -2165,65 +2129,962 @@
           <w:sz w:val="24"/>
           <w:szCs w:val="24"/>
           <w:shd w:val="clear" w:color="auto" w:fill="FFFFFF"/>
+          <w:lang w:val="fr-FR"/>
+        </w:rPr>
+        <w:t>, des examens et de la facturation. Les pat</w:t>
+      </w:r>
+      <w:r>
+        <w:rPr>
+          <w:rFonts w:ascii="Times New Roman" w:hAnsi="Times New Roman" w:cs="Times New Roman"/>
+          <w:sz w:val="24"/>
+          <w:szCs w:val="24"/>
+          <w:shd w:val="clear" w:color="auto" w:fill="FFFFFF"/>
+          <w:lang w:val="fr-FR"/>
+        </w:rPr>
+        <w:t>ients peuvent ê</w:t>
+      </w:r>
+      <w:r>
+        <w:rPr>
+          <w:rFonts w:ascii="Times New Roman" w:hAnsi="Times New Roman" w:cs="Times New Roman"/>
+          <w:sz w:val="24"/>
+          <w:szCs w:val="24"/>
+          <w:shd w:val="clear" w:color="auto" w:fill="FFFFFF"/>
+          <w:lang w:val="fr-FR"/>
+        </w:rPr>
+        <w:t>tre enregistr</w:t>
+      </w:r>
+      <w:r>
+        <w:rPr>
+          <w:rFonts w:ascii="Times New Roman" w:eastAsia="Times New Roman" w:hAnsi="Times New Roman" w:cs="Times New Roman"/>
+          <w:sz w:val="24"/>
+          <w:szCs w:val="24"/>
+          <w:lang w:val="fr-FR"/>
+        </w:rPr>
+        <w:t>é</w:t>
+      </w:r>
+      <w:r>
+        <w:rPr>
+          <w:rFonts w:ascii="Times New Roman" w:hAnsi="Times New Roman" w:cs="Times New Roman"/>
+          <w:sz w:val="24"/>
+          <w:szCs w:val="24"/>
+          <w:shd w:val="clear" w:color="auto" w:fill="FFFFFF"/>
+          <w:lang w:val="fr-FR"/>
+        </w:rPr>
+        <w:t>s</w:t>
+      </w:r>
+      <w:r>
+        <w:rPr>
+          <w:rFonts w:ascii="Times New Roman" w:hAnsi="Times New Roman" w:cs="Times New Roman"/>
+          <w:sz w:val="24"/>
+          <w:szCs w:val="24"/>
+          <w:lang w:val="fr-FR"/>
+        </w:rPr>
+        <w:br/>
+      </w:r>
+      <w:r>
+        <w:rPr>
+          <w:rFonts w:ascii="Times New Roman" w:hAnsi="Times New Roman" w:cs="Times New Roman"/>
+          <w:sz w:val="24"/>
+          <w:szCs w:val="24"/>
+          <w:shd w:val="clear" w:color="auto" w:fill="FFFFFF"/>
+          <w:lang w:val="fr-FR"/>
+        </w:rPr>
+        <w:t>avec leurs d</w:t>
+      </w:r>
+      <w:r>
+        <w:rPr>
+          <w:rFonts w:ascii="Times New Roman" w:eastAsia="Times New Roman" w:hAnsi="Times New Roman" w:cs="Times New Roman"/>
+          <w:sz w:val="24"/>
+          <w:szCs w:val="24"/>
+          <w:lang w:val="fr-FR"/>
+        </w:rPr>
+        <w:t>é</w:t>
+      </w:r>
+      <w:r>
+        <w:rPr>
+          <w:rFonts w:ascii="Times New Roman" w:hAnsi="Times New Roman" w:cs="Times New Roman"/>
+          <w:sz w:val="24"/>
+          <w:szCs w:val="24"/>
+          <w:shd w:val="clear" w:color="auto" w:fill="FFFFFF"/>
+          <w:lang w:val="fr-FR"/>
+        </w:rPr>
+        <w:t>tails</w:t>
+      </w:r>
+      <w:r>
+        <w:rPr>
+          <w:rFonts w:ascii="Times New Roman" w:hAnsi="Times New Roman" w:cs="Times New Roman"/>
+          <w:sz w:val="24"/>
+          <w:szCs w:val="24"/>
+          <w:shd w:val="clear" w:color="auto" w:fill="FFFFFF"/>
+          <w:lang w:val="fr-FR"/>
+        </w:rPr>
+        <w:t xml:space="preserve"> personnels, tandis que les m</w:t>
+      </w:r>
+      <w:r>
+        <w:rPr>
+          <w:rFonts w:ascii="Times New Roman" w:eastAsia="Times New Roman" w:hAnsi="Times New Roman" w:cs="Times New Roman"/>
+          <w:sz w:val="24"/>
+          <w:szCs w:val="24"/>
+          <w:lang w:val="fr-FR"/>
+        </w:rPr>
+        <w:t>é</w:t>
+      </w:r>
+      <w:r>
+        <w:rPr>
+          <w:rFonts w:ascii="Times New Roman" w:hAnsi="Times New Roman" w:cs="Times New Roman"/>
+          <w:sz w:val="24"/>
+          <w:szCs w:val="24"/>
+          <w:shd w:val="clear" w:color="auto" w:fill="FFFFFF"/>
+          <w:lang w:val="fr-FR"/>
+        </w:rPr>
+        <w:t>decins sont r</w:t>
+      </w:r>
+      <w:r>
+        <w:rPr>
+          <w:rFonts w:ascii="Times New Roman" w:eastAsia="Times New Roman" w:hAnsi="Times New Roman" w:cs="Times New Roman"/>
+          <w:sz w:val="24"/>
+          <w:szCs w:val="24"/>
+          <w:lang w:val="fr-FR"/>
+        </w:rPr>
+        <w:t>é</w:t>
+      </w:r>
+      <w:r>
+        <w:rPr>
+          <w:rFonts w:ascii="Times New Roman" w:hAnsi="Times New Roman" w:cs="Times New Roman"/>
+          <w:sz w:val="24"/>
+          <w:szCs w:val="24"/>
+          <w:shd w:val="clear" w:color="auto" w:fill="FFFFFF"/>
+          <w:lang w:val="fr-FR"/>
+        </w:rPr>
+        <w:t>pertori</w:t>
+      </w:r>
+      <w:r>
+        <w:rPr>
+          <w:rFonts w:ascii="Times New Roman" w:eastAsia="Times New Roman" w:hAnsi="Times New Roman" w:cs="Times New Roman"/>
+          <w:sz w:val="24"/>
+          <w:szCs w:val="24"/>
+          <w:lang w:val="fr-FR"/>
+        </w:rPr>
+        <w:t>é</w:t>
+      </w:r>
+      <w:r>
+        <w:rPr>
+          <w:rFonts w:ascii="Times New Roman" w:hAnsi="Times New Roman" w:cs="Times New Roman"/>
+          <w:sz w:val="24"/>
+          <w:szCs w:val="24"/>
+          <w:shd w:val="clear" w:color="auto" w:fill="FFFFFF"/>
+          <w:lang w:val="fr-FR"/>
+        </w:rPr>
+        <w:t>s avec</w:t>
+      </w:r>
+      <w:r>
+        <w:rPr>
+          <w:rFonts w:ascii="Times New Roman" w:hAnsi="Times New Roman" w:cs="Times New Roman"/>
+          <w:sz w:val="24"/>
+          <w:szCs w:val="24"/>
+          <w:lang w:val="fr-FR"/>
+        </w:rPr>
+        <w:br/>
+      </w:r>
+      <w:r>
+        <w:rPr>
+          <w:rFonts w:ascii="Times New Roman" w:hAnsi="Times New Roman" w:cs="Times New Roman"/>
+          <w:sz w:val="24"/>
+          <w:szCs w:val="24"/>
+          <w:shd w:val="clear" w:color="auto" w:fill="FFFFFF"/>
+          <w:lang w:val="fr-FR"/>
+        </w:rPr>
+        <w:t>leur sp</w:t>
+      </w:r>
+      <w:r>
+        <w:rPr>
+          <w:rFonts w:ascii="Times New Roman" w:eastAsia="Times New Roman" w:hAnsi="Times New Roman" w:cs="Times New Roman"/>
+          <w:sz w:val="24"/>
+          <w:szCs w:val="24"/>
+          <w:lang w:val="fr-FR"/>
+        </w:rPr>
+        <w:t>é</w:t>
+      </w:r>
+      <w:r>
+        <w:rPr>
+          <w:rFonts w:ascii="Times New Roman" w:hAnsi="Times New Roman" w:cs="Times New Roman"/>
+          <w:sz w:val="24"/>
+          <w:szCs w:val="24"/>
+          <w:shd w:val="clear" w:color="auto" w:fill="FFFFFF"/>
+          <w:lang w:val="fr-FR"/>
+        </w:rPr>
+        <w:t>cia</w:t>
+      </w:r>
+      <w:r>
+        <w:rPr>
+          <w:rFonts w:ascii="Times New Roman" w:hAnsi="Times New Roman" w:cs="Times New Roman"/>
+          <w:sz w:val="24"/>
+          <w:szCs w:val="24"/>
+          <w:shd w:val="clear" w:color="auto" w:fill="FFFFFF"/>
+          <w:lang w:val="fr-FR"/>
+        </w:rPr>
+        <w:t>lit</w:t>
+      </w:r>
+      <w:r>
+        <w:rPr>
+          <w:rFonts w:ascii="Times New Roman" w:eastAsia="Times New Roman" w:hAnsi="Times New Roman" w:cs="Times New Roman"/>
+          <w:sz w:val="24"/>
+          <w:szCs w:val="24"/>
+          <w:lang w:val="fr-FR"/>
+        </w:rPr>
+        <w:t>é</w:t>
+      </w:r>
+      <w:r>
+        <w:rPr>
+          <w:rFonts w:ascii="Times New Roman" w:hAnsi="Times New Roman" w:cs="Times New Roman"/>
+          <w:sz w:val="24"/>
+          <w:szCs w:val="24"/>
+          <w:shd w:val="clear" w:color="auto" w:fill="FFFFFF"/>
+          <w:lang w:val="fr-FR"/>
+        </w:rPr>
+        <w:t xml:space="preserve"> respective. Les re</w:t>
+      </w:r>
+      <w:r>
+        <w:rPr>
+          <w:rFonts w:ascii="Times New Roman" w:hAnsi="Times New Roman" w:cs="Times New Roman"/>
+          <w:sz w:val="24"/>
+          <w:szCs w:val="24"/>
+          <w:shd w:val="clear" w:color="auto" w:fill="FFFFFF"/>
+          <w:lang w:val="fr-FR"/>
+        </w:rPr>
+        <w:t>ndez-vous entre patients et m</w:t>
+      </w:r>
+      <w:r>
+        <w:rPr>
+          <w:rFonts w:ascii="Times New Roman" w:eastAsia="Times New Roman" w:hAnsi="Times New Roman" w:cs="Times New Roman"/>
+          <w:sz w:val="24"/>
+          <w:szCs w:val="24"/>
+          <w:lang w:val="fr-FR"/>
+        </w:rPr>
+        <w:t>é</w:t>
+      </w:r>
+      <w:r>
+        <w:rPr>
+          <w:rFonts w:ascii="Times New Roman" w:hAnsi="Times New Roman" w:cs="Times New Roman"/>
+          <w:sz w:val="24"/>
+          <w:szCs w:val="24"/>
+          <w:shd w:val="clear" w:color="auto" w:fill="FFFFFF"/>
+          <w:lang w:val="fr-FR"/>
+        </w:rPr>
+        <w:t>decins sont</w:t>
+      </w:r>
+      <w:r>
+        <w:rPr>
+          <w:rFonts w:ascii="Times New Roman" w:hAnsi="Times New Roman" w:cs="Times New Roman"/>
+          <w:sz w:val="24"/>
+          <w:szCs w:val="24"/>
+          <w:lang w:val="fr-FR"/>
+        </w:rPr>
+        <w:br/>
+      </w:r>
+      <w:r>
+        <w:rPr>
+          <w:rFonts w:ascii="Times New Roman" w:hAnsi="Times New Roman" w:cs="Times New Roman"/>
+          <w:sz w:val="24"/>
+          <w:szCs w:val="24"/>
+          <w:shd w:val="clear" w:color="auto" w:fill="FFFFFF"/>
+          <w:lang w:val="fr-FR"/>
+        </w:rPr>
+        <w:t>programm</w:t>
+      </w:r>
+      <w:r>
+        <w:rPr>
+          <w:rFonts w:ascii="Times New Roman" w:eastAsia="Times New Roman" w:hAnsi="Times New Roman" w:cs="Times New Roman"/>
+          <w:sz w:val="24"/>
+          <w:szCs w:val="24"/>
+          <w:lang w:val="fr-FR"/>
+        </w:rPr>
+        <w:t>é</w:t>
+      </w:r>
+      <w:r>
+        <w:rPr>
+          <w:rFonts w:ascii="Times New Roman" w:hAnsi="Times New Roman" w:cs="Times New Roman"/>
+          <w:sz w:val="24"/>
+          <w:szCs w:val="24"/>
+          <w:shd w:val="clear" w:color="auto" w:fill="FFFFFF"/>
+          <w:lang w:val="fr-FR"/>
+        </w:rPr>
+        <w:t>s, enregistr</w:t>
+      </w:r>
+      <w:r>
+        <w:rPr>
+          <w:rFonts w:ascii="Times New Roman" w:eastAsia="Times New Roman" w:hAnsi="Times New Roman" w:cs="Times New Roman"/>
+          <w:sz w:val="24"/>
+          <w:szCs w:val="24"/>
+          <w:lang w:val="fr-FR"/>
+        </w:rPr>
+        <w:t>é</w:t>
+      </w:r>
+      <w:r>
+        <w:rPr>
+          <w:rFonts w:ascii="Times New Roman" w:hAnsi="Times New Roman" w:cs="Times New Roman"/>
+          <w:sz w:val="24"/>
+          <w:szCs w:val="24"/>
+          <w:shd w:val="clear" w:color="auto" w:fill="FFFFFF"/>
+          <w:lang w:val="fr-FR"/>
+        </w:rPr>
+        <w:t xml:space="preserve">s dans la table </w:t>
+      </w:r>
+      <w:r>
+        <w:rPr>
+          <w:rFonts w:ascii="Times New Roman" w:hAnsi="Times New Roman" w:cs="Times New Roman"/>
+          <w:b/>
+          <w:sz w:val="24"/>
+          <w:szCs w:val="24"/>
+          <w:shd w:val="clear" w:color="auto" w:fill="FFFFFF"/>
+          <w:lang w:val="fr-FR"/>
+        </w:rPr>
+        <w:t>RENDEZ-VOUS</w:t>
+      </w:r>
+      <w:r>
+        <w:rPr>
+          <w:rFonts w:ascii="Times New Roman" w:hAnsi="Times New Roman" w:cs="Times New Roman"/>
+          <w:sz w:val="24"/>
+          <w:szCs w:val="24"/>
+          <w:shd w:val="clear" w:color="auto" w:fill="FFFFFF"/>
+          <w:lang w:val="fr-FR"/>
+        </w:rPr>
+        <w:t>. Chaque consulta-</w:t>
+      </w:r>
+      <w:r>
+        <w:rPr>
+          <w:rFonts w:ascii="Times New Roman" w:hAnsi="Times New Roman" w:cs="Times New Roman"/>
+          <w:sz w:val="24"/>
+          <w:szCs w:val="24"/>
+          <w:lang w:val="fr-FR"/>
+        </w:rPr>
+        <w:br/>
+      </w:r>
+      <w:proofErr w:type="spellStart"/>
+      <w:r>
+        <w:rPr>
+          <w:rFonts w:ascii="Times New Roman" w:hAnsi="Times New Roman" w:cs="Times New Roman"/>
+          <w:sz w:val="24"/>
+          <w:szCs w:val="24"/>
+          <w:shd w:val="clear" w:color="auto" w:fill="FFFFFF"/>
+          <w:lang w:val="fr-FR"/>
+        </w:rPr>
+        <w:t>tion</w:t>
+      </w:r>
+      <w:proofErr w:type="spellEnd"/>
+      <w:r>
+        <w:rPr>
+          <w:rFonts w:ascii="Times New Roman" w:hAnsi="Times New Roman" w:cs="Times New Roman"/>
+          <w:sz w:val="24"/>
+          <w:szCs w:val="24"/>
+          <w:shd w:val="clear" w:color="auto" w:fill="FFFFFF"/>
+          <w:lang w:val="fr-FR"/>
+        </w:rPr>
+        <w:t xml:space="preserve"> est consign</w:t>
+      </w:r>
+      <w:r>
+        <w:rPr>
+          <w:rFonts w:ascii="Times New Roman" w:eastAsia="Times New Roman" w:hAnsi="Times New Roman" w:cs="Times New Roman"/>
+          <w:sz w:val="24"/>
+          <w:szCs w:val="24"/>
+          <w:lang w:val="fr-FR"/>
+        </w:rPr>
+        <w:t>é</w:t>
+      </w:r>
+      <w:r>
+        <w:rPr>
+          <w:rFonts w:ascii="Times New Roman" w:hAnsi="Times New Roman" w:cs="Times New Roman"/>
+          <w:sz w:val="24"/>
+          <w:szCs w:val="24"/>
+          <w:shd w:val="clear" w:color="auto" w:fill="FFFFFF"/>
+          <w:lang w:val="fr-FR"/>
+        </w:rPr>
+        <w:t xml:space="preserve">e dans </w:t>
+      </w:r>
+      <w:r>
+        <w:rPr>
+          <w:rFonts w:ascii="Times New Roman" w:hAnsi="Times New Roman" w:cs="Times New Roman"/>
+          <w:sz w:val="24"/>
+          <w:szCs w:val="24"/>
+          <w:shd w:val="clear" w:color="auto" w:fill="FFFFFF"/>
+          <w:lang w:val="fr-FR"/>
+        </w:rPr>
+        <w:t xml:space="preserve">la table </w:t>
+      </w:r>
+      <w:r>
+        <w:rPr>
+          <w:rFonts w:ascii="Times New Roman" w:hAnsi="Times New Roman" w:cs="Times New Roman"/>
+          <w:b/>
+          <w:sz w:val="24"/>
+          <w:szCs w:val="24"/>
+          <w:shd w:val="clear" w:color="auto" w:fill="FFFFFF"/>
+          <w:lang w:val="fr-FR"/>
+        </w:rPr>
+        <w:t>CONSULTATION</w:t>
+      </w:r>
+      <w:r>
+        <w:rPr>
+          <w:rFonts w:ascii="Times New Roman" w:hAnsi="Times New Roman" w:cs="Times New Roman"/>
+          <w:sz w:val="24"/>
+          <w:szCs w:val="24"/>
+          <w:shd w:val="clear" w:color="auto" w:fill="FFFFFF"/>
+          <w:lang w:val="fr-FR"/>
+        </w:rPr>
+        <w:t>, associ</w:t>
+      </w:r>
+      <w:r>
+        <w:rPr>
+          <w:rFonts w:ascii="Times New Roman" w:eastAsia="Times New Roman" w:hAnsi="Times New Roman" w:cs="Times New Roman"/>
+          <w:sz w:val="24"/>
+          <w:szCs w:val="24"/>
+          <w:lang w:val="fr-FR"/>
+        </w:rPr>
+        <w:t>é</w:t>
+      </w:r>
+      <w:r>
+        <w:rPr>
+          <w:rFonts w:ascii="Times New Roman" w:hAnsi="Times New Roman" w:cs="Times New Roman"/>
+          <w:sz w:val="24"/>
+          <w:szCs w:val="24"/>
+          <w:shd w:val="clear" w:color="auto" w:fill="FFFFFF"/>
+          <w:lang w:val="fr-FR"/>
+        </w:rPr>
+        <w:t xml:space="preserve">e </w:t>
+      </w:r>
+      <w:r>
+        <w:rPr>
+          <w:rFonts w:ascii="Times New Roman" w:hAnsi="Times New Roman" w:cs="Times New Roman"/>
+          <w:sz w:val="24"/>
+          <w:szCs w:val="24"/>
+          <w:shd w:val="clear" w:color="auto" w:fill="FFFFFF"/>
+          <w:lang w:val="fr-FR"/>
+        </w:rPr>
+        <w:t>à</w:t>
+      </w:r>
+      <w:r>
+        <w:rPr>
+          <w:rFonts w:ascii="Times New Roman" w:hAnsi="Times New Roman" w:cs="Times New Roman"/>
+          <w:sz w:val="24"/>
+          <w:szCs w:val="24"/>
+          <w:shd w:val="clear" w:color="auto" w:fill="FFFFFF"/>
+          <w:lang w:val="fr-FR"/>
+        </w:rPr>
+        <w:t xml:space="preserve"> un patient, un</w:t>
+      </w:r>
+      <w:r>
+        <w:rPr>
+          <w:rFonts w:ascii="Times New Roman" w:hAnsi="Times New Roman" w:cs="Times New Roman"/>
+          <w:sz w:val="24"/>
+          <w:szCs w:val="24"/>
+          <w:lang w:val="fr-FR"/>
+        </w:rPr>
+        <w:br/>
+      </w:r>
+      <w:r>
+        <w:rPr>
+          <w:rFonts w:ascii="Times New Roman" w:hAnsi="Times New Roman" w:cs="Times New Roman"/>
+          <w:sz w:val="24"/>
+          <w:szCs w:val="24"/>
+          <w:shd w:val="clear" w:color="auto" w:fill="FFFFFF"/>
+          <w:lang w:val="fr-FR"/>
+        </w:rPr>
+        <w:t>m</w:t>
+      </w:r>
+      <w:r>
+        <w:rPr>
+          <w:rFonts w:ascii="Times New Roman" w:eastAsia="Times New Roman" w:hAnsi="Times New Roman" w:cs="Times New Roman"/>
+          <w:sz w:val="24"/>
+          <w:szCs w:val="24"/>
+          <w:lang w:val="fr-FR"/>
+        </w:rPr>
+        <w:t>é</w:t>
+      </w:r>
+      <w:r>
+        <w:rPr>
+          <w:rFonts w:ascii="Times New Roman" w:hAnsi="Times New Roman" w:cs="Times New Roman"/>
+          <w:sz w:val="24"/>
+          <w:szCs w:val="24"/>
+          <w:shd w:val="clear" w:color="auto" w:fill="FFFFFF"/>
+          <w:lang w:val="fr-FR"/>
+        </w:rPr>
+        <w:t>decin et une facture. Les prescri</w:t>
+      </w:r>
+      <w:r>
+        <w:rPr>
+          <w:rFonts w:ascii="Times New Roman" w:hAnsi="Times New Roman" w:cs="Times New Roman"/>
+          <w:sz w:val="24"/>
+          <w:szCs w:val="24"/>
+          <w:shd w:val="clear" w:color="auto" w:fill="FFFFFF"/>
+          <w:lang w:val="fr-FR"/>
+        </w:rPr>
+        <w:t>ptions m</w:t>
+      </w:r>
+      <w:r>
+        <w:rPr>
+          <w:rFonts w:ascii="Times New Roman" w:eastAsia="Times New Roman" w:hAnsi="Times New Roman" w:cs="Times New Roman"/>
+          <w:sz w:val="24"/>
+          <w:szCs w:val="24"/>
+          <w:lang w:val="fr-FR"/>
+        </w:rPr>
+        <w:t>é</w:t>
+      </w:r>
+      <w:r>
+        <w:rPr>
+          <w:rFonts w:ascii="Times New Roman" w:hAnsi="Times New Roman" w:cs="Times New Roman"/>
+          <w:sz w:val="24"/>
+          <w:szCs w:val="24"/>
+          <w:shd w:val="clear" w:color="auto" w:fill="FFFFFF"/>
+          <w:lang w:val="fr-FR"/>
+        </w:rPr>
+        <w:t>dicales sont enregistr</w:t>
+      </w:r>
+      <w:r>
+        <w:rPr>
+          <w:rFonts w:ascii="Times New Roman" w:eastAsia="Times New Roman" w:hAnsi="Times New Roman" w:cs="Times New Roman"/>
+          <w:sz w:val="24"/>
+          <w:szCs w:val="24"/>
+          <w:lang w:val="fr-FR"/>
+        </w:rPr>
+        <w:t>é</w:t>
+      </w:r>
+      <w:r>
+        <w:rPr>
+          <w:rFonts w:ascii="Times New Roman" w:hAnsi="Times New Roman" w:cs="Times New Roman"/>
+          <w:sz w:val="24"/>
+          <w:szCs w:val="24"/>
+          <w:shd w:val="clear" w:color="auto" w:fill="FFFFFF"/>
+          <w:lang w:val="fr-FR"/>
+        </w:rPr>
+        <w:t>es dans la</w:t>
+      </w:r>
+      <w:r>
+        <w:rPr>
+          <w:rFonts w:ascii="Times New Roman" w:hAnsi="Times New Roman" w:cs="Times New Roman"/>
+          <w:sz w:val="24"/>
+          <w:szCs w:val="24"/>
+          <w:lang w:val="fr-FR"/>
+        </w:rPr>
+        <w:br/>
+      </w:r>
+      <w:r>
+        <w:rPr>
+          <w:rFonts w:ascii="Times New Roman" w:hAnsi="Times New Roman" w:cs="Times New Roman"/>
+          <w:sz w:val="24"/>
+          <w:szCs w:val="24"/>
+          <w:shd w:val="clear" w:color="auto" w:fill="FFFFFF"/>
+          <w:lang w:val="fr-FR"/>
+        </w:rPr>
+        <w:t xml:space="preserve">table </w:t>
+      </w:r>
+      <w:r>
+        <w:rPr>
+          <w:rFonts w:ascii="Times New Roman" w:hAnsi="Times New Roman" w:cs="Times New Roman"/>
+          <w:b/>
+          <w:sz w:val="24"/>
+          <w:szCs w:val="24"/>
+          <w:shd w:val="clear" w:color="auto" w:fill="FFFFFF"/>
+          <w:lang w:val="fr-FR"/>
+        </w:rPr>
+        <w:t>PRESCRIPTION</w:t>
+      </w:r>
+      <w:r>
+        <w:rPr>
+          <w:rFonts w:ascii="Times New Roman" w:hAnsi="Times New Roman" w:cs="Times New Roman"/>
+          <w:sz w:val="24"/>
+          <w:szCs w:val="24"/>
+          <w:shd w:val="clear" w:color="auto" w:fill="FFFFFF"/>
+          <w:lang w:val="fr-FR"/>
+        </w:rPr>
+        <w:t>, li</w:t>
+      </w:r>
+      <w:r>
+        <w:rPr>
+          <w:rFonts w:ascii="Times New Roman" w:eastAsia="Times New Roman" w:hAnsi="Times New Roman" w:cs="Times New Roman"/>
+          <w:sz w:val="24"/>
+          <w:szCs w:val="24"/>
+          <w:lang w:val="fr-FR"/>
+        </w:rPr>
+        <w:t>é</w:t>
+      </w:r>
+      <w:r>
+        <w:rPr>
+          <w:rFonts w:ascii="Times New Roman" w:hAnsi="Times New Roman" w:cs="Times New Roman"/>
+          <w:sz w:val="24"/>
+          <w:szCs w:val="24"/>
+          <w:shd w:val="clear" w:color="auto" w:fill="FFFFFF"/>
+          <w:lang w:val="fr-FR"/>
+        </w:rPr>
+        <w:t xml:space="preserve">es </w:t>
+      </w:r>
+      <w:r>
+        <w:rPr>
+          <w:rFonts w:ascii="Times New Roman" w:hAnsi="Times New Roman" w:cs="Times New Roman"/>
+          <w:sz w:val="24"/>
+          <w:szCs w:val="24"/>
+          <w:shd w:val="clear" w:color="auto" w:fill="FFFFFF"/>
+          <w:lang w:val="fr-FR"/>
+        </w:rPr>
+        <w:t>à</w:t>
+      </w:r>
+      <w:r>
+        <w:rPr>
+          <w:rFonts w:ascii="Times New Roman" w:hAnsi="Times New Roman" w:cs="Times New Roman"/>
+          <w:sz w:val="24"/>
+          <w:szCs w:val="24"/>
+          <w:shd w:val="clear" w:color="auto" w:fill="FFFFFF"/>
+          <w:lang w:val="fr-FR"/>
+        </w:rPr>
+        <w:t xml:space="preserve"> la consu</w:t>
+      </w:r>
+      <w:r>
+        <w:rPr>
+          <w:rFonts w:ascii="Times New Roman" w:hAnsi="Times New Roman" w:cs="Times New Roman"/>
+          <w:sz w:val="24"/>
+          <w:szCs w:val="24"/>
+          <w:shd w:val="clear" w:color="auto" w:fill="FFFFFF"/>
+          <w:lang w:val="fr-FR"/>
+        </w:rPr>
+        <w:t>ltation correspondante. Les d</w:t>
+      </w:r>
+      <w:r>
+        <w:rPr>
+          <w:rFonts w:ascii="Times New Roman" w:eastAsia="Times New Roman" w:hAnsi="Times New Roman" w:cs="Times New Roman"/>
+          <w:sz w:val="24"/>
+          <w:szCs w:val="24"/>
+          <w:lang w:val="fr-FR"/>
+        </w:rPr>
+        <w:t>é</w:t>
+      </w:r>
+      <w:r>
+        <w:rPr>
+          <w:rFonts w:ascii="Times New Roman" w:hAnsi="Times New Roman" w:cs="Times New Roman"/>
+          <w:sz w:val="24"/>
+          <w:szCs w:val="24"/>
+          <w:shd w:val="clear" w:color="auto" w:fill="FFFFFF"/>
+          <w:lang w:val="fr-FR"/>
+        </w:rPr>
+        <w:t>tails</w:t>
+      </w:r>
+      <w:r>
+        <w:rPr>
+          <w:rFonts w:ascii="Times New Roman" w:hAnsi="Times New Roman" w:cs="Times New Roman"/>
+          <w:sz w:val="24"/>
+          <w:szCs w:val="24"/>
+          <w:lang w:val="fr-FR"/>
+        </w:rPr>
+        <w:br/>
+      </w:r>
+      <w:r>
+        <w:rPr>
+          <w:rFonts w:ascii="Times New Roman" w:hAnsi="Times New Roman" w:cs="Times New Roman"/>
+          <w:sz w:val="24"/>
+          <w:szCs w:val="24"/>
+          <w:shd w:val="clear" w:color="auto" w:fill="FFFFFF"/>
+          <w:lang w:val="fr-FR"/>
+        </w:rPr>
+        <w:t>des examens sont stock</w:t>
+      </w:r>
+      <w:r>
+        <w:rPr>
+          <w:rFonts w:ascii="Times New Roman" w:eastAsia="Times New Roman" w:hAnsi="Times New Roman" w:cs="Times New Roman"/>
+          <w:sz w:val="24"/>
+          <w:szCs w:val="24"/>
+          <w:lang w:val="fr-FR"/>
+        </w:rPr>
+        <w:t>é</w:t>
+      </w:r>
+      <w:r>
+        <w:rPr>
+          <w:rFonts w:ascii="Times New Roman" w:hAnsi="Times New Roman" w:cs="Times New Roman"/>
+          <w:sz w:val="24"/>
+          <w:szCs w:val="24"/>
+          <w:shd w:val="clear" w:color="auto" w:fill="FFFFFF"/>
+          <w:lang w:val="fr-FR"/>
+        </w:rPr>
+        <w:t xml:space="preserve">s dans la table </w:t>
+      </w:r>
+      <w:r>
+        <w:rPr>
+          <w:rFonts w:ascii="Times New Roman" w:hAnsi="Times New Roman" w:cs="Times New Roman"/>
+          <w:b/>
+          <w:sz w:val="24"/>
+          <w:szCs w:val="24"/>
+          <w:shd w:val="clear" w:color="auto" w:fill="FFFFFF"/>
+          <w:lang w:val="fr-FR"/>
+        </w:rPr>
+        <w:t>EXAMEN</w:t>
+      </w:r>
+      <w:r>
+        <w:rPr>
+          <w:rFonts w:ascii="Times New Roman" w:hAnsi="Times New Roman" w:cs="Times New Roman"/>
+          <w:sz w:val="24"/>
+          <w:szCs w:val="24"/>
+          <w:shd w:val="clear" w:color="auto" w:fill="FFFFFF"/>
+          <w:lang w:val="fr-FR"/>
+        </w:rPr>
+        <w:t xml:space="preserve">, </w:t>
+      </w:r>
+      <w:r>
+        <w:rPr>
+          <w:rFonts w:ascii="Times New Roman" w:eastAsia="Times New Roman" w:hAnsi="Times New Roman" w:cs="Times New Roman"/>
+          <w:sz w:val="24"/>
+          <w:szCs w:val="24"/>
+          <w:lang w:val="fr-FR"/>
+        </w:rPr>
+        <w:t>é</w:t>
+      </w:r>
+      <w:r>
+        <w:rPr>
+          <w:rFonts w:ascii="Times New Roman" w:hAnsi="Times New Roman" w:cs="Times New Roman"/>
+          <w:sz w:val="24"/>
+          <w:szCs w:val="24"/>
+          <w:shd w:val="clear" w:color="auto" w:fill="FFFFFF"/>
+          <w:lang w:val="fr-FR"/>
+        </w:rPr>
+        <w:t>galement li</w:t>
+      </w:r>
+      <w:r>
+        <w:rPr>
+          <w:rFonts w:ascii="Times New Roman" w:eastAsia="Times New Roman" w:hAnsi="Times New Roman" w:cs="Times New Roman"/>
+          <w:sz w:val="24"/>
+          <w:szCs w:val="24"/>
+          <w:lang w:val="fr-FR"/>
+        </w:rPr>
+        <w:t>é</w:t>
+      </w:r>
+      <w:r>
+        <w:rPr>
+          <w:rFonts w:ascii="Times New Roman" w:hAnsi="Times New Roman" w:cs="Times New Roman"/>
+          <w:sz w:val="24"/>
+          <w:szCs w:val="24"/>
+          <w:shd w:val="clear" w:color="auto" w:fill="FFFFFF"/>
+          <w:lang w:val="fr-FR"/>
+        </w:rPr>
+        <w:t>s à</w:t>
+      </w:r>
+      <w:r>
+        <w:rPr>
+          <w:rFonts w:ascii="Times New Roman" w:hAnsi="Times New Roman" w:cs="Times New Roman"/>
+          <w:sz w:val="24"/>
+          <w:szCs w:val="24"/>
+          <w:shd w:val="clear" w:color="auto" w:fill="FFFFFF"/>
+          <w:lang w:val="fr-FR"/>
+        </w:rPr>
+        <w:t xml:space="preserve"> la consul-</w:t>
+      </w:r>
+      <w:r>
+        <w:rPr>
+          <w:rFonts w:ascii="Times New Roman" w:hAnsi="Times New Roman" w:cs="Times New Roman"/>
+          <w:sz w:val="24"/>
+          <w:szCs w:val="24"/>
+          <w:lang w:val="fr-FR"/>
+        </w:rPr>
+        <w:br/>
+      </w:r>
+      <w:proofErr w:type="spellStart"/>
+      <w:r>
+        <w:rPr>
+          <w:rFonts w:ascii="Times New Roman" w:hAnsi="Times New Roman" w:cs="Times New Roman"/>
+          <w:sz w:val="24"/>
+          <w:szCs w:val="24"/>
+          <w:shd w:val="clear" w:color="auto" w:fill="FFFFFF"/>
+          <w:lang w:val="fr-FR"/>
+        </w:rPr>
+        <w:t>tation</w:t>
+      </w:r>
+      <w:proofErr w:type="spellEnd"/>
+      <w:r>
+        <w:rPr>
+          <w:rFonts w:ascii="Times New Roman" w:hAnsi="Times New Roman" w:cs="Times New Roman"/>
+          <w:sz w:val="24"/>
+          <w:szCs w:val="24"/>
+          <w:shd w:val="clear" w:color="auto" w:fill="FFFFFF"/>
+          <w:lang w:val="fr-FR"/>
+        </w:rPr>
+        <w:t>. Chaque consultation g</w:t>
+      </w:r>
+      <w:r>
+        <w:rPr>
+          <w:rFonts w:ascii="Times New Roman" w:eastAsia="Times New Roman" w:hAnsi="Times New Roman" w:cs="Times New Roman"/>
+          <w:sz w:val="24"/>
+          <w:szCs w:val="24"/>
+          <w:lang w:val="fr-FR"/>
+        </w:rPr>
+        <w:t>é</w:t>
+      </w:r>
+      <w:r>
+        <w:rPr>
+          <w:rFonts w:ascii="Times New Roman" w:hAnsi="Times New Roman" w:cs="Times New Roman"/>
+          <w:sz w:val="24"/>
+          <w:szCs w:val="24"/>
+          <w:shd w:val="clear" w:color="auto" w:fill="FFFFFF"/>
+          <w:lang w:val="fr-FR"/>
+        </w:rPr>
+        <w:t>n</w:t>
+      </w:r>
+      <w:r>
+        <w:rPr>
+          <w:rFonts w:ascii="Times New Roman" w:hAnsi="Times New Roman" w:cs="Times New Roman"/>
+          <w:sz w:val="24"/>
+          <w:szCs w:val="24"/>
+          <w:shd w:val="clear" w:color="auto" w:fill="FFFFFF"/>
+          <w:lang w:val="fr-FR"/>
+        </w:rPr>
+        <w:t>è</w:t>
+      </w:r>
+      <w:r>
+        <w:rPr>
+          <w:rFonts w:ascii="Times New Roman" w:hAnsi="Times New Roman" w:cs="Times New Roman"/>
+          <w:sz w:val="24"/>
+          <w:szCs w:val="24"/>
+          <w:shd w:val="clear" w:color="auto" w:fill="FFFFFF"/>
+          <w:lang w:val="fr-FR"/>
+        </w:rPr>
+        <w:t>re une</w:t>
+      </w:r>
+      <w:r>
+        <w:rPr>
+          <w:rFonts w:ascii="Times New Roman" w:hAnsi="Times New Roman" w:cs="Times New Roman"/>
+          <w:sz w:val="24"/>
+          <w:szCs w:val="24"/>
+          <w:shd w:val="clear" w:color="auto" w:fill="FFFFFF"/>
+          <w:lang w:val="fr-FR"/>
+        </w:rPr>
+        <w:t xml:space="preserve"> facture, enregistr</w:t>
+      </w:r>
+      <w:r>
+        <w:rPr>
+          <w:rFonts w:ascii="Times New Roman" w:eastAsia="Times New Roman" w:hAnsi="Times New Roman" w:cs="Times New Roman"/>
+          <w:sz w:val="24"/>
+          <w:szCs w:val="24"/>
+          <w:lang w:val="fr-FR"/>
+        </w:rPr>
+        <w:t>é</w:t>
+      </w:r>
+      <w:r>
+        <w:rPr>
+          <w:rFonts w:ascii="Times New Roman" w:hAnsi="Times New Roman" w:cs="Times New Roman"/>
+          <w:sz w:val="24"/>
+          <w:szCs w:val="24"/>
+          <w:shd w:val="clear" w:color="auto" w:fill="FFFFFF"/>
+          <w:lang w:val="fr-FR"/>
+        </w:rPr>
+        <w:t>e dans la table</w:t>
+      </w:r>
+      <w:r>
+        <w:rPr>
+          <w:rFonts w:ascii="Times New Roman" w:hAnsi="Times New Roman" w:cs="Times New Roman"/>
+          <w:sz w:val="24"/>
+          <w:szCs w:val="24"/>
+          <w:lang w:val="fr-FR"/>
+        </w:rPr>
+        <w:br/>
+      </w:r>
+      <w:r>
+        <w:rPr>
+          <w:rFonts w:ascii="Times New Roman" w:hAnsi="Times New Roman" w:cs="Times New Roman"/>
+          <w:b/>
+          <w:sz w:val="24"/>
+          <w:szCs w:val="24"/>
+          <w:shd w:val="clear" w:color="auto" w:fill="FFFFFF"/>
+          <w:lang w:val="fr-FR"/>
+        </w:rPr>
+        <w:t>FACTURE</w:t>
+      </w:r>
+      <w:r>
+        <w:rPr>
+          <w:rFonts w:ascii="Times New Roman" w:hAnsi="Times New Roman" w:cs="Times New Roman"/>
+          <w:sz w:val="24"/>
+          <w:szCs w:val="24"/>
+          <w:shd w:val="clear" w:color="auto" w:fill="FFFFFF"/>
+          <w:lang w:val="fr-FR"/>
+        </w:rPr>
+        <w:t xml:space="preserve"> avec le montant total </w:t>
+      </w:r>
+      <w:r>
+        <w:rPr>
+          <w:rFonts w:ascii="Times New Roman" w:hAnsi="Times New Roman" w:cs="Times New Roman"/>
+          <w:sz w:val="24"/>
+          <w:szCs w:val="24"/>
+          <w:shd w:val="clear" w:color="auto" w:fill="FFFFFF"/>
+          <w:lang w:val="fr-FR"/>
+        </w:rPr>
+        <w:t>à</w:t>
+      </w:r>
+      <w:r>
+        <w:rPr>
+          <w:rFonts w:ascii="Times New Roman" w:hAnsi="Times New Roman" w:cs="Times New Roman"/>
+          <w:sz w:val="24"/>
+          <w:szCs w:val="24"/>
+          <w:shd w:val="clear" w:color="auto" w:fill="FFFFFF"/>
+          <w:lang w:val="fr-FR"/>
+        </w:rPr>
+        <w:t xml:space="preserve"> payer. Des contraintes de cl</w:t>
+      </w:r>
+      <w:r>
+        <w:rPr>
+          <w:rFonts w:ascii="Times New Roman" w:eastAsia="Times New Roman" w:hAnsi="Times New Roman" w:cs="Times New Roman"/>
+          <w:sz w:val="24"/>
+          <w:szCs w:val="24"/>
+          <w:lang w:val="fr-FR"/>
+        </w:rPr>
+        <w:t>é</w:t>
+      </w:r>
+      <w:r>
+        <w:rPr>
+          <w:rFonts w:ascii="Times New Roman" w:hAnsi="Times New Roman" w:cs="Times New Roman"/>
+          <w:sz w:val="24"/>
+          <w:szCs w:val="24"/>
+          <w:shd w:val="clear" w:color="auto" w:fill="FFFFFF"/>
+          <w:lang w:val="fr-FR"/>
         </w:rPr>
         <w:t xml:space="preserve"> </w:t>
       </w:r>
-      <w:proofErr w:type="spellStart"/>
-      <w:r>
-        <w:rPr>
-          <w:rFonts w:ascii="Times New Roman" w:hAnsi="Times New Roman" w:cs="Times New Roman"/>
-          <w:sz w:val="24"/>
-          <w:szCs w:val="24"/>
-          <w:shd w:val="clear" w:color="auto" w:fill="FFFFFF"/>
-        </w:rPr>
-        <w:t>permet</w:t>
-      </w:r>
-      <w:proofErr w:type="spellEnd"/>
-      <w:r>
-        <w:rPr>
-          <w:rFonts w:ascii="Times New Roman" w:hAnsi="Times New Roman" w:cs="Times New Roman"/>
-          <w:sz w:val="24"/>
-          <w:szCs w:val="24"/>
-          <w:shd w:val="clear" w:color="auto" w:fill="FFFFFF"/>
-        </w:rPr>
-        <w:t xml:space="preserve"> la </w:t>
-      </w:r>
-      <w:proofErr w:type="spellStart"/>
-      <w:r>
-        <w:rPr>
-          <w:rFonts w:ascii="Times New Roman" w:hAnsi="Times New Roman" w:cs="Times New Roman"/>
-          <w:sz w:val="24"/>
-          <w:szCs w:val="24"/>
-          <w:shd w:val="clear" w:color="auto" w:fill="FFFFFF"/>
-        </w:rPr>
-        <w:t>gestion</w:t>
-      </w:r>
-      <w:proofErr w:type="spellEnd"/>
-      <w:r>
-        <w:rPr>
-          <w:rFonts w:ascii="Times New Roman" w:hAnsi="Times New Roman" w:cs="Times New Roman"/>
-          <w:sz w:val="24"/>
-          <w:szCs w:val="24"/>
-          <w:shd w:val="clear" w:color="auto" w:fill="FFFFFF"/>
-        </w:rPr>
-        <w:t xml:space="preserve"> </w:t>
-      </w:r>
-      <w:proofErr w:type="spellStart"/>
-      <w:r>
-        <w:rPr>
-          <w:rFonts w:ascii="Times New Roman" w:hAnsi="Times New Roman" w:cs="Times New Roman"/>
-          <w:sz w:val="24"/>
-          <w:szCs w:val="24"/>
-          <w:shd w:val="clear" w:color="auto" w:fill="FFFFFF"/>
-        </w:rPr>
-        <w:t>compl`ete</w:t>
-      </w:r>
-      <w:proofErr w:type="spellEnd"/>
-      <w:r>
-        <w:rPr>
-          <w:rFonts w:ascii="Times New Roman" w:hAnsi="Times New Roman" w:cs="Times New Roman"/>
-          <w:sz w:val="24"/>
-          <w:szCs w:val="24"/>
+      <w:r>
+        <w:rPr>
+          <w:rFonts w:ascii="Times New Roman" w:eastAsia="Times New Roman" w:hAnsi="Times New Roman" w:cs="Times New Roman"/>
+          <w:sz w:val="24"/>
+          <w:szCs w:val="24"/>
+          <w:lang w:val="fr-FR"/>
+        </w:rPr>
+        <w:t>é</w:t>
+      </w:r>
+      <w:r>
+        <w:rPr>
+          <w:rFonts w:ascii="Times New Roman" w:hAnsi="Times New Roman" w:cs="Times New Roman"/>
+          <w:sz w:val="24"/>
+          <w:szCs w:val="24"/>
+          <w:shd w:val="clear" w:color="auto" w:fill="FFFFFF"/>
+          <w:lang w:val="fr-FR"/>
+        </w:rPr>
+        <w:t>trang</w:t>
+      </w:r>
+      <w:r>
+        <w:rPr>
+          <w:rFonts w:ascii="Times New Roman" w:hAnsi="Times New Roman" w:cs="Times New Roman"/>
+          <w:sz w:val="24"/>
+          <w:szCs w:val="24"/>
+          <w:shd w:val="clear" w:color="auto" w:fill="FFFFFF"/>
+          <w:lang w:val="fr-FR"/>
+        </w:rPr>
+        <w:t>è</w:t>
+      </w:r>
+      <w:r>
+        <w:rPr>
+          <w:rFonts w:ascii="Times New Roman" w:hAnsi="Times New Roman" w:cs="Times New Roman"/>
+          <w:sz w:val="24"/>
+          <w:szCs w:val="24"/>
+          <w:shd w:val="clear" w:color="auto" w:fill="FFFFFF"/>
+          <w:lang w:val="fr-FR"/>
+        </w:rPr>
+        <w:t>re</w:t>
+      </w:r>
+      <w:r>
+        <w:rPr>
+          <w:rFonts w:ascii="Times New Roman" w:hAnsi="Times New Roman" w:cs="Times New Roman"/>
+          <w:sz w:val="24"/>
+          <w:szCs w:val="24"/>
+          <w:lang w:val="fr-FR"/>
         </w:rPr>
         <w:br/>
       </w:r>
@@ -2233,1560 +3094,66 @@
           <w:sz w:val="24"/>
           <w:szCs w:val="24"/>
           <w:shd w:val="clear" w:color="auto" w:fill="FFFFFF"/>
-        </w:rPr>
-        <w:t>des patients, des m ́</w:t>
-      </w:r>
-      <w:proofErr w:type="spellStart"/>
-      <w:r>
-        <w:rPr>
-          <w:rFonts w:ascii="Times New Roman" w:hAnsi="Times New Roman" w:cs="Times New Roman"/>
-          <w:sz w:val="24"/>
-          <w:szCs w:val="24"/>
-          <w:shd w:val="clear" w:color="auto" w:fill="FFFFFF"/>
-        </w:rPr>
-        <w:t>edecins</w:t>
-      </w:r>
-      <w:proofErr w:type="spellEnd"/>
-      <w:r>
-        <w:rPr>
-          <w:rFonts w:ascii="Times New Roman" w:hAnsi="Times New Roman" w:cs="Times New Roman"/>
-          <w:sz w:val="24"/>
-          <w:szCs w:val="24"/>
-          <w:shd w:val="clear" w:color="auto" w:fill="FFFFFF"/>
-        </w:rPr>
-        <w:t xml:space="preserve">, des </w:t>
-      </w:r>
-      <w:proofErr w:type="spellStart"/>
-      <w:r>
-        <w:rPr>
-          <w:rFonts w:ascii="Times New Roman" w:hAnsi="Times New Roman" w:cs="Times New Roman"/>
-          <w:sz w:val="24"/>
-          <w:szCs w:val="24"/>
-          <w:shd w:val="clear" w:color="auto" w:fill="FFFFFF"/>
-        </w:rPr>
-        <w:t>rendez-vous</w:t>
-      </w:r>
-      <w:proofErr w:type="spellEnd"/>
-      <w:r>
-        <w:rPr>
-          <w:rFonts w:ascii="Times New Roman" w:hAnsi="Times New Roman" w:cs="Times New Roman"/>
-          <w:sz w:val="24"/>
-          <w:szCs w:val="24"/>
-          <w:shd w:val="clear" w:color="auto" w:fill="FFFFFF"/>
-        </w:rPr>
-        <w:t xml:space="preserve">, des consultations, des </w:t>
-      </w:r>
-      <w:proofErr w:type="spellStart"/>
-      <w:r>
-        <w:rPr>
-          <w:rFonts w:ascii="Times New Roman" w:hAnsi="Times New Roman" w:cs="Times New Roman"/>
-          <w:sz w:val="24"/>
-          <w:szCs w:val="24"/>
-          <w:shd w:val="clear" w:color="auto" w:fill="FFFFFF"/>
-        </w:rPr>
-        <w:t>prescrip</w:t>
-      </w:r>
-      <w:proofErr w:type="spellEnd"/>
-      <w:r>
-        <w:rPr>
-          <w:rFonts w:ascii="Times New Roman" w:hAnsi="Times New Roman" w:cs="Times New Roman"/>
-          <w:sz w:val="24"/>
-          <w:szCs w:val="24"/>
-          <w:shd w:val="clear" w:color="auto" w:fill="FFFFFF"/>
-        </w:rPr>
-        <w:t>-</w:t>
-      </w:r>
-      <w:r>
-        <w:rPr>
-          <w:rFonts w:ascii="Times New Roman" w:hAnsi="Times New Roman" w:cs="Times New Roman"/>
-          <w:sz w:val="24"/>
-          <w:szCs w:val="24"/>
-        </w:rPr>
-        <w:br/>
-      </w:r>
-      <w:proofErr w:type="spellStart"/>
-      <w:r>
-        <w:rPr>
-          <w:rFonts w:ascii="Times New Roman" w:hAnsi="Times New Roman" w:cs="Times New Roman"/>
-          <w:sz w:val="24"/>
-          <w:szCs w:val="24"/>
-          <w:shd w:val="clear" w:color="auto" w:fill="FFFFFF"/>
-        </w:rPr>
-        <w:t>tions</w:t>
-      </w:r>
-      <w:proofErr w:type="spellEnd"/>
-      <w:r>
-        <w:rPr>
-          <w:rFonts w:ascii="Times New Roman" w:hAnsi="Times New Roman" w:cs="Times New Roman"/>
-          <w:sz w:val="24"/>
-          <w:szCs w:val="24"/>
-          <w:shd w:val="clear" w:color="auto" w:fill="FFFFFF"/>
-        </w:rPr>
-        <w:t xml:space="preserve">, des </w:t>
-      </w:r>
-      <w:proofErr w:type="spellStart"/>
-      <w:r>
-        <w:rPr>
-          <w:rFonts w:ascii="Times New Roman" w:hAnsi="Times New Roman" w:cs="Times New Roman"/>
-          <w:sz w:val="24"/>
-          <w:szCs w:val="24"/>
-          <w:shd w:val="clear" w:color="auto" w:fill="FFFFFF"/>
-        </w:rPr>
-        <w:t>examens</w:t>
-      </w:r>
-      <w:proofErr w:type="spellEnd"/>
-      <w:r>
-        <w:rPr>
-          <w:rFonts w:ascii="Times New Roman" w:hAnsi="Times New Roman" w:cs="Times New Roman"/>
-          <w:sz w:val="24"/>
-          <w:szCs w:val="24"/>
-          <w:shd w:val="clear" w:color="auto" w:fill="FFFFFF"/>
-        </w:rPr>
-        <w:t xml:space="preserve"> et de la </w:t>
-      </w:r>
-      <w:proofErr w:type="spellStart"/>
-      <w:r>
-        <w:rPr>
-          <w:rFonts w:ascii="Times New Roman" w:hAnsi="Times New Roman" w:cs="Times New Roman"/>
-          <w:sz w:val="24"/>
-          <w:szCs w:val="24"/>
-          <w:shd w:val="clear" w:color="auto" w:fill="FFFFFF"/>
-        </w:rPr>
-        <w:t>facturation</w:t>
-      </w:r>
-      <w:proofErr w:type="spellEnd"/>
-      <w:r>
-        <w:rPr>
-          <w:rFonts w:ascii="Times New Roman" w:hAnsi="Times New Roman" w:cs="Times New Roman"/>
-          <w:sz w:val="24"/>
-          <w:szCs w:val="24"/>
-          <w:shd w:val="clear" w:color="auto" w:fill="FFFFFF"/>
-        </w:rPr>
-        <w:t xml:space="preserve">. </w:t>
-      </w:r>
-      <w:proofErr w:type="gramStart"/>
-      <w:r>
-        <w:rPr>
-          <w:rFonts w:ascii="Times New Roman" w:hAnsi="Times New Roman" w:cs="Times New Roman"/>
-          <w:sz w:val="24"/>
-          <w:szCs w:val="24"/>
-          <w:shd w:val="clear" w:color="auto" w:fill="FFFFFF"/>
-        </w:rPr>
-        <w:t xml:space="preserve">Les patients </w:t>
-      </w:r>
-      <w:proofErr w:type="spellStart"/>
-      <w:r>
-        <w:rPr>
-          <w:rFonts w:ascii="Times New Roman" w:hAnsi="Times New Roman" w:cs="Times New Roman"/>
-          <w:sz w:val="24"/>
-          <w:szCs w:val="24"/>
-          <w:shd w:val="clear" w:color="auto" w:fill="FFFFFF"/>
-        </w:rPr>
-        <w:t>peuvent</w:t>
-      </w:r>
-      <w:proofErr w:type="spellEnd"/>
-      <w:r>
-        <w:rPr>
-          <w:rFonts w:ascii="Times New Roman" w:hAnsi="Times New Roman" w:cs="Times New Roman"/>
-          <w:sz w:val="24"/>
-          <w:szCs w:val="24"/>
-          <w:shd w:val="clear" w:color="auto" w:fill="FFFFFF"/>
-        </w:rPr>
-        <w:t xml:space="preserve"> ˆ</w:t>
-      </w:r>
-      <w:proofErr w:type="spellStart"/>
-      <w:r>
-        <w:rPr>
-          <w:rFonts w:ascii="Times New Roman" w:hAnsi="Times New Roman" w:cs="Times New Roman"/>
-          <w:sz w:val="24"/>
-          <w:szCs w:val="24"/>
-          <w:shd w:val="clear" w:color="auto" w:fill="FFFFFF"/>
-        </w:rPr>
-        <w:t>etre</w:t>
-      </w:r>
-      <w:proofErr w:type="spellEnd"/>
-      <w:r>
-        <w:rPr>
-          <w:rFonts w:ascii="Times New Roman" w:hAnsi="Times New Roman" w:cs="Times New Roman"/>
-          <w:sz w:val="24"/>
-          <w:szCs w:val="24"/>
-          <w:shd w:val="clear" w:color="auto" w:fill="FFFFFF"/>
-        </w:rPr>
-        <w:t xml:space="preserve"> </w:t>
-      </w:r>
-      <w:proofErr w:type="spellStart"/>
-      <w:r>
-        <w:rPr>
-          <w:rFonts w:ascii="Times New Roman" w:hAnsi="Times New Roman" w:cs="Times New Roman"/>
-          <w:sz w:val="24"/>
-          <w:szCs w:val="24"/>
-          <w:shd w:val="clear" w:color="auto" w:fill="FFFFFF"/>
-        </w:rPr>
-        <w:t>enregistr</w:t>
-      </w:r>
-      <w:proofErr w:type="spellEnd"/>
-      <w:r>
-        <w:rPr>
-          <w:rFonts w:ascii="Times New Roman" w:hAnsi="Times New Roman" w:cs="Times New Roman"/>
-          <w:sz w:val="24"/>
-          <w:szCs w:val="24"/>
-          <w:shd w:val="clear" w:color="auto" w:fill="FFFFFF"/>
-        </w:rPr>
-        <w:t xml:space="preserve"> ́</w:t>
-      </w:r>
-      <w:proofErr w:type="spellStart"/>
-      <w:r>
-        <w:rPr>
-          <w:rFonts w:ascii="Times New Roman" w:hAnsi="Times New Roman" w:cs="Times New Roman"/>
-          <w:sz w:val="24"/>
-          <w:szCs w:val="24"/>
-          <w:shd w:val="clear" w:color="auto" w:fill="FFFFFF"/>
-        </w:rPr>
-        <w:t>es</w:t>
-      </w:r>
-      <w:proofErr w:type="spellEnd"/>
-      <w:r>
-        <w:rPr>
-          <w:rFonts w:ascii="Times New Roman" w:hAnsi="Times New Roman" w:cs="Times New Roman"/>
-          <w:sz w:val="24"/>
-          <w:szCs w:val="24"/>
-        </w:rPr>
-        <w:br/>
-      </w:r>
-      <w:r>
-        <w:rPr>
-          <w:rFonts w:ascii="Times New Roman" w:hAnsi="Times New Roman" w:cs="Times New Roman"/>
-          <w:sz w:val="24"/>
-          <w:szCs w:val="24"/>
-          <w:shd w:val="clear" w:color="auto" w:fill="FFFFFF"/>
-        </w:rPr>
-        <w:t xml:space="preserve">avec </w:t>
-      </w:r>
-      <w:proofErr w:type="spellStart"/>
-      <w:r>
-        <w:rPr>
-          <w:rFonts w:ascii="Times New Roman" w:hAnsi="Times New Roman" w:cs="Times New Roman"/>
-          <w:sz w:val="24"/>
-          <w:szCs w:val="24"/>
-          <w:shd w:val="clear" w:color="auto" w:fill="FFFFFF"/>
-        </w:rPr>
-        <w:t>leurs</w:t>
-      </w:r>
-      <w:proofErr w:type="spellEnd"/>
-      <w:r>
-        <w:rPr>
-          <w:rFonts w:ascii="Times New Roman" w:hAnsi="Times New Roman" w:cs="Times New Roman"/>
-          <w:sz w:val="24"/>
-          <w:szCs w:val="24"/>
-          <w:shd w:val="clear" w:color="auto" w:fill="FFFFFF"/>
-        </w:rPr>
-        <w:t xml:space="preserve"> d ́</w:t>
-      </w:r>
-      <w:proofErr w:type="spellStart"/>
-      <w:r>
-        <w:rPr>
-          <w:rFonts w:ascii="Times New Roman" w:hAnsi="Times New Roman" w:cs="Times New Roman"/>
-          <w:sz w:val="24"/>
-          <w:szCs w:val="24"/>
-          <w:shd w:val="clear" w:color="auto" w:fill="FFFFFF"/>
-        </w:rPr>
-        <w:t>etails</w:t>
-      </w:r>
-      <w:proofErr w:type="spellEnd"/>
-      <w:r>
-        <w:rPr>
-          <w:rFonts w:ascii="Times New Roman" w:hAnsi="Times New Roman" w:cs="Times New Roman"/>
-          <w:sz w:val="24"/>
-          <w:szCs w:val="24"/>
-          <w:shd w:val="clear" w:color="auto" w:fill="FFFFFF"/>
-        </w:rPr>
-        <w:t xml:space="preserve"> </w:t>
-      </w:r>
-      <w:proofErr w:type="spellStart"/>
-      <w:r>
-        <w:rPr>
-          <w:rFonts w:ascii="Times New Roman" w:hAnsi="Times New Roman" w:cs="Times New Roman"/>
-          <w:sz w:val="24"/>
-          <w:szCs w:val="24"/>
-          <w:shd w:val="clear" w:color="auto" w:fill="FFFFFF"/>
-        </w:rPr>
-        <w:t>personnels</w:t>
-      </w:r>
-      <w:proofErr w:type="spellEnd"/>
-      <w:r>
-        <w:rPr>
-          <w:rFonts w:ascii="Times New Roman" w:hAnsi="Times New Roman" w:cs="Times New Roman"/>
-          <w:sz w:val="24"/>
-          <w:szCs w:val="24"/>
-          <w:shd w:val="clear" w:color="auto" w:fill="FFFFFF"/>
-        </w:rPr>
-        <w:t xml:space="preserve">, </w:t>
-      </w:r>
-      <w:proofErr w:type="spellStart"/>
-      <w:r>
-        <w:rPr>
-          <w:rFonts w:ascii="Times New Roman" w:hAnsi="Times New Roman" w:cs="Times New Roman"/>
-          <w:sz w:val="24"/>
-          <w:szCs w:val="24"/>
-          <w:shd w:val="clear" w:color="auto" w:fill="FFFFFF"/>
-        </w:rPr>
-        <w:t>tandis</w:t>
-      </w:r>
-      <w:proofErr w:type="spellEnd"/>
-      <w:r>
-        <w:rPr>
-          <w:rFonts w:ascii="Times New Roman" w:hAnsi="Times New Roman" w:cs="Times New Roman"/>
-          <w:sz w:val="24"/>
-          <w:szCs w:val="24"/>
-          <w:shd w:val="clear" w:color="auto" w:fill="FFFFFF"/>
-        </w:rPr>
-        <w:t xml:space="preserve"> </w:t>
-      </w:r>
-      <w:proofErr w:type="spellStart"/>
-      <w:r>
-        <w:rPr>
-          <w:rFonts w:ascii="Times New Roman" w:hAnsi="Times New Roman" w:cs="Times New Roman"/>
-          <w:sz w:val="24"/>
-          <w:szCs w:val="24"/>
-          <w:shd w:val="clear" w:color="auto" w:fill="FFFFFF"/>
-        </w:rPr>
-        <w:t>que</w:t>
-      </w:r>
-      <w:proofErr w:type="spellEnd"/>
-      <w:r>
-        <w:rPr>
-          <w:rFonts w:ascii="Times New Roman" w:hAnsi="Times New Roman" w:cs="Times New Roman"/>
-          <w:sz w:val="24"/>
-          <w:szCs w:val="24"/>
-          <w:shd w:val="clear" w:color="auto" w:fill="FFFFFF"/>
-        </w:rPr>
-        <w:t xml:space="preserve"> les m ́</w:t>
-      </w:r>
-      <w:proofErr w:type="spellStart"/>
-      <w:r>
-        <w:rPr>
-          <w:rFonts w:ascii="Times New Roman" w:hAnsi="Times New Roman" w:cs="Times New Roman"/>
-          <w:sz w:val="24"/>
-          <w:szCs w:val="24"/>
-          <w:shd w:val="clear" w:color="auto" w:fill="FFFFFF"/>
-        </w:rPr>
-        <w:t>edecins</w:t>
-      </w:r>
-      <w:proofErr w:type="spellEnd"/>
-      <w:r>
-        <w:rPr>
-          <w:rFonts w:ascii="Times New Roman" w:hAnsi="Times New Roman" w:cs="Times New Roman"/>
-          <w:sz w:val="24"/>
-          <w:szCs w:val="24"/>
-          <w:shd w:val="clear" w:color="auto" w:fill="FFFFFF"/>
-        </w:rPr>
-        <w:t xml:space="preserve"> </w:t>
-      </w:r>
-      <w:proofErr w:type="spellStart"/>
-      <w:r>
-        <w:rPr>
-          <w:rFonts w:ascii="Times New Roman" w:hAnsi="Times New Roman" w:cs="Times New Roman"/>
-          <w:sz w:val="24"/>
-          <w:szCs w:val="24"/>
-          <w:shd w:val="clear" w:color="auto" w:fill="FFFFFF"/>
-        </w:rPr>
-        <w:t>sont</w:t>
-      </w:r>
-      <w:proofErr w:type="spellEnd"/>
-      <w:r>
-        <w:rPr>
-          <w:rFonts w:ascii="Times New Roman" w:hAnsi="Times New Roman" w:cs="Times New Roman"/>
-          <w:sz w:val="24"/>
-          <w:szCs w:val="24"/>
-          <w:shd w:val="clear" w:color="auto" w:fill="FFFFFF"/>
-        </w:rPr>
-        <w:t xml:space="preserve"> r ́</w:t>
-      </w:r>
-      <w:proofErr w:type="spellStart"/>
-      <w:r>
-        <w:rPr>
-          <w:rFonts w:ascii="Times New Roman" w:hAnsi="Times New Roman" w:cs="Times New Roman"/>
-          <w:sz w:val="24"/>
-          <w:szCs w:val="24"/>
-          <w:shd w:val="clear" w:color="auto" w:fill="FFFFFF"/>
-        </w:rPr>
-        <w:t>epertori</w:t>
-      </w:r>
-      <w:proofErr w:type="spellEnd"/>
-      <w:r>
-        <w:rPr>
-          <w:rFonts w:ascii="Times New Roman" w:hAnsi="Times New Roman" w:cs="Times New Roman"/>
-          <w:sz w:val="24"/>
-          <w:szCs w:val="24"/>
-          <w:shd w:val="clear" w:color="auto" w:fill="FFFFFF"/>
-        </w:rPr>
-        <w:t xml:space="preserve"> ́</w:t>
-      </w:r>
-      <w:proofErr w:type="spellStart"/>
-      <w:r>
-        <w:rPr>
-          <w:rFonts w:ascii="Times New Roman" w:hAnsi="Times New Roman" w:cs="Times New Roman"/>
-          <w:sz w:val="24"/>
-          <w:szCs w:val="24"/>
-          <w:shd w:val="clear" w:color="auto" w:fill="FFFFFF"/>
-        </w:rPr>
-        <w:t>es</w:t>
-      </w:r>
-      <w:proofErr w:type="spellEnd"/>
-      <w:r>
-        <w:rPr>
-          <w:rFonts w:ascii="Times New Roman" w:hAnsi="Times New Roman" w:cs="Times New Roman"/>
-          <w:sz w:val="24"/>
-          <w:szCs w:val="24"/>
-          <w:shd w:val="clear" w:color="auto" w:fill="FFFFFF"/>
-        </w:rPr>
-        <w:t xml:space="preserve"> avec</w:t>
-      </w:r>
-      <w:r>
-        <w:rPr>
-          <w:rFonts w:ascii="Times New Roman" w:hAnsi="Times New Roman" w:cs="Times New Roman"/>
-          <w:sz w:val="24"/>
-          <w:szCs w:val="24"/>
-        </w:rPr>
-        <w:br/>
-      </w:r>
-      <w:proofErr w:type="spellStart"/>
-      <w:r>
-        <w:rPr>
-          <w:rFonts w:ascii="Times New Roman" w:hAnsi="Times New Roman" w:cs="Times New Roman"/>
-          <w:sz w:val="24"/>
-          <w:szCs w:val="24"/>
-          <w:shd w:val="clear" w:color="auto" w:fill="FFFFFF"/>
-        </w:rPr>
-        <w:t>leur</w:t>
-      </w:r>
-      <w:proofErr w:type="spellEnd"/>
-      <w:r>
-        <w:rPr>
-          <w:rFonts w:ascii="Times New Roman" w:hAnsi="Times New Roman" w:cs="Times New Roman"/>
-          <w:sz w:val="24"/>
-          <w:szCs w:val="24"/>
-          <w:shd w:val="clear" w:color="auto" w:fill="FFFFFF"/>
-        </w:rPr>
-        <w:t xml:space="preserve"> </w:t>
-      </w:r>
-      <w:proofErr w:type="spellStart"/>
-      <w:r>
-        <w:rPr>
-          <w:rFonts w:ascii="Times New Roman" w:hAnsi="Times New Roman" w:cs="Times New Roman"/>
-          <w:sz w:val="24"/>
-          <w:szCs w:val="24"/>
-          <w:shd w:val="clear" w:color="auto" w:fill="FFFFFF"/>
-        </w:rPr>
-        <w:t>sp</w:t>
-      </w:r>
-      <w:proofErr w:type="spellEnd"/>
-      <w:r>
-        <w:rPr>
-          <w:rFonts w:ascii="Times New Roman" w:hAnsi="Times New Roman" w:cs="Times New Roman"/>
-          <w:sz w:val="24"/>
-          <w:szCs w:val="24"/>
-          <w:shd w:val="clear" w:color="auto" w:fill="FFFFFF"/>
-        </w:rPr>
-        <w:t xml:space="preserve"> ́</w:t>
-      </w:r>
-      <w:proofErr w:type="spellStart"/>
-      <w:r>
-        <w:rPr>
-          <w:rFonts w:ascii="Times New Roman" w:hAnsi="Times New Roman" w:cs="Times New Roman"/>
-          <w:sz w:val="24"/>
-          <w:szCs w:val="24"/>
-          <w:shd w:val="clear" w:color="auto" w:fill="FFFFFF"/>
-        </w:rPr>
-        <w:t>ecialit</w:t>
-      </w:r>
-      <w:proofErr w:type="spellEnd"/>
-      <w:r>
-        <w:rPr>
-          <w:rFonts w:ascii="Times New Roman" w:hAnsi="Times New Roman" w:cs="Times New Roman"/>
-          <w:sz w:val="24"/>
-          <w:szCs w:val="24"/>
-          <w:shd w:val="clear" w:color="auto" w:fill="FFFFFF"/>
-        </w:rPr>
-        <w:t xml:space="preserve"> ́e respective.</w:t>
-      </w:r>
-      <w:proofErr w:type="gramEnd"/>
-      <w:r>
-        <w:rPr>
-          <w:rFonts w:ascii="Times New Roman" w:hAnsi="Times New Roman" w:cs="Times New Roman"/>
-          <w:sz w:val="24"/>
-          <w:szCs w:val="24"/>
-          <w:shd w:val="clear" w:color="auto" w:fill="FFFFFF"/>
-        </w:rPr>
-        <w:t xml:space="preserve"> Les </w:t>
-      </w:r>
-      <w:proofErr w:type="spellStart"/>
-      <w:r>
-        <w:rPr>
-          <w:rFonts w:ascii="Times New Roman" w:hAnsi="Times New Roman" w:cs="Times New Roman"/>
-          <w:sz w:val="24"/>
-          <w:szCs w:val="24"/>
-          <w:shd w:val="clear" w:color="auto" w:fill="FFFFFF"/>
-        </w:rPr>
-        <w:t>rendez-vous</w:t>
-      </w:r>
-      <w:proofErr w:type="spellEnd"/>
-      <w:r>
-        <w:rPr>
-          <w:rFonts w:ascii="Times New Roman" w:hAnsi="Times New Roman" w:cs="Times New Roman"/>
-          <w:sz w:val="24"/>
-          <w:szCs w:val="24"/>
-          <w:shd w:val="clear" w:color="auto" w:fill="FFFFFF"/>
-        </w:rPr>
-        <w:t xml:space="preserve"> entre patients </w:t>
-      </w:r>
-      <w:proofErr w:type="gramStart"/>
-      <w:r>
-        <w:rPr>
-          <w:rFonts w:ascii="Times New Roman" w:hAnsi="Times New Roman" w:cs="Times New Roman"/>
-          <w:sz w:val="24"/>
-          <w:szCs w:val="24"/>
-          <w:shd w:val="clear" w:color="auto" w:fill="FFFFFF"/>
-        </w:rPr>
-        <w:t>et</w:t>
-      </w:r>
-      <w:proofErr w:type="gramEnd"/>
-      <w:r>
-        <w:rPr>
-          <w:rFonts w:ascii="Times New Roman" w:hAnsi="Times New Roman" w:cs="Times New Roman"/>
-          <w:sz w:val="24"/>
-          <w:szCs w:val="24"/>
-          <w:shd w:val="clear" w:color="auto" w:fill="FFFFFF"/>
-        </w:rPr>
-        <w:t xml:space="preserve"> m ́</w:t>
-      </w:r>
-      <w:proofErr w:type="spellStart"/>
-      <w:r>
-        <w:rPr>
-          <w:rFonts w:ascii="Times New Roman" w:hAnsi="Times New Roman" w:cs="Times New Roman"/>
-          <w:sz w:val="24"/>
-          <w:szCs w:val="24"/>
-          <w:shd w:val="clear" w:color="auto" w:fill="FFFFFF"/>
-        </w:rPr>
-        <w:t>edecins</w:t>
-      </w:r>
-      <w:proofErr w:type="spellEnd"/>
-      <w:r>
-        <w:rPr>
-          <w:rFonts w:ascii="Times New Roman" w:hAnsi="Times New Roman" w:cs="Times New Roman"/>
-          <w:sz w:val="24"/>
-          <w:szCs w:val="24"/>
-          <w:shd w:val="clear" w:color="auto" w:fill="FFFFFF"/>
-        </w:rPr>
-        <w:t xml:space="preserve"> </w:t>
-      </w:r>
-      <w:proofErr w:type="spellStart"/>
-      <w:r>
-        <w:rPr>
-          <w:rFonts w:ascii="Times New Roman" w:hAnsi="Times New Roman" w:cs="Times New Roman"/>
-          <w:sz w:val="24"/>
-          <w:szCs w:val="24"/>
-          <w:shd w:val="clear" w:color="auto" w:fill="FFFFFF"/>
-        </w:rPr>
-        <w:t>sont</w:t>
-      </w:r>
-      <w:proofErr w:type="spellEnd"/>
-      <w:r>
-        <w:rPr>
-          <w:rFonts w:ascii="Times New Roman" w:hAnsi="Times New Roman" w:cs="Times New Roman"/>
-          <w:sz w:val="24"/>
-          <w:szCs w:val="24"/>
-        </w:rPr>
-        <w:br/>
-      </w:r>
-      <w:proofErr w:type="spellStart"/>
-      <w:r>
-        <w:rPr>
-          <w:rFonts w:ascii="Times New Roman" w:hAnsi="Times New Roman" w:cs="Times New Roman"/>
-          <w:sz w:val="24"/>
-          <w:szCs w:val="24"/>
-          <w:shd w:val="clear" w:color="auto" w:fill="FFFFFF"/>
-        </w:rPr>
-        <w:t>programm</w:t>
-      </w:r>
-      <w:proofErr w:type="spellEnd"/>
-      <w:r>
-        <w:rPr>
-          <w:rFonts w:ascii="Times New Roman" w:hAnsi="Times New Roman" w:cs="Times New Roman"/>
-          <w:sz w:val="24"/>
-          <w:szCs w:val="24"/>
-          <w:shd w:val="clear" w:color="auto" w:fill="FFFFFF"/>
-        </w:rPr>
-        <w:t xml:space="preserve"> ́</w:t>
-      </w:r>
-      <w:proofErr w:type="spellStart"/>
-      <w:r>
-        <w:rPr>
-          <w:rFonts w:ascii="Times New Roman" w:hAnsi="Times New Roman" w:cs="Times New Roman"/>
-          <w:sz w:val="24"/>
-          <w:szCs w:val="24"/>
-          <w:shd w:val="clear" w:color="auto" w:fill="FFFFFF"/>
-        </w:rPr>
-        <w:t>es</w:t>
-      </w:r>
-      <w:proofErr w:type="spellEnd"/>
-      <w:r>
-        <w:rPr>
-          <w:rFonts w:ascii="Times New Roman" w:hAnsi="Times New Roman" w:cs="Times New Roman"/>
-          <w:sz w:val="24"/>
-          <w:szCs w:val="24"/>
-          <w:shd w:val="clear" w:color="auto" w:fill="FFFFFF"/>
-        </w:rPr>
-        <w:t xml:space="preserve">, </w:t>
-      </w:r>
-      <w:proofErr w:type="spellStart"/>
-      <w:r>
-        <w:rPr>
-          <w:rFonts w:ascii="Times New Roman" w:hAnsi="Times New Roman" w:cs="Times New Roman"/>
-          <w:sz w:val="24"/>
-          <w:szCs w:val="24"/>
-          <w:shd w:val="clear" w:color="auto" w:fill="FFFFFF"/>
-        </w:rPr>
-        <w:t>enregistr</w:t>
-      </w:r>
-      <w:proofErr w:type="spellEnd"/>
-      <w:r>
-        <w:rPr>
-          <w:rFonts w:ascii="Times New Roman" w:hAnsi="Times New Roman" w:cs="Times New Roman"/>
-          <w:sz w:val="24"/>
-          <w:szCs w:val="24"/>
-          <w:shd w:val="clear" w:color="auto" w:fill="FFFFFF"/>
-        </w:rPr>
-        <w:t xml:space="preserve"> ́</w:t>
-      </w:r>
-      <w:proofErr w:type="spellStart"/>
-      <w:r>
-        <w:rPr>
-          <w:rFonts w:ascii="Times New Roman" w:hAnsi="Times New Roman" w:cs="Times New Roman"/>
-          <w:sz w:val="24"/>
-          <w:szCs w:val="24"/>
-          <w:shd w:val="clear" w:color="auto" w:fill="FFFFFF"/>
-        </w:rPr>
-        <w:t>es</w:t>
-      </w:r>
-      <w:proofErr w:type="spellEnd"/>
-      <w:r>
-        <w:rPr>
-          <w:rFonts w:ascii="Times New Roman" w:hAnsi="Times New Roman" w:cs="Times New Roman"/>
-          <w:sz w:val="24"/>
-          <w:szCs w:val="24"/>
-          <w:shd w:val="clear" w:color="auto" w:fill="FFFFFF"/>
-        </w:rPr>
-        <w:t xml:space="preserve"> </w:t>
-      </w:r>
-      <w:proofErr w:type="spellStart"/>
-      <w:r>
-        <w:rPr>
-          <w:rFonts w:ascii="Times New Roman" w:hAnsi="Times New Roman" w:cs="Times New Roman"/>
-          <w:sz w:val="24"/>
-          <w:szCs w:val="24"/>
-          <w:shd w:val="clear" w:color="auto" w:fill="FFFFFF"/>
-        </w:rPr>
-        <w:t>dans</w:t>
-      </w:r>
-      <w:proofErr w:type="spellEnd"/>
-      <w:r>
-        <w:rPr>
-          <w:rFonts w:ascii="Times New Roman" w:hAnsi="Times New Roman" w:cs="Times New Roman"/>
-          <w:sz w:val="24"/>
-          <w:szCs w:val="24"/>
-          <w:shd w:val="clear" w:color="auto" w:fill="FFFFFF"/>
-        </w:rPr>
-        <w:t xml:space="preserve"> la table RENDEZ-VOUS. </w:t>
-      </w:r>
-      <w:proofErr w:type="spellStart"/>
-      <w:r>
-        <w:rPr>
-          <w:rFonts w:ascii="Times New Roman" w:hAnsi="Times New Roman" w:cs="Times New Roman"/>
-          <w:sz w:val="24"/>
-          <w:szCs w:val="24"/>
-          <w:shd w:val="clear" w:color="auto" w:fill="FFFFFF"/>
-        </w:rPr>
-        <w:t>Chaque</w:t>
-      </w:r>
-      <w:proofErr w:type="spellEnd"/>
-      <w:r>
-        <w:rPr>
-          <w:rFonts w:ascii="Times New Roman" w:hAnsi="Times New Roman" w:cs="Times New Roman"/>
-          <w:sz w:val="24"/>
-          <w:szCs w:val="24"/>
-          <w:shd w:val="clear" w:color="auto" w:fill="FFFFFF"/>
-        </w:rPr>
-        <w:t xml:space="preserve"> </w:t>
-      </w:r>
-      <w:proofErr w:type="spellStart"/>
-      <w:r>
-        <w:rPr>
-          <w:rFonts w:ascii="Times New Roman" w:hAnsi="Times New Roman" w:cs="Times New Roman"/>
-          <w:sz w:val="24"/>
-          <w:szCs w:val="24"/>
-          <w:shd w:val="clear" w:color="auto" w:fill="FFFFFF"/>
-        </w:rPr>
-        <w:t>consulta</w:t>
-      </w:r>
-      <w:proofErr w:type="spellEnd"/>
-      <w:r>
-        <w:rPr>
-          <w:rFonts w:ascii="Times New Roman" w:hAnsi="Times New Roman" w:cs="Times New Roman"/>
-          <w:sz w:val="24"/>
-          <w:szCs w:val="24"/>
-          <w:shd w:val="clear" w:color="auto" w:fill="FFFFFF"/>
-        </w:rPr>
-        <w:t>-</w:t>
-      </w:r>
-      <w:r>
-        <w:rPr>
-          <w:rFonts w:ascii="Times New Roman" w:hAnsi="Times New Roman" w:cs="Times New Roman"/>
-          <w:sz w:val="24"/>
-          <w:szCs w:val="24"/>
-        </w:rPr>
-        <w:br/>
-      </w:r>
-      <w:proofErr w:type="spellStart"/>
-      <w:r>
-        <w:rPr>
-          <w:rFonts w:ascii="Times New Roman" w:hAnsi="Times New Roman" w:cs="Times New Roman"/>
-          <w:sz w:val="24"/>
-          <w:szCs w:val="24"/>
-          <w:shd w:val="clear" w:color="auto" w:fill="FFFFFF"/>
-        </w:rPr>
-        <w:t>tion</w:t>
-      </w:r>
-      <w:proofErr w:type="spellEnd"/>
-      <w:r>
-        <w:rPr>
-          <w:rFonts w:ascii="Times New Roman" w:hAnsi="Times New Roman" w:cs="Times New Roman"/>
-          <w:sz w:val="24"/>
-          <w:szCs w:val="24"/>
-          <w:shd w:val="clear" w:color="auto" w:fill="FFFFFF"/>
-        </w:rPr>
-        <w:t xml:space="preserve"> </w:t>
-      </w:r>
-      <w:proofErr w:type="spellStart"/>
-      <w:proofErr w:type="gramStart"/>
-      <w:r>
-        <w:rPr>
-          <w:rFonts w:ascii="Times New Roman" w:hAnsi="Times New Roman" w:cs="Times New Roman"/>
-          <w:sz w:val="24"/>
-          <w:szCs w:val="24"/>
-          <w:shd w:val="clear" w:color="auto" w:fill="FFFFFF"/>
-        </w:rPr>
-        <w:t>est</w:t>
-      </w:r>
-      <w:proofErr w:type="spellEnd"/>
-      <w:proofErr w:type="gramEnd"/>
-      <w:r>
-        <w:rPr>
-          <w:rFonts w:ascii="Times New Roman" w:hAnsi="Times New Roman" w:cs="Times New Roman"/>
-          <w:sz w:val="24"/>
-          <w:szCs w:val="24"/>
-          <w:shd w:val="clear" w:color="auto" w:fill="FFFFFF"/>
-        </w:rPr>
-        <w:t xml:space="preserve"> consign ́</w:t>
-      </w:r>
-      <w:proofErr w:type="spellStart"/>
-      <w:r>
-        <w:rPr>
-          <w:rFonts w:ascii="Times New Roman" w:hAnsi="Times New Roman" w:cs="Times New Roman"/>
-          <w:sz w:val="24"/>
-          <w:szCs w:val="24"/>
-          <w:shd w:val="clear" w:color="auto" w:fill="FFFFFF"/>
-        </w:rPr>
-        <w:t>ee</w:t>
-      </w:r>
-      <w:proofErr w:type="spellEnd"/>
-      <w:r>
-        <w:rPr>
-          <w:rFonts w:ascii="Times New Roman" w:hAnsi="Times New Roman" w:cs="Times New Roman"/>
-          <w:sz w:val="24"/>
-          <w:szCs w:val="24"/>
-          <w:shd w:val="clear" w:color="auto" w:fill="FFFFFF"/>
-        </w:rPr>
-        <w:t xml:space="preserve"> </w:t>
-      </w:r>
-      <w:proofErr w:type="spellStart"/>
-      <w:r>
-        <w:rPr>
-          <w:rFonts w:ascii="Times New Roman" w:hAnsi="Times New Roman" w:cs="Times New Roman"/>
-          <w:sz w:val="24"/>
-          <w:szCs w:val="24"/>
-          <w:shd w:val="clear" w:color="auto" w:fill="FFFFFF"/>
-        </w:rPr>
-        <w:t>dans</w:t>
-      </w:r>
-      <w:proofErr w:type="spellEnd"/>
-      <w:r>
-        <w:rPr>
-          <w:rFonts w:ascii="Times New Roman" w:hAnsi="Times New Roman" w:cs="Times New Roman"/>
-          <w:sz w:val="24"/>
-          <w:szCs w:val="24"/>
-          <w:shd w:val="clear" w:color="auto" w:fill="FFFFFF"/>
-        </w:rPr>
-        <w:t xml:space="preserve"> la table CONSULTATION, </w:t>
-      </w:r>
-      <w:proofErr w:type="spellStart"/>
-      <w:r>
-        <w:rPr>
-          <w:rFonts w:ascii="Times New Roman" w:hAnsi="Times New Roman" w:cs="Times New Roman"/>
-          <w:sz w:val="24"/>
-          <w:szCs w:val="24"/>
-          <w:shd w:val="clear" w:color="auto" w:fill="FFFFFF"/>
-        </w:rPr>
-        <w:t>associ</w:t>
-      </w:r>
-      <w:proofErr w:type="spellEnd"/>
-      <w:r>
-        <w:rPr>
-          <w:rFonts w:ascii="Times New Roman" w:hAnsi="Times New Roman" w:cs="Times New Roman"/>
-          <w:sz w:val="24"/>
-          <w:szCs w:val="24"/>
-          <w:shd w:val="clear" w:color="auto" w:fill="FFFFFF"/>
-        </w:rPr>
-        <w:t xml:space="preserve"> ́</w:t>
-      </w:r>
-      <w:proofErr w:type="spellStart"/>
-      <w:r>
-        <w:rPr>
-          <w:rFonts w:ascii="Times New Roman" w:hAnsi="Times New Roman" w:cs="Times New Roman"/>
-          <w:sz w:val="24"/>
-          <w:szCs w:val="24"/>
-          <w:shd w:val="clear" w:color="auto" w:fill="FFFFFF"/>
-        </w:rPr>
-        <w:t>ee</w:t>
-      </w:r>
-      <w:proofErr w:type="spellEnd"/>
-      <w:r>
-        <w:rPr>
-          <w:rFonts w:ascii="Times New Roman" w:hAnsi="Times New Roman" w:cs="Times New Roman"/>
-          <w:sz w:val="24"/>
-          <w:szCs w:val="24"/>
-          <w:shd w:val="clear" w:color="auto" w:fill="FFFFFF"/>
-        </w:rPr>
-        <w:t xml:space="preserve"> `a un patient, un</w:t>
-      </w:r>
-      <w:r>
-        <w:rPr>
-          <w:rFonts w:ascii="Times New Roman" w:hAnsi="Times New Roman" w:cs="Times New Roman"/>
-          <w:sz w:val="24"/>
-          <w:szCs w:val="24"/>
-        </w:rPr>
-        <w:br/>
-      </w:r>
-      <w:r>
-        <w:rPr>
-          <w:rFonts w:ascii="Times New Roman" w:hAnsi="Times New Roman" w:cs="Times New Roman"/>
-          <w:sz w:val="24"/>
-          <w:szCs w:val="24"/>
-          <w:shd w:val="clear" w:color="auto" w:fill="FFFFFF"/>
-        </w:rPr>
-        <w:t>m ́</w:t>
-      </w:r>
-      <w:proofErr w:type="spellStart"/>
-      <w:r>
-        <w:rPr>
-          <w:rFonts w:ascii="Times New Roman" w:hAnsi="Times New Roman" w:cs="Times New Roman"/>
-          <w:sz w:val="24"/>
-          <w:szCs w:val="24"/>
-          <w:shd w:val="clear" w:color="auto" w:fill="FFFFFF"/>
-        </w:rPr>
-        <w:t>edecin</w:t>
-      </w:r>
-      <w:proofErr w:type="spellEnd"/>
-      <w:r>
-        <w:rPr>
-          <w:rFonts w:ascii="Times New Roman" w:hAnsi="Times New Roman" w:cs="Times New Roman"/>
-          <w:sz w:val="24"/>
-          <w:szCs w:val="24"/>
-          <w:shd w:val="clear" w:color="auto" w:fill="FFFFFF"/>
-        </w:rPr>
-        <w:t xml:space="preserve"> et </w:t>
-      </w:r>
-      <w:proofErr w:type="spellStart"/>
-      <w:r>
-        <w:rPr>
-          <w:rFonts w:ascii="Times New Roman" w:hAnsi="Times New Roman" w:cs="Times New Roman"/>
-          <w:sz w:val="24"/>
-          <w:szCs w:val="24"/>
-          <w:shd w:val="clear" w:color="auto" w:fill="FFFFFF"/>
-        </w:rPr>
-        <w:t>une</w:t>
-      </w:r>
-      <w:proofErr w:type="spellEnd"/>
-      <w:r>
-        <w:rPr>
-          <w:rFonts w:ascii="Times New Roman" w:hAnsi="Times New Roman" w:cs="Times New Roman"/>
-          <w:sz w:val="24"/>
-          <w:szCs w:val="24"/>
-          <w:shd w:val="clear" w:color="auto" w:fill="FFFFFF"/>
-        </w:rPr>
-        <w:t xml:space="preserve"> facture. Les prescriptions m ́</w:t>
-      </w:r>
-      <w:proofErr w:type="spellStart"/>
-      <w:r>
-        <w:rPr>
-          <w:rFonts w:ascii="Times New Roman" w:hAnsi="Times New Roman" w:cs="Times New Roman"/>
-          <w:sz w:val="24"/>
-          <w:szCs w:val="24"/>
-          <w:shd w:val="clear" w:color="auto" w:fill="FFFFFF"/>
-        </w:rPr>
-        <w:t>edicales</w:t>
-      </w:r>
-      <w:proofErr w:type="spellEnd"/>
-      <w:r>
-        <w:rPr>
-          <w:rFonts w:ascii="Times New Roman" w:hAnsi="Times New Roman" w:cs="Times New Roman"/>
-          <w:sz w:val="24"/>
-          <w:szCs w:val="24"/>
-          <w:shd w:val="clear" w:color="auto" w:fill="FFFFFF"/>
-        </w:rPr>
-        <w:t xml:space="preserve"> </w:t>
-      </w:r>
-      <w:proofErr w:type="spellStart"/>
-      <w:r>
-        <w:rPr>
-          <w:rFonts w:ascii="Times New Roman" w:hAnsi="Times New Roman" w:cs="Times New Roman"/>
-          <w:sz w:val="24"/>
-          <w:szCs w:val="24"/>
-          <w:shd w:val="clear" w:color="auto" w:fill="FFFFFF"/>
-        </w:rPr>
-        <w:t>sont</w:t>
-      </w:r>
-      <w:proofErr w:type="spellEnd"/>
-      <w:r>
-        <w:rPr>
-          <w:rFonts w:ascii="Times New Roman" w:hAnsi="Times New Roman" w:cs="Times New Roman"/>
-          <w:sz w:val="24"/>
-          <w:szCs w:val="24"/>
-          <w:shd w:val="clear" w:color="auto" w:fill="FFFFFF"/>
-        </w:rPr>
-        <w:t xml:space="preserve"> </w:t>
-      </w:r>
-      <w:proofErr w:type="spellStart"/>
-      <w:r>
-        <w:rPr>
-          <w:rFonts w:ascii="Times New Roman" w:hAnsi="Times New Roman" w:cs="Times New Roman"/>
-          <w:sz w:val="24"/>
-          <w:szCs w:val="24"/>
-          <w:shd w:val="clear" w:color="auto" w:fill="FFFFFF"/>
-        </w:rPr>
-        <w:t>enregistr</w:t>
-      </w:r>
-      <w:proofErr w:type="spellEnd"/>
-      <w:r>
-        <w:rPr>
-          <w:rFonts w:ascii="Times New Roman" w:hAnsi="Times New Roman" w:cs="Times New Roman"/>
-          <w:sz w:val="24"/>
-          <w:szCs w:val="24"/>
-          <w:shd w:val="clear" w:color="auto" w:fill="FFFFFF"/>
-        </w:rPr>
-        <w:t xml:space="preserve"> ́</w:t>
-      </w:r>
-      <w:proofErr w:type="spellStart"/>
-      <w:r>
-        <w:rPr>
-          <w:rFonts w:ascii="Times New Roman" w:hAnsi="Times New Roman" w:cs="Times New Roman"/>
-          <w:sz w:val="24"/>
-          <w:szCs w:val="24"/>
-          <w:shd w:val="clear" w:color="auto" w:fill="FFFFFF"/>
-        </w:rPr>
-        <w:t>ees</w:t>
-      </w:r>
-      <w:proofErr w:type="spellEnd"/>
-      <w:r>
-        <w:rPr>
-          <w:rFonts w:ascii="Times New Roman" w:hAnsi="Times New Roman" w:cs="Times New Roman"/>
-          <w:sz w:val="24"/>
-          <w:szCs w:val="24"/>
-          <w:shd w:val="clear" w:color="auto" w:fill="FFFFFF"/>
-        </w:rPr>
-        <w:t xml:space="preserve"> </w:t>
-      </w:r>
-      <w:proofErr w:type="spellStart"/>
-      <w:r>
-        <w:rPr>
-          <w:rFonts w:ascii="Times New Roman" w:hAnsi="Times New Roman" w:cs="Times New Roman"/>
-          <w:sz w:val="24"/>
-          <w:szCs w:val="24"/>
-          <w:shd w:val="clear" w:color="auto" w:fill="FFFFFF"/>
-        </w:rPr>
-        <w:t>dans</w:t>
-      </w:r>
-      <w:proofErr w:type="spellEnd"/>
-      <w:r>
-        <w:rPr>
-          <w:rFonts w:ascii="Times New Roman" w:hAnsi="Times New Roman" w:cs="Times New Roman"/>
-          <w:sz w:val="24"/>
-          <w:szCs w:val="24"/>
-          <w:shd w:val="clear" w:color="auto" w:fill="FFFFFF"/>
-        </w:rPr>
-        <w:t xml:space="preserve"> la</w:t>
-      </w:r>
-      <w:r>
-        <w:rPr>
-          <w:rFonts w:ascii="Times New Roman" w:hAnsi="Times New Roman" w:cs="Times New Roman"/>
-          <w:sz w:val="24"/>
-          <w:szCs w:val="24"/>
-        </w:rPr>
-        <w:br/>
-      </w:r>
-      <w:r>
-        <w:rPr>
-          <w:rFonts w:ascii="Times New Roman" w:hAnsi="Times New Roman" w:cs="Times New Roman"/>
-          <w:sz w:val="24"/>
-          <w:szCs w:val="24"/>
-          <w:shd w:val="clear" w:color="auto" w:fill="FFFFFF"/>
-        </w:rPr>
-        <w:t>table PRESCRIPTION, li ́</w:t>
-      </w:r>
-      <w:proofErr w:type="spellStart"/>
-      <w:r>
-        <w:rPr>
-          <w:rFonts w:ascii="Times New Roman" w:hAnsi="Times New Roman" w:cs="Times New Roman"/>
-          <w:sz w:val="24"/>
-          <w:szCs w:val="24"/>
-          <w:shd w:val="clear" w:color="auto" w:fill="FFFFFF"/>
-        </w:rPr>
-        <w:t>ees</w:t>
-      </w:r>
-      <w:proofErr w:type="spellEnd"/>
-      <w:r>
-        <w:rPr>
-          <w:rFonts w:ascii="Times New Roman" w:hAnsi="Times New Roman" w:cs="Times New Roman"/>
-          <w:sz w:val="24"/>
-          <w:szCs w:val="24"/>
-          <w:shd w:val="clear" w:color="auto" w:fill="FFFFFF"/>
-        </w:rPr>
-        <w:t xml:space="preserve"> `a la consultation </w:t>
-      </w:r>
-      <w:proofErr w:type="spellStart"/>
-      <w:r>
-        <w:rPr>
-          <w:rFonts w:ascii="Times New Roman" w:hAnsi="Times New Roman" w:cs="Times New Roman"/>
-          <w:sz w:val="24"/>
-          <w:szCs w:val="24"/>
-          <w:shd w:val="clear" w:color="auto" w:fill="FFFFFF"/>
-        </w:rPr>
-        <w:t>correspondante</w:t>
-      </w:r>
-      <w:proofErr w:type="spellEnd"/>
-      <w:r>
-        <w:rPr>
-          <w:rFonts w:ascii="Times New Roman" w:hAnsi="Times New Roman" w:cs="Times New Roman"/>
-          <w:sz w:val="24"/>
-          <w:szCs w:val="24"/>
-          <w:shd w:val="clear" w:color="auto" w:fill="FFFFFF"/>
-        </w:rPr>
-        <w:t>. Les d ́</w:t>
-      </w:r>
-      <w:proofErr w:type="spellStart"/>
-      <w:r>
-        <w:rPr>
-          <w:rFonts w:ascii="Times New Roman" w:hAnsi="Times New Roman" w:cs="Times New Roman"/>
-          <w:sz w:val="24"/>
-          <w:szCs w:val="24"/>
-          <w:shd w:val="clear" w:color="auto" w:fill="FFFFFF"/>
-        </w:rPr>
-        <w:t>etails</w:t>
-      </w:r>
-      <w:proofErr w:type="spellEnd"/>
-      <w:r>
-        <w:rPr>
-          <w:rFonts w:ascii="Times New Roman" w:hAnsi="Times New Roman" w:cs="Times New Roman"/>
-          <w:sz w:val="24"/>
-          <w:szCs w:val="24"/>
-        </w:rPr>
-        <w:br/>
-      </w:r>
-      <w:r>
-        <w:rPr>
-          <w:rFonts w:ascii="Times New Roman" w:hAnsi="Times New Roman" w:cs="Times New Roman"/>
-          <w:sz w:val="24"/>
-          <w:szCs w:val="24"/>
-          <w:shd w:val="clear" w:color="auto" w:fill="FFFFFF"/>
-        </w:rPr>
-        <w:t xml:space="preserve">des </w:t>
-      </w:r>
-      <w:proofErr w:type="spellStart"/>
-      <w:r>
-        <w:rPr>
-          <w:rFonts w:ascii="Times New Roman" w:hAnsi="Times New Roman" w:cs="Times New Roman"/>
-          <w:sz w:val="24"/>
-          <w:szCs w:val="24"/>
-          <w:shd w:val="clear" w:color="auto" w:fill="FFFFFF"/>
-        </w:rPr>
-        <w:t>examens</w:t>
-      </w:r>
-      <w:proofErr w:type="spellEnd"/>
-      <w:r>
-        <w:rPr>
-          <w:rFonts w:ascii="Times New Roman" w:hAnsi="Times New Roman" w:cs="Times New Roman"/>
-          <w:sz w:val="24"/>
-          <w:szCs w:val="24"/>
-          <w:shd w:val="clear" w:color="auto" w:fill="FFFFFF"/>
-        </w:rPr>
-        <w:t xml:space="preserve"> </w:t>
-      </w:r>
-      <w:proofErr w:type="spellStart"/>
-      <w:r>
-        <w:rPr>
-          <w:rFonts w:ascii="Times New Roman" w:hAnsi="Times New Roman" w:cs="Times New Roman"/>
-          <w:sz w:val="24"/>
-          <w:szCs w:val="24"/>
-          <w:shd w:val="clear" w:color="auto" w:fill="FFFFFF"/>
-        </w:rPr>
-        <w:t>sont</w:t>
-      </w:r>
-      <w:proofErr w:type="spellEnd"/>
-      <w:r>
-        <w:rPr>
-          <w:rFonts w:ascii="Times New Roman" w:hAnsi="Times New Roman" w:cs="Times New Roman"/>
-          <w:sz w:val="24"/>
-          <w:szCs w:val="24"/>
-          <w:shd w:val="clear" w:color="auto" w:fill="FFFFFF"/>
-        </w:rPr>
-        <w:t xml:space="preserve"> stock ́</w:t>
-      </w:r>
-      <w:proofErr w:type="spellStart"/>
-      <w:r>
-        <w:rPr>
-          <w:rFonts w:ascii="Times New Roman" w:hAnsi="Times New Roman" w:cs="Times New Roman"/>
-          <w:sz w:val="24"/>
-          <w:szCs w:val="24"/>
-          <w:shd w:val="clear" w:color="auto" w:fill="FFFFFF"/>
-        </w:rPr>
-        <w:t>es</w:t>
-      </w:r>
-      <w:proofErr w:type="spellEnd"/>
-      <w:r>
-        <w:rPr>
-          <w:rFonts w:ascii="Times New Roman" w:hAnsi="Times New Roman" w:cs="Times New Roman"/>
-          <w:sz w:val="24"/>
-          <w:szCs w:val="24"/>
-          <w:shd w:val="clear" w:color="auto" w:fill="FFFFFF"/>
-        </w:rPr>
-        <w:t xml:space="preserve"> </w:t>
-      </w:r>
-      <w:proofErr w:type="spellStart"/>
-      <w:r>
-        <w:rPr>
-          <w:rFonts w:ascii="Times New Roman" w:hAnsi="Times New Roman" w:cs="Times New Roman"/>
-          <w:sz w:val="24"/>
-          <w:szCs w:val="24"/>
-          <w:shd w:val="clear" w:color="auto" w:fill="FFFFFF"/>
-        </w:rPr>
-        <w:t>dans</w:t>
-      </w:r>
-      <w:proofErr w:type="spellEnd"/>
-      <w:r>
-        <w:rPr>
-          <w:rFonts w:ascii="Times New Roman" w:hAnsi="Times New Roman" w:cs="Times New Roman"/>
-          <w:sz w:val="24"/>
-          <w:szCs w:val="24"/>
-          <w:shd w:val="clear" w:color="auto" w:fill="FFFFFF"/>
-        </w:rPr>
-        <w:t xml:space="preserve"> la table EXAMEN</w:t>
-      </w:r>
-      <w:proofErr w:type="gramStart"/>
-      <w:r>
-        <w:rPr>
-          <w:rFonts w:ascii="Times New Roman" w:hAnsi="Times New Roman" w:cs="Times New Roman"/>
-          <w:sz w:val="24"/>
-          <w:szCs w:val="24"/>
-          <w:shd w:val="clear" w:color="auto" w:fill="FFFFFF"/>
-        </w:rPr>
-        <w:t>,  ́</w:t>
-      </w:r>
-      <w:proofErr w:type="spellStart"/>
-      <w:proofErr w:type="gramEnd"/>
-      <w:r>
-        <w:rPr>
-          <w:rFonts w:ascii="Times New Roman" w:hAnsi="Times New Roman" w:cs="Times New Roman"/>
-          <w:sz w:val="24"/>
-          <w:szCs w:val="24"/>
-          <w:shd w:val="clear" w:color="auto" w:fill="FFFFFF"/>
-        </w:rPr>
-        <w:t>egalement</w:t>
-      </w:r>
-      <w:proofErr w:type="spellEnd"/>
-      <w:r>
-        <w:rPr>
-          <w:rFonts w:ascii="Times New Roman" w:hAnsi="Times New Roman" w:cs="Times New Roman"/>
-          <w:sz w:val="24"/>
-          <w:szCs w:val="24"/>
-          <w:shd w:val="clear" w:color="auto" w:fill="FFFFFF"/>
-        </w:rPr>
-        <w:t xml:space="preserve"> li ́</w:t>
-      </w:r>
-      <w:proofErr w:type="spellStart"/>
-      <w:r>
-        <w:rPr>
-          <w:rFonts w:ascii="Times New Roman" w:hAnsi="Times New Roman" w:cs="Times New Roman"/>
-          <w:sz w:val="24"/>
-          <w:szCs w:val="24"/>
-          <w:shd w:val="clear" w:color="auto" w:fill="FFFFFF"/>
-        </w:rPr>
-        <w:t>es</w:t>
-      </w:r>
-      <w:proofErr w:type="spellEnd"/>
-      <w:r>
-        <w:rPr>
-          <w:rFonts w:ascii="Times New Roman" w:hAnsi="Times New Roman" w:cs="Times New Roman"/>
-          <w:sz w:val="24"/>
-          <w:szCs w:val="24"/>
-          <w:shd w:val="clear" w:color="auto" w:fill="FFFFFF"/>
-        </w:rPr>
-        <w:t xml:space="preserve"> `a la consul-</w:t>
-      </w:r>
-      <w:r>
-        <w:rPr>
-          <w:rFonts w:ascii="Times New Roman" w:hAnsi="Times New Roman" w:cs="Times New Roman"/>
-          <w:sz w:val="24"/>
-          <w:szCs w:val="24"/>
-        </w:rPr>
-        <w:br/>
-      </w:r>
-      <w:proofErr w:type="spellStart"/>
-      <w:r>
-        <w:rPr>
-          <w:rFonts w:ascii="Times New Roman" w:hAnsi="Times New Roman" w:cs="Times New Roman"/>
-          <w:sz w:val="24"/>
-          <w:szCs w:val="24"/>
-          <w:shd w:val="clear" w:color="auto" w:fill="FFFFFF"/>
-        </w:rPr>
-        <w:t>tation</w:t>
-      </w:r>
-      <w:proofErr w:type="spellEnd"/>
-      <w:r>
-        <w:rPr>
-          <w:rFonts w:ascii="Times New Roman" w:hAnsi="Times New Roman" w:cs="Times New Roman"/>
-          <w:sz w:val="24"/>
-          <w:szCs w:val="24"/>
-          <w:shd w:val="clear" w:color="auto" w:fill="FFFFFF"/>
-        </w:rPr>
-        <w:t xml:space="preserve">. </w:t>
-      </w:r>
-      <w:proofErr w:type="spellStart"/>
-      <w:proofErr w:type="gramStart"/>
-      <w:r>
-        <w:rPr>
-          <w:rFonts w:ascii="Times New Roman" w:hAnsi="Times New Roman" w:cs="Times New Roman"/>
-          <w:sz w:val="24"/>
-          <w:szCs w:val="24"/>
-          <w:shd w:val="clear" w:color="auto" w:fill="FFFFFF"/>
-        </w:rPr>
-        <w:t>Chaque</w:t>
-      </w:r>
-      <w:proofErr w:type="spellEnd"/>
-      <w:r>
-        <w:rPr>
-          <w:rFonts w:ascii="Times New Roman" w:hAnsi="Times New Roman" w:cs="Times New Roman"/>
-          <w:sz w:val="24"/>
-          <w:szCs w:val="24"/>
-          <w:shd w:val="clear" w:color="auto" w:fill="FFFFFF"/>
-        </w:rPr>
-        <w:t xml:space="preserve"> consultation g ́</w:t>
-      </w:r>
-      <w:proofErr w:type="spellStart"/>
-      <w:r>
-        <w:rPr>
-          <w:rFonts w:ascii="Times New Roman" w:hAnsi="Times New Roman" w:cs="Times New Roman"/>
-          <w:sz w:val="24"/>
-          <w:szCs w:val="24"/>
-          <w:shd w:val="clear" w:color="auto" w:fill="FFFFFF"/>
-        </w:rPr>
-        <w:t>en`ere</w:t>
-      </w:r>
-      <w:proofErr w:type="spellEnd"/>
-      <w:r>
-        <w:rPr>
-          <w:rFonts w:ascii="Times New Roman" w:hAnsi="Times New Roman" w:cs="Times New Roman"/>
-          <w:sz w:val="24"/>
-          <w:szCs w:val="24"/>
-          <w:shd w:val="clear" w:color="auto" w:fill="FFFFFF"/>
-        </w:rPr>
-        <w:t xml:space="preserve"> </w:t>
-      </w:r>
-      <w:proofErr w:type="spellStart"/>
-      <w:r>
-        <w:rPr>
-          <w:rFonts w:ascii="Times New Roman" w:hAnsi="Times New Roman" w:cs="Times New Roman"/>
-          <w:sz w:val="24"/>
-          <w:szCs w:val="24"/>
-          <w:shd w:val="clear" w:color="auto" w:fill="FFFFFF"/>
-        </w:rPr>
-        <w:t>une</w:t>
-      </w:r>
-      <w:proofErr w:type="spellEnd"/>
-      <w:r>
-        <w:rPr>
-          <w:rFonts w:ascii="Times New Roman" w:hAnsi="Times New Roman" w:cs="Times New Roman"/>
-          <w:sz w:val="24"/>
-          <w:szCs w:val="24"/>
-          <w:shd w:val="clear" w:color="auto" w:fill="FFFFFF"/>
-        </w:rPr>
-        <w:t xml:space="preserve"> facture, </w:t>
-      </w:r>
-      <w:proofErr w:type="spellStart"/>
-      <w:r>
-        <w:rPr>
-          <w:rFonts w:ascii="Times New Roman" w:hAnsi="Times New Roman" w:cs="Times New Roman"/>
-          <w:sz w:val="24"/>
-          <w:szCs w:val="24"/>
-          <w:shd w:val="clear" w:color="auto" w:fill="FFFFFF"/>
-        </w:rPr>
-        <w:t>enregistr</w:t>
-      </w:r>
-      <w:proofErr w:type="spellEnd"/>
-      <w:r>
-        <w:rPr>
-          <w:rFonts w:ascii="Times New Roman" w:hAnsi="Times New Roman" w:cs="Times New Roman"/>
-          <w:sz w:val="24"/>
-          <w:szCs w:val="24"/>
-          <w:shd w:val="clear" w:color="auto" w:fill="FFFFFF"/>
-        </w:rPr>
-        <w:t xml:space="preserve"> ́</w:t>
-      </w:r>
-      <w:proofErr w:type="spellStart"/>
-      <w:r>
-        <w:rPr>
-          <w:rFonts w:ascii="Times New Roman" w:hAnsi="Times New Roman" w:cs="Times New Roman"/>
-          <w:sz w:val="24"/>
-          <w:szCs w:val="24"/>
-          <w:shd w:val="clear" w:color="auto" w:fill="FFFFFF"/>
-        </w:rPr>
-        <w:t>ee</w:t>
-      </w:r>
-      <w:proofErr w:type="spellEnd"/>
-      <w:r>
-        <w:rPr>
-          <w:rFonts w:ascii="Times New Roman" w:hAnsi="Times New Roman" w:cs="Times New Roman"/>
-          <w:sz w:val="24"/>
-          <w:szCs w:val="24"/>
-          <w:shd w:val="clear" w:color="auto" w:fill="FFFFFF"/>
-        </w:rPr>
-        <w:t xml:space="preserve"> </w:t>
-      </w:r>
-      <w:proofErr w:type="spellStart"/>
-      <w:r>
-        <w:rPr>
-          <w:rFonts w:ascii="Times New Roman" w:hAnsi="Times New Roman" w:cs="Times New Roman"/>
-          <w:sz w:val="24"/>
-          <w:szCs w:val="24"/>
-          <w:shd w:val="clear" w:color="auto" w:fill="FFFFFF"/>
-        </w:rPr>
-        <w:t>dans</w:t>
-      </w:r>
-      <w:proofErr w:type="spellEnd"/>
-      <w:r>
-        <w:rPr>
-          <w:rFonts w:ascii="Times New Roman" w:hAnsi="Times New Roman" w:cs="Times New Roman"/>
-          <w:sz w:val="24"/>
-          <w:szCs w:val="24"/>
-          <w:shd w:val="clear" w:color="auto" w:fill="FFFFFF"/>
-        </w:rPr>
-        <w:t xml:space="preserve"> la table</w:t>
-      </w:r>
-      <w:r>
-        <w:rPr>
-          <w:rFonts w:ascii="Times New Roman" w:hAnsi="Times New Roman" w:cs="Times New Roman"/>
-          <w:sz w:val="24"/>
-          <w:szCs w:val="24"/>
-        </w:rPr>
-        <w:br/>
-      </w:r>
-      <w:r>
-        <w:rPr>
-          <w:rFonts w:ascii="Times New Roman" w:hAnsi="Times New Roman" w:cs="Times New Roman"/>
-          <w:sz w:val="24"/>
-          <w:szCs w:val="24"/>
-          <w:shd w:val="clear" w:color="auto" w:fill="FFFFFF"/>
-        </w:rPr>
-        <w:t xml:space="preserve">FACTURE avec le </w:t>
-      </w:r>
-      <w:proofErr w:type="spellStart"/>
-      <w:r>
-        <w:rPr>
-          <w:rFonts w:ascii="Times New Roman" w:hAnsi="Times New Roman" w:cs="Times New Roman"/>
-          <w:sz w:val="24"/>
-          <w:szCs w:val="24"/>
-          <w:shd w:val="clear" w:color="auto" w:fill="FFFFFF"/>
-        </w:rPr>
-        <w:t>montant</w:t>
-      </w:r>
-      <w:proofErr w:type="spellEnd"/>
-      <w:r>
-        <w:rPr>
-          <w:rFonts w:ascii="Times New Roman" w:hAnsi="Times New Roman" w:cs="Times New Roman"/>
-          <w:sz w:val="24"/>
-          <w:szCs w:val="24"/>
-          <w:shd w:val="clear" w:color="auto" w:fill="FFFFFF"/>
-        </w:rPr>
-        <w:t xml:space="preserve"> total `a payer.</w:t>
-      </w:r>
-      <w:proofErr w:type="gramEnd"/>
-      <w:r>
-        <w:rPr>
-          <w:rFonts w:ascii="Times New Roman" w:hAnsi="Times New Roman" w:cs="Times New Roman"/>
-          <w:sz w:val="24"/>
-          <w:szCs w:val="24"/>
-          <w:shd w:val="clear" w:color="auto" w:fill="FFFFFF"/>
-        </w:rPr>
-        <w:t xml:space="preserve"> Des </w:t>
-      </w:r>
-      <w:proofErr w:type="spellStart"/>
-      <w:r>
-        <w:rPr>
-          <w:rFonts w:ascii="Times New Roman" w:hAnsi="Times New Roman" w:cs="Times New Roman"/>
-          <w:sz w:val="24"/>
-          <w:szCs w:val="24"/>
-          <w:shd w:val="clear" w:color="auto" w:fill="FFFFFF"/>
-        </w:rPr>
-        <w:t>contraintes</w:t>
-      </w:r>
-      <w:proofErr w:type="spellEnd"/>
-      <w:r>
-        <w:rPr>
-          <w:rFonts w:ascii="Times New Roman" w:hAnsi="Times New Roman" w:cs="Times New Roman"/>
-          <w:sz w:val="24"/>
-          <w:szCs w:val="24"/>
-          <w:shd w:val="clear" w:color="auto" w:fill="FFFFFF"/>
-        </w:rPr>
-        <w:t xml:space="preserve"> de cl ́</w:t>
-      </w:r>
-      <w:proofErr w:type="gramStart"/>
-      <w:r>
-        <w:rPr>
-          <w:rFonts w:ascii="Times New Roman" w:hAnsi="Times New Roman" w:cs="Times New Roman"/>
-          <w:sz w:val="24"/>
-          <w:szCs w:val="24"/>
-          <w:shd w:val="clear" w:color="auto" w:fill="FFFFFF"/>
-        </w:rPr>
-        <w:t>e  ́</w:t>
-      </w:r>
-      <w:proofErr w:type="spellStart"/>
-      <w:proofErr w:type="gramEnd"/>
-      <w:r>
-        <w:rPr>
-          <w:rFonts w:ascii="Times New Roman" w:hAnsi="Times New Roman" w:cs="Times New Roman"/>
-          <w:sz w:val="24"/>
-          <w:szCs w:val="24"/>
-          <w:shd w:val="clear" w:color="auto" w:fill="FFFFFF"/>
-        </w:rPr>
-        <w:t>etrang`ere</w:t>
-      </w:r>
-      <w:proofErr w:type="spellEnd"/>
-      <w:r>
-        <w:rPr>
-          <w:rFonts w:ascii="Times New Roman" w:hAnsi="Times New Roman" w:cs="Times New Roman"/>
-          <w:sz w:val="24"/>
-          <w:szCs w:val="24"/>
-        </w:rPr>
-        <w:br/>
-      </w:r>
-      <w:proofErr w:type="spellStart"/>
-      <w:r>
-        <w:rPr>
-          <w:rFonts w:ascii="Times New Roman" w:hAnsi="Times New Roman" w:cs="Times New Roman"/>
-          <w:sz w:val="24"/>
-          <w:szCs w:val="24"/>
-          <w:shd w:val="clear" w:color="auto" w:fill="FFFFFF"/>
-        </w:rPr>
-        <w:t>garantissent</w:t>
-      </w:r>
-      <w:proofErr w:type="spellEnd"/>
-      <w:r>
-        <w:rPr>
-          <w:rFonts w:ascii="Times New Roman" w:hAnsi="Times New Roman" w:cs="Times New Roman"/>
-          <w:sz w:val="24"/>
-          <w:szCs w:val="24"/>
-          <w:shd w:val="clear" w:color="auto" w:fill="FFFFFF"/>
-        </w:rPr>
-        <w:t xml:space="preserve"> </w:t>
-      </w:r>
-      <w:proofErr w:type="spellStart"/>
-      <w:r>
-        <w:rPr>
-          <w:rFonts w:ascii="Times New Roman" w:hAnsi="Times New Roman" w:cs="Times New Roman"/>
-          <w:sz w:val="24"/>
-          <w:szCs w:val="24"/>
-          <w:shd w:val="clear" w:color="auto" w:fill="FFFFFF"/>
-        </w:rPr>
-        <w:t>l’int</w:t>
-      </w:r>
-      <w:proofErr w:type="spellEnd"/>
-      <w:r>
-        <w:rPr>
-          <w:rFonts w:ascii="Times New Roman" w:hAnsi="Times New Roman" w:cs="Times New Roman"/>
-          <w:sz w:val="24"/>
-          <w:szCs w:val="24"/>
-          <w:shd w:val="clear" w:color="auto" w:fill="FFFFFF"/>
-        </w:rPr>
-        <w:t xml:space="preserve"> ́</w:t>
-      </w:r>
-      <w:proofErr w:type="spellStart"/>
-      <w:r>
-        <w:rPr>
-          <w:rFonts w:ascii="Times New Roman" w:hAnsi="Times New Roman" w:cs="Times New Roman"/>
-          <w:sz w:val="24"/>
-          <w:szCs w:val="24"/>
-          <w:shd w:val="clear" w:color="auto" w:fill="FFFFFF"/>
-        </w:rPr>
-        <w:t>egrit</w:t>
-      </w:r>
-      <w:proofErr w:type="spellEnd"/>
-      <w:r>
-        <w:rPr>
-          <w:rFonts w:ascii="Times New Roman" w:hAnsi="Times New Roman" w:cs="Times New Roman"/>
-          <w:sz w:val="24"/>
-          <w:szCs w:val="24"/>
-          <w:shd w:val="clear" w:color="auto" w:fill="FFFFFF"/>
-        </w:rPr>
-        <w:t xml:space="preserve"> ́e des </w:t>
-      </w:r>
-      <w:proofErr w:type="spellStart"/>
-      <w:r>
-        <w:rPr>
-          <w:rFonts w:ascii="Times New Roman" w:hAnsi="Times New Roman" w:cs="Times New Roman"/>
-          <w:sz w:val="24"/>
-          <w:szCs w:val="24"/>
-          <w:shd w:val="clear" w:color="auto" w:fill="FFFFFF"/>
-        </w:rPr>
-        <w:t>donn</w:t>
-      </w:r>
-      <w:proofErr w:type="spellEnd"/>
-      <w:r>
-        <w:rPr>
-          <w:rFonts w:ascii="Times New Roman" w:hAnsi="Times New Roman" w:cs="Times New Roman"/>
-          <w:sz w:val="24"/>
-          <w:szCs w:val="24"/>
-          <w:shd w:val="clear" w:color="auto" w:fill="FFFFFF"/>
-        </w:rPr>
-        <w:t xml:space="preserve"> ́</w:t>
-      </w:r>
-      <w:proofErr w:type="spellStart"/>
-      <w:r>
-        <w:rPr>
-          <w:rFonts w:ascii="Times New Roman" w:hAnsi="Times New Roman" w:cs="Times New Roman"/>
-          <w:sz w:val="24"/>
-          <w:szCs w:val="24"/>
-          <w:shd w:val="clear" w:color="auto" w:fill="FFFFFF"/>
-        </w:rPr>
-        <w:t>ees</w:t>
-      </w:r>
-      <w:proofErr w:type="spellEnd"/>
-      <w:r>
-        <w:rPr>
-          <w:rFonts w:ascii="Times New Roman" w:hAnsi="Times New Roman" w:cs="Times New Roman"/>
-          <w:sz w:val="24"/>
-          <w:szCs w:val="24"/>
-          <w:shd w:val="clear" w:color="auto" w:fill="FFFFFF"/>
-        </w:rPr>
-        <w:t xml:space="preserve"> et les relations entre les tables.</w:t>
+          <w:lang w:val="fr-FR"/>
+        </w:rPr>
+        <w:t>garantissent l’int</w:t>
+      </w:r>
+      <w:r>
+        <w:rPr>
+          <w:rFonts w:ascii="Times New Roman" w:eastAsia="Times New Roman" w:hAnsi="Times New Roman" w:cs="Times New Roman"/>
+          <w:sz w:val="24"/>
+          <w:szCs w:val="24"/>
+          <w:lang w:val="fr-FR"/>
+        </w:rPr>
+        <w:t>é</w:t>
+      </w:r>
+      <w:r>
+        <w:rPr>
+          <w:rFonts w:ascii="Times New Roman" w:hAnsi="Times New Roman" w:cs="Times New Roman"/>
+          <w:sz w:val="24"/>
+          <w:szCs w:val="24"/>
+          <w:shd w:val="clear" w:color="auto" w:fill="FFFFFF"/>
+          <w:lang w:val="fr-FR"/>
+        </w:rPr>
+        <w:t>grit</w:t>
+      </w:r>
+      <w:r>
+        <w:rPr>
+          <w:rFonts w:ascii="Times New Roman" w:eastAsia="Times New Roman" w:hAnsi="Times New Roman" w:cs="Times New Roman"/>
+          <w:sz w:val="24"/>
+          <w:szCs w:val="24"/>
+          <w:lang w:val="fr-FR"/>
+        </w:rPr>
+        <w:t>é</w:t>
+      </w:r>
+      <w:r>
+        <w:rPr>
+          <w:rFonts w:ascii="Times New Roman" w:hAnsi="Times New Roman" w:cs="Times New Roman"/>
+          <w:sz w:val="24"/>
+          <w:szCs w:val="24"/>
+          <w:shd w:val="clear" w:color="auto" w:fill="FFFFFF"/>
+          <w:lang w:val="fr-FR"/>
+        </w:rPr>
+        <w:t xml:space="preserve"> des donn</w:t>
+      </w:r>
+      <w:r>
+        <w:rPr>
+          <w:rFonts w:ascii="Times New Roman" w:eastAsia="Times New Roman" w:hAnsi="Times New Roman" w:cs="Times New Roman"/>
+          <w:sz w:val="24"/>
+          <w:szCs w:val="24"/>
+          <w:lang w:val="fr-FR"/>
+        </w:rPr>
+        <w:t>é</w:t>
+      </w:r>
+      <w:r>
+        <w:rPr>
+          <w:rFonts w:ascii="Times New Roman" w:hAnsi="Times New Roman" w:cs="Times New Roman"/>
+          <w:sz w:val="24"/>
+          <w:szCs w:val="24"/>
+          <w:shd w:val="clear" w:color="auto" w:fill="FFFFFF"/>
+          <w:lang w:val="fr-FR"/>
+        </w:rPr>
+        <w:t>es et les relations entre les tables.</w:t>
       </w:r>
     </w:p>
     <w:p>
@@ -3799,6 +3166,218 @@
           <w:sz w:val="24"/>
           <w:szCs w:val="24"/>
           <w:shd w:val="clear" w:color="auto" w:fill="FFFFFF"/>
+          <w:lang w:val="fr-FR"/>
+        </w:rPr>
+      </w:pPr>
+    </w:p>
+    <w:p>
+      <w:pPr>
+        <w:pStyle w:val="ListParagraph"/>
+        <w:ind w:left="470"/>
+        <w:jc w:val="both"/>
+        <w:rPr>
+          <w:rFonts w:ascii="Times New Roman" w:hAnsi="Times New Roman" w:cs="Times New Roman"/>
+          <w:sz w:val="24"/>
+          <w:szCs w:val="24"/>
+          <w:shd w:val="clear" w:color="auto" w:fill="FFFFFF"/>
+          <w:lang w:val="fr-FR"/>
+        </w:rPr>
+      </w:pPr>
+      <w:r>
+        <w:rPr>
+          <w:rFonts w:ascii="Times New Roman" w:hAnsi="Times New Roman" w:cs="Times New Roman"/>
+          <w:sz w:val="24"/>
+          <w:szCs w:val="24"/>
+          <w:shd w:val="clear" w:color="auto" w:fill="FFFFFF"/>
+          <w:lang w:val="fr-FR"/>
+        </w:rPr>
+        <w:t>En r</w:t>
+      </w:r>
+      <w:r>
+        <w:rPr>
+          <w:rFonts w:ascii="Times New Roman" w:eastAsia="Times New Roman" w:hAnsi="Times New Roman" w:cs="Times New Roman"/>
+          <w:sz w:val="24"/>
+          <w:szCs w:val="24"/>
+          <w:lang w:val="fr-FR"/>
+        </w:rPr>
+        <w:t>é</w:t>
+      </w:r>
+      <w:r>
+        <w:rPr>
+          <w:rFonts w:ascii="Times New Roman" w:hAnsi="Times New Roman" w:cs="Times New Roman"/>
+          <w:sz w:val="24"/>
+          <w:szCs w:val="24"/>
+          <w:shd w:val="clear" w:color="auto" w:fill="FFFFFF"/>
+          <w:lang w:val="fr-FR"/>
+        </w:rPr>
+        <w:t>sum</w:t>
+      </w:r>
+      <w:r>
+        <w:rPr>
+          <w:rFonts w:ascii="Times New Roman" w:eastAsia="Times New Roman" w:hAnsi="Times New Roman" w:cs="Times New Roman"/>
+          <w:sz w:val="24"/>
+          <w:szCs w:val="24"/>
+          <w:lang w:val="fr-FR"/>
+        </w:rPr>
+        <w:t>é</w:t>
+      </w:r>
+      <w:r>
+        <w:rPr>
+          <w:rFonts w:ascii="Times New Roman" w:hAnsi="Times New Roman" w:cs="Times New Roman"/>
+          <w:sz w:val="24"/>
+          <w:szCs w:val="24"/>
+          <w:shd w:val="clear" w:color="auto" w:fill="FFFFFF"/>
+          <w:lang w:val="fr-FR"/>
+        </w:rPr>
+        <w:t>, cette application fournit un syst</w:t>
+      </w:r>
+      <w:r>
+        <w:rPr>
+          <w:rFonts w:ascii="Times New Roman" w:hAnsi="Times New Roman" w:cs="Times New Roman"/>
+          <w:sz w:val="24"/>
+          <w:szCs w:val="24"/>
+          <w:shd w:val="clear" w:color="auto" w:fill="FFFFFF"/>
+          <w:lang w:val="fr-FR"/>
+        </w:rPr>
+        <w:t>è</w:t>
+      </w:r>
+      <w:r>
+        <w:rPr>
+          <w:rFonts w:ascii="Times New Roman" w:hAnsi="Times New Roman" w:cs="Times New Roman"/>
+          <w:sz w:val="24"/>
+          <w:szCs w:val="24"/>
+          <w:shd w:val="clear" w:color="auto" w:fill="FFFFFF"/>
+          <w:lang w:val="fr-FR"/>
+        </w:rPr>
+        <w:t>me complet pour g</w:t>
+      </w:r>
+      <w:r>
+        <w:rPr>
+          <w:rFonts w:ascii="Times New Roman" w:eastAsia="Times New Roman" w:hAnsi="Times New Roman" w:cs="Times New Roman"/>
+          <w:sz w:val="24"/>
+          <w:szCs w:val="24"/>
+          <w:lang w:val="fr-FR"/>
+        </w:rPr>
+        <w:t>é</w:t>
+      </w:r>
+      <w:r>
+        <w:rPr>
+          <w:rFonts w:ascii="Times New Roman" w:hAnsi="Times New Roman" w:cs="Times New Roman"/>
+          <w:sz w:val="24"/>
+          <w:szCs w:val="24"/>
+          <w:shd w:val="clear" w:color="auto" w:fill="FFFFFF"/>
+          <w:lang w:val="fr-FR"/>
+        </w:rPr>
+        <w:t>rer les</w:t>
+      </w:r>
+      <w:r>
+        <w:rPr>
+          <w:rFonts w:ascii="Times New Roman" w:hAnsi="Times New Roman" w:cs="Times New Roman"/>
+          <w:sz w:val="24"/>
+          <w:szCs w:val="24"/>
+          <w:lang w:val="fr-FR"/>
+        </w:rPr>
+        <w:br/>
+      </w:r>
+      <w:r>
+        <w:rPr>
+          <w:rFonts w:ascii="Times New Roman" w:hAnsi="Times New Roman" w:cs="Times New Roman"/>
+          <w:sz w:val="24"/>
+          <w:szCs w:val="24"/>
+          <w:shd w:val="clear" w:color="auto" w:fill="FFFFFF"/>
+          <w:lang w:val="fr-FR"/>
+        </w:rPr>
+        <w:t>op</w:t>
+      </w:r>
+      <w:r>
+        <w:rPr>
+          <w:rFonts w:ascii="Times New Roman" w:eastAsia="Times New Roman" w:hAnsi="Times New Roman" w:cs="Times New Roman"/>
+          <w:sz w:val="24"/>
+          <w:szCs w:val="24"/>
+          <w:lang w:val="fr-FR"/>
+        </w:rPr>
+        <w:t>é</w:t>
+      </w:r>
+      <w:r>
+        <w:rPr>
+          <w:rFonts w:ascii="Times New Roman" w:hAnsi="Times New Roman" w:cs="Times New Roman"/>
+          <w:sz w:val="24"/>
+          <w:szCs w:val="24"/>
+          <w:shd w:val="clear" w:color="auto" w:fill="FFFFFF"/>
+          <w:lang w:val="fr-FR"/>
+        </w:rPr>
+        <w:t>rati</w:t>
+      </w:r>
+      <w:r>
+        <w:rPr>
+          <w:rFonts w:ascii="Times New Roman" w:hAnsi="Times New Roman" w:cs="Times New Roman"/>
+          <w:sz w:val="24"/>
+          <w:szCs w:val="24"/>
+          <w:shd w:val="clear" w:color="auto" w:fill="FFFFFF"/>
+          <w:lang w:val="fr-FR"/>
+        </w:rPr>
+        <w:t>ons quotidiennes d’un cabinet m</w:t>
+      </w:r>
+      <w:r>
+        <w:rPr>
+          <w:rFonts w:ascii="Times New Roman" w:eastAsia="Times New Roman" w:hAnsi="Times New Roman" w:cs="Times New Roman"/>
+          <w:sz w:val="24"/>
+          <w:szCs w:val="24"/>
+          <w:lang w:val="fr-FR"/>
+        </w:rPr>
+        <w:t>é</w:t>
+      </w:r>
+      <w:r>
+        <w:rPr>
+          <w:rFonts w:ascii="Times New Roman" w:hAnsi="Times New Roman" w:cs="Times New Roman"/>
+          <w:sz w:val="24"/>
+          <w:szCs w:val="24"/>
+          <w:shd w:val="clear" w:color="auto" w:fill="FFFFFF"/>
+          <w:lang w:val="fr-FR"/>
+        </w:rPr>
+        <w:t>dical, optimisant le suivi des patients</w:t>
+      </w:r>
+      <w:r>
+        <w:rPr>
+          <w:rFonts w:ascii="Times New Roman" w:hAnsi="Times New Roman" w:cs="Times New Roman"/>
+          <w:sz w:val="24"/>
+          <w:szCs w:val="24"/>
+          <w:lang w:val="fr-FR"/>
+        </w:rPr>
+        <w:br/>
+      </w:r>
+      <w:r>
+        <w:rPr>
+          <w:rFonts w:ascii="Times New Roman" w:hAnsi="Times New Roman" w:cs="Times New Roman"/>
+          <w:sz w:val="24"/>
+          <w:szCs w:val="24"/>
+          <w:shd w:val="clear" w:color="auto" w:fill="FFFFFF"/>
+          <w:lang w:val="fr-FR"/>
+        </w:rPr>
+        <w:t>et la gestion des consultations et des facturations</w:t>
+      </w:r>
+      <w:r>
+        <w:rPr>
+          <w:rFonts w:ascii="Times New Roman" w:hAnsi="Times New Roman" w:cs="Times New Roman"/>
+          <w:sz w:val="24"/>
+          <w:szCs w:val="24"/>
+          <w:shd w:val="clear" w:color="auto" w:fill="FFFFFF"/>
+          <w:lang w:val="fr-FR"/>
+        </w:rPr>
+        <w:t>.</w:t>
+      </w:r>
+    </w:p>
+    <w:p>
+      <w:pPr>
+        <w:pStyle w:val="ListParagraph"/>
+        <w:ind w:left="470"/>
+        <w:jc w:val="both"/>
+        <w:rPr>
+          <w:rFonts w:ascii="Times New Roman" w:hAnsi="Times New Roman" w:cs="Times New Roman"/>
+          <w:sz w:val="24"/>
+          <w:szCs w:val="24"/>
+          <w:shd w:val="clear" w:color="auto" w:fill="FFFFFF"/>
+          <w:lang w:val="fr-FR"/>
         </w:rPr>
       </w:pPr>
     </w:p>
@@ -3812,15 +3391,17 @@
           <w:color w:val="000000" w:themeColor="text1"/>
           <w:sz w:val="24"/>
           <w:szCs w:val="24"/>
-        </w:rPr>
-      </w:pPr>
-      <w:bookmarkStart w:id="5" w:name="_Toc172658188"/>
+          <w:lang w:val="fr-FR"/>
+        </w:rPr>
+      </w:pPr>
+      <w:bookmarkStart w:id="5" w:name="_Toc172659629"/>
       <w:r>
         <w:rPr>
           <w:rFonts w:ascii="Arial" w:hAnsi="Arial" w:cs="Arial"/>
           <w:color w:val="000000" w:themeColor="text1"/>
           <w:sz w:val="24"/>
           <w:szCs w:val="24"/>
+          <w:lang w:val="fr-FR"/>
         </w:rPr>
         <w:lastRenderedPageBreak/>
         <w:t xml:space="preserve">1.2.2 </w:t>
@@ -3831,68 +3412,9 @@
           <w:color w:val="000000" w:themeColor="text1"/>
           <w:sz w:val="24"/>
           <w:szCs w:val="24"/>
-        </w:rPr>
-        <w:t xml:space="preserve">La description </w:t>
-      </w:r>
-      <w:proofErr w:type="spellStart"/>
-      <w:r>
-        <w:rPr>
-          <w:rFonts w:ascii="Arial" w:hAnsi="Arial" w:cs="Arial"/>
-          <w:color w:val="000000" w:themeColor="text1"/>
-          <w:sz w:val="24"/>
-          <w:szCs w:val="24"/>
-        </w:rPr>
-        <w:t>textuelles</w:t>
-      </w:r>
-      <w:proofErr w:type="spellEnd"/>
-      <w:r>
-        <w:rPr>
-          <w:rFonts w:ascii="Arial" w:hAnsi="Arial" w:cs="Arial"/>
-          <w:color w:val="000000" w:themeColor="text1"/>
-          <w:sz w:val="24"/>
-          <w:szCs w:val="24"/>
-        </w:rPr>
-        <w:t xml:space="preserve"> des </w:t>
-      </w:r>
-      <w:proofErr w:type="spellStart"/>
-      <w:r>
-        <w:rPr>
-          <w:rFonts w:ascii="Arial" w:hAnsi="Arial" w:cs="Arial"/>
-          <w:color w:val="000000" w:themeColor="text1"/>
-          <w:sz w:val="24"/>
-          <w:szCs w:val="24"/>
-        </w:rPr>
-        <w:t>requêtes</w:t>
-      </w:r>
-      <w:proofErr w:type="spellEnd"/>
-      <w:r>
-        <w:rPr>
-          <w:rFonts w:ascii="Arial" w:hAnsi="Arial" w:cs="Arial"/>
-          <w:color w:val="000000" w:themeColor="text1"/>
-          <w:sz w:val="24"/>
-          <w:szCs w:val="24"/>
-        </w:rPr>
-        <w:t xml:space="preserve"> de </w:t>
-      </w:r>
-      <w:proofErr w:type="spellStart"/>
-      <w:r>
-        <w:rPr>
-          <w:rFonts w:ascii="Arial" w:hAnsi="Arial" w:cs="Arial"/>
-          <w:color w:val="000000" w:themeColor="text1"/>
-          <w:sz w:val="24"/>
-          <w:szCs w:val="24"/>
-        </w:rPr>
-        <w:t>mise</w:t>
-      </w:r>
-      <w:proofErr w:type="spellEnd"/>
-      <w:r>
-        <w:rPr>
-          <w:rFonts w:ascii="Arial" w:hAnsi="Arial" w:cs="Arial"/>
-          <w:color w:val="000000" w:themeColor="text1"/>
-          <w:sz w:val="24"/>
-          <w:szCs w:val="24"/>
-        </w:rPr>
-        <w:t xml:space="preserve"> à jour</w:t>
+          <w:lang w:val="fr-FR"/>
+        </w:rPr>
+        <w:t>La description textuelles des requêtes de mise à jour</w:t>
       </w:r>
       <w:bookmarkEnd w:id="5"/>
     </w:p>
@@ -3906,15 +3428,17 @@
           <w:color w:val="000000" w:themeColor="text1"/>
           <w:sz w:val="24"/>
           <w:szCs w:val="24"/>
-        </w:rPr>
-      </w:pPr>
-      <w:bookmarkStart w:id="6" w:name="_Toc172658189"/>
+          <w:lang w:val="fr-FR"/>
+        </w:rPr>
+      </w:pPr>
+      <w:bookmarkStart w:id="6" w:name="_Toc172659630"/>
       <w:r>
         <w:rPr>
           <w:rFonts w:ascii="Arial" w:hAnsi="Arial" w:cs="Arial"/>
           <w:color w:val="000000" w:themeColor="text1"/>
           <w:sz w:val="24"/>
           <w:szCs w:val="24"/>
+          <w:lang w:val="fr-FR"/>
         </w:rPr>
         <w:t xml:space="preserve">1.2.3 </w:t>
       </w:r>
@@ -3924,48 +3448,9 @@
           <w:color w:val="000000" w:themeColor="text1"/>
           <w:sz w:val="24"/>
           <w:szCs w:val="24"/>
-        </w:rPr>
-        <w:t xml:space="preserve">La description </w:t>
-      </w:r>
-      <w:proofErr w:type="spellStart"/>
-      <w:r>
-        <w:rPr>
-          <w:rFonts w:ascii="Arial" w:hAnsi="Arial" w:cs="Arial"/>
-          <w:color w:val="000000" w:themeColor="text1"/>
-          <w:sz w:val="24"/>
-          <w:szCs w:val="24"/>
-        </w:rPr>
-        <w:t>textuelles</w:t>
-      </w:r>
-      <w:proofErr w:type="spellEnd"/>
-      <w:r>
-        <w:rPr>
-          <w:rFonts w:ascii="Arial" w:hAnsi="Arial" w:cs="Arial"/>
-          <w:color w:val="000000" w:themeColor="text1"/>
-          <w:sz w:val="24"/>
-          <w:szCs w:val="24"/>
-        </w:rPr>
-        <w:t xml:space="preserve"> des </w:t>
-      </w:r>
-      <w:proofErr w:type="spellStart"/>
-      <w:r>
-        <w:rPr>
-          <w:rFonts w:ascii="Arial" w:hAnsi="Arial" w:cs="Arial"/>
-          <w:color w:val="000000" w:themeColor="text1"/>
-          <w:sz w:val="24"/>
-          <w:szCs w:val="24"/>
-        </w:rPr>
-        <w:t>requêtes</w:t>
-      </w:r>
-      <w:proofErr w:type="spellEnd"/>
-      <w:r>
-        <w:rPr>
-          <w:rFonts w:ascii="Arial" w:hAnsi="Arial" w:cs="Arial"/>
-          <w:color w:val="000000" w:themeColor="text1"/>
-          <w:sz w:val="24"/>
-          <w:szCs w:val="24"/>
-        </w:rPr>
-        <w:t xml:space="preserve"> de suppression</w:t>
+          <w:lang w:val="fr-FR"/>
+        </w:rPr>
+        <w:t>La description textuelles des requêtes de suppression</w:t>
       </w:r>
       <w:bookmarkEnd w:id="6"/>
     </w:p>
@@ -3979,15 +3464,17 @@
           <w:color w:val="000000" w:themeColor="text1"/>
           <w:sz w:val="24"/>
           <w:szCs w:val="24"/>
-        </w:rPr>
-      </w:pPr>
-      <w:bookmarkStart w:id="7" w:name="_Toc172658190"/>
+          <w:lang w:val="fr-FR"/>
+        </w:rPr>
+      </w:pPr>
+      <w:bookmarkStart w:id="7" w:name="_Toc172659631"/>
       <w:r>
         <w:rPr>
           <w:rFonts w:ascii="Arial" w:hAnsi="Arial" w:cs="Arial"/>
           <w:color w:val="000000" w:themeColor="text1"/>
           <w:sz w:val="24"/>
           <w:szCs w:val="24"/>
+          <w:lang w:val="fr-FR"/>
         </w:rPr>
         <w:t xml:space="preserve">1.2.4 </w:t>
       </w:r>
@@ -3997,48 +3484,9 @@
           <w:color w:val="000000" w:themeColor="text1"/>
           <w:sz w:val="24"/>
           <w:szCs w:val="24"/>
-        </w:rPr>
-        <w:t xml:space="preserve">La description </w:t>
-      </w:r>
-      <w:proofErr w:type="spellStart"/>
-      <w:r>
-        <w:rPr>
-          <w:rFonts w:ascii="Arial" w:hAnsi="Arial" w:cs="Arial"/>
-          <w:color w:val="000000" w:themeColor="text1"/>
-          <w:sz w:val="24"/>
-          <w:szCs w:val="24"/>
-        </w:rPr>
-        <w:t>textuelles</w:t>
-      </w:r>
-      <w:proofErr w:type="spellEnd"/>
-      <w:r>
-        <w:rPr>
-          <w:rFonts w:ascii="Arial" w:hAnsi="Arial" w:cs="Arial"/>
-          <w:color w:val="000000" w:themeColor="text1"/>
-          <w:sz w:val="24"/>
-          <w:szCs w:val="24"/>
-        </w:rPr>
-        <w:t xml:space="preserve"> des </w:t>
-      </w:r>
-      <w:proofErr w:type="spellStart"/>
-      <w:r>
-        <w:rPr>
-          <w:rFonts w:ascii="Arial" w:hAnsi="Arial" w:cs="Arial"/>
-          <w:color w:val="000000" w:themeColor="text1"/>
-          <w:sz w:val="24"/>
-          <w:szCs w:val="24"/>
-        </w:rPr>
-        <w:t>requêtes</w:t>
-      </w:r>
-      <w:proofErr w:type="spellEnd"/>
-      <w:r>
-        <w:rPr>
-          <w:rFonts w:ascii="Arial" w:hAnsi="Arial" w:cs="Arial"/>
-          <w:color w:val="000000" w:themeColor="text1"/>
-          <w:sz w:val="24"/>
-          <w:szCs w:val="24"/>
-        </w:rPr>
-        <w:t xml:space="preserve"> de consultation</w:t>
+          <w:lang w:val="fr-FR"/>
+        </w:rPr>
+        <w:t>La description textuelles des requêtes de consultation</w:t>
       </w:r>
       <w:bookmarkEnd w:id="7"/>
     </w:p>
@@ -4052,15 +3500,17 @@
           <w:color w:val="000000" w:themeColor="text1"/>
           <w:sz w:val="24"/>
           <w:szCs w:val="24"/>
-        </w:rPr>
-      </w:pPr>
-      <w:bookmarkStart w:id="8" w:name="_Toc172658191"/>
+          <w:lang w:val="fr-FR"/>
+        </w:rPr>
+      </w:pPr>
+      <w:bookmarkStart w:id="8" w:name="_Toc172659632"/>
       <w:r>
         <w:rPr>
           <w:rFonts w:ascii="Arial" w:hAnsi="Arial" w:cs="Arial"/>
           <w:color w:val="000000" w:themeColor="text1"/>
           <w:sz w:val="24"/>
           <w:szCs w:val="24"/>
+          <w:lang w:val="fr-FR"/>
         </w:rPr>
         <w:t xml:space="preserve">1.2.5 </w:t>
       </w:r>
@@ -4070,48 +3520,9 @@
           <w:color w:val="000000" w:themeColor="text1"/>
           <w:sz w:val="24"/>
           <w:szCs w:val="24"/>
-        </w:rPr>
-        <w:t xml:space="preserve">Le </w:t>
-      </w:r>
-      <w:proofErr w:type="spellStart"/>
-      <w:r>
-        <w:rPr>
-          <w:rFonts w:ascii="Arial" w:hAnsi="Arial" w:cs="Arial"/>
-          <w:color w:val="000000" w:themeColor="text1"/>
-          <w:sz w:val="24"/>
-          <w:szCs w:val="24"/>
-        </w:rPr>
-        <w:t>dictionnaire</w:t>
-      </w:r>
-      <w:proofErr w:type="spellEnd"/>
-      <w:r>
-        <w:rPr>
-          <w:rFonts w:ascii="Arial" w:hAnsi="Arial" w:cs="Arial"/>
-          <w:color w:val="000000" w:themeColor="text1"/>
-          <w:sz w:val="24"/>
-          <w:szCs w:val="24"/>
-        </w:rPr>
-        <w:t xml:space="preserve"> de </w:t>
-      </w:r>
-      <w:proofErr w:type="spellStart"/>
-      <w:r>
-        <w:rPr>
-          <w:rFonts w:ascii="Arial" w:hAnsi="Arial" w:cs="Arial"/>
-          <w:color w:val="000000" w:themeColor="text1"/>
-          <w:sz w:val="24"/>
-          <w:szCs w:val="24"/>
-        </w:rPr>
-        <w:t>données</w:t>
-      </w:r>
-      <w:proofErr w:type="spellEnd"/>
-      <w:r>
-        <w:rPr>
-          <w:rFonts w:ascii="Arial" w:hAnsi="Arial" w:cs="Arial"/>
-          <w:color w:val="000000" w:themeColor="text1"/>
-          <w:sz w:val="24"/>
-          <w:szCs w:val="24"/>
-        </w:rPr>
-        <w:t xml:space="preserve"> MERISE</w:t>
+          <w:lang w:val="fr-FR"/>
+        </w:rPr>
+        <w:t>Le dictionnaire de données MERISE</w:t>
       </w:r>
       <w:bookmarkEnd w:id="8"/>
     </w:p>
@@ -4125,15 +3536,17 @@
           <w:color w:val="000000" w:themeColor="text1"/>
           <w:sz w:val="24"/>
           <w:szCs w:val="24"/>
-        </w:rPr>
-      </w:pPr>
-      <w:bookmarkStart w:id="9" w:name="_Toc172658192"/>
+          <w:lang w:val="fr-FR"/>
+        </w:rPr>
+      </w:pPr>
+      <w:bookmarkStart w:id="9" w:name="_Toc172659633"/>
       <w:r>
         <w:rPr>
           <w:rFonts w:ascii="Arial" w:hAnsi="Arial" w:cs="Arial"/>
           <w:color w:val="000000" w:themeColor="text1"/>
           <w:sz w:val="24"/>
           <w:szCs w:val="24"/>
+          <w:lang w:val="fr-FR"/>
         </w:rPr>
         <w:t xml:space="preserve">1.2.6 </w:t>
       </w:r>
@@ -4143,28 +3556,9 @@
           <w:color w:val="000000" w:themeColor="text1"/>
           <w:sz w:val="24"/>
           <w:szCs w:val="24"/>
-        </w:rPr>
-        <w:t xml:space="preserve">La description </w:t>
-      </w:r>
-      <w:proofErr w:type="spellStart"/>
-      <w:r>
-        <w:rPr>
-          <w:rFonts w:ascii="Arial" w:hAnsi="Arial" w:cs="Arial"/>
-          <w:color w:val="000000" w:themeColor="text1"/>
-          <w:sz w:val="24"/>
-          <w:szCs w:val="24"/>
-        </w:rPr>
-        <w:t>textuelles</w:t>
-      </w:r>
-      <w:proofErr w:type="spellEnd"/>
-      <w:r>
-        <w:rPr>
-          <w:rFonts w:ascii="Arial" w:hAnsi="Arial" w:cs="Arial"/>
-          <w:color w:val="000000" w:themeColor="text1"/>
-          <w:sz w:val="24"/>
-          <w:szCs w:val="24"/>
-        </w:rPr>
-        <w:t xml:space="preserve"> des associations</w:t>
+          <w:lang w:val="fr-FR"/>
+        </w:rPr>
+        <w:t>La description textuelles des associations</w:t>
       </w:r>
       <w:bookmarkEnd w:id="9"/>
     </w:p>
@@ -4176,15 +3570,17 @@
           <w:color w:val="000000" w:themeColor="text1"/>
           <w:sz w:val="24"/>
           <w:szCs w:val="24"/>
-        </w:rPr>
-      </w:pPr>
-      <w:bookmarkStart w:id="10" w:name="_Toc172658193"/>
+          <w:lang w:val="fr-FR"/>
+        </w:rPr>
+      </w:pPr>
+      <w:bookmarkStart w:id="10" w:name="_Toc172659634"/>
       <w:r>
         <w:rPr>
           <w:rFonts w:ascii="Arial" w:hAnsi="Arial" w:cs="Arial"/>
           <w:color w:val="000000" w:themeColor="text1"/>
           <w:sz w:val="24"/>
           <w:szCs w:val="24"/>
+          <w:lang w:val="fr-FR"/>
         </w:rPr>
         <w:t xml:space="preserve">1.2.7 </w:t>
       </w:r>
@@ -4194,68 +3590,9 @@
           <w:color w:val="000000" w:themeColor="text1"/>
           <w:sz w:val="24"/>
           <w:szCs w:val="24"/>
-        </w:rPr>
-        <w:t xml:space="preserve">La </w:t>
-      </w:r>
-      <w:proofErr w:type="spellStart"/>
-      <w:r>
-        <w:rPr>
-          <w:rFonts w:ascii="Arial" w:hAnsi="Arial" w:cs="Arial"/>
-          <w:color w:val="000000" w:themeColor="text1"/>
-          <w:sz w:val="24"/>
-          <w:szCs w:val="24"/>
-        </w:rPr>
-        <w:t>définition</w:t>
-      </w:r>
-      <w:proofErr w:type="spellEnd"/>
-      <w:r>
-        <w:rPr>
-          <w:rFonts w:ascii="Arial" w:hAnsi="Arial" w:cs="Arial"/>
-          <w:color w:val="000000" w:themeColor="text1"/>
-          <w:sz w:val="24"/>
-          <w:szCs w:val="24"/>
-        </w:rPr>
-        <w:t xml:space="preserve"> du </w:t>
-      </w:r>
-      <w:proofErr w:type="spellStart"/>
-      <w:r>
-        <w:rPr>
-          <w:rFonts w:ascii="Arial" w:hAnsi="Arial" w:cs="Arial"/>
-          <w:color w:val="000000" w:themeColor="text1"/>
-          <w:sz w:val="24"/>
-          <w:szCs w:val="24"/>
-        </w:rPr>
-        <w:t>Modèle</w:t>
-      </w:r>
-      <w:proofErr w:type="spellEnd"/>
-      <w:r>
-        <w:rPr>
-          <w:rFonts w:ascii="Arial" w:hAnsi="Arial" w:cs="Arial"/>
-          <w:color w:val="000000" w:themeColor="text1"/>
-          <w:sz w:val="24"/>
-          <w:szCs w:val="24"/>
-        </w:rPr>
-        <w:t xml:space="preserve"> </w:t>
-      </w:r>
-      <w:proofErr w:type="spellStart"/>
-      <w:r>
-        <w:rPr>
-          <w:rFonts w:ascii="Arial" w:hAnsi="Arial" w:cs="Arial"/>
-          <w:color w:val="000000" w:themeColor="text1"/>
-          <w:sz w:val="24"/>
-          <w:szCs w:val="24"/>
-        </w:rPr>
-        <w:t>Entité</w:t>
-      </w:r>
-      <w:proofErr w:type="spellEnd"/>
-      <w:r>
-        <w:rPr>
-          <w:rFonts w:ascii="Arial" w:hAnsi="Arial" w:cs="Arial"/>
-          <w:color w:val="000000" w:themeColor="text1"/>
-          <w:sz w:val="24"/>
-          <w:szCs w:val="24"/>
-        </w:rPr>
-        <w:t>-Association MERISE</w:t>
+          <w:lang w:val="fr-FR"/>
+        </w:rPr>
+        <w:t>La définition du Modèle Entité-Association MERISE</w:t>
       </w:r>
       <w:bookmarkEnd w:id="10"/>
     </w:p>
@@ -4267,15 +3604,17 @@
           <w:color w:val="000000" w:themeColor="text1"/>
           <w:sz w:val="24"/>
           <w:szCs w:val="24"/>
-        </w:rPr>
-      </w:pPr>
-      <w:bookmarkStart w:id="11" w:name="_Toc172658194"/>
+          <w:lang w:val="fr-FR"/>
+        </w:rPr>
+      </w:pPr>
+      <w:bookmarkStart w:id="11" w:name="_Toc172659635"/>
       <w:r>
         <w:rPr>
           <w:rFonts w:ascii="Arial" w:hAnsi="Arial" w:cs="Arial"/>
           <w:color w:val="000000" w:themeColor="text1"/>
           <w:sz w:val="24"/>
           <w:szCs w:val="24"/>
+          <w:lang w:val="fr-FR"/>
         </w:rPr>
         <w:t xml:space="preserve">1.2.8 </w:t>
       </w:r>
@@ -4285,97 +3624,29 @@
           <w:color w:val="000000" w:themeColor="text1"/>
           <w:sz w:val="24"/>
           <w:szCs w:val="24"/>
-        </w:rPr>
-        <w:t xml:space="preserve">La </w:t>
-      </w:r>
-      <w:proofErr w:type="spellStart"/>
+          <w:lang w:val="fr-FR"/>
+        </w:rPr>
+        <w:t xml:space="preserve">La définition du schéma de type à partir du modèle </w:t>
+      </w:r>
       <w:r>
         <w:rPr>
           <w:rFonts w:ascii="Arial" w:hAnsi="Arial" w:cs="Arial"/>
           <w:color w:val="000000" w:themeColor="text1"/>
           <w:sz w:val="24"/>
           <w:szCs w:val="24"/>
-        </w:rPr>
-        <w:t>définition</w:t>
-      </w:r>
-      <w:proofErr w:type="spellEnd"/>
+          <w:lang w:val="fr-FR"/>
+        </w:rPr>
+        <w:t>conceptue</w:t>
+      </w:r>
       <w:r>
         <w:rPr>
           <w:rFonts w:ascii="Arial" w:hAnsi="Arial" w:cs="Arial"/>
           <w:color w:val="000000" w:themeColor="text1"/>
           <w:sz w:val="24"/>
           <w:szCs w:val="24"/>
-        </w:rPr>
-        <w:t xml:space="preserve"> du </w:t>
-      </w:r>
-      <w:proofErr w:type="spellStart"/>
-      <w:r>
-        <w:rPr>
-          <w:rFonts w:ascii="Arial" w:hAnsi="Arial" w:cs="Arial"/>
-          <w:color w:val="000000" w:themeColor="text1"/>
-          <w:sz w:val="24"/>
-          <w:szCs w:val="24"/>
-        </w:rPr>
-        <w:t>schéma</w:t>
-      </w:r>
-      <w:proofErr w:type="spellEnd"/>
-      <w:r>
-        <w:rPr>
-          <w:rFonts w:ascii="Arial" w:hAnsi="Arial" w:cs="Arial"/>
-          <w:color w:val="000000" w:themeColor="text1"/>
-          <w:sz w:val="24"/>
-          <w:szCs w:val="24"/>
-        </w:rPr>
-        <w:t xml:space="preserve"> de type à </w:t>
-      </w:r>
-      <w:proofErr w:type="spellStart"/>
-      <w:r>
-        <w:rPr>
-          <w:rFonts w:ascii="Arial" w:hAnsi="Arial" w:cs="Arial"/>
-          <w:color w:val="000000" w:themeColor="text1"/>
-          <w:sz w:val="24"/>
-          <w:szCs w:val="24"/>
-        </w:rPr>
-        <w:t>partir</w:t>
-      </w:r>
-      <w:proofErr w:type="spellEnd"/>
-      <w:r>
-        <w:rPr>
-          <w:rFonts w:ascii="Arial" w:hAnsi="Arial" w:cs="Arial"/>
-          <w:color w:val="000000" w:themeColor="text1"/>
-          <w:sz w:val="24"/>
-          <w:szCs w:val="24"/>
-        </w:rPr>
-        <w:t xml:space="preserve"> du </w:t>
-      </w:r>
-      <w:proofErr w:type="spellStart"/>
-      <w:r>
-        <w:rPr>
-          <w:rFonts w:ascii="Arial" w:hAnsi="Arial" w:cs="Arial"/>
-          <w:color w:val="000000" w:themeColor="text1"/>
-          <w:sz w:val="24"/>
-          <w:szCs w:val="24"/>
-        </w:rPr>
-        <w:t>modèle</w:t>
-      </w:r>
-      <w:proofErr w:type="spellEnd"/>
-      <w:r>
-        <w:rPr>
-          <w:rFonts w:ascii="Arial" w:hAnsi="Arial" w:cs="Arial"/>
-          <w:color w:val="000000" w:themeColor="text1"/>
-          <w:sz w:val="24"/>
-          <w:szCs w:val="24"/>
-        </w:rPr>
-        <w:t xml:space="preserve"> </w:t>
-      </w:r>
-      <w:r>
-        <w:rPr>
-          <w:rFonts w:ascii="Arial" w:hAnsi="Arial" w:cs="Arial"/>
-          <w:color w:val="000000" w:themeColor="text1"/>
-          <w:sz w:val="24"/>
-          <w:szCs w:val="24"/>
-        </w:rPr>
-        <w:t>conceptual</w:t>
+          <w:lang w:val="fr-FR"/>
+        </w:rPr>
+        <w:t>l</w:t>
       </w:r>
       <w:bookmarkEnd w:id="11"/>
     </w:p>
@@ -4389,97 +3660,29 @@
           <w:color w:val="000000" w:themeColor="text1"/>
           <w:sz w:val="24"/>
           <w:szCs w:val="24"/>
-        </w:rPr>
-      </w:pPr>
-      <w:bookmarkStart w:id="12" w:name="_Toc172658195"/>
+          <w:lang w:val="fr-FR"/>
+        </w:rPr>
+      </w:pPr>
+      <w:bookmarkStart w:id="12" w:name="_Toc172659636"/>
       <w:r>
         <w:rPr>
           <w:rFonts w:ascii="Arial" w:hAnsi="Arial" w:cs="Arial"/>
           <w:color w:val="000000" w:themeColor="text1"/>
           <w:sz w:val="24"/>
           <w:szCs w:val="24"/>
+          <w:lang w:val="fr-FR"/>
         </w:rPr>
         <w:t xml:space="preserve">1.2.9 </w:t>
       </w:r>
-      <w:proofErr w:type="spellStart"/>
       <w:r>
         <w:rPr>
           <w:rFonts w:ascii="Arial" w:hAnsi="Arial" w:cs="Arial"/>
           <w:color w:val="000000" w:themeColor="text1"/>
           <w:sz w:val="24"/>
           <w:szCs w:val="24"/>
-        </w:rPr>
-        <w:t>Spécification</w:t>
-      </w:r>
-      <w:proofErr w:type="spellEnd"/>
-      <w:r>
-        <w:rPr>
-          <w:rFonts w:ascii="Arial" w:hAnsi="Arial" w:cs="Arial"/>
-          <w:color w:val="000000" w:themeColor="text1"/>
-          <w:sz w:val="24"/>
-          <w:szCs w:val="24"/>
-        </w:rPr>
-        <w:t xml:space="preserve"> </w:t>
-      </w:r>
-      <w:proofErr w:type="spellStart"/>
-      <w:r>
-        <w:rPr>
-          <w:rFonts w:ascii="Arial" w:hAnsi="Arial" w:cs="Arial"/>
-          <w:color w:val="000000" w:themeColor="text1"/>
-          <w:sz w:val="24"/>
-          <w:szCs w:val="24"/>
-        </w:rPr>
-        <w:t>méthodes</w:t>
-      </w:r>
-      <w:proofErr w:type="spellEnd"/>
-      <w:r>
-        <w:rPr>
-          <w:rFonts w:ascii="Arial" w:hAnsi="Arial" w:cs="Arial"/>
-          <w:color w:val="000000" w:themeColor="text1"/>
-          <w:sz w:val="24"/>
-          <w:szCs w:val="24"/>
-        </w:rPr>
-        <w:t xml:space="preserve"> </w:t>
-      </w:r>
-      <w:proofErr w:type="spellStart"/>
-      <w:r>
-        <w:rPr>
-          <w:rFonts w:ascii="Arial" w:hAnsi="Arial" w:cs="Arial"/>
-          <w:color w:val="000000" w:themeColor="text1"/>
-          <w:sz w:val="24"/>
-          <w:szCs w:val="24"/>
-        </w:rPr>
-        <w:t>dans</w:t>
-      </w:r>
-      <w:proofErr w:type="spellEnd"/>
-      <w:r>
-        <w:rPr>
-          <w:rFonts w:ascii="Arial" w:hAnsi="Arial" w:cs="Arial"/>
-          <w:color w:val="000000" w:themeColor="text1"/>
-          <w:sz w:val="24"/>
-          <w:szCs w:val="24"/>
-        </w:rPr>
-        <w:t xml:space="preserve"> </w:t>
-      </w:r>
-      <w:proofErr w:type="spellStart"/>
-      <w:r>
-        <w:rPr>
-          <w:rFonts w:ascii="Arial" w:hAnsi="Arial" w:cs="Arial"/>
-          <w:color w:val="000000" w:themeColor="text1"/>
-          <w:sz w:val="24"/>
-          <w:szCs w:val="24"/>
-        </w:rPr>
-        <w:t>chaque</w:t>
-      </w:r>
-      <w:proofErr w:type="spellEnd"/>
-      <w:r>
-        <w:rPr>
-          <w:rFonts w:ascii="Arial" w:hAnsi="Arial" w:cs="Arial"/>
-          <w:color w:val="000000" w:themeColor="text1"/>
-          <w:sz w:val="24"/>
-          <w:szCs w:val="24"/>
-        </w:rPr>
-        <w:t xml:space="preserve"> type</w:t>
+          <w:lang w:val="fr-FR"/>
+        </w:rPr>
+        <w:t>Spécification méthodes dans chaque type</w:t>
       </w:r>
       <w:bookmarkEnd w:id="12"/>
     </w:p>
@@ -4491,15 +3694,17 @@
           <w:color w:val="000000" w:themeColor="text1"/>
           <w:sz w:val="24"/>
           <w:szCs w:val="24"/>
-        </w:rPr>
-      </w:pPr>
-      <w:bookmarkStart w:id="13" w:name="_Toc172658196"/>
+          <w:lang w:val="fr-FR"/>
+        </w:rPr>
+      </w:pPr>
+      <w:bookmarkStart w:id="13" w:name="_Toc172659637"/>
       <w:r>
         <w:rPr>
           <w:rFonts w:ascii="Arial" w:eastAsia="Times New Roman" w:hAnsi="Arial" w:cs="Arial"/>
           <w:color w:val="000000" w:themeColor="text1"/>
           <w:sz w:val="24"/>
           <w:szCs w:val="24"/>
+          <w:lang w:val="fr-FR"/>
         </w:rPr>
         <w:t xml:space="preserve">1.2.10 </w:t>
       </w:r>
@@ -4509,97 +3714,19 @@
           <w:color w:val="000000" w:themeColor="text1"/>
           <w:sz w:val="24"/>
           <w:szCs w:val="24"/>
-        </w:rPr>
-        <w:t xml:space="preserve">Proposer </w:t>
-      </w:r>
-      <w:proofErr w:type="spellStart"/>
+          <w:lang w:val="fr-FR"/>
+        </w:rPr>
+        <w:t>Proposer également un modèle de class</w:t>
+      </w:r>
       <w:r>
         <w:rPr>
           <w:rFonts w:ascii="Arial" w:eastAsia="Times New Roman" w:hAnsi="Arial" w:cs="Arial"/>
           <w:color w:val="000000" w:themeColor="text1"/>
           <w:sz w:val="24"/>
           <w:szCs w:val="24"/>
-        </w:rPr>
-        <w:t>également</w:t>
-      </w:r>
-      <w:proofErr w:type="spellEnd"/>
-      <w:r>
-        <w:rPr>
-          <w:rFonts w:ascii="Arial" w:eastAsia="Times New Roman" w:hAnsi="Arial" w:cs="Arial"/>
-          <w:color w:val="000000" w:themeColor="text1"/>
-          <w:sz w:val="24"/>
-          <w:szCs w:val="24"/>
-        </w:rPr>
-        <w:t xml:space="preserve"> </w:t>
-      </w:r>
-      <w:proofErr w:type="gramStart"/>
-      <w:r>
-        <w:rPr>
-          <w:rFonts w:ascii="Arial" w:eastAsia="Times New Roman" w:hAnsi="Arial" w:cs="Arial"/>
-          <w:color w:val="000000" w:themeColor="text1"/>
-          <w:sz w:val="24"/>
-          <w:szCs w:val="24"/>
-        </w:rPr>
-        <w:t>un</w:t>
-      </w:r>
-      <w:proofErr w:type="gramEnd"/>
-      <w:r>
-        <w:rPr>
-          <w:rFonts w:ascii="Arial" w:eastAsia="Times New Roman" w:hAnsi="Arial" w:cs="Arial"/>
-          <w:color w:val="000000" w:themeColor="text1"/>
-          <w:sz w:val="24"/>
-          <w:szCs w:val="24"/>
-        </w:rPr>
-        <w:t xml:space="preserve"> </w:t>
-      </w:r>
-      <w:proofErr w:type="spellStart"/>
-      <w:r>
-        <w:rPr>
-          <w:rFonts w:ascii="Arial" w:eastAsia="Times New Roman" w:hAnsi="Arial" w:cs="Arial"/>
-          <w:color w:val="000000" w:themeColor="text1"/>
-          <w:sz w:val="24"/>
-          <w:szCs w:val="24"/>
-        </w:rPr>
-        <w:t>modèle</w:t>
-      </w:r>
-      <w:proofErr w:type="spellEnd"/>
-      <w:r>
-        <w:rPr>
-          <w:rFonts w:ascii="Arial" w:eastAsia="Times New Roman" w:hAnsi="Arial" w:cs="Arial"/>
-          <w:color w:val="000000" w:themeColor="text1"/>
-          <w:sz w:val="24"/>
-          <w:szCs w:val="24"/>
-        </w:rPr>
-        <w:t xml:space="preserve"> de </w:t>
-      </w:r>
-      <w:proofErr w:type="spellStart"/>
-      <w:r>
-        <w:rPr>
-          <w:rFonts w:ascii="Arial" w:eastAsia="Times New Roman" w:hAnsi="Arial" w:cs="Arial"/>
-          <w:color w:val="000000" w:themeColor="text1"/>
-          <w:sz w:val="24"/>
-          <w:szCs w:val="24"/>
-        </w:rPr>
-        <w:t>class</w:t>
-      </w:r>
-      <w:r>
-        <w:rPr>
-          <w:rFonts w:ascii="Arial" w:eastAsia="Times New Roman" w:hAnsi="Arial" w:cs="Arial"/>
-          <w:color w:val="000000" w:themeColor="text1"/>
-          <w:sz w:val="24"/>
-          <w:szCs w:val="24"/>
-        </w:rPr>
-        <w:t>e</w:t>
-      </w:r>
-      <w:proofErr w:type="spellEnd"/>
-      <w:r>
-        <w:rPr>
-          <w:rFonts w:ascii="Arial" w:eastAsia="Times New Roman" w:hAnsi="Arial" w:cs="Arial"/>
-          <w:color w:val="000000" w:themeColor="text1"/>
-          <w:sz w:val="24"/>
-          <w:szCs w:val="24"/>
-        </w:rPr>
-        <w:t xml:space="preserve"> UML</w:t>
+          <w:lang w:val="fr-FR"/>
+        </w:rPr>
+        <w:t>e UML</w:t>
       </w:r>
       <w:bookmarkEnd w:id="13"/>
     </w:p>
@@ -4607,6 +3734,7 @@
       <w:pPr>
         <w:rPr>
           <w:rStyle w:val="fontstyle01"/>
+          <w:lang w:val="fr-FR"/>
         </w:rPr>
       </w:pPr>
     </w:p>
@@ -4687,7 +3815,7 @@
           <w:rPr>
             <w:noProof/>
           </w:rPr>
-          <w:t>1</w:t>
+          <w:t>2</w:t>
         </w:r>
         <w:r>
           <w:rPr>
@@ -6509,7 +5637,7 @@
 </file>
 
 <file path=customXml/itemProps1.xml><?xml version="1.0" encoding="utf-8"?>
-<ds:datastoreItem xmlns:ds="http://schemas.openxmlformats.org/officeDocument/2006/customXml" ds:itemID="{E37FE6D9-8ABB-4362-8559-1CCBB44BE852}">
+<ds:datastoreItem xmlns:ds="http://schemas.openxmlformats.org/officeDocument/2006/customXml" ds:itemID="{AB776BC9-E001-4F40-9C66-D252D782DEB1}">
   <ds:schemaRefs>
     <ds:schemaRef ds:uri="http://schemas.openxmlformats.org/officeDocument/2006/bibliography"/>
   </ds:schemaRefs>

</xml_diff>

<commit_message>
Description textuelle des requˆetes de mise `a jour
</commit_message>
<xml_diff>
--- a/2specification_analyse_conception_Milorme_PierreBob_Rodely_Surlin.docx.docx
+++ b/2specification_analyse_conception_Milorme_PierreBob_Rodely_Surlin.docx.docx
@@ -616,7 +616,7 @@
           <w:r>
             <w:fldChar w:fldCharType="separate"/>
           </w:r>
-          <w:hyperlink w:anchor="_Toc172659625" w:history="1">
+          <w:hyperlink w:anchor="_Toc172663482" w:history="1">
             <w:r>
               <w:rPr>
                 <w:rStyle w:val="Hyperlink"/>
@@ -661,7 +661,7 @@
                 <w:noProof/>
                 <w:webHidden/>
               </w:rPr>
-              <w:instrText xml:space="preserve"> PAGEREF _Toc172659625 \h </w:instrText>
+              <w:instrText xml:space="preserve"> PAGEREF _Toc172663482 \h </w:instrText>
             </w:r>
             <w:r>
               <w:rPr>
@@ -703,7 +703,7 @@
               <w:noProof/>
             </w:rPr>
           </w:pPr>
-          <w:hyperlink w:anchor="_Toc172659626" w:history="1">
+          <w:hyperlink w:anchor="_Toc172663483" w:history="1">
             <w:r>
               <w:rPr>
                 <w:rStyle w:val="Hyperlink"/>
@@ -732,7 +732,7 @@
                 <w:noProof/>
                 <w:webHidden/>
               </w:rPr>
-              <w:instrText xml:space="preserve"> PAGEREF _Toc172659626 \h </w:instrText>
+              <w:instrText xml:space="preserve"> PAGEREF _Toc172663483 \h </w:instrText>
             </w:r>
             <w:r>
               <w:rPr>
@@ -775,7 +775,7 @@
               <w:noProof/>
             </w:rPr>
           </w:pPr>
-          <w:hyperlink w:anchor="_Toc172659627" w:history="1">
+          <w:hyperlink w:anchor="_Toc172663484" w:history="1">
             <w:r>
               <w:rPr>
                 <w:rStyle w:val="Hyperlink"/>
@@ -796,7 +796,7 @@
                 <w:rFonts w:ascii="Arial" w:hAnsi="Arial" w:cs="Arial"/>
                 <w:noProof/>
               </w:rPr>
-              <w:t>Spécification, Analyse et conception</w:t>
+              <w:t>Spécification, analyse et conception</w:t>
             </w:r>
             <w:r>
               <w:rPr>
@@ -817,7 +817,7 @@
                 <w:noProof/>
                 <w:webHidden/>
               </w:rPr>
-              <w:instrText xml:space="preserve"> PAGEREF _Toc172659627 \h </w:instrText>
+              <w:instrText xml:space="preserve"> PAGEREF _Toc172663484 \h </w:instrText>
             </w:r>
             <w:r>
               <w:rPr>
@@ -860,7 +860,7 @@
               <w:noProof/>
             </w:rPr>
           </w:pPr>
-          <w:hyperlink w:anchor="_Toc172659628" w:history="1">
+          <w:hyperlink w:anchor="_Toc172663485" w:history="1">
             <w:r>
               <w:rPr>
                 <w:rStyle w:val="Hyperlink"/>
@@ -903,7 +903,95 @@
                 <w:noProof/>
                 <w:webHidden/>
               </w:rPr>
-              <w:instrText xml:space="preserve"> PAGEREF _Toc172659628 \h </w:instrText>
+              <w:instrText xml:space="preserve"> PAGEREF _Toc172663485 \h </w:instrText>
+            </w:r>
+            <w:r>
+              <w:rPr>
+                <w:noProof/>
+                <w:webHidden/>
+              </w:rPr>
+            </w:r>
+            <w:r>
+              <w:rPr>
+                <w:noProof/>
+                <w:webHidden/>
+              </w:rPr>
+              <w:fldChar w:fldCharType="separate"/>
+            </w:r>
+            <w:r>
+              <w:rPr>
+                <w:noProof/>
+                <w:webHidden/>
+              </w:rPr>
+              <w:t>2</w:t>
+            </w:r>
+            <w:r>
+              <w:rPr>
+                <w:noProof/>
+                <w:webHidden/>
+              </w:rPr>
+              <w:fldChar w:fldCharType="end"/>
+            </w:r>
+          </w:hyperlink>
+        </w:p>
+        <w:p>
+          <w:pPr>
+            <w:pStyle w:val="TOC3"/>
+            <w:tabs>
+              <w:tab w:val="left" w:pos="1320"/>
+              <w:tab w:val="right" w:leader="dot" w:pos="9350"/>
+            </w:tabs>
+            <w:rPr>
+              <w:rFonts w:eastAsiaTheme="minorEastAsia"/>
+              <w:noProof/>
+            </w:rPr>
+          </w:pPr>
+          <w:hyperlink w:anchor="_Toc172663486" w:history="1">
+            <w:r>
+              <w:rPr>
+                <w:rStyle w:val="Hyperlink"/>
+                <w:rFonts w:ascii="Arial" w:hAnsi="Arial" w:cs="Arial"/>
+                <w:noProof/>
+                <w:lang w:val="fr-FR"/>
+              </w:rPr>
+              <w:t>1.2.2</w:t>
+            </w:r>
+            <w:r>
+              <w:rPr>
+                <w:rFonts w:eastAsiaTheme="minorEastAsia"/>
+                <w:noProof/>
+              </w:rPr>
+              <w:tab/>
+            </w:r>
+            <w:r>
+              <w:rPr>
+                <w:rStyle w:val="Hyperlink"/>
+                <w:rFonts w:ascii="Arial" w:hAnsi="Arial" w:cs="Arial"/>
+                <w:noProof/>
+                <w:lang w:val="fr-FR"/>
+              </w:rPr>
+              <w:t>Descriptions textuelles des requêtes de mise à jour</w:t>
+            </w:r>
+            <w:r>
+              <w:rPr>
+                <w:noProof/>
+                <w:webHidden/>
+              </w:rPr>
+              <w:tab/>
+            </w:r>
+            <w:r>
+              <w:rPr>
+                <w:noProof/>
+                <w:webHidden/>
+              </w:rPr>
+              <w:fldChar w:fldCharType="begin"/>
+            </w:r>
+            <w:r>
+              <w:rPr>
+                <w:noProof/>
+                <w:webHidden/>
+              </w:rPr>
+              <w:instrText xml:space="preserve"> PAGEREF _Toc172663486 \h </w:instrText>
             </w:r>
             <w:r>
               <w:rPr>
@@ -945,7 +1033,7 @@
               <w:noProof/>
             </w:rPr>
           </w:pPr>
-          <w:hyperlink w:anchor="_Toc172659629" w:history="1">
+          <w:hyperlink w:anchor="_Toc172663487" w:history="1">
             <w:r>
               <w:rPr>
                 <w:rStyle w:val="Hyperlink"/>
@@ -953,7 +1041,7 @@
                 <w:noProof/>
                 <w:lang w:val="fr-FR"/>
               </w:rPr>
-              <w:t>1.2.2 La description textuelles des requêtes de mise à jour</w:t>
+              <w:t>1.2.3 Description textuelles des requêtes de suppression</w:t>
             </w:r>
             <w:r>
               <w:rPr>
@@ -974,7 +1062,7 @@
                 <w:noProof/>
                 <w:webHidden/>
               </w:rPr>
-              <w:instrText xml:space="preserve"> PAGEREF _Toc172659629 \h </w:instrText>
+              <w:instrText xml:space="preserve"> PAGEREF _Toc172663487 \h </w:instrText>
             </w:r>
             <w:r>
               <w:rPr>
@@ -994,7 +1082,7 @@
                 <w:noProof/>
                 <w:webHidden/>
               </w:rPr>
-              <w:t>3</w:t>
+              <w:t>4</w:t>
             </w:r>
             <w:r>
               <w:rPr>
@@ -1016,7 +1104,7 @@
               <w:noProof/>
             </w:rPr>
           </w:pPr>
-          <w:hyperlink w:anchor="_Toc172659630" w:history="1">
+          <w:hyperlink w:anchor="_Toc172663488" w:history="1">
             <w:r>
               <w:rPr>
                 <w:rStyle w:val="Hyperlink"/>
@@ -1024,7 +1112,7 @@
                 <w:noProof/>
                 <w:lang w:val="fr-FR"/>
               </w:rPr>
-              <w:t>1.2.3 La description textuelles des requêtes de suppression</w:t>
+              <w:t>1.2.4 Description textuelles des requêtes de consultation</w:t>
             </w:r>
             <w:r>
               <w:rPr>
@@ -1045,7 +1133,7 @@
                 <w:noProof/>
                 <w:webHidden/>
               </w:rPr>
-              <w:instrText xml:space="preserve"> PAGEREF _Toc172659630 \h </w:instrText>
+              <w:instrText xml:space="preserve"> PAGEREF _Toc172663488 \h </w:instrText>
             </w:r>
             <w:r>
               <w:rPr>
@@ -1065,7 +1153,7 @@
                 <w:noProof/>
                 <w:webHidden/>
               </w:rPr>
-              <w:t>3</w:t>
+              <w:t>4</w:t>
             </w:r>
             <w:r>
               <w:rPr>
@@ -1087,7 +1175,7 @@
               <w:noProof/>
             </w:rPr>
           </w:pPr>
-          <w:hyperlink w:anchor="_Toc172659631" w:history="1">
+          <w:hyperlink w:anchor="_Toc172663489" w:history="1">
             <w:r>
               <w:rPr>
                 <w:rStyle w:val="Hyperlink"/>
@@ -1095,7 +1183,7 @@
                 <w:noProof/>
                 <w:lang w:val="fr-FR"/>
               </w:rPr>
-              <w:t>1.2.4 La description textuelles des requêtes de consultation</w:t>
+              <w:t>1.2.5 Dictionnaire de données MERISE</w:t>
             </w:r>
             <w:r>
               <w:rPr>
@@ -1116,7 +1204,7 @@
                 <w:noProof/>
                 <w:webHidden/>
               </w:rPr>
-              <w:instrText xml:space="preserve"> PAGEREF _Toc172659631 \h </w:instrText>
+              <w:instrText xml:space="preserve"> PAGEREF _Toc172663489 \h </w:instrText>
             </w:r>
             <w:r>
               <w:rPr>
@@ -1136,7 +1224,7 @@
                 <w:noProof/>
                 <w:webHidden/>
               </w:rPr>
-              <w:t>3</w:t>
+              <w:t>4</w:t>
             </w:r>
             <w:r>
               <w:rPr>
@@ -1158,7 +1246,7 @@
               <w:noProof/>
             </w:rPr>
           </w:pPr>
-          <w:hyperlink w:anchor="_Toc172659632" w:history="1">
+          <w:hyperlink w:anchor="_Toc172663490" w:history="1">
             <w:r>
               <w:rPr>
                 <w:rStyle w:val="Hyperlink"/>
@@ -1166,7 +1254,7 @@
                 <w:noProof/>
                 <w:lang w:val="fr-FR"/>
               </w:rPr>
-              <w:t>1.2.5 Le dictionnaire de données MERISE</w:t>
+              <w:t>1.2.6 Description textuelles des associations</w:t>
             </w:r>
             <w:r>
               <w:rPr>
@@ -1187,7 +1275,7 @@
                 <w:noProof/>
                 <w:webHidden/>
               </w:rPr>
-              <w:instrText xml:space="preserve"> PAGEREF _Toc172659632 \h </w:instrText>
+              <w:instrText xml:space="preserve"> PAGEREF _Toc172663490 \h </w:instrText>
             </w:r>
             <w:r>
               <w:rPr>
@@ -1207,7 +1295,7 @@
                 <w:noProof/>
                 <w:webHidden/>
               </w:rPr>
-              <w:t>3</w:t>
+              <w:t>4</w:t>
             </w:r>
             <w:r>
               <w:rPr>
@@ -1229,7 +1317,7 @@
               <w:noProof/>
             </w:rPr>
           </w:pPr>
-          <w:hyperlink w:anchor="_Toc172659633" w:history="1">
+          <w:hyperlink w:anchor="_Toc172663491" w:history="1">
             <w:r>
               <w:rPr>
                 <w:rStyle w:val="Hyperlink"/>
@@ -1237,7 +1325,7 @@
                 <w:noProof/>
                 <w:lang w:val="fr-FR"/>
               </w:rPr>
-              <w:t>1.2.6 La description textuelles des associations</w:t>
+              <w:t>1.2.7 Définition du Modèle Entité-Association MERISE</w:t>
             </w:r>
             <w:r>
               <w:rPr>
@@ -1258,7 +1346,7 @@
                 <w:noProof/>
                 <w:webHidden/>
               </w:rPr>
-              <w:instrText xml:space="preserve"> PAGEREF _Toc172659633 \h </w:instrText>
+              <w:instrText xml:space="preserve"> PAGEREF _Toc172663491 \h </w:instrText>
             </w:r>
             <w:r>
               <w:rPr>
@@ -1278,7 +1366,7 @@
                 <w:noProof/>
                 <w:webHidden/>
               </w:rPr>
-              <w:t>3</w:t>
+              <w:t>4</w:t>
             </w:r>
             <w:r>
               <w:rPr>
@@ -1300,7 +1388,7 @@
               <w:noProof/>
             </w:rPr>
           </w:pPr>
-          <w:hyperlink w:anchor="_Toc172659634" w:history="1">
+          <w:hyperlink w:anchor="_Toc172663492" w:history="1">
             <w:r>
               <w:rPr>
                 <w:rStyle w:val="Hyperlink"/>
@@ -1308,7 +1396,7 @@
                 <w:noProof/>
                 <w:lang w:val="fr-FR"/>
               </w:rPr>
-              <w:t>1.2.7 La définition du Modèle Entité-Association MERISE</w:t>
+              <w:t>1.2.8 Définition du schéma de type à partir du modèle conceptuel</w:t>
             </w:r>
             <w:r>
               <w:rPr>
@@ -1329,7 +1417,7 @@
                 <w:noProof/>
                 <w:webHidden/>
               </w:rPr>
-              <w:instrText xml:space="preserve"> PAGEREF _Toc172659634 \h </w:instrText>
+              <w:instrText xml:space="preserve"> PAGEREF _Toc172663492 \h </w:instrText>
             </w:r>
             <w:r>
               <w:rPr>
@@ -1349,7 +1437,7 @@
                 <w:noProof/>
                 <w:webHidden/>
               </w:rPr>
-              <w:t>3</w:t>
+              <w:t>4</w:t>
             </w:r>
             <w:r>
               <w:rPr>
@@ -1371,7 +1459,7 @@
               <w:noProof/>
             </w:rPr>
           </w:pPr>
-          <w:hyperlink w:anchor="_Toc172659635" w:history="1">
+          <w:hyperlink w:anchor="_Toc172663493" w:history="1">
             <w:r>
               <w:rPr>
                 <w:rStyle w:val="Hyperlink"/>
@@ -1379,7 +1467,7 @@
                 <w:noProof/>
                 <w:lang w:val="fr-FR"/>
               </w:rPr>
-              <w:t>1.2.8 La définition du schéma de type à partir du modèle conceptual</w:t>
+              <w:t>1.2.9 Spécification méthodes dans chaque type</w:t>
             </w:r>
             <w:r>
               <w:rPr>
@@ -1400,7 +1488,7 @@
                 <w:noProof/>
                 <w:webHidden/>
               </w:rPr>
-              <w:instrText xml:space="preserve"> PAGEREF _Toc172659635 \h </w:instrText>
+              <w:instrText xml:space="preserve"> PAGEREF _Toc172663493 \h </w:instrText>
             </w:r>
             <w:r>
               <w:rPr>
@@ -1420,7 +1508,7 @@
                 <w:noProof/>
                 <w:webHidden/>
               </w:rPr>
-              <w:t>3</w:t>
+              <w:t>4</w:t>
             </w:r>
             <w:r>
               <w:rPr>
@@ -1442,78 +1530,7 @@
               <w:noProof/>
             </w:rPr>
           </w:pPr>
-          <w:hyperlink w:anchor="_Toc172659636" w:history="1">
-            <w:r>
-              <w:rPr>
-                <w:rStyle w:val="Hyperlink"/>
-                <w:rFonts w:ascii="Arial" w:hAnsi="Arial" w:cs="Arial"/>
-                <w:noProof/>
-                <w:lang w:val="fr-FR"/>
-              </w:rPr>
-              <w:t>1.2.9 Spécification méthodes dans chaque type</w:t>
-            </w:r>
-            <w:r>
-              <w:rPr>
-                <w:noProof/>
-                <w:webHidden/>
-              </w:rPr>
-              <w:tab/>
-            </w:r>
-            <w:r>
-              <w:rPr>
-                <w:noProof/>
-                <w:webHidden/>
-              </w:rPr>
-              <w:fldChar w:fldCharType="begin"/>
-            </w:r>
-            <w:r>
-              <w:rPr>
-                <w:noProof/>
-                <w:webHidden/>
-              </w:rPr>
-              <w:instrText xml:space="preserve"> PAGEREF _Toc172659636 \h </w:instrText>
-            </w:r>
-            <w:r>
-              <w:rPr>
-                <w:noProof/>
-                <w:webHidden/>
-              </w:rPr>
-            </w:r>
-            <w:r>
-              <w:rPr>
-                <w:noProof/>
-                <w:webHidden/>
-              </w:rPr>
-              <w:fldChar w:fldCharType="separate"/>
-            </w:r>
-            <w:r>
-              <w:rPr>
-                <w:noProof/>
-                <w:webHidden/>
-              </w:rPr>
-              <w:t>3</w:t>
-            </w:r>
-            <w:r>
-              <w:rPr>
-                <w:noProof/>
-                <w:webHidden/>
-              </w:rPr>
-              <w:fldChar w:fldCharType="end"/>
-            </w:r>
-          </w:hyperlink>
-        </w:p>
-        <w:p>
-          <w:pPr>
-            <w:pStyle w:val="TOC3"/>
-            <w:tabs>
-              <w:tab w:val="right" w:leader="dot" w:pos="9350"/>
-            </w:tabs>
-            <w:rPr>
-              <w:rFonts w:eastAsiaTheme="minorEastAsia"/>
-              <w:noProof/>
-            </w:rPr>
-          </w:pPr>
-          <w:hyperlink w:anchor="_Toc172659637" w:history="1">
+          <w:hyperlink w:anchor="_Toc172663494" w:history="1">
             <w:r>
               <w:rPr>
                 <w:rStyle w:val="Hyperlink"/>
@@ -1521,7 +1538,7 @@
                 <w:noProof/>
                 <w:lang w:val="fr-FR"/>
               </w:rPr>
-              <w:t>1.2.10 Proposer également un modèle de classe UML</w:t>
+              <w:t>1.2.10 Modèle de classe UML</w:t>
             </w:r>
             <w:r>
               <w:rPr>
@@ -1542,7 +1559,7 @@
                 <w:noProof/>
                 <w:webHidden/>
               </w:rPr>
-              <w:instrText xml:space="preserve"> PAGEREF _Toc172659637 \h </w:instrText>
+              <w:instrText xml:space="preserve"> PAGEREF _Toc172663494 \h </w:instrText>
             </w:r>
             <w:r>
               <w:rPr>
@@ -1562,7 +1579,7 @@
                 <w:noProof/>
                 <w:webHidden/>
               </w:rPr>
-              <w:t>3</w:t>
+              <w:t>4</w:t>
             </w:r>
             <w:r>
               <w:rPr>
@@ -1620,6 +1637,8 @@
           <w:szCs w:val="36"/>
         </w:rPr>
       </w:pPr>
+      <w:bookmarkStart w:id="0" w:name="_GoBack"/>
+      <w:bookmarkEnd w:id="0"/>
     </w:p>
     <w:p>
       <w:pPr>
@@ -1709,7 +1728,7 @@
           <w:lang w:val="fr-FR"/>
         </w:rPr>
       </w:pPr>
-      <w:bookmarkStart w:id="0" w:name="_Toc172659625"/>
+      <w:bookmarkStart w:id="1" w:name="_Toc172663482"/>
       <w:r>
         <w:rPr>
           <w:rStyle w:val="Heading1Char"/>
@@ -1722,7 +1741,7 @@
         <w:lastRenderedPageBreak/>
         <w:t>Projet MCD MERISE, Schéma de types, SQL3, PLSQL</w:t>
       </w:r>
-      <w:bookmarkEnd w:id="0"/>
+      <w:bookmarkEnd w:id="1"/>
     </w:p>
     <w:p>
       <w:pPr>
@@ -1742,7 +1761,7 @@
           <w:lang w:val="fr-FR"/>
         </w:rPr>
       </w:pPr>
-      <w:bookmarkStart w:id="1" w:name="_Toc172659626"/>
+      <w:bookmarkStart w:id="2" w:name="_Toc172663483"/>
       <w:r>
         <w:rPr>
           <w:rFonts w:ascii="Arial" w:hAnsi="Arial" w:cs="Arial"/>
@@ -1763,7 +1782,7 @@
         </w:rPr>
         <w:t>Choix du sujet</w:t>
       </w:r>
-      <w:bookmarkEnd w:id="1"/>
+      <w:bookmarkEnd w:id="2"/>
     </w:p>
     <w:p>
       <w:pPr>
@@ -1855,7 +1874,7 @@
           <w:color w:val="000000" w:themeColor="text1"/>
         </w:rPr>
       </w:pPr>
-      <w:bookmarkStart w:id="2" w:name="_Toc172659627"/>
+      <w:bookmarkStart w:id="3" w:name="_Toc172663484"/>
       <w:proofErr w:type="spellStart"/>
       <w:r>
         <w:rPr>
@@ -1892,8 +1911,6 @@
         </w:rPr>
         <w:t>a</w:t>
       </w:r>
-      <w:bookmarkStart w:id="3" w:name="_GoBack"/>
-      <w:bookmarkEnd w:id="3"/>
       <w:r>
         <w:rPr>
           <w:rStyle w:val="Heading2Char"/>
@@ -1917,7 +1934,7 @@
         </w:rPr>
         <w:t xml:space="preserve"> et conception</w:t>
       </w:r>
-      <w:bookmarkEnd w:id="2"/>
+      <w:bookmarkEnd w:id="3"/>
       <w:r>
         <w:rPr>
           <w:rStyle w:val="Heading2Char"/>
@@ -1942,7 +1959,7 @@
           <w:szCs w:val="24"/>
         </w:rPr>
       </w:pPr>
-      <w:bookmarkStart w:id="4" w:name="_Toc172659628"/>
+      <w:bookmarkStart w:id="4" w:name="_Toc172663485"/>
       <w:r>
         <w:rPr>
           <w:rFonts w:ascii="Arial" w:eastAsia="Times New Roman" w:hAnsi="Arial" w:cs="Arial"/>
@@ -2549,17 +2566,7 @@
           <w:shd w:val="clear" w:color="auto" w:fill="FFFFFF"/>
           <w:lang w:val="fr-FR"/>
         </w:rPr>
-        <w:t xml:space="preserve">e </w:t>
-      </w:r>
-      <w:r>
-        <w:rPr>
-          <w:rFonts w:ascii="Times New Roman" w:hAnsi="Times New Roman" w:cs="Times New Roman"/>
-          <w:sz w:val="24"/>
-          <w:szCs w:val="24"/>
-          <w:shd w:val="clear" w:color="auto" w:fill="FFFFFF"/>
-          <w:lang w:val="fr-FR"/>
-        </w:rPr>
-        <w:t>à</w:t>
+        <w:t>e à</w:t>
       </w:r>
       <w:r>
         <w:rPr>
@@ -2714,17 +2721,7 @@
           <w:shd w:val="clear" w:color="auto" w:fill="FFFFFF"/>
           <w:lang w:val="fr-FR"/>
         </w:rPr>
-        <w:t xml:space="preserve">es </w:t>
-      </w:r>
-      <w:r>
-        <w:rPr>
-          <w:rFonts w:ascii="Times New Roman" w:hAnsi="Times New Roman" w:cs="Times New Roman"/>
-          <w:sz w:val="24"/>
-          <w:szCs w:val="24"/>
-          <w:shd w:val="clear" w:color="auto" w:fill="FFFFFF"/>
-          <w:lang w:val="fr-FR"/>
-        </w:rPr>
-        <w:t>à</w:t>
+        <w:t>es à</w:t>
       </w:r>
       <w:r>
         <w:rPr>
@@ -2920,17 +2917,7 @@
           <w:shd w:val="clear" w:color="auto" w:fill="FFFFFF"/>
           <w:lang w:val="fr-FR"/>
         </w:rPr>
-        <w:t>n</w:t>
-      </w:r>
-      <w:r>
-        <w:rPr>
-          <w:rFonts w:ascii="Times New Roman" w:hAnsi="Times New Roman" w:cs="Times New Roman"/>
-          <w:sz w:val="24"/>
-          <w:szCs w:val="24"/>
-          <w:shd w:val="clear" w:color="auto" w:fill="FFFFFF"/>
-          <w:lang w:val="fr-FR"/>
-        </w:rPr>
-        <w:t>è</w:t>
+        <w:t>nè</w:t>
       </w:r>
       <w:r>
         <w:rPr>
@@ -2999,17 +2986,7 @@
           <w:shd w:val="clear" w:color="auto" w:fill="FFFFFF"/>
           <w:lang w:val="fr-FR"/>
         </w:rPr>
-        <w:t xml:space="preserve"> avec le montant total </w:t>
-      </w:r>
-      <w:r>
-        <w:rPr>
-          <w:rFonts w:ascii="Times New Roman" w:hAnsi="Times New Roman" w:cs="Times New Roman"/>
-          <w:sz w:val="24"/>
-          <w:szCs w:val="24"/>
-          <w:shd w:val="clear" w:color="auto" w:fill="FFFFFF"/>
-          <w:lang w:val="fr-FR"/>
-        </w:rPr>
-        <w:t>à</w:t>
+        <w:t xml:space="preserve"> avec le montant total à</w:t>
       </w:r>
       <w:r>
         <w:rPr>
@@ -3057,17 +3034,7 @@
           <w:shd w:val="clear" w:color="auto" w:fill="FFFFFF"/>
           <w:lang w:val="fr-FR"/>
         </w:rPr>
-        <w:t>trang</w:t>
-      </w:r>
-      <w:r>
-        <w:rPr>
-          <w:rFonts w:ascii="Times New Roman" w:hAnsi="Times New Roman" w:cs="Times New Roman"/>
-          <w:sz w:val="24"/>
-          <w:szCs w:val="24"/>
-          <w:shd w:val="clear" w:color="auto" w:fill="FFFFFF"/>
-          <w:lang w:val="fr-FR"/>
-        </w:rPr>
-        <w:t>è</w:t>
+        <w:t>trangè</w:t>
       </w:r>
       <w:r>
         <w:rPr>
@@ -3380,6 +3347,1668 @@
           <w:lang w:val="fr-FR"/>
         </w:rPr>
       </w:pPr>
+    </w:p>
+    <w:p>
+      <w:pPr>
+        <w:pStyle w:val="Heading3"/>
+        <w:numPr>
+          <w:ilvl w:val="2"/>
+          <w:numId w:val="4"/>
+        </w:numPr>
+        <w:rPr>
+          <w:rFonts w:ascii="Arial" w:hAnsi="Arial" w:cs="Arial"/>
+          <w:color w:val="000000" w:themeColor="text1"/>
+          <w:sz w:val="24"/>
+          <w:szCs w:val="24"/>
+          <w:lang w:val="fr-FR"/>
+        </w:rPr>
+      </w:pPr>
+      <w:bookmarkStart w:id="5" w:name="_Toc172663486"/>
+      <w:r>
+        <w:rPr>
+          <w:rFonts w:ascii="Arial" w:hAnsi="Arial" w:cs="Arial"/>
+          <w:color w:val="000000" w:themeColor="text1"/>
+          <w:sz w:val="24"/>
+          <w:szCs w:val="24"/>
+          <w:lang w:val="fr-FR"/>
+        </w:rPr>
+        <w:t>D</w:t>
+      </w:r>
+      <w:r>
+        <w:rPr>
+          <w:rFonts w:ascii="Arial" w:hAnsi="Arial" w:cs="Arial"/>
+          <w:color w:val="000000" w:themeColor="text1"/>
+          <w:sz w:val="24"/>
+          <w:szCs w:val="24"/>
+          <w:lang w:val="fr-FR"/>
+        </w:rPr>
+        <w:t>escription</w:t>
+      </w:r>
+      <w:r>
+        <w:rPr>
+          <w:rFonts w:ascii="Arial" w:hAnsi="Arial" w:cs="Arial"/>
+          <w:color w:val="000000" w:themeColor="text1"/>
+          <w:sz w:val="24"/>
+          <w:szCs w:val="24"/>
+          <w:lang w:val="fr-FR"/>
+        </w:rPr>
+        <w:t>s</w:t>
+      </w:r>
+      <w:r>
+        <w:rPr>
+          <w:rFonts w:ascii="Arial" w:hAnsi="Arial" w:cs="Arial"/>
+          <w:color w:val="000000" w:themeColor="text1"/>
+          <w:sz w:val="24"/>
+          <w:szCs w:val="24"/>
+          <w:lang w:val="fr-FR"/>
+        </w:rPr>
+        <w:t xml:space="preserve"> textuelles des requêtes de mise à jour</w:t>
+      </w:r>
+      <w:bookmarkEnd w:id="5"/>
+    </w:p>
+    <w:p>
+      <w:pPr>
+        <w:rPr>
+          <w:lang w:val="fr-FR"/>
+        </w:rPr>
+      </w:pPr>
+    </w:p>
+    <w:p>
+      <w:pPr>
+        <w:pStyle w:val="ListParagraph"/>
+        <w:numPr>
+          <w:ilvl w:val="0"/>
+          <w:numId w:val="6"/>
+        </w:numPr>
+        <w:spacing w:after="0" w:line="240" w:lineRule="auto"/>
+        <w:rPr>
+          <w:rFonts w:ascii="TimesNewRomanPSMT" w:eastAsia="Times New Roman" w:hAnsi="TimesNewRomanPSMT" w:cs="Times New Roman"/>
+          <w:color w:val="000000"/>
+          <w:sz w:val="24"/>
+          <w:szCs w:val="24"/>
+          <w:lang w:val="fr-FR"/>
+        </w:rPr>
+      </w:pPr>
+      <w:r>
+        <w:rPr>
+          <w:rFonts w:ascii="TimesNewRomanPSMT" w:eastAsia="Times New Roman" w:hAnsi="TimesNewRomanPSMT" w:cs="Times New Roman"/>
+          <w:color w:val="000000"/>
+          <w:sz w:val="24"/>
+          <w:szCs w:val="24"/>
+          <w:lang w:val="fr-FR"/>
+        </w:rPr>
+        <w:t xml:space="preserve">2 </w:t>
+      </w:r>
+      <w:r>
+        <w:rPr>
+          <w:rFonts w:ascii="TimesNewRomanPSMT" w:eastAsia="Times New Roman" w:hAnsi="TimesNewRomanPSMT" w:cs="Times New Roman"/>
+          <w:color w:val="000000"/>
+          <w:sz w:val="24"/>
+          <w:szCs w:val="24"/>
+          <w:lang w:val="fr-FR"/>
+        </w:rPr>
+        <w:t>requêtes impliquant 1 table</w:t>
+      </w:r>
+    </w:p>
+    <w:p>
+      <w:pPr>
+        <w:pStyle w:val="ListParagraph"/>
+        <w:spacing w:after="0" w:line="240" w:lineRule="auto"/>
+        <w:rPr>
+          <w:rFonts w:ascii="TimesNewRomanPSMT" w:eastAsia="Times New Roman" w:hAnsi="TimesNewRomanPSMT" w:cs="Times New Roman"/>
+          <w:color w:val="000000"/>
+          <w:sz w:val="24"/>
+          <w:szCs w:val="24"/>
+          <w:lang w:val="fr-FR"/>
+        </w:rPr>
+      </w:pPr>
+    </w:p>
+    <w:p>
+      <w:pPr>
+        <w:pStyle w:val="ListParagraph"/>
+        <w:numPr>
+          <w:ilvl w:val="0"/>
+          <w:numId w:val="7"/>
+        </w:numPr>
+        <w:spacing w:after="0" w:line="240" w:lineRule="auto"/>
+        <w:rPr>
+          <w:rFonts w:ascii="CMBX12" w:hAnsi="CMBX12"/>
+          <w:b/>
+          <w:bCs/>
+          <w:color w:val="000000"/>
+          <w:sz w:val="24"/>
+          <w:szCs w:val="24"/>
+          <w:u w:val="single"/>
+        </w:rPr>
+      </w:pPr>
+      <w:r>
+        <w:rPr>
+          <w:rFonts w:ascii="CMBX12" w:hAnsi="CMBX12"/>
+          <w:b/>
+          <w:bCs/>
+          <w:color w:val="000000"/>
+          <w:sz w:val="24"/>
+          <w:szCs w:val="24"/>
+          <w:u w:val="single"/>
+        </w:rPr>
+        <w:t>REQUETE 1</w:t>
+      </w:r>
+    </w:p>
+    <w:p>
+      <w:pPr>
+        <w:pStyle w:val="ListParagraph"/>
+        <w:spacing w:after="0" w:line="240" w:lineRule="auto"/>
+        <w:ind w:left="1440"/>
+        <w:rPr>
+          <w:rFonts w:ascii="CMBX12" w:hAnsi="CMBX12"/>
+          <w:b/>
+          <w:bCs/>
+          <w:color w:val="000000"/>
+          <w:sz w:val="24"/>
+          <w:szCs w:val="24"/>
+        </w:rPr>
+      </w:pPr>
+    </w:p>
+    <w:p>
+      <w:pPr>
+        <w:pStyle w:val="ListParagraph"/>
+        <w:spacing w:after="0" w:line="240" w:lineRule="auto"/>
+        <w:ind w:left="1440"/>
+        <w:jc w:val="both"/>
+        <w:rPr>
+          <w:rFonts w:ascii="CMR12" w:hAnsi="CMR12"/>
+          <w:color w:val="000000"/>
+          <w:sz w:val="24"/>
+          <w:szCs w:val="24"/>
+          <w:lang w:val="fr-FR"/>
+        </w:rPr>
+      </w:pPr>
+      <w:r>
+        <w:rPr>
+          <w:rFonts w:ascii="CMR12" w:hAnsi="CMR12"/>
+          <w:color w:val="000000"/>
+          <w:sz w:val="24"/>
+          <w:szCs w:val="24"/>
+          <w:lang w:val="fr-FR"/>
+        </w:rPr>
+        <w:t>Cette requ</w:t>
+      </w:r>
+      <w:r>
+        <w:rPr>
+          <w:rFonts w:ascii="Times New Roman" w:hAnsi="Times New Roman" w:cs="Times New Roman"/>
+          <w:color w:val="000000"/>
+          <w:sz w:val="24"/>
+          <w:szCs w:val="24"/>
+          <w:lang w:val="fr-FR"/>
+        </w:rPr>
+        <w:t>ê</w:t>
+      </w:r>
+      <w:r>
+        <w:rPr>
+          <w:rFonts w:ascii="CMR12" w:hAnsi="CMR12"/>
+          <w:color w:val="000000"/>
+          <w:sz w:val="24"/>
+          <w:szCs w:val="24"/>
+          <w:lang w:val="fr-FR"/>
+        </w:rPr>
+        <w:t>te modifie la date de naissance du</w:t>
+      </w:r>
+      <w:r>
+        <w:rPr>
+          <w:rFonts w:ascii="CMR12" w:hAnsi="CMR12"/>
+          <w:color w:val="000000"/>
+          <w:sz w:val="24"/>
+          <w:szCs w:val="24"/>
+          <w:lang w:val="fr-FR"/>
+        </w:rPr>
+        <w:t xml:space="preserve"> </w:t>
+      </w:r>
+      <w:r>
+        <w:rPr>
+          <w:rFonts w:ascii="CMR12" w:hAnsi="CMR12"/>
+          <w:color w:val="000000"/>
+          <w:sz w:val="24"/>
+          <w:szCs w:val="24"/>
+          <w:lang w:val="fr-FR"/>
+        </w:rPr>
+        <w:t xml:space="preserve">patient dont l’adresse mail est </w:t>
+      </w:r>
+      <w:r>
+        <w:rPr>
+          <w:rFonts w:ascii="CMR12" w:hAnsi="CMR12"/>
+          <w:b/>
+          <w:i/>
+          <w:color w:val="000000"/>
+          <w:sz w:val="24"/>
+          <w:szCs w:val="24"/>
+          <w:lang w:val="fr-FR"/>
+        </w:rPr>
+        <w:t>thomas.leclerc@email.com</w:t>
+      </w:r>
+      <w:r>
+        <w:rPr>
+          <w:rFonts w:ascii="CMR12" w:hAnsi="CMR12"/>
+          <w:color w:val="000000"/>
+          <w:sz w:val="24"/>
+          <w:szCs w:val="24"/>
+          <w:lang w:val="fr-FR"/>
+        </w:rPr>
+        <w:t xml:space="preserve">. La nouvelle date de naissance sera </w:t>
+      </w:r>
+      <w:r>
+        <w:rPr>
+          <w:rFonts w:ascii="CMR12" w:hAnsi="CMR12"/>
+          <w:b/>
+          <w:i/>
+          <w:color w:val="000000"/>
+          <w:sz w:val="24"/>
+          <w:szCs w:val="24"/>
+          <w:lang w:val="fr-FR"/>
+        </w:rPr>
+        <w:t>22-AUG-1986</w:t>
+      </w:r>
+      <w:r>
+        <w:rPr>
+          <w:rFonts w:ascii="CMR12" w:hAnsi="CMR12"/>
+          <w:color w:val="000000"/>
+          <w:sz w:val="24"/>
+          <w:szCs w:val="24"/>
+          <w:lang w:val="fr-FR"/>
+        </w:rPr>
+        <w:t>. Se</w:t>
+      </w:r>
+      <w:r>
+        <w:rPr>
+          <w:rFonts w:ascii="CMR12" w:hAnsi="CMR12"/>
+          <w:color w:val="000000"/>
+          <w:sz w:val="24"/>
+          <w:szCs w:val="24"/>
+          <w:lang w:val="fr-FR"/>
+        </w:rPr>
+        <w:t xml:space="preserve">ules les lignes correspondant </w:t>
+      </w:r>
+      <w:r>
+        <w:rPr>
+          <w:rFonts w:ascii="Times New Roman" w:hAnsi="Times New Roman" w:cs="Times New Roman"/>
+          <w:color w:val="000000"/>
+          <w:sz w:val="24"/>
+          <w:szCs w:val="24"/>
+          <w:lang w:val="fr-FR"/>
+        </w:rPr>
+        <w:t>à</w:t>
+      </w:r>
+      <w:r>
+        <w:rPr>
+          <w:rFonts w:ascii="CMR12" w:hAnsi="CMR12"/>
+          <w:color w:val="000000"/>
+          <w:sz w:val="24"/>
+          <w:szCs w:val="24"/>
+          <w:lang w:val="fr-FR"/>
+        </w:rPr>
+        <w:t xml:space="preserve"> l’adresse </w:t>
+      </w:r>
+      <w:r>
+        <w:rPr>
+          <w:rFonts w:ascii="CMR12" w:hAnsi="CMR12"/>
+          <w:color w:val="000000"/>
+          <w:sz w:val="24"/>
+          <w:szCs w:val="24"/>
+          <w:lang w:val="fr-FR"/>
+        </w:rPr>
+        <w:t>mail sp</w:t>
+      </w:r>
+      <w:r>
+        <w:rPr>
+          <w:rFonts w:ascii="Times New Roman" w:hAnsi="Times New Roman" w:cs="Times New Roman"/>
+          <w:color w:val="000000"/>
+          <w:sz w:val="24"/>
+          <w:szCs w:val="24"/>
+          <w:lang w:val="fr-FR"/>
+        </w:rPr>
+        <w:t>é</w:t>
+      </w:r>
+      <w:r>
+        <w:rPr>
+          <w:rFonts w:ascii="CMR12" w:hAnsi="CMR12"/>
+          <w:color w:val="000000"/>
+          <w:sz w:val="24"/>
+          <w:szCs w:val="24"/>
+          <w:lang w:val="fr-FR"/>
+        </w:rPr>
+        <w:t>cifi</w:t>
+      </w:r>
+      <w:r>
+        <w:rPr>
+          <w:rFonts w:ascii="Times New Roman" w:hAnsi="Times New Roman" w:cs="Times New Roman"/>
+          <w:color w:val="000000"/>
+          <w:sz w:val="24"/>
+          <w:szCs w:val="24"/>
+          <w:lang w:val="fr-FR"/>
+        </w:rPr>
+        <w:t>é</w:t>
+      </w:r>
+      <w:r>
+        <w:rPr>
+          <w:rFonts w:ascii="CMR12" w:hAnsi="CMR12"/>
+          <w:color w:val="000000"/>
+          <w:sz w:val="24"/>
+          <w:szCs w:val="24"/>
+          <w:lang w:val="fr-FR"/>
+        </w:rPr>
+        <w:t>e seront affect</w:t>
+      </w:r>
+      <w:r>
+        <w:rPr>
+          <w:rFonts w:ascii="Times New Roman" w:hAnsi="Times New Roman" w:cs="Times New Roman"/>
+          <w:color w:val="000000"/>
+          <w:sz w:val="24"/>
+          <w:szCs w:val="24"/>
+          <w:lang w:val="fr-FR"/>
+        </w:rPr>
+        <w:t>é</w:t>
+      </w:r>
+      <w:r>
+        <w:rPr>
+          <w:rFonts w:ascii="CMR12" w:hAnsi="CMR12"/>
+          <w:color w:val="000000"/>
+          <w:sz w:val="24"/>
+          <w:szCs w:val="24"/>
+          <w:lang w:val="fr-FR"/>
+        </w:rPr>
+        <w:t>es.</w:t>
+      </w:r>
+    </w:p>
+    <w:p>
+      <w:pPr>
+        <w:pStyle w:val="ListParagraph"/>
+        <w:spacing w:after="0" w:line="240" w:lineRule="auto"/>
+        <w:ind w:left="1440"/>
+        <w:rPr>
+          <w:rFonts w:ascii="CMBX12" w:hAnsi="CMBX12"/>
+          <w:b/>
+          <w:bCs/>
+          <w:color w:val="000000"/>
+          <w:sz w:val="24"/>
+          <w:szCs w:val="24"/>
+          <w:lang w:val="fr-FR"/>
+        </w:rPr>
+      </w:pPr>
+    </w:p>
+    <w:p>
+      <w:pPr>
+        <w:pStyle w:val="ListParagraph"/>
+        <w:numPr>
+          <w:ilvl w:val="0"/>
+          <w:numId w:val="7"/>
+        </w:numPr>
+        <w:spacing w:after="0" w:line="240" w:lineRule="auto"/>
+        <w:rPr>
+          <w:rFonts w:ascii="TimesNewRomanPSMT" w:eastAsia="Times New Roman" w:hAnsi="TimesNewRomanPSMT" w:cs="Times New Roman"/>
+          <w:color w:val="000000"/>
+          <w:sz w:val="24"/>
+          <w:szCs w:val="24"/>
+          <w:u w:val="single"/>
+          <w:lang w:val="fr-FR"/>
+        </w:rPr>
+      </w:pPr>
+      <w:r>
+        <w:rPr>
+          <w:rFonts w:ascii="CMBX12" w:hAnsi="CMBX12"/>
+          <w:b/>
+          <w:bCs/>
+          <w:color w:val="000000"/>
+          <w:sz w:val="24"/>
+          <w:szCs w:val="24"/>
+          <w:u w:val="single"/>
+        </w:rPr>
+        <w:lastRenderedPageBreak/>
+        <w:t>REQUETE 2</w:t>
+      </w:r>
+    </w:p>
+    <w:p>
+      <w:pPr>
+        <w:pStyle w:val="ListParagraph"/>
+        <w:spacing w:after="0" w:line="240" w:lineRule="auto"/>
+        <w:ind w:left="1440"/>
+        <w:rPr>
+          <w:rFonts w:ascii="TimesNewRomanPSMT" w:eastAsia="Times New Roman" w:hAnsi="TimesNewRomanPSMT" w:cs="Times New Roman"/>
+          <w:color w:val="000000"/>
+          <w:sz w:val="24"/>
+          <w:szCs w:val="24"/>
+          <w:lang w:val="fr-FR"/>
+        </w:rPr>
+      </w:pPr>
+    </w:p>
+    <w:p>
+      <w:pPr>
+        <w:pStyle w:val="ListParagraph"/>
+        <w:spacing w:after="0" w:line="240" w:lineRule="auto"/>
+        <w:ind w:left="1440"/>
+        <w:jc w:val="both"/>
+        <w:rPr>
+          <w:rFonts w:ascii="CMR12" w:hAnsi="CMR12"/>
+          <w:color w:val="000000"/>
+          <w:sz w:val="24"/>
+          <w:szCs w:val="24"/>
+          <w:lang w:val="fr-FR"/>
+        </w:rPr>
+      </w:pPr>
+      <w:r>
+        <w:rPr>
+          <w:rFonts w:ascii="CMR12" w:hAnsi="CMR12"/>
+          <w:color w:val="000000"/>
+          <w:sz w:val="24"/>
+          <w:szCs w:val="24"/>
+          <w:lang w:val="fr-FR"/>
+        </w:rPr>
+        <w:t>Cette requ</w:t>
+      </w:r>
+      <w:r>
+        <w:rPr>
+          <w:rFonts w:ascii="Times New Roman" w:hAnsi="Times New Roman" w:cs="Times New Roman"/>
+          <w:color w:val="000000"/>
+          <w:sz w:val="24"/>
+          <w:szCs w:val="24"/>
+          <w:lang w:val="fr-FR"/>
+        </w:rPr>
+        <w:t>ê</w:t>
+      </w:r>
+      <w:r>
+        <w:rPr>
+          <w:rFonts w:ascii="CMR12" w:hAnsi="CMR12"/>
+          <w:color w:val="000000"/>
+          <w:sz w:val="24"/>
+          <w:szCs w:val="24"/>
+          <w:lang w:val="fr-FR"/>
+        </w:rPr>
+        <w:t>te modifie l’adresse du patient dont l’identifiant est 1. La nouve</w:t>
+      </w:r>
+      <w:r>
+        <w:rPr>
+          <w:rFonts w:ascii="CMR12" w:hAnsi="CMR12"/>
+          <w:color w:val="000000"/>
+          <w:sz w:val="24"/>
+          <w:szCs w:val="24"/>
+          <w:lang w:val="fr-FR"/>
+        </w:rPr>
+        <w:t xml:space="preserve">lle adresse sera </w:t>
+      </w:r>
+      <w:r>
+        <w:rPr>
+          <w:rFonts w:ascii="CMR12" w:hAnsi="CMR12"/>
+          <w:b/>
+          <w:i/>
+          <w:color w:val="000000"/>
+          <w:sz w:val="24"/>
+          <w:szCs w:val="24"/>
+          <w:lang w:val="fr-FR"/>
+        </w:rPr>
+        <w:t>90, DELMAS 75</w:t>
+      </w:r>
+      <w:r>
+        <w:rPr>
+          <w:rFonts w:ascii="CMR12" w:hAnsi="CMR12"/>
+          <w:color w:val="000000"/>
+          <w:sz w:val="24"/>
+          <w:szCs w:val="24"/>
+          <w:lang w:val="fr-FR"/>
+        </w:rPr>
+        <w:t>.</w:t>
+      </w:r>
+      <w:r>
+        <w:rPr>
+          <w:rFonts w:ascii="CMR12" w:hAnsi="CMR12"/>
+          <w:color w:val="000000"/>
+          <w:sz w:val="24"/>
+          <w:szCs w:val="24"/>
+          <w:lang w:val="fr-FR"/>
+        </w:rPr>
+        <w:t xml:space="preserve"> Seule la ligne correspondant </w:t>
+      </w:r>
+      <w:r>
+        <w:rPr>
+          <w:rFonts w:ascii="Times New Roman" w:hAnsi="Times New Roman" w:cs="Times New Roman"/>
+          <w:color w:val="000000"/>
+          <w:sz w:val="24"/>
+          <w:szCs w:val="24"/>
+          <w:lang w:val="fr-FR"/>
+        </w:rPr>
+        <w:t>à</w:t>
+      </w:r>
+      <w:r>
+        <w:rPr>
+          <w:rFonts w:ascii="CMR12" w:hAnsi="CMR12"/>
+          <w:color w:val="000000"/>
+          <w:sz w:val="24"/>
+          <w:szCs w:val="24"/>
+          <w:lang w:val="fr-FR"/>
+        </w:rPr>
+        <w:t xml:space="preserve"> l’identifiant sp</w:t>
+      </w:r>
+      <w:r>
+        <w:rPr>
+          <w:rFonts w:ascii="Times New Roman" w:hAnsi="Times New Roman" w:cs="Times New Roman"/>
+          <w:color w:val="000000"/>
+          <w:sz w:val="24"/>
+          <w:szCs w:val="24"/>
+          <w:lang w:val="fr-FR"/>
+        </w:rPr>
+        <w:t>é</w:t>
+      </w:r>
+      <w:r>
+        <w:rPr>
+          <w:rFonts w:ascii="CMR12" w:hAnsi="CMR12"/>
+          <w:color w:val="000000"/>
+          <w:sz w:val="24"/>
+          <w:szCs w:val="24"/>
+          <w:lang w:val="fr-FR"/>
+        </w:rPr>
+        <w:t>cifi</w:t>
+      </w:r>
+      <w:r>
+        <w:rPr>
+          <w:rFonts w:ascii="Times New Roman" w:hAnsi="Times New Roman" w:cs="Times New Roman"/>
+          <w:color w:val="000000"/>
+          <w:sz w:val="24"/>
+          <w:szCs w:val="24"/>
+          <w:lang w:val="fr-FR"/>
+        </w:rPr>
+        <w:t>é</w:t>
+      </w:r>
+      <w:r>
+        <w:rPr>
+          <w:rFonts w:ascii="CMR12" w:hAnsi="CMR12"/>
+          <w:color w:val="000000"/>
+          <w:sz w:val="24"/>
+          <w:szCs w:val="24"/>
+          <w:lang w:val="fr-FR"/>
+        </w:rPr>
+        <w:t xml:space="preserve"> sera affect</w:t>
+      </w:r>
+      <w:r>
+        <w:rPr>
+          <w:rFonts w:ascii="Times New Roman" w:hAnsi="Times New Roman" w:cs="Times New Roman"/>
+          <w:color w:val="000000"/>
+          <w:sz w:val="24"/>
+          <w:szCs w:val="24"/>
+          <w:lang w:val="fr-FR"/>
+        </w:rPr>
+        <w:t>é</w:t>
+      </w:r>
+      <w:r>
+        <w:rPr>
+          <w:rFonts w:ascii="CMR12" w:hAnsi="CMR12"/>
+          <w:color w:val="000000"/>
+          <w:sz w:val="24"/>
+          <w:szCs w:val="24"/>
+          <w:lang w:val="fr-FR"/>
+        </w:rPr>
+        <w:t>e.</w:t>
+      </w:r>
+    </w:p>
+    <w:p>
+      <w:pPr>
+        <w:pStyle w:val="ListParagraph"/>
+        <w:spacing w:after="0" w:line="240" w:lineRule="auto"/>
+        <w:ind w:left="1440"/>
+        <w:rPr>
+          <w:rFonts w:ascii="TimesNewRomanPSMT" w:eastAsia="Times New Roman" w:hAnsi="TimesNewRomanPSMT" w:cs="Times New Roman"/>
+          <w:color w:val="000000"/>
+          <w:sz w:val="24"/>
+          <w:szCs w:val="24"/>
+          <w:lang w:val="fr-FR"/>
+        </w:rPr>
+      </w:pPr>
+    </w:p>
+    <w:p>
+      <w:pPr>
+        <w:pStyle w:val="ListParagraph"/>
+        <w:numPr>
+          <w:ilvl w:val="0"/>
+          <w:numId w:val="6"/>
+        </w:numPr>
+        <w:rPr>
+          <w:rFonts w:ascii="TimesNewRomanPSMT" w:eastAsia="Times New Roman" w:hAnsi="TimesNewRomanPSMT" w:cs="Times New Roman"/>
+          <w:color w:val="000000"/>
+          <w:sz w:val="24"/>
+          <w:szCs w:val="24"/>
+          <w:lang w:val="fr-FR"/>
+        </w:rPr>
+      </w:pPr>
+      <w:r>
+        <w:rPr>
+          <w:rFonts w:ascii="TimesNewRomanPSMT" w:eastAsia="Times New Roman" w:hAnsi="TimesNewRomanPSMT" w:cs="Times New Roman"/>
+          <w:color w:val="000000"/>
+          <w:sz w:val="24"/>
+          <w:szCs w:val="24"/>
+          <w:lang w:val="fr-FR"/>
+        </w:rPr>
+        <w:t xml:space="preserve">2 </w:t>
+      </w:r>
+      <w:r>
+        <w:rPr>
+          <w:rFonts w:ascii="TimesNewRomanPSMT" w:eastAsia="Times New Roman" w:hAnsi="TimesNewRomanPSMT" w:cs="Times New Roman"/>
+          <w:color w:val="000000"/>
+          <w:sz w:val="24"/>
+          <w:szCs w:val="24"/>
+          <w:lang w:val="fr-FR"/>
+        </w:rPr>
+        <w:t>requêtes impliquant 2 tables</w:t>
+      </w:r>
+    </w:p>
+    <w:p>
+      <w:pPr>
+        <w:pStyle w:val="ListParagraph"/>
+        <w:rPr>
+          <w:rFonts w:ascii="TimesNewRomanPSMT" w:eastAsia="Times New Roman" w:hAnsi="TimesNewRomanPSMT" w:cs="Times New Roman"/>
+          <w:color w:val="000000"/>
+          <w:sz w:val="24"/>
+          <w:szCs w:val="24"/>
+          <w:lang w:val="fr-FR"/>
+        </w:rPr>
+      </w:pPr>
+    </w:p>
+    <w:p>
+      <w:pPr>
+        <w:pStyle w:val="ListParagraph"/>
+        <w:numPr>
+          <w:ilvl w:val="1"/>
+          <w:numId w:val="10"/>
+        </w:numPr>
+        <w:spacing w:after="0" w:line="240" w:lineRule="auto"/>
+        <w:rPr>
+          <w:rFonts w:ascii="CMBX12" w:hAnsi="CMBX12"/>
+          <w:b/>
+          <w:bCs/>
+          <w:color w:val="000000"/>
+          <w:sz w:val="24"/>
+          <w:szCs w:val="24"/>
+          <w:u w:val="single"/>
+        </w:rPr>
+      </w:pPr>
+      <w:r>
+        <w:rPr>
+          <w:rFonts w:ascii="CMBX12" w:hAnsi="CMBX12"/>
+          <w:b/>
+          <w:bCs/>
+          <w:color w:val="000000"/>
+          <w:sz w:val="24"/>
+          <w:szCs w:val="24"/>
+          <w:u w:val="single"/>
+        </w:rPr>
+        <w:t>REQUETE 1</w:t>
+      </w:r>
+    </w:p>
+    <w:p>
+      <w:pPr>
+        <w:spacing w:after="0" w:line="240" w:lineRule="auto"/>
+        <w:rPr>
+          <w:rFonts w:ascii="CMBX12" w:hAnsi="CMBX12"/>
+          <w:b/>
+          <w:bCs/>
+          <w:color w:val="000000"/>
+          <w:sz w:val="24"/>
+          <w:szCs w:val="24"/>
+        </w:rPr>
+      </w:pPr>
+    </w:p>
+    <w:p>
+      <w:pPr>
+        <w:spacing w:after="0" w:line="240" w:lineRule="auto"/>
+        <w:ind w:left="1440"/>
+        <w:jc w:val="both"/>
+        <w:rPr>
+          <w:rFonts w:ascii="CMR12" w:hAnsi="CMR12"/>
+          <w:color w:val="000000"/>
+          <w:sz w:val="24"/>
+          <w:szCs w:val="24"/>
+          <w:lang w:val="fr-FR"/>
+        </w:rPr>
+      </w:pPr>
+      <w:r>
+        <w:rPr>
+          <w:rFonts w:ascii="CMR12" w:hAnsi="CMR12"/>
+          <w:color w:val="000000"/>
+          <w:sz w:val="24"/>
+          <w:szCs w:val="24"/>
+          <w:lang w:val="fr-FR"/>
+        </w:rPr>
+        <w:t>Cette requ</w:t>
+      </w:r>
+      <w:r>
+        <w:rPr>
+          <w:rFonts w:ascii="Times New Roman" w:hAnsi="Times New Roman" w:cs="Times New Roman"/>
+          <w:color w:val="000000"/>
+          <w:sz w:val="24"/>
+          <w:szCs w:val="24"/>
+          <w:lang w:val="fr-FR"/>
+        </w:rPr>
+        <w:t>ê</w:t>
+      </w:r>
+      <w:r>
+        <w:rPr>
+          <w:rFonts w:ascii="CMR12" w:hAnsi="CMR12"/>
+          <w:color w:val="000000"/>
+          <w:sz w:val="24"/>
+          <w:szCs w:val="24"/>
+          <w:lang w:val="fr-FR"/>
+        </w:rPr>
+        <w:t>te SQL permet de modifier la date de rendez-vous des patie</w:t>
+      </w:r>
+      <w:r>
+        <w:rPr>
+          <w:rFonts w:ascii="CMR12" w:hAnsi="CMR12"/>
+          <w:color w:val="000000"/>
+          <w:sz w:val="24"/>
+          <w:szCs w:val="24"/>
+          <w:lang w:val="fr-FR"/>
+        </w:rPr>
+        <w:t>nts dont le rendez-vous est pr</w:t>
+      </w:r>
+      <w:r>
+        <w:rPr>
+          <w:rFonts w:ascii="Times New Roman" w:hAnsi="Times New Roman" w:cs="Times New Roman"/>
+          <w:color w:val="000000"/>
+          <w:sz w:val="24"/>
+          <w:szCs w:val="24"/>
+          <w:lang w:val="fr-FR"/>
+        </w:rPr>
+        <w:t>é</w:t>
+      </w:r>
+      <w:r>
+        <w:rPr>
+          <w:rFonts w:ascii="CMR12" w:hAnsi="CMR12"/>
+          <w:color w:val="000000"/>
+          <w:sz w:val="24"/>
+          <w:szCs w:val="24"/>
+          <w:lang w:val="fr-FR"/>
+        </w:rPr>
+        <w:t xml:space="preserve">vu entre le 14-FEB-2024 et le 18-FEB-2024 dans la table virtuelle issue de la jointure entre PATIENT et RENDEZ VOUS. </w:t>
+      </w:r>
+      <w:r>
+        <w:rPr>
+          <w:rFonts w:ascii="CMR12" w:hAnsi="CMR12"/>
+          <w:color w:val="000000"/>
+          <w:sz w:val="24"/>
+          <w:szCs w:val="24"/>
+          <w:lang w:val="fr-FR"/>
+        </w:rPr>
+        <w:t>La nouvelle date de rendez-vous sera le 01-MAR-24</w:t>
+      </w:r>
+      <w:r>
+        <w:rPr>
+          <w:rFonts w:ascii="CMR12" w:hAnsi="CMR12"/>
+          <w:color w:val="000000"/>
+          <w:sz w:val="24"/>
+          <w:szCs w:val="24"/>
+          <w:lang w:val="fr-FR"/>
+        </w:rPr>
+        <w:t>.</w:t>
+      </w:r>
+    </w:p>
+    <w:p>
+      <w:pPr>
+        <w:spacing w:after="0" w:line="240" w:lineRule="auto"/>
+        <w:ind w:left="1440"/>
+        <w:rPr>
+          <w:rFonts w:ascii="CMBX12" w:hAnsi="CMBX12"/>
+          <w:b/>
+          <w:bCs/>
+          <w:color w:val="000000"/>
+          <w:sz w:val="24"/>
+          <w:szCs w:val="24"/>
+          <w:lang w:val="fr-FR"/>
+        </w:rPr>
+      </w:pPr>
+    </w:p>
+    <w:p>
+      <w:pPr>
+        <w:pStyle w:val="ListParagraph"/>
+        <w:numPr>
+          <w:ilvl w:val="1"/>
+          <w:numId w:val="10"/>
+        </w:numPr>
+        <w:spacing w:after="0" w:line="240" w:lineRule="auto"/>
+        <w:rPr>
+          <w:rFonts w:ascii="CMBX12" w:hAnsi="CMBX12"/>
+          <w:b/>
+          <w:bCs/>
+          <w:color w:val="000000"/>
+          <w:sz w:val="24"/>
+          <w:szCs w:val="24"/>
+          <w:u w:val="single"/>
+        </w:rPr>
+      </w:pPr>
+      <w:r>
+        <w:rPr>
+          <w:rFonts w:ascii="CMBX12" w:hAnsi="CMBX12"/>
+          <w:b/>
+          <w:bCs/>
+          <w:color w:val="000000"/>
+          <w:sz w:val="24"/>
+          <w:szCs w:val="24"/>
+          <w:u w:val="single"/>
+        </w:rPr>
+        <w:t>REQUETE 2</w:t>
+      </w:r>
+    </w:p>
+    <w:p>
+      <w:pPr>
+        <w:pStyle w:val="ListParagraph"/>
+        <w:spacing w:after="0" w:line="240" w:lineRule="auto"/>
+        <w:rPr>
+          <w:rFonts w:ascii="CMBX12" w:hAnsi="CMBX12"/>
+          <w:b/>
+          <w:bCs/>
+          <w:color w:val="000000"/>
+          <w:sz w:val="24"/>
+          <w:szCs w:val="24"/>
+        </w:rPr>
+      </w:pPr>
+    </w:p>
+    <w:p>
+      <w:pPr>
+        <w:pStyle w:val="ListParagraph"/>
+        <w:spacing w:after="0" w:line="240" w:lineRule="auto"/>
+        <w:ind w:left="1440"/>
+        <w:jc w:val="both"/>
+        <w:rPr>
+          <w:rFonts w:ascii="CMBX12" w:hAnsi="CMBX12"/>
+          <w:b/>
+          <w:bCs/>
+          <w:color w:val="000000"/>
+          <w:sz w:val="24"/>
+          <w:szCs w:val="24"/>
+          <w:lang w:val="fr-FR"/>
+        </w:rPr>
+      </w:pPr>
+      <w:r>
+        <w:rPr>
+          <w:rFonts w:ascii="CMR12" w:hAnsi="CMR12"/>
+          <w:color w:val="000000"/>
+          <w:sz w:val="24"/>
+          <w:szCs w:val="24"/>
+          <w:lang w:val="fr-FR"/>
+        </w:rPr>
+        <w:t>Cette requ</w:t>
+      </w:r>
+      <w:r>
+        <w:rPr>
+          <w:rFonts w:ascii="Times New Roman" w:hAnsi="Times New Roman" w:cs="Times New Roman"/>
+          <w:color w:val="000000"/>
+          <w:sz w:val="24"/>
+          <w:szCs w:val="24"/>
+          <w:lang w:val="fr-FR"/>
+        </w:rPr>
+        <w:t>ê</w:t>
+      </w:r>
+      <w:r>
+        <w:rPr>
+          <w:rFonts w:ascii="CMR12" w:hAnsi="CMR12"/>
+          <w:color w:val="000000"/>
+          <w:sz w:val="24"/>
+          <w:szCs w:val="24"/>
+          <w:lang w:val="fr-FR"/>
+        </w:rPr>
+        <w:t>te parcourt toutes les factures</w:t>
+      </w:r>
+      <w:r>
+        <w:rPr>
+          <w:rFonts w:ascii="CMR12" w:hAnsi="CMR12"/>
+          <w:color w:val="000000"/>
+          <w:sz w:val="24"/>
+          <w:szCs w:val="24"/>
+          <w:lang w:val="fr-FR"/>
+        </w:rPr>
+        <w:t xml:space="preserve"> dont le montant total est inf</w:t>
+      </w:r>
+      <w:r>
+        <w:rPr>
+          <w:rFonts w:ascii="Times New Roman" w:hAnsi="Times New Roman" w:cs="Times New Roman"/>
+          <w:color w:val="000000"/>
+          <w:sz w:val="24"/>
+          <w:szCs w:val="24"/>
+          <w:lang w:val="fr-FR"/>
+        </w:rPr>
+        <w:t>é</w:t>
+      </w:r>
+      <w:r>
+        <w:rPr>
+          <w:rFonts w:ascii="CMR12" w:hAnsi="CMR12"/>
+          <w:color w:val="000000"/>
+          <w:sz w:val="24"/>
+          <w:szCs w:val="24"/>
+          <w:lang w:val="fr-FR"/>
+        </w:rPr>
+        <w:t xml:space="preserve">rieur </w:t>
+      </w:r>
+      <w:r>
+        <w:rPr>
+          <w:rFonts w:ascii="Times New Roman" w:hAnsi="Times New Roman" w:cs="Times New Roman"/>
+          <w:color w:val="000000"/>
+          <w:sz w:val="24"/>
+          <w:szCs w:val="24"/>
+          <w:lang w:val="fr-FR"/>
+        </w:rPr>
+        <w:t>à</w:t>
+      </w:r>
+      <w:r>
+        <w:rPr>
+          <w:rFonts w:ascii="CMR12" w:hAnsi="CMR12"/>
+          <w:color w:val="000000"/>
+          <w:sz w:val="24"/>
+          <w:szCs w:val="24"/>
+          <w:lang w:val="fr-FR"/>
+        </w:rPr>
+        <w:t xml:space="preserve"> 200 et pour lesquelles un patient correspondant existe. Pour chacune de ces factures, elle augmente le montant total de 10%</w:t>
+      </w:r>
+      <w:r>
+        <w:rPr>
+          <w:rFonts w:ascii="CMR12" w:hAnsi="CMR12"/>
+          <w:color w:val="000000"/>
+          <w:sz w:val="24"/>
+          <w:szCs w:val="24"/>
+          <w:lang w:val="fr-FR"/>
+        </w:rPr>
+        <w:t>.</w:t>
+      </w:r>
+    </w:p>
+    <w:p>
+      <w:pPr>
+        <w:pStyle w:val="ListParagraph"/>
+        <w:rPr>
+          <w:rFonts w:ascii="TimesNewRomanPSMT" w:eastAsia="Times New Roman" w:hAnsi="TimesNewRomanPSMT" w:cs="Times New Roman"/>
+          <w:color w:val="000000"/>
+          <w:sz w:val="24"/>
+          <w:szCs w:val="24"/>
+          <w:lang w:val="fr-FR"/>
+        </w:rPr>
+      </w:pPr>
+    </w:p>
+    <w:p>
+      <w:pPr>
+        <w:pStyle w:val="ListParagraph"/>
+        <w:numPr>
+          <w:ilvl w:val="0"/>
+          <w:numId w:val="6"/>
+        </w:numPr>
+        <w:rPr>
+          <w:lang w:val="fr-FR"/>
+        </w:rPr>
+      </w:pPr>
+      <w:r>
+        <w:rPr>
+          <w:rFonts w:ascii="TimesNewRomanPSMT" w:eastAsia="Times New Roman" w:hAnsi="TimesNewRomanPSMT" w:cs="Times New Roman"/>
+          <w:color w:val="000000"/>
+          <w:sz w:val="24"/>
+          <w:szCs w:val="24"/>
+          <w:lang w:val="fr-FR"/>
+        </w:rPr>
+        <w:t xml:space="preserve">2 </w:t>
+      </w:r>
+      <w:r>
+        <w:rPr>
+          <w:rFonts w:ascii="TimesNewRomanPSMT" w:eastAsia="Times New Roman" w:hAnsi="TimesNewRomanPSMT" w:cs="Times New Roman"/>
+          <w:color w:val="000000"/>
+          <w:sz w:val="24"/>
+          <w:szCs w:val="24"/>
+          <w:lang w:val="fr-FR"/>
+        </w:rPr>
+        <w:t>requêtes impliquant plus de 2 tables</w:t>
+      </w:r>
+    </w:p>
+    <w:p>
+      <w:pPr>
+        <w:pStyle w:val="ListParagraph"/>
+        <w:rPr>
+          <w:lang w:val="fr-FR"/>
+        </w:rPr>
+      </w:pPr>
+    </w:p>
+    <w:p>
+      <w:pPr>
+        <w:pStyle w:val="ListParagraph"/>
+        <w:numPr>
+          <w:ilvl w:val="1"/>
+          <w:numId w:val="11"/>
+        </w:numPr>
+        <w:spacing w:after="0" w:line="240" w:lineRule="auto"/>
+        <w:rPr>
+          <w:rFonts w:ascii="CMBX12" w:hAnsi="CMBX12"/>
+          <w:b/>
+          <w:bCs/>
+          <w:color w:val="000000"/>
+          <w:sz w:val="24"/>
+          <w:szCs w:val="24"/>
+          <w:u w:val="single"/>
+        </w:rPr>
+      </w:pPr>
+      <w:r>
+        <w:rPr>
+          <w:rFonts w:ascii="CMBX12" w:hAnsi="CMBX12"/>
+          <w:b/>
+          <w:bCs/>
+          <w:color w:val="000000"/>
+          <w:sz w:val="24"/>
+          <w:szCs w:val="24"/>
+          <w:u w:val="single"/>
+        </w:rPr>
+        <w:t>REQUETE 1</w:t>
+      </w:r>
+    </w:p>
+    <w:p>
+      <w:pPr>
+        <w:spacing w:after="0" w:line="240" w:lineRule="auto"/>
+        <w:rPr>
+          <w:rFonts w:ascii="CMBX12" w:hAnsi="CMBX12"/>
+          <w:b/>
+          <w:bCs/>
+          <w:color w:val="000000"/>
+          <w:sz w:val="24"/>
+          <w:szCs w:val="24"/>
+          <w:u w:val="single"/>
+        </w:rPr>
+      </w:pPr>
+    </w:p>
+    <w:p>
+      <w:pPr>
+        <w:spacing w:after="0" w:line="240" w:lineRule="auto"/>
+        <w:ind w:left="1440"/>
+        <w:jc w:val="both"/>
+        <w:rPr>
+          <w:rFonts w:ascii="CMBX12" w:hAnsi="CMBX12"/>
+          <w:b/>
+          <w:bCs/>
+          <w:color w:val="000000"/>
+          <w:sz w:val="24"/>
+          <w:szCs w:val="24"/>
+          <w:u w:val="single"/>
+          <w:lang w:val="fr-FR"/>
+        </w:rPr>
+      </w:pPr>
+      <w:r>
+        <w:rPr>
+          <w:rFonts w:ascii="CMR12" w:hAnsi="CMR12"/>
+          <w:color w:val="000000"/>
+          <w:sz w:val="24"/>
+          <w:szCs w:val="24"/>
+          <w:lang w:val="fr-FR"/>
+        </w:rPr>
+        <w:t>Cette requ</w:t>
+      </w:r>
+      <w:r>
+        <w:rPr>
+          <w:rFonts w:ascii="Times New Roman" w:hAnsi="Times New Roman" w:cs="Times New Roman"/>
+          <w:color w:val="000000"/>
+          <w:sz w:val="24"/>
+          <w:szCs w:val="24"/>
+          <w:lang w:val="fr-FR"/>
+        </w:rPr>
+        <w:t>ê</w:t>
+      </w:r>
+      <w:r>
+        <w:rPr>
+          <w:rFonts w:ascii="CMR12" w:hAnsi="CMR12"/>
+          <w:color w:val="000000"/>
+          <w:sz w:val="24"/>
+          <w:szCs w:val="24"/>
+          <w:lang w:val="fr-FR"/>
+        </w:rPr>
+        <w:t xml:space="preserve">te met </w:t>
+      </w:r>
+      <w:r>
+        <w:rPr>
+          <w:rFonts w:ascii="Times New Roman" w:hAnsi="Times New Roman" w:cs="Times New Roman"/>
+          <w:color w:val="000000"/>
+          <w:sz w:val="24"/>
+          <w:szCs w:val="24"/>
+          <w:lang w:val="fr-FR"/>
+        </w:rPr>
+        <w:t>à</w:t>
+      </w:r>
+      <w:r>
+        <w:rPr>
+          <w:rFonts w:ascii="CMR12" w:hAnsi="CMR12"/>
+          <w:color w:val="000000"/>
+          <w:sz w:val="24"/>
+          <w:szCs w:val="24"/>
+          <w:lang w:val="fr-FR"/>
+        </w:rPr>
+        <w:t xml:space="preserve"> jour la colonne DETAILS_</w:t>
+      </w:r>
+      <w:r>
+        <w:rPr>
+          <w:rFonts w:ascii="CMR12" w:hAnsi="CMR12"/>
+          <w:color w:val="000000"/>
+          <w:sz w:val="24"/>
+          <w:szCs w:val="24"/>
+          <w:lang w:val="fr-FR"/>
+        </w:rPr>
+        <w:t>PRESCRIPTION de la table PRESCRIPTION p</w:t>
+      </w:r>
+      <w:r>
+        <w:rPr>
+          <w:rFonts w:ascii="CMR12" w:hAnsi="CMR12"/>
+          <w:color w:val="000000"/>
+          <w:sz w:val="24"/>
+          <w:szCs w:val="24"/>
+          <w:lang w:val="fr-FR"/>
+        </w:rPr>
+        <w:t>our les enregistrements associ</w:t>
+      </w:r>
+      <w:r>
+        <w:rPr>
+          <w:rFonts w:ascii="Times New Roman" w:hAnsi="Times New Roman" w:cs="Times New Roman"/>
+          <w:color w:val="000000"/>
+          <w:sz w:val="24"/>
+          <w:szCs w:val="24"/>
+          <w:lang w:val="fr-FR"/>
+        </w:rPr>
+        <w:t>é</w:t>
+      </w:r>
+      <w:r>
+        <w:rPr>
+          <w:rFonts w:ascii="CMR12" w:hAnsi="CMR12"/>
+          <w:color w:val="000000"/>
+          <w:sz w:val="24"/>
+          <w:szCs w:val="24"/>
+          <w:lang w:val="fr-FR"/>
+        </w:rPr>
+        <w:t xml:space="preserve">s </w:t>
+      </w:r>
+      <w:r>
+        <w:rPr>
+          <w:rFonts w:ascii="Times New Roman" w:hAnsi="Times New Roman" w:cs="Times New Roman"/>
+          <w:color w:val="000000"/>
+          <w:sz w:val="24"/>
+          <w:szCs w:val="24"/>
+          <w:lang w:val="fr-FR"/>
+        </w:rPr>
+        <w:t>à</w:t>
+      </w:r>
+      <w:r>
+        <w:rPr>
+          <w:rFonts w:ascii="CMR12" w:hAnsi="CMR12"/>
+          <w:color w:val="000000"/>
+          <w:sz w:val="24"/>
+          <w:szCs w:val="24"/>
+          <w:lang w:val="fr-FR"/>
+        </w:rPr>
+        <w:t xml:space="preserve"> des consultations de patients ay</w:t>
+      </w:r>
+      <w:r>
+        <w:rPr>
+          <w:rFonts w:ascii="CMR12" w:hAnsi="CMR12"/>
+          <w:color w:val="000000"/>
+          <w:sz w:val="24"/>
+          <w:szCs w:val="24"/>
+          <w:lang w:val="fr-FR"/>
+        </w:rPr>
+        <w:t xml:space="preserve">ant un identifiant de patient </w:t>
+      </w:r>
+      <w:r>
+        <w:rPr>
+          <w:rFonts w:ascii="Times New Roman" w:hAnsi="Times New Roman" w:cs="Times New Roman"/>
+          <w:color w:val="000000"/>
+          <w:sz w:val="24"/>
+          <w:szCs w:val="24"/>
+          <w:lang w:val="fr-FR"/>
+        </w:rPr>
+        <w:t>é</w:t>
+      </w:r>
+      <w:r>
+        <w:rPr>
+          <w:rFonts w:ascii="CMR12" w:hAnsi="CMR12"/>
+          <w:color w:val="000000"/>
+          <w:sz w:val="24"/>
+          <w:szCs w:val="24"/>
+          <w:lang w:val="fr-FR"/>
+        </w:rPr>
+        <w:t xml:space="preserve">gal </w:t>
+      </w:r>
+      <w:r>
+        <w:rPr>
+          <w:rFonts w:ascii="Times New Roman" w:hAnsi="Times New Roman" w:cs="Times New Roman"/>
+          <w:color w:val="000000"/>
+          <w:sz w:val="24"/>
+          <w:szCs w:val="24"/>
+          <w:lang w:val="fr-FR"/>
+        </w:rPr>
+        <w:t>à</w:t>
+      </w:r>
+      <w:r>
+        <w:rPr>
+          <w:rFonts w:ascii="CMR12" w:hAnsi="CMR12"/>
+          <w:color w:val="000000"/>
+          <w:sz w:val="24"/>
+          <w:szCs w:val="24"/>
+          <w:lang w:val="fr-FR"/>
+        </w:rPr>
+        <w:t xml:space="preserve"> 1 et o</w:t>
+      </w:r>
+      <w:r>
+        <w:rPr>
+          <w:rFonts w:ascii="Times New Roman" w:hAnsi="Times New Roman" w:cs="Times New Roman"/>
+          <w:color w:val="000000"/>
+          <w:sz w:val="24"/>
+          <w:szCs w:val="24"/>
+          <w:lang w:val="fr-FR"/>
+        </w:rPr>
+        <w:t>ù</w:t>
+      </w:r>
+      <w:r>
+        <w:rPr>
+          <w:rFonts w:ascii="CMR12" w:hAnsi="CMR12"/>
+          <w:color w:val="000000"/>
+          <w:sz w:val="24"/>
+          <w:szCs w:val="24"/>
+          <w:lang w:val="fr-FR"/>
+        </w:rPr>
+        <w:t xml:space="preserve"> la d</w:t>
+      </w:r>
+      <w:r>
+        <w:rPr>
+          <w:rFonts w:ascii="CMR12" w:hAnsi="CMR12"/>
+          <w:color w:val="000000"/>
+          <w:sz w:val="24"/>
+          <w:szCs w:val="24"/>
+          <w:lang w:val="fr-FR"/>
+        </w:rPr>
+        <w:t>ate de consultation est le 5 f</w:t>
+      </w:r>
+      <w:r>
+        <w:rPr>
+          <w:rFonts w:ascii="Times New Roman" w:hAnsi="Times New Roman" w:cs="Times New Roman"/>
+          <w:color w:val="000000"/>
+          <w:sz w:val="24"/>
+          <w:szCs w:val="24"/>
+          <w:lang w:val="fr-FR"/>
+        </w:rPr>
+        <w:t>é</w:t>
+      </w:r>
+      <w:r>
+        <w:rPr>
+          <w:rFonts w:ascii="CMR12" w:hAnsi="CMR12"/>
+          <w:color w:val="000000"/>
+          <w:sz w:val="24"/>
+          <w:szCs w:val="24"/>
+          <w:lang w:val="fr-FR"/>
+        </w:rPr>
+        <w:t>vrier 2024. La nouvel</w:t>
+      </w:r>
+      <w:r>
+        <w:rPr>
+          <w:rFonts w:ascii="CMR12" w:hAnsi="CMR12"/>
+          <w:color w:val="000000"/>
+          <w:sz w:val="24"/>
+          <w:szCs w:val="24"/>
+          <w:lang w:val="fr-FR"/>
+        </w:rPr>
+        <w:t>le valeur de la colonne DETAILS_</w:t>
+      </w:r>
+      <w:r>
+        <w:rPr>
+          <w:rFonts w:ascii="CMR12" w:hAnsi="CMR12"/>
+          <w:color w:val="000000"/>
+          <w:sz w:val="24"/>
+          <w:szCs w:val="24"/>
+          <w:lang w:val="fr-FR"/>
+        </w:rPr>
+        <w:t>PRESCRIPTIO</w:t>
+      </w:r>
+      <w:r>
+        <w:rPr>
+          <w:rFonts w:ascii="CMR12" w:hAnsi="CMR12"/>
+          <w:color w:val="000000"/>
+          <w:sz w:val="24"/>
+          <w:szCs w:val="24"/>
+          <w:lang w:val="fr-FR"/>
+        </w:rPr>
+        <w:t xml:space="preserve">N sera </w:t>
+      </w:r>
+      <w:proofErr w:type="spellStart"/>
+      <w:r>
+        <w:rPr>
+          <w:rFonts w:ascii="CMR12" w:hAnsi="CMR12"/>
+          <w:i/>
+          <w:color w:val="000000"/>
+          <w:sz w:val="24"/>
+          <w:szCs w:val="24"/>
+          <w:lang w:val="fr-FR"/>
+        </w:rPr>
+        <w:t>Zinoboost</w:t>
+      </w:r>
+      <w:proofErr w:type="spellEnd"/>
+      <w:r>
+        <w:rPr>
+          <w:rFonts w:ascii="CMR12" w:hAnsi="CMR12"/>
+          <w:color w:val="000000"/>
+          <w:sz w:val="24"/>
+          <w:szCs w:val="24"/>
+          <w:lang w:val="fr-FR"/>
+        </w:rPr>
+        <w:t>.</w:t>
+      </w:r>
+    </w:p>
+    <w:p>
+      <w:pPr>
+        <w:spacing w:after="0" w:line="240" w:lineRule="auto"/>
+        <w:rPr>
+          <w:rFonts w:ascii="CMBX12" w:hAnsi="CMBX12"/>
+          <w:b/>
+          <w:bCs/>
+          <w:color w:val="000000"/>
+          <w:sz w:val="24"/>
+          <w:szCs w:val="24"/>
+          <w:lang w:val="fr-FR"/>
+        </w:rPr>
+      </w:pPr>
+    </w:p>
+    <w:p>
+      <w:pPr>
+        <w:pStyle w:val="ListParagraph"/>
+        <w:numPr>
+          <w:ilvl w:val="1"/>
+          <w:numId w:val="11"/>
+        </w:numPr>
+        <w:spacing w:after="0" w:line="240" w:lineRule="auto"/>
+        <w:rPr>
+          <w:rFonts w:ascii="CMBX12" w:hAnsi="CMBX12"/>
+          <w:b/>
+          <w:bCs/>
+          <w:color w:val="000000"/>
+          <w:sz w:val="24"/>
+          <w:szCs w:val="24"/>
+          <w:u w:val="single"/>
+        </w:rPr>
+      </w:pPr>
+      <w:r>
+        <w:rPr>
+          <w:rFonts w:ascii="CMBX12" w:hAnsi="CMBX12"/>
+          <w:b/>
+          <w:bCs/>
+          <w:color w:val="000000"/>
+          <w:sz w:val="24"/>
+          <w:szCs w:val="24"/>
+          <w:u w:val="single"/>
+        </w:rPr>
+        <w:t>REQUETE 2</w:t>
+      </w:r>
+    </w:p>
+    <w:p>
+      <w:pPr>
+        <w:spacing w:after="0" w:line="240" w:lineRule="auto"/>
+        <w:jc w:val="both"/>
+        <w:rPr>
+          <w:rFonts w:ascii="CMBX12" w:hAnsi="CMBX12"/>
+          <w:b/>
+          <w:bCs/>
+          <w:color w:val="000000"/>
+          <w:sz w:val="24"/>
+          <w:szCs w:val="24"/>
+          <w:u w:val="single"/>
+        </w:rPr>
+      </w:pPr>
+    </w:p>
+    <w:p>
+      <w:pPr>
+        <w:pStyle w:val="ListParagraph"/>
+        <w:ind w:left="1440"/>
+        <w:jc w:val="both"/>
+        <w:rPr>
+          <w:lang w:val="fr-FR"/>
+        </w:rPr>
+      </w:pPr>
+      <w:r>
+        <w:rPr>
+          <w:rFonts w:ascii="CMR12" w:hAnsi="CMR12"/>
+          <w:color w:val="000000"/>
+          <w:sz w:val="24"/>
+          <w:szCs w:val="24"/>
+          <w:lang w:val="fr-FR"/>
+        </w:rPr>
+        <w:t>Cette requ</w:t>
+      </w:r>
+      <w:r>
+        <w:rPr>
+          <w:rFonts w:ascii="Times New Roman" w:hAnsi="Times New Roman" w:cs="Times New Roman"/>
+          <w:color w:val="000000"/>
+          <w:sz w:val="24"/>
+          <w:szCs w:val="24"/>
+          <w:lang w:val="fr-FR"/>
+        </w:rPr>
+        <w:t>ê</w:t>
+      </w:r>
+      <w:r>
+        <w:rPr>
+          <w:rFonts w:ascii="CMR12" w:hAnsi="CMR12"/>
+          <w:color w:val="000000"/>
+          <w:sz w:val="24"/>
+          <w:szCs w:val="24"/>
+          <w:lang w:val="fr-FR"/>
+        </w:rPr>
+        <w:t xml:space="preserve">te met </w:t>
+      </w:r>
+      <w:r>
+        <w:rPr>
+          <w:rFonts w:ascii="Times New Roman" w:hAnsi="Times New Roman" w:cs="Times New Roman"/>
+          <w:color w:val="000000"/>
+          <w:sz w:val="24"/>
+          <w:szCs w:val="24"/>
+          <w:lang w:val="fr-FR"/>
+        </w:rPr>
+        <w:t>à</w:t>
+      </w:r>
+      <w:r>
+        <w:rPr>
+          <w:rFonts w:ascii="CMR12" w:hAnsi="CMR12"/>
+          <w:color w:val="000000"/>
+          <w:sz w:val="24"/>
+          <w:szCs w:val="24"/>
+          <w:lang w:val="fr-FR"/>
+        </w:rPr>
+        <w:t xml:space="preserve"> jour la colonne DETAILS_</w:t>
+      </w:r>
+      <w:r>
+        <w:rPr>
+          <w:rFonts w:ascii="CMR12" w:hAnsi="CMR12"/>
+          <w:color w:val="000000"/>
+          <w:sz w:val="24"/>
+          <w:szCs w:val="24"/>
+          <w:lang w:val="fr-FR"/>
+        </w:rPr>
+        <w:t>EXAMEN de la table EXAMEN p</w:t>
+      </w:r>
+      <w:r>
+        <w:rPr>
+          <w:rFonts w:ascii="CMR12" w:hAnsi="CMR12"/>
+          <w:color w:val="000000"/>
+          <w:sz w:val="24"/>
+          <w:szCs w:val="24"/>
+          <w:lang w:val="fr-FR"/>
+        </w:rPr>
+        <w:t>our les enregistrements associ</w:t>
+      </w:r>
+      <w:r>
+        <w:rPr>
+          <w:rFonts w:ascii="Times New Roman" w:hAnsi="Times New Roman" w:cs="Times New Roman"/>
+          <w:color w:val="000000"/>
+          <w:sz w:val="24"/>
+          <w:szCs w:val="24"/>
+          <w:lang w:val="fr-FR"/>
+        </w:rPr>
+        <w:t>é</w:t>
+      </w:r>
+      <w:r>
+        <w:rPr>
+          <w:rFonts w:ascii="CMR12" w:hAnsi="CMR12"/>
+          <w:color w:val="000000"/>
+          <w:sz w:val="24"/>
+          <w:szCs w:val="24"/>
+          <w:lang w:val="fr-FR"/>
+        </w:rPr>
+        <w:t xml:space="preserve">s </w:t>
+      </w:r>
+      <w:r>
+        <w:rPr>
+          <w:rFonts w:ascii="Times New Roman" w:hAnsi="Times New Roman" w:cs="Times New Roman"/>
+          <w:color w:val="000000"/>
+          <w:sz w:val="24"/>
+          <w:szCs w:val="24"/>
+          <w:lang w:val="fr-FR"/>
+        </w:rPr>
+        <w:t>à</w:t>
+      </w:r>
+      <w:r>
+        <w:rPr>
+          <w:rFonts w:ascii="CMR12" w:hAnsi="CMR12"/>
+          <w:color w:val="000000"/>
+          <w:sz w:val="24"/>
+          <w:szCs w:val="24"/>
+          <w:lang w:val="fr-FR"/>
+        </w:rPr>
+        <w:t xml:space="preserve"> des consultations de patients ay</w:t>
+      </w:r>
+      <w:r>
+        <w:rPr>
+          <w:rFonts w:ascii="CMR12" w:hAnsi="CMR12"/>
+          <w:color w:val="000000"/>
+          <w:sz w:val="24"/>
+          <w:szCs w:val="24"/>
+          <w:lang w:val="fr-FR"/>
+        </w:rPr>
+        <w:t xml:space="preserve">ant un identifiant de patient </w:t>
+      </w:r>
+      <w:r>
+        <w:rPr>
+          <w:rFonts w:ascii="Times New Roman" w:hAnsi="Times New Roman" w:cs="Times New Roman"/>
+          <w:color w:val="000000"/>
+          <w:sz w:val="24"/>
+          <w:szCs w:val="24"/>
+          <w:lang w:val="fr-FR"/>
+        </w:rPr>
+        <w:t>é</w:t>
+      </w:r>
+      <w:r>
+        <w:rPr>
+          <w:rFonts w:ascii="CMR12" w:hAnsi="CMR12"/>
+          <w:color w:val="000000"/>
+          <w:sz w:val="24"/>
+          <w:szCs w:val="24"/>
+          <w:lang w:val="fr-FR"/>
+        </w:rPr>
+        <w:t xml:space="preserve">gal </w:t>
+      </w:r>
+      <w:r>
+        <w:rPr>
+          <w:rFonts w:ascii="Times New Roman" w:hAnsi="Times New Roman" w:cs="Times New Roman"/>
+          <w:color w:val="000000"/>
+          <w:sz w:val="24"/>
+          <w:szCs w:val="24"/>
+          <w:lang w:val="fr-FR"/>
+        </w:rPr>
+        <w:t>à</w:t>
+      </w:r>
+      <w:r>
+        <w:rPr>
+          <w:rFonts w:ascii="CMR12" w:hAnsi="CMR12"/>
+          <w:color w:val="000000"/>
+          <w:sz w:val="24"/>
+          <w:szCs w:val="24"/>
+          <w:lang w:val="fr-FR"/>
+        </w:rPr>
+        <w:t xml:space="preserve"> 1 et o</w:t>
+      </w:r>
+      <w:r>
+        <w:rPr>
+          <w:rFonts w:ascii="Times New Roman" w:hAnsi="Times New Roman" w:cs="Times New Roman"/>
+          <w:color w:val="000000"/>
+          <w:sz w:val="24"/>
+          <w:szCs w:val="24"/>
+          <w:lang w:val="fr-FR"/>
+        </w:rPr>
+        <w:t>ù</w:t>
+      </w:r>
+      <w:r>
+        <w:rPr>
+          <w:rFonts w:ascii="CMR12" w:hAnsi="CMR12"/>
+          <w:color w:val="000000"/>
+          <w:sz w:val="24"/>
+          <w:szCs w:val="24"/>
+          <w:lang w:val="fr-FR"/>
+        </w:rPr>
+        <w:t xml:space="preserve"> la d</w:t>
+      </w:r>
+      <w:r>
+        <w:rPr>
+          <w:rFonts w:ascii="CMR12" w:hAnsi="CMR12"/>
+          <w:color w:val="000000"/>
+          <w:sz w:val="24"/>
+          <w:szCs w:val="24"/>
+          <w:lang w:val="fr-FR"/>
+        </w:rPr>
+        <w:t>ate de consultation est le 5 f</w:t>
+      </w:r>
+      <w:r>
+        <w:rPr>
+          <w:rFonts w:ascii="Times New Roman" w:hAnsi="Times New Roman" w:cs="Times New Roman"/>
+          <w:color w:val="000000"/>
+          <w:sz w:val="24"/>
+          <w:szCs w:val="24"/>
+          <w:lang w:val="fr-FR"/>
+        </w:rPr>
+        <w:t>é</w:t>
+      </w:r>
+      <w:r>
+        <w:rPr>
+          <w:rFonts w:ascii="CMR12" w:hAnsi="CMR12"/>
+          <w:color w:val="000000"/>
+          <w:sz w:val="24"/>
+          <w:szCs w:val="24"/>
+          <w:lang w:val="fr-FR"/>
+        </w:rPr>
+        <w:t>vrier 2024. La nouvelle valeur de la colonne DETAILS</w:t>
+      </w:r>
+      <w:r>
+        <w:rPr>
+          <w:rFonts w:ascii="CMR12" w:hAnsi="CMR12"/>
+          <w:color w:val="000000"/>
+          <w:sz w:val="24"/>
+          <w:szCs w:val="24"/>
+          <w:lang w:val="fr-FR"/>
+        </w:rPr>
+        <w:t>_</w:t>
+      </w:r>
+      <w:r>
+        <w:rPr>
+          <w:rFonts w:ascii="CMR12" w:hAnsi="CMR12"/>
+          <w:color w:val="000000"/>
+          <w:sz w:val="24"/>
+          <w:szCs w:val="24"/>
+          <w:lang w:val="fr-FR"/>
+        </w:rPr>
+        <w:t xml:space="preserve">EXAMEN </w:t>
+      </w:r>
+      <w:r>
+        <w:rPr>
+          <w:rFonts w:ascii="CMR12" w:hAnsi="CMR12"/>
+          <w:color w:val="000000"/>
+          <w:sz w:val="24"/>
+          <w:szCs w:val="24"/>
+          <w:lang w:val="fr-FR"/>
+        </w:rPr>
+        <w:t xml:space="preserve">sera </w:t>
+      </w:r>
+      <w:r>
+        <w:rPr>
+          <w:rFonts w:ascii="CMR12" w:hAnsi="CMR12"/>
+          <w:color w:val="000000"/>
+          <w:sz w:val="24"/>
+          <w:szCs w:val="24"/>
+          <w:lang w:val="fr-FR"/>
+        </w:rPr>
+        <w:t>HAC1.</w:t>
+      </w:r>
     </w:p>
     <w:p>
       <w:pPr>
@@ -3394,7 +5023,7 @@
           <w:lang w:val="fr-FR"/>
         </w:rPr>
       </w:pPr>
-      <w:bookmarkStart w:id="5" w:name="_Toc172659629"/>
+      <w:bookmarkStart w:id="6" w:name="_Toc172663487"/>
       <w:r>
         <w:rPr>
           <w:rFonts w:ascii="Arial" w:hAnsi="Arial" w:cs="Arial"/>
@@ -3404,7 +5033,7 @@
           <w:lang w:val="fr-FR"/>
         </w:rPr>
         <w:lastRenderedPageBreak/>
-        <w:t xml:space="preserve">1.2.2 </w:t>
+        <w:t xml:space="preserve">1.2.3 </w:t>
       </w:r>
       <w:r>
         <w:rPr>
@@ -3414,9 +5043,19 @@
           <w:szCs w:val="24"/>
           <w:lang w:val="fr-FR"/>
         </w:rPr>
-        <w:t>La description textuelles des requêtes de mise à jour</w:t>
-      </w:r>
-      <w:bookmarkEnd w:id="5"/>
+        <w:t>D</w:t>
+      </w:r>
+      <w:r>
+        <w:rPr>
+          <w:rFonts w:ascii="Arial" w:hAnsi="Arial" w:cs="Arial"/>
+          <w:color w:val="000000" w:themeColor="text1"/>
+          <w:sz w:val="24"/>
+          <w:szCs w:val="24"/>
+          <w:lang w:val="fr-FR"/>
+        </w:rPr>
+        <w:t>escription textuelles des requêtes de suppression</w:t>
+      </w:r>
+      <w:bookmarkEnd w:id="6"/>
     </w:p>
     <w:p>
       <w:pPr>
@@ -3431,7 +5070,7 @@
           <w:lang w:val="fr-FR"/>
         </w:rPr>
       </w:pPr>
-      <w:bookmarkStart w:id="6" w:name="_Toc172659630"/>
+      <w:bookmarkStart w:id="7" w:name="_Toc172663488"/>
       <w:r>
         <w:rPr>
           <w:rFonts w:ascii="Arial" w:hAnsi="Arial" w:cs="Arial"/>
@@ -3440,7 +5079,7 @@
           <w:szCs w:val="24"/>
           <w:lang w:val="fr-FR"/>
         </w:rPr>
-        <w:t xml:space="preserve">1.2.3 </w:t>
+        <w:t xml:space="preserve">1.2.4 </w:t>
       </w:r>
       <w:r>
         <w:rPr>
@@ -3450,9 +5089,19 @@
           <w:szCs w:val="24"/>
           <w:lang w:val="fr-FR"/>
         </w:rPr>
-        <w:t>La description textuelles des requêtes de suppression</w:t>
-      </w:r>
-      <w:bookmarkEnd w:id="6"/>
+        <w:t>D</w:t>
+      </w:r>
+      <w:r>
+        <w:rPr>
+          <w:rFonts w:ascii="Arial" w:hAnsi="Arial" w:cs="Arial"/>
+          <w:color w:val="000000" w:themeColor="text1"/>
+          <w:sz w:val="24"/>
+          <w:szCs w:val="24"/>
+          <w:lang w:val="fr-FR"/>
+        </w:rPr>
+        <w:t>escription textuelles des requêtes de consultation</w:t>
+      </w:r>
+      <w:bookmarkEnd w:id="7"/>
     </w:p>
     <w:p>
       <w:pPr>
@@ -3467,7 +5116,7 @@
           <w:lang w:val="fr-FR"/>
         </w:rPr>
       </w:pPr>
-      <w:bookmarkStart w:id="7" w:name="_Toc172659631"/>
+      <w:bookmarkStart w:id="8" w:name="_Toc172663489"/>
       <w:r>
         <w:rPr>
           <w:rFonts w:ascii="Arial" w:hAnsi="Arial" w:cs="Arial"/>
@@ -3476,7 +5125,7 @@
           <w:szCs w:val="24"/>
           <w:lang w:val="fr-FR"/>
         </w:rPr>
-        <w:t xml:space="preserve">1.2.4 </w:t>
+        <w:t xml:space="preserve">1.2.5 </w:t>
       </w:r>
       <w:r>
         <w:rPr>
@@ -3486,9 +5135,19 @@
           <w:szCs w:val="24"/>
           <w:lang w:val="fr-FR"/>
         </w:rPr>
-        <w:t>La description textuelles des requêtes de consultation</w:t>
-      </w:r>
-      <w:bookmarkEnd w:id="7"/>
+        <w:t>D</w:t>
+      </w:r>
+      <w:r>
+        <w:rPr>
+          <w:rFonts w:ascii="Arial" w:hAnsi="Arial" w:cs="Arial"/>
+          <w:color w:val="000000" w:themeColor="text1"/>
+          <w:sz w:val="24"/>
+          <w:szCs w:val="24"/>
+          <w:lang w:val="fr-FR"/>
+        </w:rPr>
+        <w:t>ictionnaire de données MERISE</w:t>
+      </w:r>
+      <w:bookmarkEnd w:id="8"/>
     </w:p>
     <w:p>
       <w:pPr>
@@ -3503,7 +5162,7 @@
           <w:lang w:val="fr-FR"/>
         </w:rPr>
       </w:pPr>
-      <w:bookmarkStart w:id="8" w:name="_Toc172659632"/>
+      <w:bookmarkStart w:id="9" w:name="_Toc172663490"/>
       <w:r>
         <w:rPr>
           <w:rFonts w:ascii="Arial" w:hAnsi="Arial" w:cs="Arial"/>
@@ -3512,7 +5171,7 @@
           <w:szCs w:val="24"/>
           <w:lang w:val="fr-FR"/>
         </w:rPr>
-        <w:t xml:space="preserve">1.2.5 </w:t>
+        <w:t xml:space="preserve">1.2.6 </w:t>
       </w:r>
       <w:r>
         <w:rPr>
@@ -3522,9 +5181,127 @@
           <w:szCs w:val="24"/>
           <w:lang w:val="fr-FR"/>
         </w:rPr>
-        <w:t>Le dictionnaire de données MERISE</w:t>
-      </w:r>
-      <w:bookmarkEnd w:id="8"/>
+        <w:t>D</w:t>
+      </w:r>
+      <w:r>
+        <w:rPr>
+          <w:rFonts w:ascii="Arial" w:hAnsi="Arial" w:cs="Arial"/>
+          <w:color w:val="000000" w:themeColor="text1"/>
+          <w:sz w:val="24"/>
+          <w:szCs w:val="24"/>
+          <w:lang w:val="fr-FR"/>
+        </w:rPr>
+        <w:t>escription textuelles des associations</w:t>
+      </w:r>
+      <w:bookmarkEnd w:id="9"/>
+    </w:p>
+    <w:p>
+      <w:pPr>
+        <w:pStyle w:val="Heading3"/>
+        <w:rPr>
+          <w:rFonts w:ascii="Arial" w:hAnsi="Arial" w:cs="Arial"/>
+          <w:color w:val="000000" w:themeColor="text1"/>
+          <w:sz w:val="24"/>
+          <w:szCs w:val="24"/>
+          <w:lang w:val="fr-FR"/>
+        </w:rPr>
+      </w:pPr>
+      <w:bookmarkStart w:id="10" w:name="_Toc172663491"/>
+      <w:r>
+        <w:rPr>
+          <w:rFonts w:ascii="Arial" w:hAnsi="Arial" w:cs="Arial"/>
+          <w:color w:val="000000" w:themeColor="text1"/>
+          <w:sz w:val="24"/>
+          <w:szCs w:val="24"/>
+          <w:lang w:val="fr-FR"/>
+        </w:rPr>
+        <w:t xml:space="preserve">1.2.7 </w:t>
+      </w:r>
+      <w:r>
+        <w:rPr>
+          <w:rFonts w:ascii="Arial" w:hAnsi="Arial" w:cs="Arial"/>
+          <w:color w:val="000000" w:themeColor="text1"/>
+          <w:sz w:val="24"/>
+          <w:szCs w:val="24"/>
+          <w:lang w:val="fr-FR"/>
+        </w:rPr>
+        <w:t>D</w:t>
+      </w:r>
+      <w:r>
+        <w:rPr>
+          <w:rFonts w:ascii="Arial" w:hAnsi="Arial" w:cs="Arial"/>
+          <w:color w:val="000000" w:themeColor="text1"/>
+          <w:sz w:val="24"/>
+          <w:szCs w:val="24"/>
+          <w:lang w:val="fr-FR"/>
+        </w:rPr>
+        <w:t>éfinition du Modèle Entité-Association MERISE</w:t>
+      </w:r>
+      <w:bookmarkEnd w:id="10"/>
+    </w:p>
+    <w:p>
+      <w:pPr>
+        <w:pStyle w:val="Heading3"/>
+        <w:rPr>
+          <w:rFonts w:ascii="Arial" w:hAnsi="Arial" w:cs="Arial"/>
+          <w:color w:val="000000" w:themeColor="text1"/>
+          <w:sz w:val="24"/>
+          <w:szCs w:val="24"/>
+          <w:lang w:val="fr-FR"/>
+        </w:rPr>
+      </w:pPr>
+      <w:bookmarkStart w:id="11" w:name="_Toc172663492"/>
+      <w:r>
+        <w:rPr>
+          <w:rFonts w:ascii="Arial" w:hAnsi="Arial" w:cs="Arial"/>
+          <w:color w:val="000000" w:themeColor="text1"/>
+          <w:sz w:val="24"/>
+          <w:szCs w:val="24"/>
+          <w:lang w:val="fr-FR"/>
+        </w:rPr>
+        <w:t xml:space="preserve">1.2.8 </w:t>
+      </w:r>
+      <w:r>
+        <w:rPr>
+          <w:rFonts w:ascii="Arial" w:hAnsi="Arial" w:cs="Arial"/>
+          <w:color w:val="000000" w:themeColor="text1"/>
+          <w:sz w:val="24"/>
+          <w:szCs w:val="24"/>
+          <w:lang w:val="fr-FR"/>
+        </w:rPr>
+        <w:t>D</w:t>
+      </w:r>
+      <w:r>
+        <w:rPr>
+          <w:rFonts w:ascii="Arial" w:hAnsi="Arial" w:cs="Arial"/>
+          <w:color w:val="000000" w:themeColor="text1"/>
+          <w:sz w:val="24"/>
+          <w:szCs w:val="24"/>
+          <w:lang w:val="fr-FR"/>
+        </w:rPr>
+        <w:t xml:space="preserve">éfinition du schéma de type à partir du modèle </w:t>
+      </w:r>
+      <w:r>
+        <w:rPr>
+          <w:rFonts w:ascii="Arial" w:hAnsi="Arial" w:cs="Arial"/>
+          <w:color w:val="000000" w:themeColor="text1"/>
+          <w:sz w:val="24"/>
+          <w:szCs w:val="24"/>
+          <w:lang w:val="fr-FR"/>
+        </w:rPr>
+        <w:t>conceptue</w:t>
+      </w:r>
+      <w:r>
+        <w:rPr>
+          <w:rFonts w:ascii="Arial" w:hAnsi="Arial" w:cs="Arial"/>
+          <w:color w:val="000000" w:themeColor="text1"/>
+          <w:sz w:val="24"/>
+          <w:szCs w:val="24"/>
+          <w:lang w:val="fr-FR"/>
+        </w:rPr>
+        <w:t>l</w:t>
+      </w:r>
+      <w:bookmarkEnd w:id="11"/>
     </w:p>
     <w:p>
       <w:pPr>
@@ -3539,7 +5316,7 @@
           <w:lang w:val="fr-FR"/>
         </w:rPr>
       </w:pPr>
-      <w:bookmarkStart w:id="9" w:name="_Toc172659633"/>
+      <w:bookmarkStart w:id="12" w:name="_Toc172663493"/>
       <w:r>
         <w:rPr>
           <w:rFonts w:ascii="Arial" w:hAnsi="Arial" w:cs="Arial"/>
@@ -3548,7 +5325,7 @@
           <w:szCs w:val="24"/>
           <w:lang w:val="fr-FR"/>
         </w:rPr>
-        <w:t xml:space="preserve">1.2.6 </w:t>
+        <w:t xml:space="preserve">1.2.9 </w:t>
       </w:r>
       <w:r>
         <w:rPr>
@@ -3558,130 +5335,6 @@
           <w:szCs w:val="24"/>
           <w:lang w:val="fr-FR"/>
         </w:rPr>
-        <w:t>La description textuelles des associations</w:t>
-      </w:r>
-      <w:bookmarkEnd w:id="9"/>
-    </w:p>
-    <w:p>
-      <w:pPr>
-        <w:pStyle w:val="Heading3"/>
-        <w:rPr>
-          <w:rFonts w:ascii="Arial" w:hAnsi="Arial" w:cs="Arial"/>
-          <w:color w:val="000000" w:themeColor="text1"/>
-          <w:sz w:val="24"/>
-          <w:szCs w:val="24"/>
-          <w:lang w:val="fr-FR"/>
-        </w:rPr>
-      </w:pPr>
-      <w:bookmarkStart w:id="10" w:name="_Toc172659634"/>
-      <w:r>
-        <w:rPr>
-          <w:rFonts w:ascii="Arial" w:hAnsi="Arial" w:cs="Arial"/>
-          <w:color w:val="000000" w:themeColor="text1"/>
-          <w:sz w:val="24"/>
-          <w:szCs w:val="24"/>
-          <w:lang w:val="fr-FR"/>
-        </w:rPr>
-        <w:t xml:space="preserve">1.2.7 </w:t>
-      </w:r>
-      <w:r>
-        <w:rPr>
-          <w:rFonts w:ascii="Arial" w:hAnsi="Arial" w:cs="Arial"/>
-          <w:color w:val="000000" w:themeColor="text1"/>
-          <w:sz w:val="24"/>
-          <w:szCs w:val="24"/>
-          <w:lang w:val="fr-FR"/>
-        </w:rPr>
-        <w:t>La définition du Modèle Entité-Association MERISE</w:t>
-      </w:r>
-      <w:bookmarkEnd w:id="10"/>
-    </w:p>
-    <w:p>
-      <w:pPr>
-        <w:pStyle w:val="Heading3"/>
-        <w:rPr>
-          <w:rFonts w:ascii="Arial" w:hAnsi="Arial" w:cs="Arial"/>
-          <w:color w:val="000000" w:themeColor="text1"/>
-          <w:sz w:val="24"/>
-          <w:szCs w:val="24"/>
-          <w:lang w:val="fr-FR"/>
-        </w:rPr>
-      </w:pPr>
-      <w:bookmarkStart w:id="11" w:name="_Toc172659635"/>
-      <w:r>
-        <w:rPr>
-          <w:rFonts w:ascii="Arial" w:hAnsi="Arial" w:cs="Arial"/>
-          <w:color w:val="000000" w:themeColor="text1"/>
-          <w:sz w:val="24"/>
-          <w:szCs w:val="24"/>
-          <w:lang w:val="fr-FR"/>
-        </w:rPr>
-        <w:t xml:space="preserve">1.2.8 </w:t>
-      </w:r>
-      <w:r>
-        <w:rPr>
-          <w:rFonts w:ascii="Arial" w:hAnsi="Arial" w:cs="Arial"/>
-          <w:color w:val="000000" w:themeColor="text1"/>
-          <w:sz w:val="24"/>
-          <w:szCs w:val="24"/>
-          <w:lang w:val="fr-FR"/>
-        </w:rPr>
-        <w:t xml:space="preserve">La définition du schéma de type à partir du modèle </w:t>
-      </w:r>
-      <w:r>
-        <w:rPr>
-          <w:rFonts w:ascii="Arial" w:hAnsi="Arial" w:cs="Arial"/>
-          <w:color w:val="000000" w:themeColor="text1"/>
-          <w:sz w:val="24"/>
-          <w:szCs w:val="24"/>
-          <w:lang w:val="fr-FR"/>
-        </w:rPr>
-        <w:t>conceptue</w:t>
-      </w:r>
-      <w:r>
-        <w:rPr>
-          <w:rFonts w:ascii="Arial" w:hAnsi="Arial" w:cs="Arial"/>
-          <w:color w:val="000000" w:themeColor="text1"/>
-          <w:sz w:val="24"/>
-          <w:szCs w:val="24"/>
-          <w:lang w:val="fr-FR"/>
-        </w:rPr>
-        <w:t>l</w:t>
-      </w:r>
-      <w:bookmarkEnd w:id="11"/>
-    </w:p>
-    <w:p>
-      <w:pPr>
-        <w:pStyle w:val="Heading3"/>
-        <w:rPr>
-          <w:rFonts w:ascii="Arial" w:hAnsi="Arial" w:cs="Arial"/>
-          <w:b w:val="0"/>
-          <w:bCs w:val="0"/>
-          <w:color w:val="000000" w:themeColor="text1"/>
-          <w:sz w:val="24"/>
-          <w:szCs w:val="24"/>
-          <w:lang w:val="fr-FR"/>
-        </w:rPr>
-      </w:pPr>
-      <w:bookmarkStart w:id="12" w:name="_Toc172659636"/>
-      <w:r>
-        <w:rPr>
-          <w:rFonts w:ascii="Arial" w:hAnsi="Arial" w:cs="Arial"/>
-          <w:color w:val="000000" w:themeColor="text1"/>
-          <w:sz w:val="24"/>
-          <w:szCs w:val="24"/>
-          <w:lang w:val="fr-FR"/>
-        </w:rPr>
-        <w:t xml:space="preserve">1.2.9 </w:t>
-      </w:r>
-      <w:r>
-        <w:rPr>
-          <w:rFonts w:ascii="Arial" w:hAnsi="Arial" w:cs="Arial"/>
-          <w:color w:val="000000" w:themeColor="text1"/>
-          <w:sz w:val="24"/>
-          <w:szCs w:val="24"/>
-          <w:lang w:val="fr-FR"/>
-        </w:rPr>
         <w:t>Spécification méthodes dans chaque type</w:t>
       </w:r>
       <w:bookmarkEnd w:id="12"/>
@@ -3697,7 +5350,7 @@
           <w:lang w:val="fr-FR"/>
         </w:rPr>
       </w:pPr>
-      <w:bookmarkStart w:id="13" w:name="_Toc172659637"/>
+      <w:bookmarkStart w:id="13" w:name="_Toc172663494"/>
       <w:r>
         <w:rPr>
           <w:rFonts w:ascii="Arial" w:eastAsia="Times New Roman" w:hAnsi="Arial" w:cs="Arial"/>
@@ -3716,7 +5369,17 @@
           <w:szCs w:val="24"/>
           <w:lang w:val="fr-FR"/>
         </w:rPr>
-        <w:t>Proposer également un modèle de class</w:t>
+        <w:t>M</w:t>
+      </w:r>
+      <w:r>
+        <w:rPr>
+          <w:rFonts w:ascii="Arial" w:eastAsia="Times New Roman" w:hAnsi="Arial" w:cs="Arial"/>
+          <w:color w:val="000000" w:themeColor="text1"/>
+          <w:sz w:val="24"/>
+          <w:szCs w:val="24"/>
+          <w:lang w:val="fr-FR"/>
+        </w:rPr>
+        <w:t>odèle de class</w:t>
       </w:r>
       <w:r>
         <w:rPr>
@@ -3815,7 +5478,7 @@
           <w:rPr>
             <w:noProof/>
           </w:rPr>
-          <w:t>2</w:t>
+          <w:t>1</w:t>
         </w:r>
         <w:r>
           <w:rPr>
@@ -3862,6 +5525,178 @@
 <file path=word/numbering.xml><?xml version="1.0" encoding="utf-8"?>
 <w:numbering xmlns:wpc="http://schemas.microsoft.com/office/word/2010/wordprocessingCanvas" xmlns:mc="http://schemas.openxmlformats.org/markup-compatibility/2006" xmlns:o="urn:schemas-microsoft-com:office:office" xmlns:r="http://schemas.openxmlformats.org/officeDocument/2006/relationships" xmlns:m="http://schemas.openxmlformats.org/officeDocument/2006/math" xmlns:v="urn:schemas-microsoft-com:vml" xmlns:wp14="http://schemas.microsoft.com/office/word/2010/wordprocessingDrawing" xmlns:wp="http://schemas.openxmlformats.org/drawingml/2006/wordprocessingDrawing" xmlns:w10="urn:schemas-microsoft-com:office:word" xmlns:w="http://schemas.openxmlformats.org/wordprocessingml/2006/main" xmlns:w14="http://schemas.microsoft.com/office/word/2010/wordml" xmlns:wpg="http://schemas.microsoft.com/office/word/2010/wordprocessingGroup" xmlns:wpi="http://schemas.microsoft.com/office/word/2010/wordprocessingInk" xmlns:wne="http://schemas.microsoft.com/office/word/2006/wordml" xmlns:wps="http://schemas.microsoft.com/office/word/2010/wordprocessingShape" mc:Ignorable="w14 wp14">
   <w:abstractNum w:abstractNumId="0">
+    <w:nsid w:val="106C3CD7"/>
+    <w:multiLevelType w:val="hybridMultilevel"/>
+    <w:tmpl w:val="A134DCA0"/>
+    <w:lvl w:ilvl="0" w:tplc="0409000F">
+      <w:start w:val="1"/>
+      <w:numFmt w:val="decimal"/>
+      <w:lvlText w:val="%1."/>
+      <w:lvlJc w:val="left"/>
+      <w:pPr>
+        <w:ind w:left="1440" w:hanging="360"/>
+      </w:pPr>
+    </w:lvl>
+    <w:lvl w:ilvl="1" w:tplc="04090019" w:tentative="1">
+      <w:start w:val="1"/>
+      <w:numFmt w:val="lowerLetter"/>
+      <w:lvlText w:val="%2."/>
+      <w:lvlJc w:val="left"/>
+      <w:pPr>
+        <w:ind w:left="2160" w:hanging="360"/>
+      </w:pPr>
+    </w:lvl>
+    <w:lvl w:ilvl="2" w:tplc="0409001B" w:tentative="1">
+      <w:start w:val="1"/>
+      <w:numFmt w:val="lowerRoman"/>
+      <w:lvlText w:val="%3."/>
+      <w:lvlJc w:val="right"/>
+      <w:pPr>
+        <w:ind w:left="2880" w:hanging="180"/>
+      </w:pPr>
+    </w:lvl>
+    <w:lvl w:ilvl="3" w:tplc="0409000F" w:tentative="1">
+      <w:start w:val="1"/>
+      <w:numFmt w:val="decimal"/>
+      <w:lvlText w:val="%4."/>
+      <w:lvlJc w:val="left"/>
+      <w:pPr>
+        <w:ind w:left="3600" w:hanging="360"/>
+      </w:pPr>
+    </w:lvl>
+    <w:lvl w:ilvl="4" w:tplc="04090019" w:tentative="1">
+      <w:start w:val="1"/>
+      <w:numFmt w:val="lowerLetter"/>
+      <w:lvlText w:val="%5."/>
+      <w:lvlJc w:val="left"/>
+      <w:pPr>
+        <w:ind w:left="4320" w:hanging="360"/>
+      </w:pPr>
+    </w:lvl>
+    <w:lvl w:ilvl="5" w:tplc="0409001B" w:tentative="1">
+      <w:start w:val="1"/>
+      <w:numFmt w:val="lowerRoman"/>
+      <w:lvlText w:val="%6."/>
+      <w:lvlJc w:val="right"/>
+      <w:pPr>
+        <w:ind w:left="5040" w:hanging="180"/>
+      </w:pPr>
+    </w:lvl>
+    <w:lvl w:ilvl="6" w:tplc="0409000F" w:tentative="1">
+      <w:start w:val="1"/>
+      <w:numFmt w:val="decimal"/>
+      <w:lvlText w:val="%7."/>
+      <w:lvlJc w:val="left"/>
+      <w:pPr>
+        <w:ind w:left="5760" w:hanging="360"/>
+      </w:pPr>
+    </w:lvl>
+    <w:lvl w:ilvl="7" w:tplc="04090019" w:tentative="1">
+      <w:start w:val="1"/>
+      <w:numFmt w:val="lowerLetter"/>
+      <w:lvlText w:val="%8."/>
+      <w:lvlJc w:val="left"/>
+      <w:pPr>
+        <w:ind w:left="6480" w:hanging="360"/>
+      </w:pPr>
+    </w:lvl>
+    <w:lvl w:ilvl="8" w:tplc="0409001B" w:tentative="1">
+      <w:start w:val="1"/>
+      <w:numFmt w:val="lowerRoman"/>
+      <w:lvlText w:val="%9."/>
+      <w:lvlJc w:val="right"/>
+      <w:pPr>
+        <w:ind w:left="7200" w:hanging="180"/>
+      </w:pPr>
+    </w:lvl>
+  </w:abstractNum>
+  <w:abstractNum w:abstractNumId="1">
+    <w:nsid w:val="114417D4"/>
+    <w:multiLevelType w:val="hybridMultilevel"/>
+    <w:tmpl w:val="A6BE480A"/>
+    <w:lvl w:ilvl="0" w:tplc="0409000F">
+      <w:start w:val="1"/>
+      <w:numFmt w:val="decimal"/>
+      <w:lvlText w:val="%1."/>
+      <w:lvlJc w:val="left"/>
+      <w:pPr>
+        <w:ind w:left="720" w:hanging="360"/>
+      </w:pPr>
+    </w:lvl>
+    <w:lvl w:ilvl="1" w:tplc="04090019">
+      <w:start w:val="1"/>
+      <w:numFmt w:val="lowerLetter"/>
+      <w:lvlText w:val="%2."/>
+      <w:lvlJc w:val="left"/>
+      <w:pPr>
+        <w:ind w:left="1440" w:hanging="360"/>
+      </w:pPr>
+    </w:lvl>
+    <w:lvl w:ilvl="2" w:tplc="0409001B" w:tentative="1">
+      <w:start w:val="1"/>
+      <w:numFmt w:val="lowerRoman"/>
+      <w:lvlText w:val="%3."/>
+      <w:lvlJc w:val="right"/>
+      <w:pPr>
+        <w:ind w:left="2160" w:hanging="180"/>
+      </w:pPr>
+    </w:lvl>
+    <w:lvl w:ilvl="3" w:tplc="0409000F" w:tentative="1">
+      <w:start w:val="1"/>
+      <w:numFmt w:val="decimal"/>
+      <w:lvlText w:val="%4."/>
+      <w:lvlJc w:val="left"/>
+      <w:pPr>
+        <w:ind w:left="2880" w:hanging="360"/>
+      </w:pPr>
+    </w:lvl>
+    <w:lvl w:ilvl="4" w:tplc="04090019" w:tentative="1">
+      <w:start w:val="1"/>
+      <w:numFmt w:val="lowerLetter"/>
+      <w:lvlText w:val="%5."/>
+      <w:lvlJc w:val="left"/>
+      <w:pPr>
+        <w:ind w:left="3600" w:hanging="360"/>
+      </w:pPr>
+    </w:lvl>
+    <w:lvl w:ilvl="5" w:tplc="0409001B" w:tentative="1">
+      <w:start w:val="1"/>
+      <w:numFmt w:val="lowerRoman"/>
+      <w:lvlText w:val="%6."/>
+      <w:lvlJc w:val="right"/>
+      <w:pPr>
+        <w:ind w:left="4320" w:hanging="180"/>
+      </w:pPr>
+    </w:lvl>
+    <w:lvl w:ilvl="6" w:tplc="0409000F" w:tentative="1">
+      <w:start w:val="1"/>
+      <w:numFmt w:val="decimal"/>
+      <w:lvlText w:val="%7."/>
+      <w:lvlJc w:val="left"/>
+      <w:pPr>
+        <w:ind w:left="5040" w:hanging="360"/>
+      </w:pPr>
+    </w:lvl>
+    <w:lvl w:ilvl="7" w:tplc="04090019" w:tentative="1">
+      <w:start w:val="1"/>
+      <w:numFmt w:val="lowerLetter"/>
+      <w:lvlText w:val="%8."/>
+      <w:lvlJc w:val="left"/>
+      <w:pPr>
+        <w:ind w:left="5760" w:hanging="360"/>
+      </w:pPr>
+    </w:lvl>
+    <w:lvl w:ilvl="8" w:tplc="0409001B" w:tentative="1">
+      <w:start w:val="1"/>
+      <w:numFmt w:val="lowerRoman"/>
+      <w:lvlText w:val="%9."/>
+      <w:lvlJc w:val="right"/>
+      <w:pPr>
+        <w:ind w:left="6480" w:hanging="180"/>
+      </w:pPr>
+    </w:lvl>
+  </w:abstractNum>
+  <w:abstractNum w:abstractNumId="2">
     <w:nsid w:val="1A015FE7"/>
     <w:multiLevelType w:val="multilevel"/>
     <w:tmpl w:val="E6CA9820"/>
@@ -3974,7 +5809,93 @@
       </w:rPr>
     </w:lvl>
   </w:abstractNum>
-  <w:abstractNum w:abstractNumId="1">
+  <w:abstractNum w:abstractNumId="3">
+    <w:nsid w:val="25530E9D"/>
+    <w:multiLevelType w:val="hybridMultilevel"/>
+    <w:tmpl w:val="A134DCA0"/>
+    <w:lvl w:ilvl="0" w:tplc="0409000F">
+      <w:start w:val="1"/>
+      <w:numFmt w:val="decimal"/>
+      <w:lvlText w:val="%1."/>
+      <w:lvlJc w:val="left"/>
+      <w:pPr>
+        <w:ind w:left="1440" w:hanging="360"/>
+      </w:pPr>
+    </w:lvl>
+    <w:lvl w:ilvl="1" w:tplc="04090019" w:tentative="1">
+      <w:start w:val="1"/>
+      <w:numFmt w:val="lowerLetter"/>
+      <w:lvlText w:val="%2."/>
+      <w:lvlJc w:val="left"/>
+      <w:pPr>
+        <w:ind w:left="2160" w:hanging="360"/>
+      </w:pPr>
+    </w:lvl>
+    <w:lvl w:ilvl="2" w:tplc="0409001B" w:tentative="1">
+      <w:start w:val="1"/>
+      <w:numFmt w:val="lowerRoman"/>
+      <w:lvlText w:val="%3."/>
+      <w:lvlJc w:val="right"/>
+      <w:pPr>
+        <w:ind w:left="2880" w:hanging="180"/>
+      </w:pPr>
+    </w:lvl>
+    <w:lvl w:ilvl="3" w:tplc="0409000F" w:tentative="1">
+      <w:start w:val="1"/>
+      <w:numFmt w:val="decimal"/>
+      <w:lvlText w:val="%4."/>
+      <w:lvlJc w:val="left"/>
+      <w:pPr>
+        <w:ind w:left="3600" w:hanging="360"/>
+      </w:pPr>
+    </w:lvl>
+    <w:lvl w:ilvl="4" w:tplc="04090019" w:tentative="1">
+      <w:start w:val="1"/>
+      <w:numFmt w:val="lowerLetter"/>
+      <w:lvlText w:val="%5."/>
+      <w:lvlJc w:val="left"/>
+      <w:pPr>
+        <w:ind w:left="4320" w:hanging="360"/>
+      </w:pPr>
+    </w:lvl>
+    <w:lvl w:ilvl="5" w:tplc="0409001B" w:tentative="1">
+      <w:start w:val="1"/>
+      <w:numFmt w:val="lowerRoman"/>
+      <w:lvlText w:val="%6."/>
+      <w:lvlJc w:val="right"/>
+      <w:pPr>
+        <w:ind w:left="5040" w:hanging="180"/>
+      </w:pPr>
+    </w:lvl>
+    <w:lvl w:ilvl="6" w:tplc="0409000F" w:tentative="1">
+      <w:start w:val="1"/>
+      <w:numFmt w:val="decimal"/>
+      <w:lvlText w:val="%7."/>
+      <w:lvlJc w:val="left"/>
+      <w:pPr>
+        <w:ind w:left="5760" w:hanging="360"/>
+      </w:pPr>
+    </w:lvl>
+    <w:lvl w:ilvl="7" w:tplc="04090019" w:tentative="1">
+      <w:start w:val="1"/>
+      <w:numFmt w:val="lowerLetter"/>
+      <w:lvlText w:val="%8."/>
+      <w:lvlJc w:val="left"/>
+      <w:pPr>
+        <w:ind w:left="6480" w:hanging="360"/>
+      </w:pPr>
+    </w:lvl>
+    <w:lvl w:ilvl="8" w:tplc="0409001B" w:tentative="1">
+      <w:start w:val="1"/>
+      <w:numFmt w:val="lowerRoman"/>
+      <w:lvlText w:val="%9."/>
+      <w:lvlJc w:val="right"/>
+      <w:pPr>
+        <w:ind w:left="7200" w:hanging="180"/>
+      </w:pPr>
+    </w:lvl>
+  </w:abstractNum>
+  <w:abstractNum w:abstractNumId="4">
     <w:nsid w:val="27830A5D"/>
     <w:multiLevelType w:val="hybridMultilevel"/>
     <w:tmpl w:val="9A403552"/>
@@ -4087,7 +6008,7 @@
       </w:rPr>
     </w:lvl>
   </w:abstractNum>
-  <w:abstractNum w:abstractNumId="2">
+  <w:abstractNum w:abstractNumId="5">
     <w:nsid w:val="36D95835"/>
     <w:multiLevelType w:val="hybridMultilevel"/>
     <w:tmpl w:val="CC767BD0"/>
@@ -4179,7 +6100,357 @@
       </w:pPr>
     </w:lvl>
   </w:abstractNum>
-  <w:abstractNum w:abstractNumId="3">
+  <w:abstractNum w:abstractNumId="6">
+    <w:nsid w:val="3FDF110D"/>
+    <w:multiLevelType w:val="hybridMultilevel"/>
+    <w:tmpl w:val="B31CE928"/>
+    <w:lvl w:ilvl="0" w:tplc="04090001">
+      <w:start w:val="1"/>
+      <w:numFmt w:val="bullet"/>
+      <w:lvlText w:val=""/>
+      <w:lvlJc w:val="left"/>
+      <w:pPr>
+        <w:ind w:left="720" w:hanging="360"/>
+      </w:pPr>
+      <w:rPr>
+        <w:rFonts w:ascii="Symbol" w:hAnsi="Symbol" w:hint="default"/>
+      </w:rPr>
+    </w:lvl>
+    <w:lvl w:ilvl="1" w:tplc="04090019">
+      <w:start w:val="1"/>
+      <w:numFmt w:val="lowerLetter"/>
+      <w:lvlText w:val="%2."/>
+      <w:lvlJc w:val="left"/>
+      <w:pPr>
+        <w:ind w:left="1440" w:hanging="360"/>
+      </w:pPr>
+    </w:lvl>
+    <w:lvl w:ilvl="2" w:tplc="0409001B" w:tentative="1">
+      <w:start w:val="1"/>
+      <w:numFmt w:val="lowerRoman"/>
+      <w:lvlText w:val="%3."/>
+      <w:lvlJc w:val="right"/>
+      <w:pPr>
+        <w:ind w:left="2160" w:hanging="180"/>
+      </w:pPr>
+    </w:lvl>
+    <w:lvl w:ilvl="3" w:tplc="0409000F" w:tentative="1">
+      <w:start w:val="1"/>
+      <w:numFmt w:val="decimal"/>
+      <w:lvlText w:val="%4."/>
+      <w:lvlJc w:val="left"/>
+      <w:pPr>
+        <w:ind w:left="2880" w:hanging="360"/>
+      </w:pPr>
+    </w:lvl>
+    <w:lvl w:ilvl="4" w:tplc="04090019" w:tentative="1">
+      <w:start w:val="1"/>
+      <w:numFmt w:val="lowerLetter"/>
+      <w:lvlText w:val="%5."/>
+      <w:lvlJc w:val="left"/>
+      <w:pPr>
+        <w:ind w:left="3600" w:hanging="360"/>
+      </w:pPr>
+    </w:lvl>
+    <w:lvl w:ilvl="5" w:tplc="0409001B" w:tentative="1">
+      <w:start w:val="1"/>
+      <w:numFmt w:val="lowerRoman"/>
+      <w:lvlText w:val="%6."/>
+      <w:lvlJc w:val="right"/>
+      <w:pPr>
+        <w:ind w:left="4320" w:hanging="180"/>
+      </w:pPr>
+    </w:lvl>
+    <w:lvl w:ilvl="6" w:tplc="0409000F" w:tentative="1">
+      <w:start w:val="1"/>
+      <w:numFmt w:val="decimal"/>
+      <w:lvlText w:val="%7."/>
+      <w:lvlJc w:val="left"/>
+      <w:pPr>
+        <w:ind w:left="5040" w:hanging="360"/>
+      </w:pPr>
+    </w:lvl>
+    <w:lvl w:ilvl="7" w:tplc="04090019" w:tentative="1">
+      <w:start w:val="1"/>
+      <w:numFmt w:val="lowerLetter"/>
+      <w:lvlText w:val="%8."/>
+      <w:lvlJc w:val="left"/>
+      <w:pPr>
+        <w:ind w:left="5760" w:hanging="360"/>
+      </w:pPr>
+    </w:lvl>
+    <w:lvl w:ilvl="8" w:tplc="0409001B" w:tentative="1">
+      <w:start w:val="1"/>
+      <w:numFmt w:val="lowerRoman"/>
+      <w:lvlText w:val="%9."/>
+      <w:lvlJc w:val="right"/>
+      <w:pPr>
+        <w:ind w:left="6480" w:hanging="180"/>
+      </w:pPr>
+    </w:lvl>
+  </w:abstractNum>
+  <w:abstractNum w:abstractNumId="7">
+    <w:nsid w:val="4449781A"/>
+    <w:multiLevelType w:val="hybridMultilevel"/>
+    <w:tmpl w:val="C1C078EA"/>
+    <w:lvl w:ilvl="0" w:tplc="0409000F">
+      <w:start w:val="1"/>
+      <w:numFmt w:val="decimal"/>
+      <w:lvlText w:val="%1."/>
+      <w:lvlJc w:val="left"/>
+      <w:pPr>
+        <w:ind w:left="720" w:hanging="360"/>
+      </w:pPr>
+    </w:lvl>
+    <w:lvl w:ilvl="1" w:tplc="0409000F">
+      <w:start w:val="1"/>
+      <w:numFmt w:val="decimal"/>
+      <w:lvlText w:val="%2."/>
+      <w:lvlJc w:val="left"/>
+      <w:pPr>
+        <w:ind w:left="1440" w:hanging="360"/>
+      </w:pPr>
+    </w:lvl>
+    <w:lvl w:ilvl="2" w:tplc="0409001B" w:tentative="1">
+      <w:start w:val="1"/>
+      <w:numFmt w:val="lowerRoman"/>
+      <w:lvlText w:val="%3."/>
+      <w:lvlJc w:val="right"/>
+      <w:pPr>
+        <w:ind w:left="2160" w:hanging="180"/>
+      </w:pPr>
+    </w:lvl>
+    <w:lvl w:ilvl="3" w:tplc="0409000F" w:tentative="1">
+      <w:start w:val="1"/>
+      <w:numFmt w:val="decimal"/>
+      <w:lvlText w:val="%4."/>
+      <w:lvlJc w:val="left"/>
+      <w:pPr>
+        <w:ind w:left="2880" w:hanging="360"/>
+      </w:pPr>
+    </w:lvl>
+    <w:lvl w:ilvl="4" w:tplc="04090019" w:tentative="1">
+      <w:start w:val="1"/>
+      <w:numFmt w:val="lowerLetter"/>
+      <w:lvlText w:val="%5."/>
+      <w:lvlJc w:val="left"/>
+      <w:pPr>
+        <w:ind w:left="3600" w:hanging="360"/>
+      </w:pPr>
+    </w:lvl>
+    <w:lvl w:ilvl="5" w:tplc="0409001B" w:tentative="1">
+      <w:start w:val="1"/>
+      <w:numFmt w:val="lowerRoman"/>
+      <w:lvlText w:val="%6."/>
+      <w:lvlJc w:val="right"/>
+      <w:pPr>
+        <w:ind w:left="4320" w:hanging="180"/>
+      </w:pPr>
+    </w:lvl>
+    <w:lvl w:ilvl="6" w:tplc="0409000F" w:tentative="1">
+      <w:start w:val="1"/>
+      <w:numFmt w:val="decimal"/>
+      <w:lvlText w:val="%7."/>
+      <w:lvlJc w:val="left"/>
+      <w:pPr>
+        <w:ind w:left="5040" w:hanging="360"/>
+      </w:pPr>
+    </w:lvl>
+    <w:lvl w:ilvl="7" w:tplc="04090019" w:tentative="1">
+      <w:start w:val="1"/>
+      <w:numFmt w:val="lowerLetter"/>
+      <w:lvlText w:val="%8."/>
+      <w:lvlJc w:val="left"/>
+      <w:pPr>
+        <w:ind w:left="5760" w:hanging="360"/>
+      </w:pPr>
+    </w:lvl>
+    <w:lvl w:ilvl="8" w:tplc="0409001B" w:tentative="1">
+      <w:start w:val="1"/>
+      <w:numFmt w:val="lowerRoman"/>
+      <w:lvlText w:val="%9."/>
+      <w:lvlJc w:val="right"/>
+      <w:pPr>
+        <w:ind w:left="6480" w:hanging="180"/>
+      </w:pPr>
+    </w:lvl>
+  </w:abstractNum>
+  <w:abstractNum w:abstractNumId="8">
+    <w:nsid w:val="47303C2F"/>
+    <w:multiLevelType w:val="hybridMultilevel"/>
+    <w:tmpl w:val="4CACB668"/>
+    <w:lvl w:ilvl="0" w:tplc="04090001">
+      <w:start w:val="1"/>
+      <w:numFmt w:val="bullet"/>
+      <w:lvlText w:val=""/>
+      <w:lvlJc w:val="left"/>
+      <w:pPr>
+        <w:ind w:left="720" w:hanging="360"/>
+      </w:pPr>
+      <w:rPr>
+        <w:rFonts w:ascii="Symbol" w:hAnsi="Symbol" w:hint="default"/>
+      </w:rPr>
+    </w:lvl>
+    <w:lvl w:ilvl="1" w:tplc="0409000F">
+      <w:start w:val="1"/>
+      <w:numFmt w:val="decimal"/>
+      <w:lvlText w:val="%2."/>
+      <w:lvlJc w:val="left"/>
+      <w:pPr>
+        <w:ind w:left="1440" w:hanging="360"/>
+      </w:pPr>
+    </w:lvl>
+    <w:lvl w:ilvl="2" w:tplc="0409001B" w:tentative="1">
+      <w:start w:val="1"/>
+      <w:numFmt w:val="lowerRoman"/>
+      <w:lvlText w:val="%3."/>
+      <w:lvlJc w:val="right"/>
+      <w:pPr>
+        <w:ind w:left="2160" w:hanging="180"/>
+      </w:pPr>
+    </w:lvl>
+    <w:lvl w:ilvl="3" w:tplc="0409000F" w:tentative="1">
+      <w:start w:val="1"/>
+      <w:numFmt w:val="decimal"/>
+      <w:lvlText w:val="%4."/>
+      <w:lvlJc w:val="left"/>
+      <w:pPr>
+        <w:ind w:left="2880" w:hanging="360"/>
+      </w:pPr>
+    </w:lvl>
+    <w:lvl w:ilvl="4" w:tplc="04090019" w:tentative="1">
+      <w:start w:val="1"/>
+      <w:numFmt w:val="lowerLetter"/>
+      <w:lvlText w:val="%5."/>
+      <w:lvlJc w:val="left"/>
+      <w:pPr>
+        <w:ind w:left="3600" w:hanging="360"/>
+      </w:pPr>
+    </w:lvl>
+    <w:lvl w:ilvl="5" w:tplc="0409001B" w:tentative="1">
+      <w:start w:val="1"/>
+      <w:numFmt w:val="lowerRoman"/>
+      <w:lvlText w:val="%6."/>
+      <w:lvlJc w:val="right"/>
+      <w:pPr>
+        <w:ind w:left="4320" w:hanging="180"/>
+      </w:pPr>
+    </w:lvl>
+    <w:lvl w:ilvl="6" w:tplc="0409000F" w:tentative="1">
+      <w:start w:val="1"/>
+      <w:numFmt w:val="decimal"/>
+      <w:lvlText w:val="%7."/>
+      <w:lvlJc w:val="left"/>
+      <w:pPr>
+        <w:ind w:left="5040" w:hanging="360"/>
+      </w:pPr>
+    </w:lvl>
+    <w:lvl w:ilvl="7" w:tplc="04090019" w:tentative="1">
+      <w:start w:val="1"/>
+      <w:numFmt w:val="lowerLetter"/>
+      <w:lvlText w:val="%8."/>
+      <w:lvlJc w:val="left"/>
+      <w:pPr>
+        <w:ind w:left="5760" w:hanging="360"/>
+      </w:pPr>
+    </w:lvl>
+    <w:lvl w:ilvl="8" w:tplc="0409001B" w:tentative="1">
+      <w:start w:val="1"/>
+      <w:numFmt w:val="lowerRoman"/>
+      <w:lvlText w:val="%9."/>
+      <w:lvlJc w:val="right"/>
+      <w:pPr>
+        <w:ind w:left="6480" w:hanging="180"/>
+      </w:pPr>
+    </w:lvl>
+  </w:abstractNum>
+  <w:abstractNum w:abstractNumId="9">
+    <w:nsid w:val="77C04BAD"/>
+    <w:multiLevelType w:val="hybridMultilevel"/>
+    <w:tmpl w:val="0360C698"/>
+    <w:lvl w:ilvl="0" w:tplc="0409000F">
+      <w:start w:val="1"/>
+      <w:numFmt w:val="decimal"/>
+      <w:lvlText w:val="%1."/>
+      <w:lvlJc w:val="left"/>
+      <w:pPr>
+        <w:ind w:left="720" w:hanging="360"/>
+      </w:pPr>
+    </w:lvl>
+    <w:lvl w:ilvl="1" w:tplc="04090019" w:tentative="1">
+      <w:start w:val="1"/>
+      <w:numFmt w:val="lowerLetter"/>
+      <w:lvlText w:val="%2."/>
+      <w:lvlJc w:val="left"/>
+      <w:pPr>
+        <w:ind w:left="1440" w:hanging="360"/>
+      </w:pPr>
+    </w:lvl>
+    <w:lvl w:ilvl="2" w:tplc="0409001B" w:tentative="1">
+      <w:start w:val="1"/>
+      <w:numFmt w:val="lowerRoman"/>
+      <w:lvlText w:val="%3."/>
+      <w:lvlJc w:val="right"/>
+      <w:pPr>
+        <w:ind w:left="2160" w:hanging="180"/>
+      </w:pPr>
+    </w:lvl>
+    <w:lvl w:ilvl="3" w:tplc="0409000F" w:tentative="1">
+      <w:start w:val="1"/>
+      <w:numFmt w:val="decimal"/>
+      <w:lvlText w:val="%4."/>
+      <w:lvlJc w:val="left"/>
+      <w:pPr>
+        <w:ind w:left="2880" w:hanging="360"/>
+      </w:pPr>
+    </w:lvl>
+    <w:lvl w:ilvl="4" w:tplc="04090019" w:tentative="1">
+      <w:start w:val="1"/>
+      <w:numFmt w:val="lowerLetter"/>
+      <w:lvlText w:val="%5."/>
+      <w:lvlJc w:val="left"/>
+      <w:pPr>
+        <w:ind w:left="3600" w:hanging="360"/>
+      </w:pPr>
+    </w:lvl>
+    <w:lvl w:ilvl="5" w:tplc="0409001B" w:tentative="1">
+      <w:start w:val="1"/>
+      <w:numFmt w:val="lowerRoman"/>
+      <w:lvlText w:val="%6."/>
+      <w:lvlJc w:val="right"/>
+      <w:pPr>
+        <w:ind w:left="4320" w:hanging="180"/>
+      </w:pPr>
+    </w:lvl>
+    <w:lvl w:ilvl="6" w:tplc="0409000F" w:tentative="1">
+      <w:start w:val="1"/>
+      <w:numFmt w:val="decimal"/>
+      <w:lvlText w:val="%7."/>
+      <w:lvlJc w:val="left"/>
+      <w:pPr>
+        <w:ind w:left="5040" w:hanging="360"/>
+      </w:pPr>
+    </w:lvl>
+    <w:lvl w:ilvl="7" w:tplc="04090019" w:tentative="1">
+      <w:start w:val="1"/>
+      <w:numFmt w:val="lowerLetter"/>
+      <w:lvlText w:val="%8."/>
+      <w:lvlJc w:val="left"/>
+      <w:pPr>
+        <w:ind w:left="5760" w:hanging="360"/>
+      </w:pPr>
+    </w:lvl>
+    <w:lvl w:ilvl="8" w:tplc="0409001B" w:tentative="1">
+      <w:start w:val="1"/>
+      <w:numFmt w:val="lowerRoman"/>
+      <w:lvlText w:val="%9."/>
+      <w:lvlJc w:val="right"/>
+      <w:pPr>
+        <w:ind w:left="6480" w:hanging="180"/>
+      </w:pPr>
+    </w:lvl>
+  </w:abstractNum>
+  <w:abstractNum w:abstractNumId="10">
     <w:nsid w:val="7BA65994"/>
     <w:multiLevelType w:val="multilevel"/>
     <w:tmpl w:val="AC5CD35E"/>
@@ -4293,16 +6564,37 @@
     </w:lvl>
   </w:abstractNum>
   <w:num w:numId="1">
+    <w:abstractNumId w:val="2"/>
+  </w:num>
+  <w:num w:numId="2">
+    <w:abstractNumId w:val="4"/>
+  </w:num>
+  <w:num w:numId="3">
+    <w:abstractNumId w:val="5"/>
+  </w:num>
+  <w:num w:numId="4">
+    <w:abstractNumId w:val="10"/>
+  </w:num>
+  <w:num w:numId="5">
+    <w:abstractNumId w:val="9"/>
+  </w:num>
+  <w:num w:numId="6">
+    <w:abstractNumId w:val="6"/>
+  </w:num>
+  <w:num w:numId="7">
     <w:abstractNumId w:val="0"/>
   </w:num>
-  <w:num w:numId="2">
+  <w:num w:numId="8">
+    <w:abstractNumId w:val="3"/>
+  </w:num>
+  <w:num w:numId="9">
     <w:abstractNumId w:val="1"/>
   </w:num>
-  <w:num w:numId="3">
-    <w:abstractNumId w:val="2"/>
+  <w:num w:numId="10">
+    <w:abstractNumId w:val="7"/>
   </w:num>
-  <w:num w:numId="4">
-    <w:abstractNumId w:val="3"/>
+  <w:num w:numId="11">
+    <w:abstractNumId w:val="8"/>
   </w:num>
 </w:numbering>
 </file>
@@ -5637,7 +7929,7 @@
 </file>
 
 <file path=customXml/itemProps1.xml><?xml version="1.0" encoding="utf-8"?>
-<ds:datastoreItem xmlns:ds="http://schemas.openxmlformats.org/officeDocument/2006/customXml" ds:itemID="{AB776BC9-E001-4F40-9C66-D252D782DEB1}">
+<ds:datastoreItem xmlns:ds="http://schemas.openxmlformats.org/officeDocument/2006/customXml" ds:itemID="{DAF342A5-16ED-430A-93D6-2A8232AD18B1}">
   <ds:schemaRefs>
     <ds:schemaRef ds:uri="http://schemas.openxmlformats.org/officeDocument/2006/bibliography"/>
   </ds:schemaRefs>

</xml_diff>

<commit_message>
modif doc pdf specification
</commit_message>
<xml_diff>
--- a/2specification_analyse_conception_Milorme_PierreBob_Rodely_Surlin.docx.docx
+++ b/2specification_analyse_conception_Milorme_PierreBob_Rodely_Surlin.docx.docx
@@ -13,6 +13,8 @@
           <w:szCs w:val="28"/>
         </w:rPr>
       </w:pPr>
+      <w:bookmarkStart w:id="0" w:name="_GoBack"/>
+      <w:bookmarkEnd w:id="0"/>
       <w:r>
         <w:rPr>
           <w:rFonts w:ascii="Arial" w:eastAsia="Times New Roman" w:hAnsi="Arial" w:cs="Arial"/>
@@ -1743,7 +1745,7 @@
           <w:lang w:val="fr-FR"/>
         </w:rPr>
       </w:pPr>
-      <w:bookmarkStart w:id="0" w:name="_Toc172711914"/>
+      <w:bookmarkStart w:id="1" w:name="_Toc172711914"/>
       <w:r>
         <w:rPr>
           <w:rStyle w:val="Heading1Char"/>
@@ -1756,7 +1758,7 @@
         <w:lastRenderedPageBreak/>
         <w:t>Projet MCD MERISE, Schéma de types, SQL3, PLSQL</w:t>
       </w:r>
-      <w:bookmarkEnd w:id="0"/>
+      <w:bookmarkEnd w:id="1"/>
     </w:p>
     <w:p>
       <w:pPr>
@@ -1776,7 +1778,7 @@
           <w:lang w:val="fr-FR"/>
         </w:rPr>
       </w:pPr>
-      <w:bookmarkStart w:id="1" w:name="_Toc172711915"/>
+      <w:bookmarkStart w:id="2" w:name="_Toc172711915"/>
       <w:r>
         <w:rPr>
           <w:rFonts w:ascii="Arial" w:hAnsi="Arial" w:cs="Arial"/>
@@ -1797,7 +1799,7 @@
         </w:rPr>
         <w:t>Choix du sujet</w:t>
       </w:r>
-      <w:bookmarkEnd w:id="1"/>
+      <w:bookmarkEnd w:id="2"/>
     </w:p>
     <w:p>
       <w:pPr>
@@ -1887,7 +1889,7 @@
           <w:color w:val="000000" w:themeColor="text1"/>
         </w:rPr>
       </w:pPr>
-      <w:bookmarkStart w:id="2" w:name="_Toc172711916"/>
+      <w:bookmarkStart w:id="3" w:name="_Toc172711916"/>
       <w:proofErr w:type="spellStart"/>
       <w:r>
         <w:rPr>
@@ -1947,7 +1949,7 @@
         </w:rPr>
         <w:t xml:space="preserve"> et conception</w:t>
       </w:r>
-      <w:bookmarkEnd w:id="2"/>
+      <w:bookmarkEnd w:id="3"/>
       <w:r>
         <w:rPr>
           <w:rStyle w:val="Heading2Char"/>
@@ -1972,7 +1974,7 @@
           <w:szCs w:val="24"/>
         </w:rPr>
       </w:pPr>
-      <w:bookmarkStart w:id="3" w:name="_Toc172711917"/>
+      <w:bookmarkStart w:id="4" w:name="_Toc172711917"/>
       <w:r>
         <w:rPr>
           <w:rFonts w:ascii="Arial" w:eastAsia="Times New Roman" w:hAnsi="Arial" w:cs="Arial"/>
@@ -1992,7 +1994,7 @@
         </w:rPr>
         <w:t>sujet</w:t>
       </w:r>
-      <w:bookmarkEnd w:id="3"/>
+      <w:bookmarkEnd w:id="4"/>
       <w:proofErr w:type="spellEnd"/>
     </w:p>
     <w:p>
@@ -3376,7 +3378,7 @@
           <w:lang w:val="fr-FR"/>
         </w:rPr>
       </w:pPr>
-      <w:bookmarkStart w:id="4" w:name="_Toc172711918"/>
+      <w:bookmarkStart w:id="5" w:name="_Toc172711918"/>
       <w:r>
         <w:rPr>
           <w:rFonts w:ascii="Arial" w:hAnsi="Arial" w:cs="Arial"/>
@@ -3417,7 +3419,7 @@
         </w:rPr>
         <w:t xml:space="preserve"> textuelles des requêtes de mise à jour</w:t>
       </w:r>
-      <w:bookmarkEnd w:id="4"/>
+      <w:bookmarkEnd w:id="5"/>
     </w:p>
     <w:p>
       <w:pPr>
@@ -5002,7 +5004,7 @@
           <w:lang w:val="fr-FR"/>
         </w:rPr>
       </w:pPr>
-      <w:bookmarkStart w:id="5" w:name="_Toc172711919"/>
+      <w:bookmarkStart w:id="6" w:name="_Toc172711919"/>
       <w:r>
         <w:rPr>
           <w:rFonts w:ascii="Arial" w:hAnsi="Arial" w:cs="Arial"/>
@@ -5023,7 +5025,7 @@
         </w:rPr>
         <w:t>escription textuelles des requêtes de suppression</w:t>
       </w:r>
-      <w:bookmarkEnd w:id="5"/>
+      <w:bookmarkEnd w:id="6"/>
     </w:p>
     <w:p>
       <w:pPr>
@@ -6102,7 +6104,7 @@
           <w:lang w:val="fr-FR"/>
         </w:rPr>
       </w:pPr>
-      <w:bookmarkStart w:id="6" w:name="_Toc172711920"/>
+      <w:bookmarkStart w:id="7" w:name="_Toc172711920"/>
       <w:r>
         <w:rPr>
           <w:rFonts w:ascii="Arial" w:hAnsi="Arial" w:cs="Arial"/>
@@ -6123,7 +6125,7 @@
         </w:rPr>
         <w:t>escription textuelles des requêtes de consultation</w:t>
       </w:r>
-      <w:bookmarkEnd w:id="6"/>
+      <w:bookmarkEnd w:id="7"/>
     </w:p>
     <w:p>
       <w:pPr>
@@ -8762,7 +8764,7 @@
           <w:lang w:val="fr-FR"/>
         </w:rPr>
       </w:pPr>
-      <w:bookmarkStart w:id="7" w:name="_Toc172711921"/>
+      <w:bookmarkStart w:id="8" w:name="_Toc172711921"/>
       <w:r>
         <w:rPr>
           <w:rFonts w:ascii="Arial" w:hAnsi="Arial" w:cs="Arial"/>
@@ -8783,7 +8785,7 @@
         </w:rPr>
         <w:t>ictionnaire de données MERISE</w:t>
       </w:r>
-      <w:bookmarkEnd w:id="7"/>
+      <w:bookmarkEnd w:id="8"/>
     </w:p>
     <w:p>
       <w:pPr>
@@ -9624,7 +9626,7 @@
           <w:lang w:val="fr-FR"/>
         </w:rPr>
       </w:pPr>
-      <w:bookmarkStart w:id="8" w:name="_Toc172711922"/>
+      <w:bookmarkStart w:id="9" w:name="_Toc172711922"/>
       <w:r>
         <w:rPr>
           <w:rFonts w:ascii="Arial" w:hAnsi="Arial" w:cs="Arial"/>
@@ -9666,7 +9668,7 @@
         </w:rPr>
         <w:t xml:space="preserve"> textuelles des associations</w:t>
       </w:r>
-      <w:bookmarkEnd w:id="8"/>
+      <w:bookmarkEnd w:id="9"/>
     </w:p>
     <w:p>
       <w:pPr>
@@ -11106,7 +11108,7 @@
           <w:lang w:val="fr-FR"/>
         </w:rPr>
       </w:pPr>
-      <w:bookmarkStart w:id="9" w:name="_Toc172711923"/>
+      <w:bookmarkStart w:id="10" w:name="_Toc172711923"/>
       <w:r>
         <w:rPr>
           <w:rFonts w:ascii="Arial" w:hAnsi="Arial" w:cs="Arial"/>
@@ -11127,7 +11129,7 @@
         </w:rPr>
         <w:t>éfinition du Modèle Entité-Association MERISE</w:t>
       </w:r>
-      <w:bookmarkEnd w:id="9"/>
+      <w:bookmarkEnd w:id="10"/>
     </w:p>
     <w:p>
       <w:pPr>
@@ -11188,16 +11190,14 @@
           </wp:inline>
         </w:drawing>
       </w:r>
-      <w:bookmarkStart w:id="10" w:name="_Toc172711924"/>
-    </w:p>
-    <w:p>
-      <w:pPr>
-        <w:rPr>
-          <w:lang w:val="fr-FR"/>
-        </w:rPr>
-      </w:pPr>
-      <w:bookmarkStart w:id="11" w:name="_GoBack"/>
-      <w:bookmarkEnd w:id="11"/>
+      <w:bookmarkStart w:id="11" w:name="_Toc172711924"/>
+    </w:p>
+    <w:p>
+      <w:pPr>
+        <w:rPr>
+          <w:lang w:val="fr-FR"/>
+        </w:rPr>
+      </w:pPr>
     </w:p>
     <w:p>
       <w:pPr>
@@ -11260,7 +11260,7 @@
         </w:rPr>
         <w:t>l</w:t>
       </w:r>
-      <w:bookmarkEnd w:id="10"/>
+      <w:bookmarkEnd w:id="11"/>
     </w:p>
     <w:p>
       <w:pPr>
@@ -11437,7 +11437,7 @@
           <w:rPr>
             <w:noProof/>
           </w:rPr>
-          <w:t>9</w:t>
+          <w:t>1</w:t>
         </w:r>
         <w:r>
           <w:rPr>
@@ -14918,7 +14918,7 @@
 </file>
 
 <file path=customXml/itemProps1.xml><?xml version="1.0" encoding="utf-8"?>
-<ds:datastoreItem xmlns:ds="http://schemas.openxmlformats.org/officeDocument/2006/customXml" ds:itemID="{F2AC9D85-FFBE-4239-BD61-0E7A8E7B0384}">
+<ds:datastoreItem xmlns:ds="http://schemas.openxmlformats.org/officeDocument/2006/customXml" ds:itemID="{3B5C9BFC-15A4-459D-A791-3EA8A160BA78}">
   <ds:schemaRefs>
     <ds:schemaRef ds:uri="http://schemas.openxmlformats.org/officeDocument/2006/bibliography"/>
   </ds:schemaRefs>

</xml_diff>

<commit_message>
debut refonte dict merise
</commit_message>
<xml_diff>
--- a/2specification_analyse_conception_Milorme_PierreBob_Rodely_Surlin.docx.docx
+++ b/2specification_analyse_conception_Milorme_PierreBob_Rodely_Surlin.docx.docx
@@ -13,8 +13,6 @@
           <w:szCs w:val="28"/>
         </w:rPr>
       </w:pPr>
-      <w:bookmarkStart w:id="0" w:name="_GoBack"/>
-      <w:bookmarkEnd w:id="0"/>
       <w:r>
         <w:rPr>
           <w:rFonts w:ascii="Arial" w:eastAsia="Times New Roman" w:hAnsi="Arial" w:cs="Arial"/>
@@ -1745,7 +1743,7 @@
           <w:lang w:val="fr-FR"/>
         </w:rPr>
       </w:pPr>
-      <w:bookmarkStart w:id="1" w:name="_Toc172711914"/>
+      <w:bookmarkStart w:id="0" w:name="_Toc172711914"/>
       <w:r>
         <w:rPr>
           <w:rStyle w:val="Heading1Char"/>
@@ -1758,7 +1756,7 @@
         <w:lastRenderedPageBreak/>
         <w:t>Projet MCD MERISE, Schéma de types, SQL3, PLSQL</w:t>
       </w:r>
-      <w:bookmarkEnd w:id="1"/>
+      <w:bookmarkEnd w:id="0"/>
     </w:p>
     <w:p>
       <w:pPr>
@@ -1778,7 +1776,7 @@
           <w:lang w:val="fr-FR"/>
         </w:rPr>
       </w:pPr>
-      <w:bookmarkStart w:id="2" w:name="_Toc172711915"/>
+      <w:bookmarkStart w:id="1" w:name="_Toc172711915"/>
       <w:r>
         <w:rPr>
           <w:rFonts w:ascii="Arial" w:hAnsi="Arial" w:cs="Arial"/>
@@ -1799,7 +1797,7 @@
         </w:rPr>
         <w:t>Choix du sujet</w:t>
       </w:r>
-      <w:bookmarkEnd w:id="2"/>
+      <w:bookmarkEnd w:id="1"/>
     </w:p>
     <w:p>
       <w:pPr>
@@ -1889,7 +1887,7 @@
           <w:color w:val="000000" w:themeColor="text1"/>
         </w:rPr>
       </w:pPr>
-      <w:bookmarkStart w:id="3" w:name="_Toc172711916"/>
+      <w:bookmarkStart w:id="2" w:name="_Toc172711916"/>
       <w:proofErr w:type="spellStart"/>
       <w:r>
         <w:rPr>
@@ -1949,7 +1947,7 @@
         </w:rPr>
         <w:t xml:space="preserve"> et conception</w:t>
       </w:r>
-      <w:bookmarkEnd w:id="3"/>
+      <w:bookmarkEnd w:id="2"/>
       <w:r>
         <w:rPr>
           <w:rStyle w:val="Heading2Char"/>
@@ -1974,7 +1972,7 @@
           <w:szCs w:val="24"/>
         </w:rPr>
       </w:pPr>
-      <w:bookmarkStart w:id="4" w:name="_Toc172711917"/>
+      <w:bookmarkStart w:id="3" w:name="_Toc172711917"/>
       <w:r>
         <w:rPr>
           <w:rFonts w:ascii="Arial" w:eastAsia="Times New Roman" w:hAnsi="Arial" w:cs="Arial"/>
@@ -1994,7 +1992,7 @@
         </w:rPr>
         <w:t>sujet</w:t>
       </w:r>
-      <w:bookmarkEnd w:id="4"/>
+      <w:bookmarkEnd w:id="3"/>
       <w:proofErr w:type="spellEnd"/>
     </w:p>
     <w:p>
@@ -3378,7 +3376,7 @@
           <w:lang w:val="fr-FR"/>
         </w:rPr>
       </w:pPr>
-      <w:bookmarkStart w:id="5" w:name="_Toc172711918"/>
+      <w:bookmarkStart w:id="4" w:name="_Toc172711918"/>
       <w:r>
         <w:rPr>
           <w:rFonts w:ascii="Arial" w:hAnsi="Arial" w:cs="Arial"/>
@@ -3419,7 +3417,7 @@
         </w:rPr>
         <w:t xml:space="preserve"> textuelles des requêtes de mise à jour</w:t>
       </w:r>
-      <w:bookmarkEnd w:id="5"/>
+      <w:bookmarkEnd w:id="4"/>
     </w:p>
     <w:p>
       <w:pPr>
@@ -5004,7 +5002,7 @@
           <w:lang w:val="fr-FR"/>
         </w:rPr>
       </w:pPr>
-      <w:bookmarkStart w:id="6" w:name="_Toc172711919"/>
+      <w:bookmarkStart w:id="5" w:name="_Toc172711919"/>
       <w:r>
         <w:rPr>
           <w:rFonts w:ascii="Arial" w:hAnsi="Arial" w:cs="Arial"/>
@@ -5025,7 +5023,7 @@
         </w:rPr>
         <w:t>escription textuelles des requêtes de suppression</w:t>
       </w:r>
-      <w:bookmarkEnd w:id="6"/>
+      <w:bookmarkEnd w:id="5"/>
     </w:p>
     <w:p>
       <w:pPr>
@@ -6104,7 +6102,7 @@
           <w:lang w:val="fr-FR"/>
         </w:rPr>
       </w:pPr>
-      <w:bookmarkStart w:id="7" w:name="_Toc172711920"/>
+      <w:bookmarkStart w:id="6" w:name="_Toc172711920"/>
       <w:r>
         <w:rPr>
           <w:rFonts w:ascii="Arial" w:hAnsi="Arial" w:cs="Arial"/>
@@ -6125,7 +6123,7 @@
         </w:rPr>
         <w:t>escription textuelles des requêtes de consultation</w:t>
       </w:r>
-      <w:bookmarkEnd w:id="7"/>
+      <w:bookmarkEnd w:id="6"/>
     </w:p>
     <w:p>
       <w:pPr>
@@ -8764,7 +8762,7 @@
           <w:lang w:val="fr-FR"/>
         </w:rPr>
       </w:pPr>
-      <w:bookmarkStart w:id="8" w:name="_Toc172711921"/>
+      <w:bookmarkStart w:id="7" w:name="_Toc172711921"/>
       <w:r>
         <w:rPr>
           <w:rFonts w:ascii="Arial" w:hAnsi="Arial" w:cs="Arial"/>
@@ -8785,7 +8783,7 @@
         </w:rPr>
         <w:t>ictionnaire de données MERISE</w:t>
       </w:r>
-      <w:bookmarkEnd w:id="8"/>
+      <w:bookmarkEnd w:id="7"/>
     </w:p>
     <w:p>
       <w:pPr>
@@ -8807,9 +8805,10 @@
         <w:tblLook w:val="04A0" w:firstRow="1" w:lastRow="0" w:firstColumn="1" w:lastColumn="0" w:noHBand="0" w:noVBand="1"/>
       </w:tblPr>
       <w:tblGrid>
-        <w:gridCol w:w="4788"/>
-        <w:gridCol w:w="2394"/>
-        <w:gridCol w:w="2394"/>
+        <w:gridCol w:w="3180"/>
+        <w:gridCol w:w="2363"/>
+        <w:gridCol w:w="1035"/>
+        <w:gridCol w:w="2998"/>
       </w:tblGrid>
       <w:tr>
         <w:trPr>
@@ -8818,7 +8817,7 @@
         <w:tc>
           <w:tcPr>
             <w:cnfStyle w:val="001000000000" w:firstRow="0" w:lastRow="0" w:firstColumn="1" w:lastColumn="0" w:oddVBand="0" w:evenVBand="0" w:oddHBand="0" w:evenHBand="0" w:firstRowFirstColumn="0" w:firstRowLastColumn="0" w:lastRowFirstColumn="0" w:lastRowLastColumn="0"/>
-            <w:tcW w:w="4788" w:type="dxa"/>
+            <w:tcW w:w="3180" w:type="dxa"/>
             <w:tcBorders>
               <w:top w:val="none" w:sz="0" w:space="0" w:color="auto"/>
               <w:left w:val="none" w:sz="0" w:space="0" w:color="auto"/>
@@ -8850,8 +8849,8 @@
         </w:tc>
         <w:tc>
           <w:tcPr>
-            <w:tcW w:w="4788" w:type="dxa"/>
-            <w:gridSpan w:val="2"/>
+            <w:tcW w:w="6396" w:type="dxa"/>
+            <w:gridSpan w:val="3"/>
             <w:tcBorders>
               <w:top w:val="none" w:sz="0" w:space="0" w:color="auto"/>
               <w:left w:val="none" w:sz="0" w:space="0" w:color="auto"/>
@@ -8885,7 +8884,7 @@
         <w:tc>
           <w:tcPr>
             <w:cnfStyle w:val="001000000000" w:firstRow="0" w:lastRow="0" w:firstColumn="1" w:lastColumn="0" w:oddVBand="0" w:evenVBand="0" w:oddHBand="0" w:evenHBand="0" w:firstRowFirstColumn="0" w:firstRowLastColumn="0" w:lastRowFirstColumn="0" w:lastRowLastColumn="0"/>
-            <w:tcW w:w="4788" w:type="dxa"/>
+            <w:tcW w:w="3180" w:type="dxa"/>
             <w:vMerge w:val="restart"/>
             <w:tcBorders>
               <w:left w:val="none" w:sz="0" w:space="0" w:color="auto"/>
@@ -8896,17 +8895,20 @@
           <w:p>
             <w:pPr>
               <w:rPr>
+                <w:u w:val="single"/>
                 <w:lang w:val="fr-FR"/>
               </w:rPr>
             </w:pPr>
             <w:r>
               <w:rPr>
+                <w:u w:val="single"/>
                 <w:lang w:val="fr-FR"/>
               </w:rPr>
               <w:t>C</w:t>
             </w:r>
             <w:r>
               <w:rPr>
+                <w:u w:val="single"/>
                 <w:lang w:val="fr-FR"/>
               </w:rPr>
               <w:t>ONSULTATION</w:t>
@@ -8915,7 +8917,7 @@
         </w:tc>
         <w:tc>
           <w:tcPr>
-            <w:tcW w:w="2394" w:type="dxa"/>
+            <w:tcW w:w="2363" w:type="dxa"/>
             <w:tcBorders>
               <w:left w:val="none" w:sz="0" w:space="0" w:color="auto"/>
               <w:right w:val="none" w:sz="0" w:space="0" w:color="auto"/>
@@ -8940,7 +8942,8 @@
         </w:tc>
         <w:tc>
           <w:tcPr>
-            <w:tcW w:w="2394" w:type="dxa"/>
+            <w:tcW w:w="4033" w:type="dxa"/>
+            <w:gridSpan w:val="2"/>
             <w:tcBorders>
               <w:left w:val="none" w:sz="0" w:space="0" w:color="auto"/>
               <w:right w:val="none" w:sz="0" w:space="0" w:color="auto"/>
@@ -8957,37 +8960,7 @@
               <w:rPr>
                 <w:lang w:val="fr-FR"/>
               </w:rPr>
-              <w:t xml:space="preserve">Enregistre les </w:t>
-            </w:r>
-            <w:r>
-              <w:rPr>
-                <w:lang w:val="fr-FR"/>
-              </w:rPr>
-              <w:t>détails</w:t>
-            </w:r>
-            <w:r>
-              <w:rPr>
-                <w:lang w:val="fr-FR"/>
-              </w:rPr>
-              <w:t xml:space="preserve"> </w:t>
-            </w:r>
-            <w:r>
-              <w:rPr>
-                <w:lang w:val="fr-FR"/>
-              </w:rPr>
-              <w:t>d’une</w:t>
-            </w:r>
-            <w:r>
-              <w:rPr>
-                <w:lang w:val="fr-FR"/>
-              </w:rPr>
-              <w:t xml:space="preserve"> consultation </w:t>
-            </w:r>
-            <w:r>
-              <w:rPr>
-                <w:lang w:val="fr-FR"/>
-              </w:rPr>
-              <w:t>médicale</w:t>
+              <w:t>Informations relatives aux consultations.</w:t>
             </w:r>
           </w:p>
         </w:tc>
@@ -8999,7 +8972,7 @@
         <w:tc>
           <w:tcPr>
             <w:cnfStyle w:val="001000000000" w:firstRow="0" w:lastRow="0" w:firstColumn="1" w:lastColumn="0" w:oddVBand="0" w:evenVBand="0" w:oddHBand="0" w:evenHBand="0" w:firstRowFirstColumn="0" w:firstRowLastColumn="0" w:lastRowFirstColumn="0" w:lastRowLastColumn="0"/>
-            <w:tcW w:w="4788" w:type="dxa"/>
+            <w:tcW w:w="3180" w:type="dxa"/>
             <w:vMerge/>
             <w:shd w:val="clear" w:color="auto" w:fill="D3DFEE" w:themeFill="accent1" w:themeFillTint="3F"/>
           </w:tcPr>
@@ -9013,7 +8986,7 @@
         </w:tc>
         <w:tc>
           <w:tcPr>
-            <w:tcW w:w="2394" w:type="dxa"/>
+            <w:tcW w:w="2363" w:type="dxa"/>
             <w:shd w:val="clear" w:color="auto" w:fill="D3DFEE" w:themeFill="accent1" w:themeFillTint="3F"/>
           </w:tcPr>
           <w:p>
@@ -9029,29 +9002,119 @@
                 <w:b/>
                 <w:lang w:val="fr-FR"/>
               </w:rPr>
-              <w:t xml:space="preserve">Format de </w:t>
-            </w:r>
+              <w:t>ID</w:t>
+            </w:r>
+            <w:bookmarkStart w:id="8" w:name="_GoBack"/>
+            <w:bookmarkEnd w:id="8"/>
             <w:r>
               <w:rPr>
                 <w:b/>
                 <w:lang w:val="fr-FR"/>
               </w:rPr>
-              <w:t>données</w:t>
+              <w:t>_CONSULTATION</w:t>
             </w:r>
           </w:p>
         </w:tc>
         <w:tc>
           <w:tcPr>
-            <w:tcW w:w="2394" w:type="dxa"/>
+            <w:tcW w:w="4033" w:type="dxa"/>
+            <w:gridSpan w:val="2"/>
             <w:shd w:val="clear" w:color="auto" w:fill="D3DFEE" w:themeFill="accent1" w:themeFillTint="3F"/>
           </w:tcPr>
           <w:p>
             <w:pPr>
+              <w:pStyle w:val="ListParagraph"/>
+              <w:numPr>
+                <w:ilvl w:val="0"/>
+                <w:numId w:val="32"/>
+              </w:numPr>
               <w:cnfStyle w:val="000000000000" w:firstRow="0" w:lastRow="0" w:firstColumn="0" w:lastColumn="0" w:oddVBand="0" w:evenVBand="0" w:oddHBand="0" w:evenHBand="0" w:firstRowFirstColumn="0" w:firstRowLastColumn="0" w:lastRowFirstColumn="0" w:lastRowLastColumn="0"/>
               <w:rPr>
                 <w:lang w:val="fr-FR"/>
               </w:rPr>
             </w:pPr>
+            <w:r>
+              <w:rPr>
+                <w:lang w:val="fr-FR"/>
+              </w:rPr>
+              <w:t>Description: Identifiant unique de la consultation.</w:t>
+            </w:r>
+          </w:p>
+          <w:p>
+            <w:pPr>
+              <w:pStyle w:val="ListParagraph"/>
+              <w:numPr>
+                <w:ilvl w:val="0"/>
+                <w:numId w:val="32"/>
+              </w:numPr>
+              <w:cnfStyle w:val="000000000000" w:firstRow="0" w:lastRow="0" w:firstColumn="0" w:lastColumn="0" w:oddVBand="0" w:evenVBand="0" w:oddHBand="0" w:evenHBand="0" w:firstRowFirstColumn="0" w:firstRowLastColumn="0" w:lastRowFirstColumn="0" w:lastRowLastColumn="0"/>
+              <w:rPr>
+                <w:lang w:val="fr-FR"/>
+              </w:rPr>
+            </w:pPr>
+            <w:r>
+              <w:rPr>
+                <w:lang w:val="fr-FR"/>
+              </w:rPr>
+              <w:t>Format des données: Entier long</w:t>
+            </w:r>
+          </w:p>
+          <w:p>
+            <w:pPr>
+              <w:pStyle w:val="ListParagraph"/>
+              <w:numPr>
+                <w:ilvl w:val="0"/>
+                <w:numId w:val="32"/>
+              </w:numPr>
+              <w:cnfStyle w:val="000000000000" w:firstRow="0" w:lastRow="0" w:firstColumn="0" w:lastColumn="0" w:oddVBand="0" w:evenVBand="0" w:oddHBand="0" w:evenHBand="0" w:firstRowFirstColumn="0" w:firstRowLastColumn="0" w:lastRowFirstColumn="0" w:lastRowLastColumn="0"/>
+              <w:rPr>
+                <w:lang w:val="fr-FR"/>
+              </w:rPr>
+            </w:pPr>
+            <w:r>
+              <w:rPr>
+                <w:lang w:val="fr-FR"/>
+              </w:rPr>
+              <w:t>Type: Numérique</w:t>
+            </w:r>
+          </w:p>
+          <w:p>
+            <w:pPr>
+              <w:pStyle w:val="ListParagraph"/>
+              <w:numPr>
+                <w:ilvl w:val="0"/>
+                <w:numId w:val="32"/>
+              </w:numPr>
+              <w:cnfStyle w:val="000000000000" w:firstRow="0" w:lastRow="0" w:firstColumn="0" w:lastColumn="0" w:oddVBand="0" w:evenVBand="0" w:oddHBand="0" w:evenHBand="0" w:firstRowFirstColumn="0" w:firstRowLastColumn="0" w:lastRowFirstColumn="0" w:lastRowLastColumn="0"/>
+              <w:rPr>
+                <w:lang w:val="fr-FR"/>
+              </w:rPr>
+            </w:pPr>
+            <w:r>
+              <w:rPr>
+                <w:lang w:val="fr-FR"/>
+              </w:rPr>
+              <w:t>Identifiant: Oui</w:t>
+            </w:r>
+          </w:p>
+          <w:p>
+            <w:pPr>
+              <w:pStyle w:val="ListParagraph"/>
+              <w:numPr>
+                <w:ilvl w:val="0"/>
+                <w:numId w:val="32"/>
+              </w:numPr>
+              <w:cnfStyle w:val="000000000000" w:firstRow="0" w:lastRow="0" w:firstColumn="0" w:lastColumn="0" w:oddVBand="0" w:evenVBand="0" w:oddHBand="0" w:evenHBand="0" w:firstRowFirstColumn="0" w:firstRowLastColumn="0" w:lastRowFirstColumn="0" w:lastRowLastColumn="0"/>
+              <w:rPr>
+                <w:lang w:val="fr-FR"/>
+              </w:rPr>
+            </w:pPr>
+            <w:r>
+              <w:rPr>
+                <w:lang w:val="fr-FR"/>
+              </w:rPr>
+              <w:t>Contraintes: Unique, Non nul</w:t>
+            </w:r>
           </w:p>
         </w:tc>
       </w:tr>
@@ -9063,7 +9126,7 @@
         <w:tc>
           <w:tcPr>
             <w:cnfStyle w:val="001000000000" w:firstRow="0" w:lastRow="0" w:firstColumn="1" w:lastColumn="0" w:oddVBand="0" w:evenVBand="0" w:oddHBand="0" w:evenHBand="0" w:firstRowFirstColumn="0" w:firstRowLastColumn="0" w:lastRowFirstColumn="0" w:lastRowLastColumn="0"/>
-            <w:tcW w:w="4788" w:type="dxa"/>
+            <w:tcW w:w="3180" w:type="dxa"/>
             <w:vMerge/>
             <w:tcBorders>
               <w:left w:val="none" w:sz="0" w:space="0" w:color="auto"/>
@@ -9080,7 +9143,7 @@
         </w:tc>
         <w:tc>
           <w:tcPr>
-            <w:tcW w:w="2394" w:type="dxa"/>
+            <w:tcW w:w="2363" w:type="dxa"/>
             <w:tcBorders>
               <w:left w:val="none" w:sz="0" w:space="0" w:color="auto"/>
               <w:right w:val="none" w:sz="0" w:space="0" w:color="auto"/>
@@ -9094,18 +9157,30 @@
                 <w:lang w:val="fr-FR"/>
               </w:rPr>
             </w:pPr>
+            <w:proofErr w:type="spellStart"/>
             <w:r>
               <w:rPr>
                 <w:b/>
                 <w:lang w:val="fr-FR"/>
               </w:rPr>
-              <w:t>Type</w:t>
-            </w:r>
+              <w:t>Date_Consultation</w:t>
+            </w:r>
+            <w:proofErr w:type="spellEnd"/>
+          </w:p>
+          <w:p>
+            <w:pPr>
+              <w:cnfStyle w:val="000000100000" w:firstRow="0" w:lastRow="0" w:firstColumn="0" w:lastColumn="0" w:oddVBand="0" w:evenVBand="0" w:oddHBand="1" w:evenHBand="0" w:firstRowFirstColumn="0" w:firstRowLastColumn="0" w:lastRowFirstColumn="0" w:lastRowLastColumn="0"/>
+              <w:rPr>
+                <w:b/>
+                <w:lang w:val="fr-FR"/>
+              </w:rPr>
+            </w:pPr>
           </w:p>
         </w:tc>
         <w:tc>
           <w:tcPr>
-            <w:tcW w:w="2394" w:type="dxa"/>
+            <w:tcW w:w="4033" w:type="dxa"/>
+            <w:gridSpan w:val="2"/>
             <w:tcBorders>
               <w:left w:val="none" w:sz="0" w:space="0" w:color="auto"/>
               <w:right w:val="none" w:sz="0" w:space="0" w:color="auto"/>
@@ -9113,133 +9188,98 @@
           </w:tcPr>
           <w:p>
             <w:pPr>
+              <w:pStyle w:val="ListParagraph"/>
+              <w:numPr>
+                <w:ilvl w:val="0"/>
+                <w:numId w:val="33"/>
+              </w:numPr>
               <w:cnfStyle w:val="000000100000" w:firstRow="0" w:lastRow="0" w:firstColumn="0" w:lastColumn="0" w:oddVBand="0" w:evenVBand="0" w:oddHBand="1" w:evenHBand="0" w:firstRowFirstColumn="0" w:firstRowLastColumn="0" w:lastRowFirstColumn="0" w:lastRowLastColumn="0"/>
               <w:rPr>
                 <w:lang w:val="fr-FR"/>
               </w:rPr>
             </w:pPr>
+            <w:r>
+              <w:rPr>
+                <w:lang w:val="fr-FR"/>
+              </w:rPr>
+              <w:t>Description: Date de la consultation.</w:t>
+            </w:r>
           </w:p>
-        </w:tc>
-      </w:tr>
-      <w:tr>
-        <w:trPr>
-          <w:trHeight w:val="54"/>
-        </w:trPr>
-        <w:tc>
-          <w:tcPr>
-            <w:cnfStyle w:val="001000000000" w:firstRow="0" w:lastRow="0" w:firstColumn="1" w:lastColumn="0" w:oddVBand="0" w:evenVBand="0" w:oddHBand="0" w:evenHBand="0" w:firstRowFirstColumn="0" w:firstRowLastColumn="0" w:lastRowFirstColumn="0" w:lastRowLastColumn="0"/>
-            <w:tcW w:w="4788" w:type="dxa"/>
-            <w:vMerge/>
-            <w:shd w:val="clear" w:color="auto" w:fill="D3DFEE" w:themeFill="accent1" w:themeFillTint="3F"/>
-          </w:tcPr>
           <w:p>
             <w:pPr>
+              <w:pStyle w:val="ListParagraph"/>
+              <w:numPr>
+                <w:ilvl w:val="0"/>
+                <w:numId w:val="33"/>
+              </w:numPr>
+              <w:cnfStyle w:val="000000100000" w:firstRow="0" w:lastRow="0" w:firstColumn="0" w:lastColumn="0" w:oddVBand="0" w:evenVBand="0" w:oddHBand="1" w:evenHBand="0" w:firstRowFirstColumn="0" w:firstRowLastColumn="0" w:lastRowFirstColumn="0" w:lastRowLastColumn="0"/>
               <w:rPr>
                 <w:lang w:val="fr-FR"/>
               </w:rPr>
             </w:pPr>
+            <w:r>
+              <w:rPr>
+                <w:lang w:val="fr-FR"/>
+              </w:rPr>
+              <w:t>Format des données: Date</w:t>
+            </w:r>
           </w:p>
-        </w:tc>
-        <w:tc>
-          <w:tcPr>
-            <w:tcW w:w="2394" w:type="dxa"/>
-            <w:shd w:val="clear" w:color="auto" w:fill="D3DFEE" w:themeFill="accent1" w:themeFillTint="3F"/>
-          </w:tcPr>
           <w:p>
             <w:pPr>
-              <w:cnfStyle w:val="000000000000" w:firstRow="0" w:lastRow="0" w:firstColumn="0" w:lastColumn="0" w:oddVBand="0" w:evenVBand="0" w:oddHBand="0" w:evenHBand="0" w:firstRowFirstColumn="0" w:firstRowLastColumn="0" w:lastRowFirstColumn="0" w:lastRowLastColumn="0"/>
-              <w:rPr>
-                <w:b/>
+              <w:pStyle w:val="ListParagraph"/>
+              <w:numPr>
+                <w:ilvl w:val="0"/>
+                <w:numId w:val="33"/>
+              </w:numPr>
+              <w:cnfStyle w:val="000000100000" w:firstRow="0" w:lastRow="0" w:firstColumn="0" w:lastColumn="0" w:oddVBand="0" w:evenVBand="0" w:oddHBand="1" w:evenHBand="0" w:firstRowFirstColumn="0" w:firstRowLastColumn="0" w:lastRowFirstColumn="0" w:lastRowLastColumn="0"/>
+              <w:rPr>
                 <w:lang w:val="fr-FR"/>
               </w:rPr>
             </w:pPr>
             <w:r>
               <w:rPr>
-                <w:b/>
-                <w:lang w:val="fr-FR"/>
-              </w:rPr>
-              <w:t>Identifiant</w:t>
+                <w:lang w:val="fr-FR"/>
+              </w:rPr>
+              <w:t>Type: Date</w:t>
             </w:r>
           </w:p>
-        </w:tc>
-        <w:tc>
-          <w:tcPr>
-            <w:tcW w:w="2394" w:type="dxa"/>
-            <w:shd w:val="clear" w:color="auto" w:fill="D3DFEE" w:themeFill="accent1" w:themeFillTint="3F"/>
-          </w:tcPr>
           <w:p>
             <w:pPr>
-              <w:cnfStyle w:val="000000000000" w:firstRow="0" w:lastRow="0" w:firstColumn="0" w:lastColumn="0" w:oddVBand="0" w:evenVBand="0" w:oddHBand="0" w:evenHBand="0" w:firstRowFirstColumn="0" w:firstRowLastColumn="0" w:lastRowFirstColumn="0" w:lastRowLastColumn="0"/>
+              <w:pStyle w:val="ListParagraph"/>
+              <w:numPr>
+                <w:ilvl w:val="0"/>
+                <w:numId w:val="33"/>
+              </w:numPr>
+              <w:cnfStyle w:val="000000100000" w:firstRow="0" w:lastRow="0" w:firstColumn="0" w:lastColumn="0" w:oddVBand="0" w:evenVBand="0" w:oddHBand="1" w:evenHBand="0" w:firstRowFirstColumn="0" w:firstRowLastColumn="0" w:lastRowFirstColumn="0" w:lastRowLastColumn="0"/>
               <w:rPr>
                 <w:lang w:val="fr-FR"/>
               </w:rPr>
             </w:pPr>
+            <w:r>
+              <w:rPr>
+                <w:lang w:val="fr-FR"/>
+              </w:rPr>
+              <w:t>Identifiant: Non</w:t>
+            </w:r>
           </w:p>
-        </w:tc>
-      </w:tr>
-      <w:tr>
-        <w:trPr>
-          <w:cnfStyle w:val="000000100000" w:firstRow="0" w:lastRow="0" w:firstColumn="0" w:lastColumn="0" w:oddVBand="0" w:evenVBand="0" w:oddHBand="1" w:evenHBand="0" w:firstRowFirstColumn="0" w:firstRowLastColumn="0" w:lastRowFirstColumn="0" w:lastRowLastColumn="0"/>
-          <w:trHeight w:val="54"/>
-        </w:trPr>
-        <w:tc>
-          <w:tcPr>
-            <w:cnfStyle w:val="001000000000" w:firstRow="0" w:lastRow="0" w:firstColumn="1" w:lastColumn="0" w:oddVBand="0" w:evenVBand="0" w:oddHBand="0" w:evenHBand="0" w:firstRowFirstColumn="0" w:firstRowLastColumn="0" w:lastRowFirstColumn="0" w:lastRowLastColumn="0"/>
-            <w:tcW w:w="4788" w:type="dxa"/>
-            <w:vMerge/>
-            <w:tcBorders>
-              <w:left w:val="none" w:sz="0" w:space="0" w:color="auto"/>
-              <w:right w:val="none" w:sz="0" w:space="0" w:color="auto"/>
-            </w:tcBorders>
-          </w:tcPr>
           <w:p>
             <w:pPr>
+              <w:pStyle w:val="ListParagraph"/>
+              <w:numPr>
+                <w:ilvl w:val="0"/>
+                <w:numId w:val="33"/>
+              </w:numPr>
+              <w:cnfStyle w:val="000000100000" w:firstRow="0" w:lastRow="0" w:firstColumn="0" w:lastColumn="0" w:oddVBand="0" w:evenVBand="0" w:oddHBand="1" w:evenHBand="0" w:firstRowFirstColumn="0" w:firstRowLastColumn="0" w:lastRowFirstColumn="0" w:lastRowLastColumn="0"/>
               <w:rPr>
                 <w:lang w:val="fr-FR"/>
               </w:rPr>
             </w:pPr>
-          </w:p>
-        </w:tc>
-        <w:tc>
-          <w:tcPr>
-            <w:tcW w:w="2394" w:type="dxa"/>
-            <w:tcBorders>
-              <w:left w:val="none" w:sz="0" w:space="0" w:color="auto"/>
-              <w:right w:val="none" w:sz="0" w:space="0" w:color="auto"/>
-            </w:tcBorders>
-          </w:tcPr>
-          <w:p>
-            <w:pPr>
-              <w:cnfStyle w:val="000000100000" w:firstRow="0" w:lastRow="0" w:firstColumn="0" w:lastColumn="0" w:oddVBand="0" w:evenVBand="0" w:oddHBand="1" w:evenHBand="0" w:firstRowFirstColumn="0" w:firstRowLastColumn="0" w:lastRowFirstColumn="0" w:lastRowLastColumn="0"/>
-              <w:rPr>
-                <w:b/>
-                <w:lang w:val="fr-FR"/>
-              </w:rPr>
-            </w:pPr>
-            <w:r>
-              <w:rPr>
-                <w:b/>
-                <w:lang w:val="fr-FR"/>
-              </w:rPr>
-              <w:t>Contraintes</w:t>
-            </w:r>
-          </w:p>
-        </w:tc>
-        <w:tc>
-          <w:tcPr>
-            <w:tcW w:w="2394" w:type="dxa"/>
-            <w:tcBorders>
-              <w:left w:val="none" w:sz="0" w:space="0" w:color="auto"/>
-              <w:right w:val="none" w:sz="0" w:space="0" w:color="auto"/>
-            </w:tcBorders>
-          </w:tcPr>
-          <w:p>
-            <w:pPr>
-              <w:cnfStyle w:val="000000100000" w:firstRow="0" w:lastRow="0" w:firstColumn="0" w:lastColumn="0" w:oddVBand="0" w:evenVBand="0" w:oddHBand="1" w:evenHBand="0" w:firstRowFirstColumn="0" w:firstRowLastColumn="0" w:lastRowFirstColumn="0" w:lastRowLastColumn="0"/>
-              <w:rPr>
-                <w:lang w:val="fr-FR"/>
-              </w:rPr>
-            </w:pPr>
+            <w:r>
+              <w:rPr>
+                <w:lang w:val="fr-FR"/>
+              </w:rPr>
+              <w:t>Contraintes: Non nul</w:t>
+            </w:r>
           </w:p>
         </w:tc>
       </w:tr>
@@ -9247,22 +9287,25 @@
         <w:tc>
           <w:tcPr>
             <w:cnfStyle w:val="001000000000" w:firstRow="0" w:lastRow="0" w:firstColumn="1" w:lastColumn="0" w:oddVBand="0" w:evenVBand="0" w:oddHBand="0" w:evenHBand="0" w:firstRowFirstColumn="0" w:firstRowLastColumn="0" w:lastRowFirstColumn="0" w:lastRowLastColumn="0"/>
-            <w:tcW w:w="4788" w:type="dxa"/>
+            <w:tcW w:w="3180" w:type="dxa"/>
           </w:tcPr>
           <w:p>
             <w:pPr>
               <w:rPr>
+                <w:u w:val="single"/>
                 <w:lang w:val="fr-FR"/>
               </w:rPr>
             </w:pPr>
             <w:r>
               <w:rPr>
+                <w:u w:val="single"/>
                 <w:lang w:val="fr-FR"/>
               </w:rPr>
               <w:t>E</w:t>
             </w:r>
             <w:r>
               <w:rPr>
+                <w:u w:val="single"/>
                 <w:lang w:val="fr-FR"/>
               </w:rPr>
               <w:t>XAMEN</w:t>
@@ -9271,8 +9314,8 @@
         </w:tc>
         <w:tc>
           <w:tcPr>
-            <w:tcW w:w="4788" w:type="dxa"/>
-            <w:gridSpan w:val="2"/>
+            <w:tcW w:w="6396" w:type="dxa"/>
+            <w:gridSpan w:val="3"/>
           </w:tcPr>
           <w:p>
             <w:pPr>
@@ -9291,7 +9334,7 @@
         <w:tc>
           <w:tcPr>
             <w:cnfStyle w:val="001000000000" w:firstRow="0" w:lastRow="0" w:firstColumn="1" w:lastColumn="0" w:oddVBand="0" w:evenVBand="0" w:oddHBand="0" w:evenHBand="0" w:firstRowFirstColumn="0" w:firstRowLastColumn="0" w:lastRowFirstColumn="0" w:lastRowLastColumn="0"/>
-            <w:tcW w:w="4788" w:type="dxa"/>
+            <w:tcW w:w="3180" w:type="dxa"/>
             <w:tcBorders>
               <w:left w:val="none" w:sz="0" w:space="0" w:color="auto"/>
               <w:right w:val="none" w:sz="0" w:space="0" w:color="auto"/>
@@ -9300,17 +9343,20 @@
           <w:p>
             <w:pPr>
               <w:rPr>
+                <w:u w:val="single"/>
                 <w:lang w:val="fr-FR"/>
               </w:rPr>
             </w:pPr>
             <w:r>
               <w:rPr>
+                <w:u w:val="single"/>
                 <w:lang w:val="fr-FR"/>
               </w:rPr>
               <w:t>F</w:t>
             </w:r>
             <w:r>
               <w:rPr>
+                <w:u w:val="single"/>
                 <w:lang w:val="fr-FR"/>
               </w:rPr>
               <w:t>ACTURE</w:t>
@@ -9319,7 +9365,101 @@
         </w:tc>
         <w:tc>
           <w:tcPr>
-            <w:tcW w:w="4788" w:type="dxa"/>
+            <w:tcW w:w="6396" w:type="dxa"/>
+            <w:gridSpan w:val="3"/>
+            <w:tcBorders>
+              <w:left w:val="none" w:sz="0" w:space="0" w:color="auto"/>
+              <w:right w:val="none" w:sz="0" w:space="0" w:color="auto"/>
+            </w:tcBorders>
+          </w:tcPr>
+          <w:p>
+            <w:pPr>
+              <w:cnfStyle w:val="000000100000" w:firstRow="0" w:lastRow="0" w:firstColumn="0" w:lastColumn="0" w:oddVBand="0" w:evenVBand="0" w:oddHBand="1" w:evenHBand="0" w:firstRowFirstColumn="0" w:firstRowLastColumn="0" w:lastRowFirstColumn="0" w:lastRowLastColumn="0"/>
+              <w:rPr>
+                <w:lang w:val="fr-FR"/>
+              </w:rPr>
+            </w:pPr>
+          </w:p>
+        </w:tc>
+      </w:tr>
+      <w:tr>
+        <w:tc>
+          <w:tcPr>
+            <w:cnfStyle w:val="001000000000" w:firstRow="0" w:lastRow="0" w:firstColumn="1" w:lastColumn="0" w:oddVBand="0" w:evenVBand="0" w:oddHBand="0" w:evenHBand="0" w:firstRowFirstColumn="0" w:firstRowLastColumn="0" w:lastRowFirstColumn="0" w:lastRowLastColumn="0"/>
+            <w:tcW w:w="3180" w:type="dxa"/>
+          </w:tcPr>
+          <w:p>
+            <w:pPr>
+              <w:rPr>
+                <w:u w:val="single"/>
+                <w:lang w:val="fr-FR"/>
+              </w:rPr>
+            </w:pPr>
+            <w:r>
+              <w:rPr>
+                <w:u w:val="single"/>
+                <w:lang w:val="fr-FR"/>
+              </w:rPr>
+              <w:t>M</w:t>
+            </w:r>
+            <w:r>
+              <w:rPr>
+                <w:u w:val="single"/>
+                <w:lang w:val="fr-FR"/>
+              </w:rPr>
+              <w:t>EDECIN</w:t>
+            </w:r>
+          </w:p>
+        </w:tc>
+        <w:tc>
+          <w:tcPr>
+            <w:tcW w:w="6396" w:type="dxa"/>
+            <w:gridSpan w:val="3"/>
+          </w:tcPr>
+          <w:p>
+            <w:pPr>
+              <w:cnfStyle w:val="000000000000" w:firstRow="0" w:lastRow="0" w:firstColumn="0" w:lastColumn="0" w:oddVBand="0" w:evenVBand="0" w:oddHBand="0" w:evenHBand="0" w:firstRowFirstColumn="0" w:firstRowLastColumn="0" w:lastRowFirstColumn="0" w:lastRowLastColumn="0"/>
+              <w:rPr>
+                <w:lang w:val="fr-FR"/>
+              </w:rPr>
+            </w:pPr>
+          </w:p>
+        </w:tc>
+      </w:tr>
+      <w:tr>
+        <w:trPr>
+          <w:cnfStyle w:val="000000100000" w:firstRow="0" w:lastRow="0" w:firstColumn="0" w:lastColumn="0" w:oddVBand="0" w:evenVBand="0" w:oddHBand="1" w:evenHBand="0" w:firstRowFirstColumn="0" w:firstRowLastColumn="0" w:lastRowFirstColumn="0" w:lastRowLastColumn="0"/>
+          <w:trHeight w:val="90"/>
+        </w:trPr>
+        <w:tc>
+          <w:tcPr>
+            <w:cnfStyle w:val="001000000000" w:firstRow="0" w:lastRow="0" w:firstColumn="1" w:lastColumn="0" w:oddVBand="0" w:evenVBand="0" w:oddHBand="0" w:evenHBand="0" w:firstRowFirstColumn="0" w:firstRowLastColumn="0" w:lastRowFirstColumn="0" w:lastRowLastColumn="0"/>
+            <w:tcW w:w="3180" w:type="dxa"/>
+            <w:vMerge w:val="restart"/>
+            <w:tcBorders>
+              <w:left w:val="none" w:sz="0" w:space="0" w:color="auto"/>
+              <w:right w:val="none" w:sz="0" w:space="0" w:color="auto"/>
+            </w:tcBorders>
+          </w:tcPr>
+          <w:p>
+            <w:pPr>
+              <w:rPr>
+                <w:u w:val="single"/>
+                <w:lang w:val="fr-FR"/>
+              </w:rPr>
+            </w:pPr>
+            <w:r>
+              <w:rPr>
+                <w:u w:val="single"/>
+                <w:lang w:val="fr-FR"/>
+              </w:rPr>
+              <w:t>PATIENT</w:t>
+            </w:r>
+          </w:p>
+        </w:tc>
+        <w:tc>
+          <w:tcPr>
+            <w:tcW w:w="3398" w:type="dxa"/>
             <w:gridSpan w:val="2"/>
             <w:tcBorders>
               <w:left w:val="none" w:sz="0" w:space="0" w:color="auto"/>
@@ -9330,50 +9470,1194 @@
             <w:pPr>
               <w:cnfStyle w:val="000000100000" w:firstRow="0" w:lastRow="0" w:firstColumn="0" w:lastColumn="0" w:oddVBand="0" w:evenVBand="0" w:oddHBand="1" w:evenHBand="0" w:firstRowFirstColumn="0" w:firstRowLastColumn="0" w:lastRowFirstColumn="0" w:lastRowLastColumn="0"/>
               <w:rPr>
+                <w:b/>
                 <w:lang w:val="fr-FR"/>
               </w:rPr>
             </w:pPr>
+            <w:r>
+              <w:rPr>
+                <w:b/>
+                <w:lang w:val="fr-FR"/>
+              </w:rPr>
+              <w:t>Description</w:t>
+            </w:r>
+          </w:p>
+        </w:tc>
+        <w:tc>
+          <w:tcPr>
+            <w:tcW w:w="2998" w:type="dxa"/>
+            <w:tcBorders>
+              <w:left w:val="none" w:sz="0" w:space="0" w:color="auto"/>
+              <w:right w:val="none" w:sz="0" w:space="0" w:color="auto"/>
+            </w:tcBorders>
+          </w:tcPr>
+          <w:p>
+            <w:pPr>
+              <w:cnfStyle w:val="000000100000" w:firstRow="0" w:lastRow="0" w:firstColumn="0" w:lastColumn="0" w:oddVBand="0" w:evenVBand="0" w:oddHBand="1" w:evenHBand="0" w:firstRowFirstColumn="0" w:firstRowLastColumn="0" w:lastRowFirstColumn="0" w:lastRowLastColumn="0"/>
+              <w:rPr>
+                <w:lang w:val="fr-FR"/>
+              </w:rPr>
+            </w:pPr>
+            <w:r>
+              <w:rPr>
+                <w:lang w:val="fr-FR"/>
+              </w:rPr>
+              <w:t xml:space="preserve">Informations relatives aux </w:t>
+            </w:r>
+            <w:r>
+              <w:rPr>
+                <w:lang w:val="fr-FR"/>
+              </w:rPr>
+              <w:lastRenderedPageBreak/>
+              <w:t>patients.</w:t>
+            </w:r>
           </w:p>
         </w:tc>
       </w:tr>
       <w:tr>
+        <w:trPr>
+          <w:trHeight w:val="90"/>
+        </w:trPr>
         <w:tc>
           <w:tcPr>
             <w:cnfStyle w:val="001000000000" w:firstRow="0" w:lastRow="0" w:firstColumn="1" w:lastColumn="0" w:oddVBand="0" w:evenVBand="0" w:oddHBand="0" w:evenHBand="0" w:firstRowFirstColumn="0" w:firstRowLastColumn="0" w:lastRowFirstColumn="0" w:lastRowLastColumn="0"/>
-            <w:tcW w:w="4788" w:type="dxa"/>
+            <w:tcW w:w="3180" w:type="dxa"/>
+            <w:vMerge/>
+            <w:shd w:val="clear" w:color="auto" w:fill="D3DFEE" w:themeFill="accent1" w:themeFillTint="3F"/>
           </w:tcPr>
           <w:p>
             <w:pPr>
               <w:rPr>
+                <w:u w:val="single"/>
                 <w:lang w:val="fr-FR"/>
               </w:rPr>
             </w:pPr>
-            <w:r>
-              <w:rPr>
-                <w:lang w:val="fr-FR"/>
-              </w:rPr>
-              <w:t>M</w:t>
-            </w:r>
-            <w:r>
-              <w:rPr>
-                <w:lang w:val="fr-FR"/>
-              </w:rPr>
-              <w:t>EDECIN</w:t>
-            </w:r>
           </w:p>
         </w:tc>
         <w:tc>
           <w:tcPr>
-            <w:tcW w:w="4788" w:type="dxa"/>
+            <w:tcW w:w="3398" w:type="dxa"/>
             <w:gridSpan w:val="2"/>
+            <w:shd w:val="clear" w:color="auto" w:fill="D3DFEE" w:themeFill="accent1" w:themeFillTint="3F"/>
           </w:tcPr>
           <w:p>
             <w:pPr>
               <w:cnfStyle w:val="000000000000" w:firstRow="0" w:lastRow="0" w:firstColumn="0" w:lastColumn="0" w:oddVBand="0" w:evenVBand="0" w:oddHBand="0" w:evenHBand="0" w:firstRowFirstColumn="0" w:firstRowLastColumn="0" w:lastRowFirstColumn="0" w:lastRowLastColumn="0"/>
               <w:rPr>
+                <w:b/>
                 <w:lang w:val="fr-FR"/>
               </w:rPr>
             </w:pPr>
+            <w:r>
+              <w:rPr>
+                <w:b/>
+                <w:lang w:val="fr-FR"/>
+              </w:rPr>
+              <w:t>ID_PATIENT</w:t>
+            </w:r>
+            <w:r>
+              <w:rPr>
+                <w:b/>
+                <w:lang w:val="fr-FR"/>
+              </w:rPr>
+              <w:t>_</w:t>
+            </w:r>
+          </w:p>
+          <w:p>
+            <w:pPr>
+              <w:cnfStyle w:val="000000000000" w:firstRow="0" w:lastRow="0" w:firstColumn="0" w:lastColumn="0" w:oddVBand="0" w:evenVBand="0" w:oddHBand="0" w:evenHBand="0" w:firstRowFirstColumn="0" w:firstRowLastColumn="0" w:lastRowFirstColumn="0" w:lastRowLastColumn="0"/>
+              <w:rPr>
+                <w:lang w:val="fr-FR"/>
+              </w:rPr>
+            </w:pPr>
+          </w:p>
+        </w:tc>
+        <w:tc>
+          <w:tcPr>
+            <w:tcW w:w="2998" w:type="dxa"/>
+            <w:shd w:val="clear" w:color="auto" w:fill="D3DFEE" w:themeFill="accent1" w:themeFillTint="3F"/>
+          </w:tcPr>
+          <w:p>
+            <w:pPr>
+              <w:pStyle w:val="ListParagraph"/>
+              <w:numPr>
+                <w:ilvl w:val="0"/>
+                <w:numId w:val="25"/>
+              </w:numPr>
+              <w:cnfStyle w:val="000000000000" w:firstRow="0" w:lastRow="0" w:firstColumn="0" w:lastColumn="0" w:oddVBand="0" w:evenVBand="0" w:oddHBand="0" w:evenHBand="0" w:firstRowFirstColumn="0" w:firstRowLastColumn="0" w:lastRowFirstColumn="0" w:lastRowLastColumn="0"/>
+              <w:rPr>
+                <w:lang w:val="fr-FR"/>
+              </w:rPr>
+            </w:pPr>
+            <w:r>
+              <w:rPr>
+                <w:lang w:val="fr-FR"/>
+              </w:rPr>
+              <w:t>Description: Identifiant unique du patient.</w:t>
+            </w:r>
+          </w:p>
+          <w:p>
+            <w:pPr>
+              <w:pStyle w:val="ListParagraph"/>
+              <w:numPr>
+                <w:ilvl w:val="0"/>
+                <w:numId w:val="25"/>
+              </w:numPr>
+              <w:cnfStyle w:val="000000000000" w:firstRow="0" w:lastRow="0" w:firstColumn="0" w:lastColumn="0" w:oddVBand="0" w:evenVBand="0" w:oddHBand="0" w:evenHBand="0" w:firstRowFirstColumn="0" w:firstRowLastColumn="0" w:lastRowFirstColumn="0" w:lastRowLastColumn="0"/>
+              <w:rPr>
+                <w:lang w:val="fr-FR"/>
+              </w:rPr>
+            </w:pPr>
+            <w:r>
+              <w:rPr>
+                <w:lang w:val="fr-FR"/>
+              </w:rPr>
+              <w:t>Format des données: Entier long</w:t>
+            </w:r>
+          </w:p>
+          <w:p>
+            <w:pPr>
+              <w:pStyle w:val="ListParagraph"/>
+              <w:numPr>
+                <w:ilvl w:val="0"/>
+                <w:numId w:val="25"/>
+              </w:numPr>
+              <w:cnfStyle w:val="000000000000" w:firstRow="0" w:lastRow="0" w:firstColumn="0" w:lastColumn="0" w:oddVBand="0" w:evenVBand="0" w:oddHBand="0" w:evenHBand="0" w:firstRowFirstColumn="0" w:firstRowLastColumn="0" w:lastRowFirstColumn="0" w:lastRowLastColumn="0"/>
+              <w:rPr>
+                <w:lang w:val="fr-FR"/>
+              </w:rPr>
+            </w:pPr>
+            <w:r>
+              <w:rPr>
+                <w:lang w:val="fr-FR"/>
+              </w:rPr>
+              <w:t>Type: Numérique</w:t>
+            </w:r>
+          </w:p>
+          <w:p>
+            <w:pPr>
+              <w:pStyle w:val="ListParagraph"/>
+              <w:numPr>
+                <w:ilvl w:val="0"/>
+                <w:numId w:val="25"/>
+              </w:numPr>
+              <w:cnfStyle w:val="000000000000" w:firstRow="0" w:lastRow="0" w:firstColumn="0" w:lastColumn="0" w:oddVBand="0" w:evenVBand="0" w:oddHBand="0" w:evenHBand="0" w:firstRowFirstColumn="0" w:firstRowLastColumn="0" w:lastRowFirstColumn="0" w:lastRowLastColumn="0"/>
+              <w:rPr>
+                <w:lang w:val="fr-FR"/>
+              </w:rPr>
+            </w:pPr>
+            <w:r>
+              <w:rPr>
+                <w:lang w:val="fr-FR"/>
+              </w:rPr>
+              <w:t>Identifiant: Oui</w:t>
+            </w:r>
+          </w:p>
+          <w:p>
+            <w:pPr>
+              <w:pStyle w:val="ListParagraph"/>
+              <w:numPr>
+                <w:ilvl w:val="0"/>
+                <w:numId w:val="25"/>
+              </w:numPr>
+              <w:cnfStyle w:val="000000000000" w:firstRow="0" w:lastRow="0" w:firstColumn="0" w:lastColumn="0" w:oddVBand="0" w:evenVBand="0" w:oddHBand="0" w:evenHBand="0" w:firstRowFirstColumn="0" w:firstRowLastColumn="0" w:lastRowFirstColumn="0" w:lastRowLastColumn="0"/>
+              <w:rPr>
+                <w:lang w:val="fr-FR"/>
+              </w:rPr>
+            </w:pPr>
+            <w:r>
+              <w:rPr>
+                <w:lang w:val="fr-FR"/>
+              </w:rPr>
+              <w:t>Contraintes: Unique, Non nul</w:t>
+            </w:r>
+          </w:p>
+        </w:tc>
+      </w:tr>
+      <w:tr>
+        <w:trPr>
+          <w:cnfStyle w:val="000000100000" w:firstRow="0" w:lastRow="0" w:firstColumn="0" w:lastColumn="0" w:oddVBand="0" w:evenVBand="0" w:oddHBand="1" w:evenHBand="0" w:firstRowFirstColumn="0" w:firstRowLastColumn="0" w:lastRowFirstColumn="0" w:lastRowLastColumn="0"/>
+          <w:trHeight w:val="90"/>
+        </w:trPr>
+        <w:tc>
+          <w:tcPr>
+            <w:cnfStyle w:val="001000000000" w:firstRow="0" w:lastRow="0" w:firstColumn="1" w:lastColumn="0" w:oddVBand="0" w:evenVBand="0" w:oddHBand="0" w:evenHBand="0" w:firstRowFirstColumn="0" w:firstRowLastColumn="0" w:lastRowFirstColumn="0" w:lastRowLastColumn="0"/>
+            <w:tcW w:w="3180" w:type="dxa"/>
+            <w:vMerge/>
+            <w:tcBorders>
+              <w:left w:val="none" w:sz="0" w:space="0" w:color="auto"/>
+              <w:right w:val="none" w:sz="0" w:space="0" w:color="auto"/>
+            </w:tcBorders>
+          </w:tcPr>
+          <w:p>
+            <w:pPr>
+              <w:rPr>
+                <w:u w:val="single"/>
+                <w:lang w:val="fr-FR"/>
+              </w:rPr>
+            </w:pPr>
+          </w:p>
+        </w:tc>
+        <w:tc>
+          <w:tcPr>
+            <w:tcW w:w="3398" w:type="dxa"/>
+            <w:gridSpan w:val="2"/>
+            <w:tcBorders>
+              <w:left w:val="none" w:sz="0" w:space="0" w:color="auto"/>
+              <w:right w:val="none" w:sz="0" w:space="0" w:color="auto"/>
+            </w:tcBorders>
+          </w:tcPr>
+          <w:p>
+            <w:pPr>
+              <w:cnfStyle w:val="000000100000" w:firstRow="0" w:lastRow="0" w:firstColumn="0" w:lastColumn="0" w:oddVBand="0" w:evenVBand="0" w:oddHBand="1" w:evenHBand="0" w:firstRowFirstColumn="0" w:firstRowLastColumn="0" w:lastRowFirstColumn="0" w:lastRowLastColumn="0"/>
+              <w:rPr>
+                <w:b/>
+                <w:lang w:val="fr-FR"/>
+              </w:rPr>
+            </w:pPr>
+            <w:r>
+              <w:rPr>
+                <w:b/>
+                <w:lang w:val="fr-FR"/>
+              </w:rPr>
+              <w:t>Nom</w:t>
+            </w:r>
+          </w:p>
+        </w:tc>
+        <w:tc>
+          <w:tcPr>
+            <w:tcW w:w="2998" w:type="dxa"/>
+            <w:tcBorders>
+              <w:left w:val="none" w:sz="0" w:space="0" w:color="auto"/>
+              <w:right w:val="none" w:sz="0" w:space="0" w:color="auto"/>
+            </w:tcBorders>
+          </w:tcPr>
+          <w:p>
+            <w:pPr>
+              <w:pStyle w:val="ListParagraph"/>
+              <w:numPr>
+                <w:ilvl w:val="0"/>
+                <w:numId w:val="26"/>
+              </w:numPr>
+              <w:cnfStyle w:val="000000100000" w:firstRow="0" w:lastRow="0" w:firstColumn="0" w:lastColumn="0" w:oddVBand="0" w:evenVBand="0" w:oddHBand="1" w:evenHBand="0" w:firstRowFirstColumn="0" w:firstRowLastColumn="0" w:lastRowFirstColumn="0" w:lastRowLastColumn="0"/>
+              <w:rPr>
+                <w:lang w:val="fr-FR"/>
+              </w:rPr>
+            </w:pPr>
+            <w:r>
+              <w:rPr>
+                <w:lang w:val="fr-FR"/>
+              </w:rPr>
+              <w:t>Description: Nom du patient.</w:t>
+            </w:r>
+          </w:p>
+          <w:p>
+            <w:pPr>
+              <w:pStyle w:val="ListParagraph"/>
+              <w:numPr>
+                <w:ilvl w:val="0"/>
+                <w:numId w:val="26"/>
+              </w:numPr>
+              <w:cnfStyle w:val="000000100000" w:firstRow="0" w:lastRow="0" w:firstColumn="0" w:lastColumn="0" w:oddVBand="0" w:evenVBand="0" w:oddHBand="1" w:evenHBand="0" w:firstRowFirstColumn="0" w:firstRowLastColumn="0" w:lastRowFirstColumn="0" w:lastRowLastColumn="0"/>
+              <w:rPr>
+                <w:lang w:val="fr-FR"/>
+              </w:rPr>
+            </w:pPr>
+            <w:r>
+              <w:rPr>
+                <w:lang w:val="fr-FR"/>
+              </w:rPr>
+              <w:t>Format des données: Caractère variable (50)</w:t>
+            </w:r>
+          </w:p>
+          <w:p>
+            <w:pPr>
+              <w:pStyle w:val="ListParagraph"/>
+              <w:numPr>
+                <w:ilvl w:val="0"/>
+                <w:numId w:val="26"/>
+              </w:numPr>
+              <w:cnfStyle w:val="000000100000" w:firstRow="0" w:lastRow="0" w:firstColumn="0" w:lastColumn="0" w:oddVBand="0" w:evenVBand="0" w:oddHBand="1" w:evenHBand="0" w:firstRowFirstColumn="0" w:firstRowLastColumn="0" w:lastRowFirstColumn="0" w:lastRowLastColumn="0"/>
+              <w:rPr>
+                <w:lang w:val="fr-FR"/>
+              </w:rPr>
+            </w:pPr>
+            <w:r>
+              <w:rPr>
+                <w:lang w:val="fr-FR"/>
+              </w:rPr>
+              <w:t>Type: Texte</w:t>
+            </w:r>
+          </w:p>
+          <w:p>
+            <w:pPr>
+              <w:pStyle w:val="ListParagraph"/>
+              <w:numPr>
+                <w:ilvl w:val="0"/>
+                <w:numId w:val="26"/>
+              </w:numPr>
+              <w:cnfStyle w:val="000000100000" w:firstRow="0" w:lastRow="0" w:firstColumn="0" w:lastColumn="0" w:oddVBand="0" w:evenVBand="0" w:oddHBand="1" w:evenHBand="0" w:firstRowFirstColumn="0" w:firstRowLastColumn="0" w:lastRowFirstColumn="0" w:lastRowLastColumn="0"/>
+              <w:rPr>
+                <w:lang w:val="fr-FR"/>
+              </w:rPr>
+            </w:pPr>
+            <w:r>
+              <w:rPr>
+                <w:lang w:val="fr-FR"/>
+              </w:rPr>
+              <w:t>Identifiant: Non</w:t>
+            </w:r>
+          </w:p>
+          <w:p>
+            <w:pPr>
+              <w:pStyle w:val="ListParagraph"/>
+              <w:numPr>
+                <w:ilvl w:val="0"/>
+                <w:numId w:val="26"/>
+              </w:numPr>
+              <w:cnfStyle w:val="000000100000" w:firstRow="0" w:lastRow="0" w:firstColumn="0" w:lastColumn="0" w:oddVBand="0" w:evenVBand="0" w:oddHBand="1" w:evenHBand="0" w:firstRowFirstColumn="0" w:firstRowLastColumn="0" w:lastRowFirstColumn="0" w:lastRowLastColumn="0"/>
+              <w:rPr>
+                <w:lang w:val="fr-FR"/>
+              </w:rPr>
+            </w:pPr>
+            <w:r>
+              <w:rPr>
+                <w:lang w:val="fr-FR"/>
+              </w:rPr>
+              <w:t>Contraintes: Non nul</w:t>
+            </w:r>
+          </w:p>
+        </w:tc>
+      </w:tr>
+      <w:tr>
+        <w:trPr>
+          <w:trHeight w:val="90"/>
+        </w:trPr>
+        <w:tc>
+          <w:tcPr>
+            <w:cnfStyle w:val="001000000000" w:firstRow="0" w:lastRow="0" w:firstColumn="1" w:lastColumn="0" w:oddVBand="0" w:evenVBand="0" w:oddHBand="0" w:evenHBand="0" w:firstRowFirstColumn="0" w:firstRowLastColumn="0" w:lastRowFirstColumn="0" w:lastRowLastColumn="0"/>
+            <w:tcW w:w="3180" w:type="dxa"/>
+            <w:vMerge/>
+            <w:shd w:val="clear" w:color="auto" w:fill="D3DFEE" w:themeFill="accent1" w:themeFillTint="3F"/>
+          </w:tcPr>
+          <w:p>
+            <w:pPr>
+              <w:rPr>
+                <w:u w:val="single"/>
+                <w:lang w:val="fr-FR"/>
+              </w:rPr>
+            </w:pPr>
+          </w:p>
+        </w:tc>
+        <w:tc>
+          <w:tcPr>
+            <w:tcW w:w="3398" w:type="dxa"/>
+            <w:gridSpan w:val="2"/>
+            <w:shd w:val="clear" w:color="auto" w:fill="D3DFEE" w:themeFill="accent1" w:themeFillTint="3F"/>
+          </w:tcPr>
+          <w:p>
+            <w:pPr>
+              <w:cnfStyle w:val="000000000000" w:firstRow="0" w:lastRow="0" w:firstColumn="0" w:lastColumn="0" w:oddVBand="0" w:evenVBand="0" w:oddHBand="0" w:evenHBand="0" w:firstRowFirstColumn="0" w:firstRowLastColumn="0" w:lastRowFirstColumn="0" w:lastRowLastColumn="0"/>
+              <w:rPr>
+                <w:b/>
+                <w:lang w:val="fr-FR"/>
+              </w:rPr>
+            </w:pPr>
+            <w:r>
+              <w:rPr>
+                <w:b/>
+                <w:lang w:val="fr-FR"/>
+              </w:rPr>
+              <w:t>Prénoms</w:t>
+            </w:r>
+          </w:p>
+          <w:p>
+            <w:pPr>
+              <w:cnfStyle w:val="000000000000" w:firstRow="0" w:lastRow="0" w:firstColumn="0" w:lastColumn="0" w:oddVBand="0" w:evenVBand="0" w:oddHBand="0" w:evenHBand="0" w:firstRowFirstColumn="0" w:firstRowLastColumn="0" w:lastRowFirstColumn="0" w:lastRowLastColumn="0"/>
+              <w:rPr>
+                <w:lang w:val="fr-FR"/>
+              </w:rPr>
+            </w:pPr>
+          </w:p>
+        </w:tc>
+        <w:tc>
+          <w:tcPr>
+            <w:tcW w:w="2998" w:type="dxa"/>
+            <w:shd w:val="clear" w:color="auto" w:fill="D3DFEE" w:themeFill="accent1" w:themeFillTint="3F"/>
+          </w:tcPr>
+          <w:p>
+            <w:pPr>
+              <w:pStyle w:val="ListParagraph"/>
+              <w:numPr>
+                <w:ilvl w:val="0"/>
+                <w:numId w:val="31"/>
+              </w:numPr>
+              <w:cnfStyle w:val="000000000000" w:firstRow="0" w:lastRow="0" w:firstColumn="0" w:lastColumn="0" w:oddVBand="0" w:evenVBand="0" w:oddHBand="0" w:evenHBand="0" w:firstRowFirstColumn="0" w:firstRowLastColumn="0" w:lastRowFirstColumn="0" w:lastRowLastColumn="0"/>
+              <w:rPr>
+                <w:lang w:val="fr-FR"/>
+              </w:rPr>
+            </w:pPr>
+            <w:r>
+              <w:rPr>
+                <w:lang w:val="fr-FR"/>
+              </w:rPr>
+              <w:t>Description: Prénoms du patient.</w:t>
+            </w:r>
+          </w:p>
+          <w:p>
+            <w:pPr>
+              <w:pStyle w:val="ListParagraph"/>
+              <w:numPr>
+                <w:ilvl w:val="0"/>
+                <w:numId w:val="31"/>
+              </w:numPr>
+              <w:cnfStyle w:val="000000000000" w:firstRow="0" w:lastRow="0" w:firstColumn="0" w:lastColumn="0" w:oddVBand="0" w:evenVBand="0" w:oddHBand="0" w:evenHBand="0" w:firstRowFirstColumn="0" w:firstRowLastColumn="0" w:lastRowFirstColumn="0" w:lastRowLastColumn="0"/>
+              <w:rPr>
+                <w:lang w:val="fr-FR"/>
+              </w:rPr>
+            </w:pPr>
+            <w:r>
+              <w:rPr>
+                <w:lang w:val="fr-FR"/>
+              </w:rPr>
+              <w:t>Format des données:</w:t>
+            </w:r>
+            <w:r>
+              <w:rPr>
+                <w:lang w:val="fr-FR"/>
+              </w:rPr>
+              <w:t xml:space="preserve"> </w:t>
+            </w:r>
+            <w:r>
+              <w:rPr>
+                <w:lang w:val="fr-FR"/>
+              </w:rPr>
+              <w:t>Collection de 5 prénoms maximum</w:t>
+            </w:r>
+          </w:p>
+          <w:p>
+            <w:pPr>
+              <w:pStyle w:val="ListParagraph"/>
+              <w:numPr>
+                <w:ilvl w:val="0"/>
+                <w:numId w:val="31"/>
+              </w:numPr>
+              <w:cnfStyle w:val="000000000000" w:firstRow="0" w:lastRow="0" w:firstColumn="0" w:lastColumn="0" w:oddVBand="0" w:evenVBand="0" w:oddHBand="0" w:evenHBand="0" w:firstRowFirstColumn="0" w:firstRowLastColumn="0" w:lastRowFirstColumn="0" w:lastRowLastColumn="0"/>
+              <w:rPr>
+                <w:lang w:val="fr-FR"/>
+              </w:rPr>
+            </w:pPr>
+            <w:r>
+              <w:rPr>
+                <w:lang w:val="fr-FR"/>
+              </w:rPr>
+              <w:t xml:space="preserve">Type: </w:t>
+            </w:r>
+            <w:proofErr w:type="spellStart"/>
+            <w:r>
+              <w:rPr>
+                <w:lang w:val="fr-FR"/>
+              </w:rPr>
+              <w:t>Tab_Prenoms_t</w:t>
+            </w:r>
+            <w:proofErr w:type="spellEnd"/>
+          </w:p>
+          <w:p>
+            <w:pPr>
+              <w:pStyle w:val="ListParagraph"/>
+              <w:numPr>
+                <w:ilvl w:val="0"/>
+                <w:numId w:val="31"/>
+              </w:numPr>
+              <w:cnfStyle w:val="000000000000" w:firstRow="0" w:lastRow="0" w:firstColumn="0" w:lastColumn="0" w:oddVBand="0" w:evenVBand="0" w:oddHBand="0" w:evenHBand="0" w:firstRowFirstColumn="0" w:firstRowLastColumn="0" w:lastRowFirstColumn="0" w:lastRowLastColumn="0"/>
+              <w:rPr>
+                <w:lang w:val="fr-FR"/>
+              </w:rPr>
+            </w:pPr>
+            <w:r>
+              <w:rPr>
+                <w:lang w:val="fr-FR"/>
+              </w:rPr>
+              <w:t>Identifiant: Non</w:t>
+            </w:r>
+          </w:p>
+          <w:p>
+            <w:pPr>
+              <w:pStyle w:val="ListParagraph"/>
+              <w:numPr>
+                <w:ilvl w:val="0"/>
+                <w:numId w:val="31"/>
+              </w:numPr>
+              <w:cnfStyle w:val="000000000000" w:firstRow="0" w:lastRow="0" w:firstColumn="0" w:lastColumn="0" w:oddVBand="0" w:evenVBand="0" w:oddHBand="0" w:evenHBand="0" w:firstRowFirstColumn="0" w:firstRowLastColumn="0" w:lastRowFirstColumn="0" w:lastRowLastColumn="0"/>
+              <w:rPr>
+                <w:lang w:val="fr-FR"/>
+              </w:rPr>
+            </w:pPr>
+            <w:r>
+              <w:rPr>
+                <w:lang w:val="fr-FR"/>
+              </w:rPr>
+              <w:t>Contraintes: Non nul</w:t>
+            </w:r>
+          </w:p>
+        </w:tc>
+      </w:tr>
+      <w:tr>
+        <w:trPr>
+          <w:cnfStyle w:val="000000100000" w:firstRow="0" w:lastRow="0" w:firstColumn="0" w:lastColumn="0" w:oddVBand="0" w:evenVBand="0" w:oddHBand="1" w:evenHBand="0" w:firstRowFirstColumn="0" w:firstRowLastColumn="0" w:lastRowFirstColumn="0" w:lastRowLastColumn="0"/>
+          <w:trHeight w:val="90"/>
+        </w:trPr>
+        <w:tc>
+          <w:tcPr>
+            <w:cnfStyle w:val="001000000000" w:firstRow="0" w:lastRow="0" w:firstColumn="1" w:lastColumn="0" w:oddVBand="0" w:evenVBand="0" w:oddHBand="0" w:evenHBand="0" w:firstRowFirstColumn="0" w:firstRowLastColumn="0" w:lastRowFirstColumn="0" w:lastRowLastColumn="0"/>
+            <w:tcW w:w="3180" w:type="dxa"/>
+            <w:vMerge/>
+            <w:tcBorders>
+              <w:left w:val="none" w:sz="0" w:space="0" w:color="auto"/>
+              <w:right w:val="none" w:sz="0" w:space="0" w:color="auto"/>
+            </w:tcBorders>
+          </w:tcPr>
+          <w:p>
+            <w:pPr>
+              <w:rPr>
+                <w:u w:val="single"/>
+                <w:lang w:val="fr-FR"/>
+              </w:rPr>
+            </w:pPr>
+          </w:p>
+        </w:tc>
+        <w:tc>
+          <w:tcPr>
+            <w:tcW w:w="3398" w:type="dxa"/>
+            <w:gridSpan w:val="2"/>
+            <w:tcBorders>
+              <w:left w:val="none" w:sz="0" w:space="0" w:color="auto"/>
+              <w:right w:val="none" w:sz="0" w:space="0" w:color="auto"/>
+            </w:tcBorders>
+          </w:tcPr>
+          <w:p>
+            <w:pPr>
+              <w:cnfStyle w:val="000000100000" w:firstRow="0" w:lastRow="0" w:firstColumn="0" w:lastColumn="0" w:oddVBand="0" w:evenVBand="0" w:oddHBand="1" w:evenHBand="0" w:firstRowFirstColumn="0" w:firstRowLastColumn="0" w:lastRowFirstColumn="0" w:lastRowLastColumn="0"/>
+              <w:rPr>
+                <w:b/>
+                <w:lang w:val="fr-FR"/>
+              </w:rPr>
+            </w:pPr>
+            <w:r>
+              <w:rPr>
+                <w:b/>
+                <w:lang w:val="fr-FR"/>
+              </w:rPr>
+              <w:t>Adresse</w:t>
+            </w:r>
+          </w:p>
+          <w:p>
+            <w:pPr>
+              <w:cnfStyle w:val="000000100000" w:firstRow="0" w:lastRow="0" w:firstColumn="0" w:lastColumn="0" w:oddVBand="0" w:evenVBand="0" w:oddHBand="1" w:evenHBand="0" w:firstRowFirstColumn="0" w:firstRowLastColumn="0" w:lastRowFirstColumn="0" w:lastRowLastColumn="0"/>
+              <w:rPr>
+                <w:lang w:val="fr-FR"/>
+              </w:rPr>
+            </w:pPr>
+          </w:p>
+        </w:tc>
+        <w:tc>
+          <w:tcPr>
+            <w:tcW w:w="2998" w:type="dxa"/>
+            <w:tcBorders>
+              <w:left w:val="none" w:sz="0" w:space="0" w:color="auto"/>
+              <w:right w:val="none" w:sz="0" w:space="0" w:color="auto"/>
+            </w:tcBorders>
+          </w:tcPr>
+          <w:p>
+            <w:pPr>
+              <w:pStyle w:val="ListParagraph"/>
+              <w:numPr>
+                <w:ilvl w:val="0"/>
+                <w:numId w:val="30"/>
+              </w:numPr>
+              <w:cnfStyle w:val="000000100000" w:firstRow="0" w:lastRow="0" w:firstColumn="0" w:lastColumn="0" w:oddVBand="0" w:evenVBand="0" w:oddHBand="1" w:evenHBand="0" w:firstRowFirstColumn="0" w:firstRowLastColumn="0" w:lastRowFirstColumn="0" w:lastRowLastColumn="0"/>
+              <w:rPr>
+                <w:lang w:val="fr-FR"/>
+              </w:rPr>
+            </w:pPr>
+            <w:r>
+              <w:rPr>
+                <w:lang w:val="fr-FR"/>
+              </w:rPr>
+              <w:t>Description: Adresse du patient.</w:t>
+            </w:r>
+          </w:p>
+          <w:p>
+            <w:pPr>
+              <w:pStyle w:val="ListParagraph"/>
+              <w:numPr>
+                <w:ilvl w:val="0"/>
+                <w:numId w:val="30"/>
+              </w:numPr>
+              <w:cnfStyle w:val="000000100000" w:firstRow="0" w:lastRow="0" w:firstColumn="0" w:lastColumn="0" w:oddVBand="0" w:evenVBand="0" w:oddHBand="1" w:evenHBand="0" w:firstRowFirstColumn="0" w:firstRowLastColumn="0" w:lastRowFirstColumn="0" w:lastRowLastColumn="0"/>
+              <w:rPr>
+                <w:lang w:val="fr-FR"/>
+              </w:rPr>
+            </w:pPr>
+            <w:r>
+              <w:rPr>
+                <w:lang w:val="fr-FR"/>
+              </w:rPr>
+              <w:t xml:space="preserve">Format des données: </w:t>
+            </w:r>
+            <w:proofErr w:type="spellStart"/>
+            <w:r>
+              <w:rPr>
+                <w:lang w:val="fr-FR"/>
+              </w:rPr>
+              <w:t>Adresse_t</w:t>
+            </w:r>
+            <w:proofErr w:type="spellEnd"/>
+          </w:p>
+          <w:p>
+            <w:pPr>
+              <w:pStyle w:val="ListParagraph"/>
+              <w:numPr>
+                <w:ilvl w:val="0"/>
+                <w:numId w:val="30"/>
+              </w:numPr>
+              <w:cnfStyle w:val="000000100000" w:firstRow="0" w:lastRow="0" w:firstColumn="0" w:lastColumn="0" w:oddVBand="0" w:evenVBand="0" w:oddHBand="1" w:evenHBand="0" w:firstRowFirstColumn="0" w:firstRowLastColumn="0" w:lastRowFirstColumn="0" w:lastRowLastColumn="0"/>
+              <w:rPr>
+                <w:lang w:val="fr-FR"/>
+              </w:rPr>
+            </w:pPr>
+            <w:r>
+              <w:rPr>
+                <w:lang w:val="fr-FR"/>
+              </w:rPr>
+              <w:t xml:space="preserve">Type: </w:t>
+            </w:r>
+            <w:proofErr w:type="spellStart"/>
+            <w:r>
+              <w:rPr>
+                <w:lang w:val="fr-FR"/>
+              </w:rPr>
+              <w:t>Adresse_t</w:t>
+            </w:r>
+            <w:proofErr w:type="spellEnd"/>
+          </w:p>
+          <w:p>
+            <w:pPr>
+              <w:pStyle w:val="ListParagraph"/>
+              <w:numPr>
+                <w:ilvl w:val="0"/>
+                <w:numId w:val="30"/>
+              </w:numPr>
+              <w:cnfStyle w:val="000000100000" w:firstRow="0" w:lastRow="0" w:firstColumn="0" w:lastColumn="0" w:oddVBand="0" w:evenVBand="0" w:oddHBand="1" w:evenHBand="0" w:firstRowFirstColumn="0" w:firstRowLastColumn="0" w:lastRowFirstColumn="0" w:lastRowLastColumn="0"/>
+              <w:rPr>
+                <w:lang w:val="fr-FR"/>
+              </w:rPr>
+            </w:pPr>
+            <w:r>
+              <w:rPr>
+                <w:lang w:val="fr-FR"/>
+              </w:rPr>
+              <w:t>Identifiant: Non</w:t>
+            </w:r>
+          </w:p>
+          <w:p>
+            <w:pPr>
+              <w:pStyle w:val="ListParagraph"/>
+              <w:numPr>
+                <w:ilvl w:val="0"/>
+                <w:numId w:val="30"/>
+              </w:numPr>
+              <w:cnfStyle w:val="000000100000" w:firstRow="0" w:lastRow="0" w:firstColumn="0" w:lastColumn="0" w:oddVBand="0" w:evenVBand="0" w:oddHBand="1" w:evenHBand="0" w:firstRowFirstColumn="0" w:firstRowLastColumn="0" w:lastRowFirstColumn="0" w:lastRowLastColumn="0"/>
+              <w:rPr>
+                <w:lang w:val="fr-FR"/>
+              </w:rPr>
+            </w:pPr>
+            <w:r>
+              <w:rPr>
+                <w:lang w:val="fr-FR"/>
+              </w:rPr>
+              <w:t>Contraintes: Non nul</w:t>
+            </w:r>
+          </w:p>
+        </w:tc>
+      </w:tr>
+      <w:tr>
+        <w:trPr>
+          <w:trHeight w:val="90"/>
+        </w:trPr>
+        <w:tc>
+          <w:tcPr>
+            <w:cnfStyle w:val="001000000000" w:firstRow="0" w:lastRow="0" w:firstColumn="1" w:lastColumn="0" w:oddVBand="0" w:evenVBand="0" w:oddHBand="0" w:evenHBand="0" w:firstRowFirstColumn="0" w:firstRowLastColumn="0" w:lastRowFirstColumn="0" w:lastRowLastColumn="0"/>
+            <w:tcW w:w="3180" w:type="dxa"/>
+            <w:vMerge/>
+            <w:shd w:val="clear" w:color="auto" w:fill="D3DFEE" w:themeFill="accent1" w:themeFillTint="3F"/>
+          </w:tcPr>
+          <w:p>
+            <w:pPr>
+              <w:rPr>
+                <w:u w:val="single"/>
+                <w:lang w:val="fr-FR"/>
+              </w:rPr>
+            </w:pPr>
+          </w:p>
+        </w:tc>
+        <w:tc>
+          <w:tcPr>
+            <w:tcW w:w="3398" w:type="dxa"/>
+            <w:gridSpan w:val="2"/>
+            <w:shd w:val="clear" w:color="auto" w:fill="D3DFEE" w:themeFill="accent1" w:themeFillTint="3F"/>
+          </w:tcPr>
+          <w:p>
+            <w:pPr>
+              <w:cnfStyle w:val="000000000000" w:firstRow="0" w:lastRow="0" w:firstColumn="0" w:lastColumn="0" w:oddVBand="0" w:evenVBand="0" w:oddHBand="0" w:evenHBand="0" w:firstRowFirstColumn="0" w:firstRowLastColumn="0" w:lastRowFirstColumn="0" w:lastRowLastColumn="0"/>
+              <w:rPr>
+                <w:b/>
+                <w:lang w:val="fr-FR"/>
+              </w:rPr>
+            </w:pPr>
+            <w:r>
+              <w:rPr>
+                <w:b/>
+                <w:lang w:val="fr-FR"/>
+              </w:rPr>
+              <w:t>Email</w:t>
+            </w:r>
+          </w:p>
+          <w:p>
+            <w:pPr>
+              <w:cnfStyle w:val="000000000000" w:firstRow="0" w:lastRow="0" w:firstColumn="0" w:lastColumn="0" w:oddVBand="0" w:evenVBand="0" w:oddHBand="0" w:evenHBand="0" w:firstRowFirstColumn="0" w:firstRowLastColumn="0" w:lastRowFirstColumn="0" w:lastRowLastColumn="0"/>
+              <w:rPr>
+                <w:lang w:val="fr-FR"/>
+              </w:rPr>
+            </w:pPr>
+          </w:p>
+        </w:tc>
+        <w:tc>
+          <w:tcPr>
+            <w:tcW w:w="2998" w:type="dxa"/>
+            <w:shd w:val="clear" w:color="auto" w:fill="D3DFEE" w:themeFill="accent1" w:themeFillTint="3F"/>
+          </w:tcPr>
+          <w:p>
+            <w:pPr>
+              <w:pStyle w:val="ListParagraph"/>
+              <w:numPr>
+                <w:ilvl w:val="0"/>
+                <w:numId w:val="29"/>
+              </w:numPr>
+              <w:cnfStyle w:val="000000000000" w:firstRow="0" w:lastRow="0" w:firstColumn="0" w:lastColumn="0" w:oddVBand="0" w:evenVBand="0" w:oddHBand="0" w:evenHBand="0" w:firstRowFirstColumn="0" w:firstRowLastColumn="0" w:lastRowFirstColumn="0" w:lastRowLastColumn="0"/>
+              <w:rPr>
+                <w:lang w:val="fr-FR"/>
+              </w:rPr>
+            </w:pPr>
+            <w:r>
+              <w:rPr>
+                <w:lang w:val="fr-FR"/>
+              </w:rPr>
+              <w:t>Description: Adresse email du patient.</w:t>
+            </w:r>
+          </w:p>
+          <w:p>
+            <w:pPr>
+              <w:pStyle w:val="ListParagraph"/>
+              <w:numPr>
+                <w:ilvl w:val="0"/>
+                <w:numId w:val="29"/>
+              </w:numPr>
+              <w:cnfStyle w:val="000000000000" w:firstRow="0" w:lastRow="0" w:firstColumn="0" w:lastColumn="0" w:oddVBand="0" w:evenVBand="0" w:oddHBand="0" w:evenHBand="0" w:firstRowFirstColumn="0" w:firstRowLastColumn="0" w:lastRowFirstColumn="0" w:lastRowLastColumn="0"/>
+              <w:rPr>
+                <w:lang w:val="fr-FR"/>
+              </w:rPr>
+            </w:pPr>
+            <w:r>
+              <w:rPr>
+                <w:lang w:val="fr-FR"/>
+              </w:rPr>
+              <w:t>Format des données: Caractère variable (50)</w:t>
+            </w:r>
+          </w:p>
+          <w:p>
+            <w:pPr>
+              <w:pStyle w:val="ListParagraph"/>
+              <w:numPr>
+                <w:ilvl w:val="0"/>
+                <w:numId w:val="29"/>
+              </w:numPr>
+              <w:cnfStyle w:val="000000000000" w:firstRow="0" w:lastRow="0" w:firstColumn="0" w:lastColumn="0" w:oddVBand="0" w:evenVBand="0" w:oddHBand="0" w:evenHBand="0" w:firstRowFirstColumn="0" w:firstRowLastColumn="0" w:lastRowFirstColumn="0" w:lastRowLastColumn="0"/>
+              <w:rPr>
+                <w:lang w:val="fr-FR"/>
+              </w:rPr>
+            </w:pPr>
+            <w:r>
+              <w:rPr>
+                <w:lang w:val="fr-FR"/>
+              </w:rPr>
+              <w:t>Type: Texte</w:t>
+            </w:r>
+          </w:p>
+          <w:p>
+            <w:pPr>
+              <w:pStyle w:val="ListParagraph"/>
+              <w:numPr>
+                <w:ilvl w:val="0"/>
+                <w:numId w:val="29"/>
+              </w:numPr>
+              <w:cnfStyle w:val="000000000000" w:firstRow="0" w:lastRow="0" w:firstColumn="0" w:lastColumn="0" w:oddVBand="0" w:evenVBand="0" w:oddHBand="0" w:evenHBand="0" w:firstRowFirstColumn="0" w:firstRowLastColumn="0" w:lastRowFirstColumn="0" w:lastRowLastColumn="0"/>
+              <w:rPr>
+                <w:lang w:val="fr-FR"/>
+              </w:rPr>
+            </w:pPr>
+            <w:r>
+              <w:rPr>
+                <w:lang w:val="fr-FR"/>
+              </w:rPr>
+              <w:t>Identifiant: Non</w:t>
+            </w:r>
+          </w:p>
+          <w:p>
+            <w:pPr>
+              <w:pStyle w:val="ListParagraph"/>
+              <w:numPr>
+                <w:ilvl w:val="0"/>
+                <w:numId w:val="29"/>
+              </w:numPr>
+              <w:cnfStyle w:val="000000000000" w:firstRow="0" w:lastRow="0" w:firstColumn="0" w:lastColumn="0" w:oddVBand="0" w:evenVBand="0" w:oddHBand="0" w:evenHBand="0" w:firstRowFirstColumn="0" w:firstRowLastColumn="0" w:lastRowFirstColumn="0" w:lastRowLastColumn="0"/>
+              <w:rPr>
+                <w:lang w:val="fr-FR"/>
+              </w:rPr>
+            </w:pPr>
+            <w:r>
+              <w:rPr>
+                <w:lang w:val="fr-FR"/>
+              </w:rPr>
+              <w:t>Contraintes: Non nul, Unique</w:t>
+            </w:r>
+          </w:p>
+        </w:tc>
+      </w:tr>
+      <w:tr>
+        <w:trPr>
+          <w:cnfStyle w:val="000000100000" w:firstRow="0" w:lastRow="0" w:firstColumn="0" w:lastColumn="0" w:oddVBand="0" w:evenVBand="0" w:oddHBand="1" w:evenHBand="0" w:firstRowFirstColumn="0" w:firstRowLastColumn="0" w:lastRowFirstColumn="0" w:lastRowLastColumn="0"/>
+          <w:trHeight w:val="90"/>
+        </w:trPr>
+        <w:tc>
+          <w:tcPr>
+            <w:cnfStyle w:val="001000000000" w:firstRow="0" w:lastRow="0" w:firstColumn="1" w:lastColumn="0" w:oddVBand="0" w:evenVBand="0" w:oddHBand="0" w:evenHBand="0" w:firstRowFirstColumn="0" w:firstRowLastColumn="0" w:lastRowFirstColumn="0" w:lastRowLastColumn="0"/>
+            <w:tcW w:w="3180" w:type="dxa"/>
+            <w:vMerge/>
+            <w:tcBorders>
+              <w:left w:val="none" w:sz="0" w:space="0" w:color="auto"/>
+              <w:right w:val="none" w:sz="0" w:space="0" w:color="auto"/>
+            </w:tcBorders>
+          </w:tcPr>
+          <w:p>
+            <w:pPr>
+              <w:rPr>
+                <w:u w:val="single"/>
+                <w:lang w:val="fr-FR"/>
+              </w:rPr>
+            </w:pPr>
+          </w:p>
+        </w:tc>
+        <w:tc>
+          <w:tcPr>
+            <w:tcW w:w="3398" w:type="dxa"/>
+            <w:gridSpan w:val="2"/>
+            <w:tcBorders>
+              <w:left w:val="none" w:sz="0" w:space="0" w:color="auto"/>
+              <w:right w:val="none" w:sz="0" w:space="0" w:color="auto"/>
+            </w:tcBorders>
+          </w:tcPr>
+          <w:p>
+            <w:pPr>
+              <w:cnfStyle w:val="000000100000" w:firstRow="0" w:lastRow="0" w:firstColumn="0" w:lastColumn="0" w:oddVBand="0" w:evenVBand="0" w:oddHBand="1" w:evenHBand="0" w:firstRowFirstColumn="0" w:firstRowLastColumn="0" w:lastRowFirstColumn="0" w:lastRowLastColumn="0"/>
+              <w:rPr>
+                <w:b/>
+                <w:lang w:val="fr-FR"/>
+              </w:rPr>
+            </w:pPr>
+            <w:proofErr w:type="spellStart"/>
+            <w:r>
+              <w:rPr>
+                <w:b/>
+                <w:lang w:val="fr-FR"/>
+              </w:rPr>
+              <w:t>Telephones</w:t>
+            </w:r>
+            <w:proofErr w:type="spellEnd"/>
+          </w:p>
+        </w:tc>
+        <w:tc>
+          <w:tcPr>
+            <w:tcW w:w="2998" w:type="dxa"/>
+            <w:tcBorders>
+              <w:left w:val="none" w:sz="0" w:space="0" w:color="auto"/>
+              <w:right w:val="none" w:sz="0" w:space="0" w:color="auto"/>
+            </w:tcBorders>
+          </w:tcPr>
+          <w:p>
+            <w:pPr>
+              <w:pStyle w:val="ListParagraph"/>
+              <w:numPr>
+                <w:ilvl w:val="0"/>
+                <w:numId w:val="28"/>
+              </w:numPr>
+              <w:cnfStyle w:val="000000100000" w:firstRow="0" w:lastRow="0" w:firstColumn="0" w:lastColumn="0" w:oddVBand="0" w:evenVBand="0" w:oddHBand="1" w:evenHBand="0" w:firstRowFirstColumn="0" w:firstRowLastColumn="0" w:lastRowFirstColumn="0" w:lastRowLastColumn="0"/>
+              <w:rPr>
+                <w:lang w:val="fr-FR"/>
+              </w:rPr>
+            </w:pPr>
+            <w:r>
+              <w:rPr>
+                <w:lang w:val="fr-FR"/>
+              </w:rPr>
+              <w:t>Description: Numéros de téléphone du patient.</w:t>
+            </w:r>
+          </w:p>
+          <w:p>
+            <w:pPr>
+              <w:pStyle w:val="ListParagraph"/>
+              <w:numPr>
+                <w:ilvl w:val="0"/>
+                <w:numId w:val="28"/>
+              </w:numPr>
+              <w:cnfStyle w:val="000000100000" w:firstRow="0" w:lastRow="0" w:firstColumn="0" w:lastColumn="0" w:oddVBand="0" w:evenVBand="0" w:oddHBand="1" w:evenHBand="0" w:firstRowFirstColumn="0" w:firstRowLastColumn="0" w:lastRowFirstColumn="0" w:lastRowLastColumn="0"/>
+              <w:rPr>
+                <w:lang w:val="fr-FR"/>
+              </w:rPr>
+            </w:pPr>
+            <w:r>
+              <w:rPr>
+                <w:lang w:val="fr-FR"/>
+              </w:rPr>
+              <w:t xml:space="preserve">Format des données: Tableau de </w:t>
+            </w:r>
+            <w:r>
+              <w:rPr>
+                <w:lang w:val="fr-FR"/>
+              </w:rPr>
+              <w:t>3 téléphones maximum</w:t>
+            </w:r>
+          </w:p>
+          <w:p>
+            <w:pPr>
+              <w:pStyle w:val="ListParagraph"/>
+              <w:numPr>
+                <w:ilvl w:val="0"/>
+                <w:numId w:val="28"/>
+              </w:numPr>
+              <w:cnfStyle w:val="000000100000" w:firstRow="0" w:lastRow="0" w:firstColumn="0" w:lastColumn="0" w:oddVBand="0" w:evenVBand="0" w:oddHBand="1" w:evenHBand="0" w:firstRowFirstColumn="0" w:firstRowLastColumn="0" w:lastRowFirstColumn="0" w:lastRowLastColumn="0"/>
+              <w:rPr>
+                <w:lang w:val="fr-FR"/>
+              </w:rPr>
+            </w:pPr>
+            <w:r>
+              <w:rPr>
+                <w:lang w:val="fr-FR"/>
+              </w:rPr>
+              <w:t xml:space="preserve">Type: </w:t>
+            </w:r>
+            <w:proofErr w:type="spellStart"/>
+            <w:r>
+              <w:rPr>
+                <w:lang w:val="fr-FR"/>
+              </w:rPr>
+              <w:lastRenderedPageBreak/>
+              <w:t>Tab_Telephones_t</w:t>
+            </w:r>
+            <w:proofErr w:type="spellEnd"/>
+          </w:p>
+          <w:p>
+            <w:pPr>
+              <w:pStyle w:val="ListParagraph"/>
+              <w:numPr>
+                <w:ilvl w:val="0"/>
+                <w:numId w:val="28"/>
+              </w:numPr>
+              <w:cnfStyle w:val="000000100000" w:firstRow="0" w:lastRow="0" w:firstColumn="0" w:lastColumn="0" w:oddVBand="0" w:evenVBand="0" w:oddHBand="1" w:evenHBand="0" w:firstRowFirstColumn="0" w:firstRowLastColumn="0" w:lastRowFirstColumn="0" w:lastRowLastColumn="0"/>
+              <w:rPr>
+                <w:lang w:val="fr-FR"/>
+              </w:rPr>
+            </w:pPr>
+            <w:r>
+              <w:rPr>
+                <w:lang w:val="fr-FR"/>
+              </w:rPr>
+              <w:t>Identifiant: Non</w:t>
+            </w:r>
+          </w:p>
+          <w:p>
+            <w:pPr>
+              <w:pStyle w:val="ListParagraph"/>
+              <w:numPr>
+                <w:ilvl w:val="0"/>
+                <w:numId w:val="28"/>
+              </w:numPr>
+              <w:cnfStyle w:val="000000100000" w:firstRow="0" w:lastRow="0" w:firstColumn="0" w:lastColumn="0" w:oddVBand="0" w:evenVBand="0" w:oddHBand="1" w:evenHBand="0" w:firstRowFirstColumn="0" w:firstRowLastColumn="0" w:lastRowFirstColumn="0" w:lastRowLastColumn="0"/>
+              <w:rPr>
+                <w:lang w:val="fr-FR"/>
+              </w:rPr>
+            </w:pPr>
+            <w:r>
+              <w:rPr>
+                <w:lang w:val="fr-FR"/>
+              </w:rPr>
+              <w:t>Contraintes: Non nul</w:t>
+            </w:r>
+          </w:p>
+        </w:tc>
+      </w:tr>
+      <w:tr>
+        <w:trPr>
+          <w:trHeight w:val="90"/>
+        </w:trPr>
+        <w:tc>
+          <w:tcPr>
+            <w:cnfStyle w:val="001000000000" w:firstRow="0" w:lastRow="0" w:firstColumn="1" w:lastColumn="0" w:oddVBand="0" w:evenVBand="0" w:oddHBand="0" w:evenHBand="0" w:firstRowFirstColumn="0" w:firstRowLastColumn="0" w:lastRowFirstColumn="0" w:lastRowLastColumn="0"/>
+            <w:tcW w:w="3180" w:type="dxa"/>
+            <w:vMerge/>
+            <w:shd w:val="clear" w:color="auto" w:fill="D3DFEE" w:themeFill="accent1" w:themeFillTint="3F"/>
+          </w:tcPr>
+          <w:p>
+            <w:pPr>
+              <w:rPr>
+                <w:u w:val="single"/>
+                <w:lang w:val="fr-FR"/>
+              </w:rPr>
+            </w:pPr>
+          </w:p>
+        </w:tc>
+        <w:tc>
+          <w:tcPr>
+            <w:tcW w:w="3398" w:type="dxa"/>
+            <w:gridSpan w:val="2"/>
+            <w:shd w:val="clear" w:color="auto" w:fill="D3DFEE" w:themeFill="accent1" w:themeFillTint="3F"/>
+          </w:tcPr>
+          <w:p>
+            <w:pPr>
+              <w:cnfStyle w:val="000000000000" w:firstRow="0" w:lastRow="0" w:firstColumn="0" w:lastColumn="0" w:oddVBand="0" w:evenVBand="0" w:oddHBand="0" w:evenHBand="0" w:firstRowFirstColumn="0" w:firstRowLastColumn="0" w:lastRowFirstColumn="0" w:lastRowLastColumn="0"/>
+              <w:rPr>
+                <w:b/>
+                <w:lang w:val="fr-FR"/>
+              </w:rPr>
+            </w:pPr>
+            <w:proofErr w:type="spellStart"/>
+            <w:r>
+              <w:rPr>
+                <w:b/>
+                <w:lang w:val="fr-FR"/>
+              </w:rPr>
+              <w:t>Date_naissance</w:t>
+            </w:r>
+            <w:proofErr w:type="spellEnd"/>
+          </w:p>
+          <w:p>
+            <w:pPr>
+              <w:cnfStyle w:val="000000000000" w:firstRow="0" w:lastRow="0" w:firstColumn="0" w:lastColumn="0" w:oddVBand="0" w:evenVBand="0" w:oddHBand="0" w:evenHBand="0" w:firstRowFirstColumn="0" w:firstRowLastColumn="0" w:lastRowFirstColumn="0" w:lastRowLastColumn="0"/>
+              <w:rPr>
+                <w:lang w:val="fr-FR"/>
+              </w:rPr>
+            </w:pPr>
+          </w:p>
+        </w:tc>
+        <w:tc>
+          <w:tcPr>
+            <w:tcW w:w="2998" w:type="dxa"/>
+            <w:shd w:val="clear" w:color="auto" w:fill="D3DFEE" w:themeFill="accent1" w:themeFillTint="3F"/>
+          </w:tcPr>
+          <w:p>
+            <w:pPr>
+              <w:pStyle w:val="ListParagraph"/>
+              <w:numPr>
+                <w:ilvl w:val="0"/>
+                <w:numId w:val="27"/>
+              </w:numPr>
+              <w:cnfStyle w:val="000000000000" w:firstRow="0" w:lastRow="0" w:firstColumn="0" w:lastColumn="0" w:oddVBand="0" w:evenVBand="0" w:oddHBand="0" w:evenHBand="0" w:firstRowFirstColumn="0" w:firstRowLastColumn="0" w:lastRowFirstColumn="0" w:lastRowLastColumn="0"/>
+              <w:rPr>
+                <w:lang w:val="fr-FR"/>
+              </w:rPr>
+            </w:pPr>
+            <w:r>
+              <w:rPr>
+                <w:lang w:val="fr-FR"/>
+              </w:rPr>
+              <w:t>Description: Date de naissance du patient.</w:t>
+            </w:r>
+          </w:p>
+          <w:p>
+            <w:pPr>
+              <w:pStyle w:val="ListParagraph"/>
+              <w:numPr>
+                <w:ilvl w:val="0"/>
+                <w:numId w:val="27"/>
+              </w:numPr>
+              <w:cnfStyle w:val="000000000000" w:firstRow="0" w:lastRow="0" w:firstColumn="0" w:lastColumn="0" w:oddVBand="0" w:evenVBand="0" w:oddHBand="0" w:evenHBand="0" w:firstRowFirstColumn="0" w:firstRowLastColumn="0" w:lastRowFirstColumn="0" w:lastRowLastColumn="0"/>
+              <w:rPr>
+                <w:lang w:val="fr-FR"/>
+              </w:rPr>
+            </w:pPr>
+            <w:r>
+              <w:rPr>
+                <w:lang w:val="fr-FR"/>
+              </w:rPr>
+              <w:t>Format des données: Date</w:t>
+            </w:r>
+          </w:p>
+          <w:p>
+            <w:pPr>
+              <w:pStyle w:val="ListParagraph"/>
+              <w:numPr>
+                <w:ilvl w:val="0"/>
+                <w:numId w:val="27"/>
+              </w:numPr>
+              <w:cnfStyle w:val="000000000000" w:firstRow="0" w:lastRow="0" w:firstColumn="0" w:lastColumn="0" w:oddVBand="0" w:evenVBand="0" w:oddHBand="0" w:evenHBand="0" w:firstRowFirstColumn="0" w:firstRowLastColumn="0" w:lastRowFirstColumn="0" w:lastRowLastColumn="0"/>
+              <w:rPr>
+                <w:lang w:val="fr-FR"/>
+              </w:rPr>
+            </w:pPr>
+            <w:r>
+              <w:rPr>
+                <w:lang w:val="fr-FR"/>
+              </w:rPr>
+              <w:t>Type: Date</w:t>
+            </w:r>
+          </w:p>
+          <w:p>
+            <w:pPr>
+              <w:pStyle w:val="ListParagraph"/>
+              <w:numPr>
+                <w:ilvl w:val="0"/>
+                <w:numId w:val="27"/>
+              </w:numPr>
+              <w:cnfStyle w:val="000000000000" w:firstRow="0" w:lastRow="0" w:firstColumn="0" w:lastColumn="0" w:oddVBand="0" w:evenVBand="0" w:oddHBand="0" w:evenHBand="0" w:firstRowFirstColumn="0" w:firstRowLastColumn="0" w:lastRowFirstColumn="0" w:lastRowLastColumn="0"/>
+              <w:rPr>
+                <w:lang w:val="fr-FR"/>
+              </w:rPr>
+            </w:pPr>
+            <w:r>
+              <w:rPr>
+                <w:lang w:val="fr-FR"/>
+              </w:rPr>
+              <w:t>Identifiant: Non</w:t>
+            </w:r>
+          </w:p>
+          <w:p>
+            <w:pPr>
+              <w:pStyle w:val="ListParagraph"/>
+              <w:numPr>
+                <w:ilvl w:val="0"/>
+                <w:numId w:val="27"/>
+              </w:numPr>
+              <w:cnfStyle w:val="000000000000" w:firstRow="0" w:lastRow="0" w:firstColumn="0" w:lastColumn="0" w:oddVBand="0" w:evenVBand="0" w:oddHBand="0" w:evenHBand="0" w:firstRowFirstColumn="0" w:firstRowLastColumn="0" w:lastRowFirstColumn="0" w:lastRowLastColumn="0"/>
+              <w:rPr>
+                <w:lang w:val="fr-FR"/>
+              </w:rPr>
+            </w:pPr>
+            <w:r>
+              <w:rPr>
+                <w:lang w:val="fr-FR"/>
+              </w:rPr>
+              <w:t>Contraintes: Non nul</w:t>
+            </w:r>
           </w:p>
         </w:tc>
       </w:tr>
@@ -9384,7 +10668,7 @@
         <w:tc>
           <w:tcPr>
             <w:cnfStyle w:val="001000000000" w:firstRow="0" w:lastRow="0" w:firstColumn="1" w:lastColumn="0" w:oddVBand="0" w:evenVBand="0" w:oddHBand="0" w:evenHBand="0" w:firstRowFirstColumn="0" w:firstRowLastColumn="0" w:lastRowFirstColumn="0" w:lastRowLastColumn="0"/>
-            <w:tcW w:w="4788" w:type="dxa"/>
+            <w:tcW w:w="3180" w:type="dxa"/>
             <w:tcBorders>
               <w:left w:val="none" w:sz="0" w:space="0" w:color="auto"/>
               <w:right w:val="none" w:sz="0" w:space="0" w:color="auto"/>
@@ -9393,27 +10677,30 @@
           <w:p>
             <w:pPr>
               <w:rPr>
+                <w:u w:val="single"/>
                 <w:lang w:val="fr-FR"/>
               </w:rPr>
             </w:pPr>
             <w:r>
               <w:rPr>
+                <w:u w:val="single"/>
                 <w:lang w:val="fr-FR"/>
               </w:rPr>
               <w:t>P</w:t>
             </w:r>
             <w:r>
               <w:rPr>
-                <w:lang w:val="fr-FR"/>
-              </w:rPr>
-              <w:t>ATIENT</w:t>
+                <w:u w:val="single"/>
+                <w:lang w:val="fr-FR"/>
+              </w:rPr>
+              <w:t>RESCRIPTION</w:t>
             </w:r>
           </w:p>
         </w:tc>
         <w:tc>
           <w:tcPr>
-            <w:tcW w:w="4788" w:type="dxa"/>
-            <w:gridSpan w:val="2"/>
+            <w:tcW w:w="6396" w:type="dxa"/>
+            <w:gridSpan w:val="3"/>
             <w:tcBorders>
               <w:left w:val="none" w:sz="0" w:space="0" w:color="auto"/>
               <w:right w:val="none" w:sz="0" w:space="0" w:color="auto"/>
@@ -9433,169 +10720,39 @@
         <w:tc>
           <w:tcPr>
             <w:cnfStyle w:val="001000000000" w:firstRow="0" w:lastRow="0" w:firstColumn="1" w:lastColumn="0" w:oddVBand="0" w:evenVBand="0" w:oddHBand="0" w:evenHBand="0" w:firstRowFirstColumn="0" w:firstRowLastColumn="0" w:lastRowFirstColumn="0" w:lastRowLastColumn="0"/>
-            <w:tcW w:w="4788" w:type="dxa"/>
+            <w:tcW w:w="3180" w:type="dxa"/>
           </w:tcPr>
           <w:p>
             <w:pPr>
               <w:rPr>
+                <w:u w:val="single"/>
                 <w:lang w:val="fr-FR"/>
               </w:rPr>
             </w:pPr>
             <w:r>
               <w:rPr>
-                <w:lang w:val="fr-FR"/>
-              </w:rPr>
-              <w:t>P</w:t>
-            </w:r>
-            <w:r>
-              <w:rPr>
-                <w:lang w:val="fr-FR"/>
-              </w:rPr>
-              <w:t>RESCRIPTION</w:t>
+                <w:u w:val="single"/>
+                <w:lang w:val="fr-FR"/>
+              </w:rPr>
+              <w:t>R</w:t>
+            </w:r>
+            <w:r>
+              <w:rPr>
+                <w:u w:val="single"/>
+                <w:lang w:val="fr-FR"/>
+              </w:rPr>
+              <w:t>ENDEZ_VOUS</w:t>
             </w:r>
           </w:p>
         </w:tc>
         <w:tc>
           <w:tcPr>
-            <w:tcW w:w="4788" w:type="dxa"/>
-            <w:gridSpan w:val="2"/>
+            <w:tcW w:w="6396" w:type="dxa"/>
+            <w:gridSpan w:val="3"/>
           </w:tcPr>
           <w:p>
             <w:pPr>
               <w:cnfStyle w:val="000000000000" w:firstRow="0" w:lastRow="0" w:firstColumn="0" w:lastColumn="0" w:oddVBand="0" w:evenVBand="0" w:oddHBand="0" w:evenHBand="0" w:firstRowFirstColumn="0" w:firstRowLastColumn="0" w:lastRowFirstColumn="0" w:lastRowLastColumn="0"/>
-              <w:rPr>
-                <w:lang w:val="fr-FR"/>
-              </w:rPr>
-            </w:pPr>
-          </w:p>
-        </w:tc>
-      </w:tr>
-      <w:tr>
-        <w:trPr>
-          <w:cnfStyle w:val="000000100000" w:firstRow="0" w:lastRow="0" w:firstColumn="0" w:lastColumn="0" w:oddVBand="0" w:evenVBand="0" w:oddHBand="1" w:evenHBand="0" w:firstRowFirstColumn="0" w:firstRowLastColumn="0" w:lastRowFirstColumn="0" w:lastRowLastColumn="0"/>
-        </w:trPr>
-        <w:tc>
-          <w:tcPr>
-            <w:cnfStyle w:val="001000000000" w:firstRow="0" w:lastRow="0" w:firstColumn="1" w:lastColumn="0" w:oddVBand="0" w:evenVBand="0" w:oddHBand="0" w:evenHBand="0" w:firstRowFirstColumn="0" w:firstRowLastColumn="0" w:lastRowFirstColumn="0" w:lastRowLastColumn="0"/>
-            <w:tcW w:w="4788" w:type="dxa"/>
-            <w:tcBorders>
-              <w:left w:val="none" w:sz="0" w:space="0" w:color="auto"/>
-              <w:right w:val="none" w:sz="0" w:space="0" w:color="auto"/>
-            </w:tcBorders>
-          </w:tcPr>
-          <w:p>
-            <w:pPr>
-              <w:rPr>
-                <w:lang w:val="fr-FR"/>
-              </w:rPr>
-            </w:pPr>
-            <w:r>
-              <w:rPr>
-                <w:lang w:val="fr-FR"/>
-              </w:rPr>
-              <w:t>R</w:t>
-            </w:r>
-            <w:r>
-              <w:rPr>
-                <w:lang w:val="fr-FR"/>
-              </w:rPr>
-              <w:t>ENDEZ_VOUS</w:t>
-            </w:r>
-          </w:p>
-        </w:tc>
-        <w:tc>
-          <w:tcPr>
-            <w:tcW w:w="4788" w:type="dxa"/>
-            <w:gridSpan w:val="2"/>
-            <w:tcBorders>
-              <w:left w:val="none" w:sz="0" w:space="0" w:color="auto"/>
-              <w:right w:val="none" w:sz="0" w:space="0" w:color="auto"/>
-            </w:tcBorders>
-          </w:tcPr>
-          <w:p>
-            <w:pPr>
-              <w:cnfStyle w:val="000000100000" w:firstRow="0" w:lastRow="0" w:firstColumn="0" w:lastColumn="0" w:oddVBand="0" w:evenVBand="0" w:oddHBand="1" w:evenHBand="0" w:firstRowFirstColumn="0" w:firstRowLastColumn="0" w:lastRowFirstColumn="0" w:lastRowLastColumn="0"/>
-              <w:rPr>
-                <w:lang w:val="fr-FR"/>
-              </w:rPr>
-            </w:pPr>
-          </w:p>
-        </w:tc>
-      </w:tr>
-      <w:tr>
-        <w:tc>
-          <w:tcPr>
-            <w:cnfStyle w:val="001000000000" w:firstRow="0" w:lastRow="0" w:firstColumn="1" w:lastColumn="0" w:oddVBand="0" w:evenVBand="0" w:oddHBand="0" w:evenHBand="0" w:firstRowFirstColumn="0" w:firstRowLastColumn="0" w:lastRowFirstColumn="0" w:lastRowLastColumn="0"/>
-            <w:tcW w:w="4788" w:type="dxa"/>
-          </w:tcPr>
-          <w:p>
-            <w:pPr>
-              <w:rPr>
-                <w:lang w:val="fr-FR"/>
-              </w:rPr>
-            </w:pPr>
-            <w:r>
-              <w:rPr>
-                <w:lang w:val="fr-FR"/>
-              </w:rPr>
-              <w:t>ADRESSE</w:t>
-            </w:r>
-          </w:p>
-        </w:tc>
-        <w:tc>
-          <w:tcPr>
-            <w:tcW w:w="4788" w:type="dxa"/>
-            <w:gridSpan w:val="2"/>
-          </w:tcPr>
-          <w:p>
-            <w:pPr>
-              <w:cnfStyle w:val="000000000000" w:firstRow="0" w:lastRow="0" w:firstColumn="0" w:lastColumn="0" w:oddVBand="0" w:evenVBand="0" w:oddHBand="0" w:evenHBand="0" w:firstRowFirstColumn="0" w:firstRowLastColumn="0" w:lastRowFirstColumn="0" w:lastRowLastColumn="0"/>
-              <w:rPr>
-                <w:lang w:val="fr-FR"/>
-              </w:rPr>
-            </w:pPr>
-          </w:p>
-        </w:tc>
-      </w:tr>
-      <w:tr>
-        <w:trPr>
-          <w:cnfStyle w:val="000000100000" w:firstRow="0" w:lastRow="0" w:firstColumn="0" w:lastColumn="0" w:oddVBand="0" w:evenVBand="0" w:oddHBand="1" w:evenHBand="0" w:firstRowFirstColumn="0" w:firstRowLastColumn="0" w:lastRowFirstColumn="0" w:lastRowLastColumn="0"/>
-        </w:trPr>
-        <w:tc>
-          <w:tcPr>
-            <w:cnfStyle w:val="001000000000" w:firstRow="0" w:lastRow="0" w:firstColumn="1" w:lastColumn="0" w:oddVBand="0" w:evenVBand="0" w:oddHBand="0" w:evenHBand="0" w:firstRowFirstColumn="0" w:firstRowLastColumn="0" w:lastRowFirstColumn="0" w:lastRowLastColumn="0"/>
-            <w:tcW w:w="4788" w:type="dxa"/>
-            <w:tcBorders>
-              <w:left w:val="none" w:sz="0" w:space="0" w:color="auto"/>
-              <w:right w:val="none" w:sz="0" w:space="0" w:color="auto"/>
-            </w:tcBorders>
-          </w:tcPr>
-          <w:p>
-            <w:pPr>
-              <w:rPr>
-                <w:lang w:val="fr-FR"/>
-              </w:rPr>
-            </w:pPr>
-            <w:r>
-              <w:rPr>
-                <w:lang w:val="fr-FR"/>
-              </w:rPr>
-              <w:t>CV</w:t>
-            </w:r>
-          </w:p>
-        </w:tc>
-        <w:tc>
-          <w:tcPr>
-            <w:tcW w:w="4788" w:type="dxa"/>
-            <w:gridSpan w:val="2"/>
-            <w:tcBorders>
-              <w:left w:val="none" w:sz="0" w:space="0" w:color="auto"/>
-              <w:right w:val="none" w:sz="0" w:space="0" w:color="auto"/>
-            </w:tcBorders>
-          </w:tcPr>
-          <w:p>
-            <w:pPr>
-              <w:cnfStyle w:val="000000100000" w:firstRow="0" w:lastRow="0" w:firstColumn="0" w:lastColumn="0" w:oddVBand="0" w:evenVBand="0" w:oddHBand="1" w:evenHBand="0" w:firstRowFirstColumn="0" w:firstRowLastColumn="0" w:lastRowFirstColumn="0" w:lastRowLastColumn="0"/>
               <w:rPr>
                 <w:lang w:val="fr-FR"/>
               </w:rPr>
@@ -9635,7 +10792,6 @@
           <w:szCs w:val="24"/>
           <w:lang w:val="fr-FR"/>
         </w:rPr>
-        <w:lastRenderedPageBreak/>
         <w:t>D</w:t>
       </w:r>
       <w:r>
@@ -11141,6 +12297,14 @@
     <w:p>
       <w:pPr>
         <w:rPr>
+          <w:noProof/>
+        </w:rPr>
+      </w:pPr>
+      <w:bookmarkStart w:id="11" w:name="_Toc172711924"/>
+    </w:p>
+    <w:p>
+      <w:pPr>
+        <w:rPr>
           <w:lang w:val="fr-FR"/>
         </w:rPr>
       </w:pPr>
@@ -11150,9 +12314,9 @@
         </w:rPr>
         <w:drawing>
           <wp:inline distT="0" distB="0" distL="0" distR="0">
-            <wp:extent cx="5943600" cy="2919730"/>
+            <wp:extent cx="6400800" cy="3052690"/>
             <wp:effectExtent l="0" t="0" r="0" b="0"/>
-            <wp:docPr id="2" name="Picture 2"/>
+            <wp:docPr id="3" name="Picture 3"/>
             <wp:cNvGraphicFramePr>
               <a:graphicFrameLocks xmlns:a="http://schemas.openxmlformats.org/drawingml/2006/main" noChangeAspect="1"/>
             </wp:cNvGraphicFramePr>
@@ -11178,7 +12342,7 @@
                   <pic:spPr>
                     <a:xfrm>
                       <a:off x="0" y="0"/>
-                      <a:ext cx="5943600" cy="2919730"/>
+                      <a:ext cx="6406542" cy="3055428"/>
                     </a:xfrm>
                     <a:prstGeom prst="rect">
                       <a:avLst/>
@@ -11190,11 +12354,15 @@
           </wp:inline>
         </w:drawing>
       </w:r>
-      <w:bookmarkStart w:id="11" w:name="_Toc172711924"/>
-    </w:p>
-    <w:p>
-      <w:pPr>
-        <w:rPr>
+    </w:p>
+    <w:p>
+      <w:pPr>
+        <w:pStyle w:val="Heading3"/>
+        <w:rPr>
+          <w:rFonts w:ascii="Arial" w:hAnsi="Arial" w:cs="Arial"/>
+          <w:color w:val="000000" w:themeColor="text1"/>
+          <w:sz w:val="24"/>
+          <w:szCs w:val="24"/>
           <w:lang w:val="fr-FR"/>
         </w:rPr>
       </w:pPr>
@@ -11437,7 +12605,7 @@
           <w:rPr>
             <w:noProof/>
           </w:rPr>
-          <w:t>1</w:t>
+          <w:t>7</w:t>
         </w:r>
         <w:r>
           <w:rPr>
@@ -11484,6 +12652,118 @@
 <file path=word/numbering.xml><?xml version="1.0" encoding="utf-8"?>
 <w:numbering xmlns:wpc="http://schemas.microsoft.com/office/word/2010/wordprocessingCanvas" xmlns:mc="http://schemas.openxmlformats.org/markup-compatibility/2006" xmlns:o="urn:schemas-microsoft-com:office:office" xmlns:r="http://schemas.openxmlformats.org/officeDocument/2006/relationships" xmlns:m="http://schemas.openxmlformats.org/officeDocument/2006/math" xmlns:v="urn:schemas-microsoft-com:vml" xmlns:wp14="http://schemas.microsoft.com/office/word/2010/wordprocessingDrawing" xmlns:wp="http://schemas.openxmlformats.org/drawingml/2006/wordprocessingDrawing" xmlns:w10="urn:schemas-microsoft-com:office:word" xmlns:w="http://schemas.openxmlformats.org/wordprocessingml/2006/main" xmlns:w14="http://schemas.microsoft.com/office/word/2010/wordml" xmlns:wpg="http://schemas.microsoft.com/office/word/2010/wordprocessingGroup" xmlns:wpi="http://schemas.microsoft.com/office/word/2010/wordprocessingInk" xmlns:wne="http://schemas.microsoft.com/office/word/2006/wordml" xmlns:wps="http://schemas.microsoft.com/office/word/2010/wordprocessingShape" mc:Ignorable="w14 wp14">
   <w:abstractNum w:abstractNumId="0">
+    <w:nsid w:val="058E3F97"/>
+    <w:multiLevelType w:val="hybridMultilevel"/>
+    <w:tmpl w:val="9CA26706"/>
+    <w:lvl w:ilvl="0" w:tplc="A146903E">
+      <w:numFmt w:val="bullet"/>
+      <w:lvlText w:val="-"/>
+      <w:lvlJc w:val="left"/>
+      <w:pPr>
+        <w:ind w:left="3060" w:hanging="360"/>
+      </w:pPr>
+      <w:rPr>
+        <w:rFonts w:ascii="Calibri" w:eastAsiaTheme="minorHAnsi" w:hAnsi="Calibri" w:cs="Calibri" w:hint="default"/>
+      </w:rPr>
+    </w:lvl>
+    <w:lvl w:ilvl="1" w:tplc="04090003" w:tentative="1">
+      <w:start w:val="1"/>
+      <w:numFmt w:val="bullet"/>
+      <w:lvlText w:val="o"/>
+      <w:lvlJc w:val="left"/>
+      <w:pPr>
+        <w:ind w:left="3780" w:hanging="360"/>
+      </w:pPr>
+      <w:rPr>
+        <w:rFonts w:ascii="Courier New" w:hAnsi="Courier New" w:cs="Courier New" w:hint="default"/>
+      </w:rPr>
+    </w:lvl>
+    <w:lvl w:ilvl="2" w:tplc="04090005" w:tentative="1">
+      <w:start w:val="1"/>
+      <w:numFmt w:val="bullet"/>
+      <w:lvlText w:val=""/>
+      <w:lvlJc w:val="left"/>
+      <w:pPr>
+        <w:ind w:left="4500" w:hanging="360"/>
+      </w:pPr>
+      <w:rPr>
+        <w:rFonts w:ascii="Wingdings" w:hAnsi="Wingdings" w:hint="default"/>
+      </w:rPr>
+    </w:lvl>
+    <w:lvl w:ilvl="3" w:tplc="04090001" w:tentative="1">
+      <w:start w:val="1"/>
+      <w:numFmt w:val="bullet"/>
+      <w:lvlText w:val=""/>
+      <w:lvlJc w:val="left"/>
+      <w:pPr>
+        <w:ind w:left="5220" w:hanging="360"/>
+      </w:pPr>
+      <w:rPr>
+        <w:rFonts w:ascii="Symbol" w:hAnsi="Symbol" w:hint="default"/>
+      </w:rPr>
+    </w:lvl>
+    <w:lvl w:ilvl="4" w:tplc="04090003" w:tentative="1">
+      <w:start w:val="1"/>
+      <w:numFmt w:val="bullet"/>
+      <w:lvlText w:val="o"/>
+      <w:lvlJc w:val="left"/>
+      <w:pPr>
+        <w:ind w:left="5940" w:hanging="360"/>
+      </w:pPr>
+      <w:rPr>
+        <w:rFonts w:ascii="Courier New" w:hAnsi="Courier New" w:cs="Courier New" w:hint="default"/>
+      </w:rPr>
+    </w:lvl>
+    <w:lvl w:ilvl="5" w:tplc="04090005" w:tentative="1">
+      <w:start w:val="1"/>
+      <w:numFmt w:val="bullet"/>
+      <w:lvlText w:val=""/>
+      <w:lvlJc w:val="left"/>
+      <w:pPr>
+        <w:ind w:left="6660" w:hanging="360"/>
+      </w:pPr>
+      <w:rPr>
+        <w:rFonts w:ascii="Wingdings" w:hAnsi="Wingdings" w:hint="default"/>
+      </w:rPr>
+    </w:lvl>
+    <w:lvl w:ilvl="6" w:tplc="04090001" w:tentative="1">
+      <w:start w:val="1"/>
+      <w:numFmt w:val="bullet"/>
+      <w:lvlText w:val=""/>
+      <w:lvlJc w:val="left"/>
+      <w:pPr>
+        <w:ind w:left="7380" w:hanging="360"/>
+      </w:pPr>
+      <w:rPr>
+        <w:rFonts w:ascii="Symbol" w:hAnsi="Symbol" w:hint="default"/>
+      </w:rPr>
+    </w:lvl>
+    <w:lvl w:ilvl="7" w:tplc="04090003" w:tentative="1">
+      <w:start w:val="1"/>
+      <w:numFmt w:val="bullet"/>
+      <w:lvlText w:val="o"/>
+      <w:lvlJc w:val="left"/>
+      <w:pPr>
+        <w:ind w:left="8100" w:hanging="360"/>
+      </w:pPr>
+      <w:rPr>
+        <w:rFonts w:ascii="Courier New" w:hAnsi="Courier New" w:cs="Courier New" w:hint="default"/>
+      </w:rPr>
+    </w:lvl>
+    <w:lvl w:ilvl="8" w:tplc="04090005" w:tentative="1">
+      <w:start w:val="1"/>
+      <w:numFmt w:val="bullet"/>
+      <w:lvlText w:val=""/>
+      <w:lvlJc w:val="left"/>
+      <w:pPr>
+        <w:ind w:left="8820" w:hanging="360"/>
+      </w:pPr>
+      <w:rPr>
+        <w:rFonts w:ascii="Wingdings" w:hAnsi="Wingdings" w:hint="default"/>
+      </w:rPr>
+    </w:lvl>
+  </w:abstractNum>
+  <w:abstractNum w:abstractNumId="1">
     <w:nsid w:val="065C3790"/>
     <w:multiLevelType w:val="hybridMultilevel"/>
     <w:tmpl w:val="A32C36C4"/>
@@ -11596,7 +12876,7 @@
       </w:rPr>
     </w:lvl>
   </w:abstractNum>
-  <w:abstractNum w:abstractNumId="1">
+  <w:abstractNum w:abstractNumId="2">
     <w:nsid w:val="106C3CD7"/>
     <w:multiLevelType w:val="hybridMultilevel"/>
     <w:tmpl w:val="A134DCA0"/>
@@ -11682,7 +12962,7 @@
       </w:pPr>
     </w:lvl>
   </w:abstractNum>
-  <w:abstractNum w:abstractNumId="2">
+  <w:abstractNum w:abstractNumId="3">
     <w:nsid w:val="114417D4"/>
     <w:multiLevelType w:val="hybridMultilevel"/>
     <w:tmpl w:val="A6BE480A"/>
@@ -11768,7 +13048,119 @@
       </w:pPr>
     </w:lvl>
   </w:abstractNum>
-  <w:abstractNum w:abstractNumId="3">
+  <w:abstractNum w:abstractNumId="4">
+    <w:nsid w:val="13792BC3"/>
+    <w:multiLevelType w:val="hybridMultilevel"/>
+    <w:tmpl w:val="479446D0"/>
+    <w:lvl w:ilvl="0" w:tplc="A146903E">
+      <w:numFmt w:val="bullet"/>
+      <w:lvlText w:val="-"/>
+      <w:lvlJc w:val="left"/>
+      <w:pPr>
+        <w:ind w:left="720" w:hanging="360"/>
+      </w:pPr>
+      <w:rPr>
+        <w:rFonts w:ascii="Calibri" w:eastAsiaTheme="minorHAnsi" w:hAnsi="Calibri" w:cs="Calibri" w:hint="default"/>
+      </w:rPr>
+    </w:lvl>
+    <w:lvl w:ilvl="1" w:tplc="04090003" w:tentative="1">
+      <w:start w:val="1"/>
+      <w:numFmt w:val="bullet"/>
+      <w:lvlText w:val="o"/>
+      <w:lvlJc w:val="left"/>
+      <w:pPr>
+        <w:ind w:left="1440" w:hanging="360"/>
+      </w:pPr>
+      <w:rPr>
+        <w:rFonts w:ascii="Courier New" w:hAnsi="Courier New" w:cs="Courier New" w:hint="default"/>
+      </w:rPr>
+    </w:lvl>
+    <w:lvl w:ilvl="2" w:tplc="04090005" w:tentative="1">
+      <w:start w:val="1"/>
+      <w:numFmt w:val="bullet"/>
+      <w:lvlText w:val=""/>
+      <w:lvlJc w:val="left"/>
+      <w:pPr>
+        <w:ind w:left="2160" w:hanging="360"/>
+      </w:pPr>
+      <w:rPr>
+        <w:rFonts w:ascii="Wingdings" w:hAnsi="Wingdings" w:hint="default"/>
+      </w:rPr>
+    </w:lvl>
+    <w:lvl w:ilvl="3" w:tplc="04090001" w:tentative="1">
+      <w:start w:val="1"/>
+      <w:numFmt w:val="bullet"/>
+      <w:lvlText w:val=""/>
+      <w:lvlJc w:val="left"/>
+      <w:pPr>
+        <w:ind w:left="2880" w:hanging="360"/>
+      </w:pPr>
+      <w:rPr>
+        <w:rFonts w:ascii="Symbol" w:hAnsi="Symbol" w:hint="default"/>
+      </w:rPr>
+    </w:lvl>
+    <w:lvl w:ilvl="4" w:tplc="04090003" w:tentative="1">
+      <w:start w:val="1"/>
+      <w:numFmt w:val="bullet"/>
+      <w:lvlText w:val="o"/>
+      <w:lvlJc w:val="left"/>
+      <w:pPr>
+        <w:ind w:left="3600" w:hanging="360"/>
+      </w:pPr>
+      <w:rPr>
+        <w:rFonts w:ascii="Courier New" w:hAnsi="Courier New" w:cs="Courier New" w:hint="default"/>
+      </w:rPr>
+    </w:lvl>
+    <w:lvl w:ilvl="5" w:tplc="04090005" w:tentative="1">
+      <w:start w:val="1"/>
+      <w:numFmt w:val="bullet"/>
+      <w:lvlText w:val=""/>
+      <w:lvlJc w:val="left"/>
+      <w:pPr>
+        <w:ind w:left="4320" w:hanging="360"/>
+      </w:pPr>
+      <w:rPr>
+        <w:rFonts w:ascii="Wingdings" w:hAnsi="Wingdings" w:hint="default"/>
+      </w:rPr>
+    </w:lvl>
+    <w:lvl w:ilvl="6" w:tplc="04090001" w:tentative="1">
+      <w:start w:val="1"/>
+      <w:numFmt w:val="bullet"/>
+      <w:lvlText w:val=""/>
+      <w:lvlJc w:val="left"/>
+      <w:pPr>
+        <w:ind w:left="5040" w:hanging="360"/>
+      </w:pPr>
+      <w:rPr>
+        <w:rFonts w:ascii="Symbol" w:hAnsi="Symbol" w:hint="default"/>
+      </w:rPr>
+    </w:lvl>
+    <w:lvl w:ilvl="7" w:tplc="04090003" w:tentative="1">
+      <w:start w:val="1"/>
+      <w:numFmt w:val="bullet"/>
+      <w:lvlText w:val="o"/>
+      <w:lvlJc w:val="left"/>
+      <w:pPr>
+        <w:ind w:left="5760" w:hanging="360"/>
+      </w:pPr>
+      <w:rPr>
+        <w:rFonts w:ascii="Courier New" w:hAnsi="Courier New" w:cs="Courier New" w:hint="default"/>
+      </w:rPr>
+    </w:lvl>
+    <w:lvl w:ilvl="8" w:tplc="04090005" w:tentative="1">
+      <w:start w:val="1"/>
+      <w:numFmt w:val="bullet"/>
+      <w:lvlText w:val=""/>
+      <w:lvlJc w:val="left"/>
+      <w:pPr>
+        <w:ind w:left="6480" w:hanging="360"/>
+      </w:pPr>
+      <w:rPr>
+        <w:rFonts w:ascii="Wingdings" w:hAnsi="Wingdings" w:hint="default"/>
+      </w:rPr>
+    </w:lvl>
+  </w:abstractNum>
+  <w:abstractNum w:abstractNumId="5">
     <w:nsid w:val="14AA6BF6"/>
     <w:multiLevelType w:val="hybridMultilevel"/>
     <w:tmpl w:val="311C5236"/>
@@ -11854,7 +13246,119 @@
       </w:pPr>
     </w:lvl>
   </w:abstractNum>
-  <w:abstractNum w:abstractNumId="4">
+  <w:abstractNum w:abstractNumId="6">
+    <w:nsid w:val="17F1223C"/>
+    <w:multiLevelType w:val="hybridMultilevel"/>
+    <w:tmpl w:val="407A00F4"/>
+    <w:lvl w:ilvl="0" w:tplc="A146903E">
+      <w:numFmt w:val="bullet"/>
+      <w:lvlText w:val="-"/>
+      <w:lvlJc w:val="left"/>
+      <w:pPr>
+        <w:ind w:left="720" w:hanging="360"/>
+      </w:pPr>
+      <w:rPr>
+        <w:rFonts w:ascii="Calibri" w:eastAsiaTheme="minorHAnsi" w:hAnsi="Calibri" w:cs="Calibri" w:hint="default"/>
+      </w:rPr>
+    </w:lvl>
+    <w:lvl w:ilvl="1" w:tplc="04090003" w:tentative="1">
+      <w:start w:val="1"/>
+      <w:numFmt w:val="bullet"/>
+      <w:lvlText w:val="o"/>
+      <w:lvlJc w:val="left"/>
+      <w:pPr>
+        <w:ind w:left="1440" w:hanging="360"/>
+      </w:pPr>
+      <w:rPr>
+        <w:rFonts w:ascii="Courier New" w:hAnsi="Courier New" w:cs="Courier New" w:hint="default"/>
+      </w:rPr>
+    </w:lvl>
+    <w:lvl w:ilvl="2" w:tplc="04090005" w:tentative="1">
+      <w:start w:val="1"/>
+      <w:numFmt w:val="bullet"/>
+      <w:lvlText w:val=""/>
+      <w:lvlJc w:val="left"/>
+      <w:pPr>
+        <w:ind w:left="2160" w:hanging="360"/>
+      </w:pPr>
+      <w:rPr>
+        <w:rFonts w:ascii="Wingdings" w:hAnsi="Wingdings" w:hint="default"/>
+      </w:rPr>
+    </w:lvl>
+    <w:lvl w:ilvl="3" w:tplc="04090001" w:tentative="1">
+      <w:start w:val="1"/>
+      <w:numFmt w:val="bullet"/>
+      <w:lvlText w:val=""/>
+      <w:lvlJc w:val="left"/>
+      <w:pPr>
+        <w:ind w:left="2880" w:hanging="360"/>
+      </w:pPr>
+      <w:rPr>
+        <w:rFonts w:ascii="Symbol" w:hAnsi="Symbol" w:hint="default"/>
+      </w:rPr>
+    </w:lvl>
+    <w:lvl w:ilvl="4" w:tplc="04090003" w:tentative="1">
+      <w:start w:val="1"/>
+      <w:numFmt w:val="bullet"/>
+      <w:lvlText w:val="o"/>
+      <w:lvlJc w:val="left"/>
+      <w:pPr>
+        <w:ind w:left="3600" w:hanging="360"/>
+      </w:pPr>
+      <w:rPr>
+        <w:rFonts w:ascii="Courier New" w:hAnsi="Courier New" w:cs="Courier New" w:hint="default"/>
+      </w:rPr>
+    </w:lvl>
+    <w:lvl w:ilvl="5" w:tplc="04090005" w:tentative="1">
+      <w:start w:val="1"/>
+      <w:numFmt w:val="bullet"/>
+      <w:lvlText w:val=""/>
+      <w:lvlJc w:val="left"/>
+      <w:pPr>
+        <w:ind w:left="4320" w:hanging="360"/>
+      </w:pPr>
+      <w:rPr>
+        <w:rFonts w:ascii="Wingdings" w:hAnsi="Wingdings" w:hint="default"/>
+      </w:rPr>
+    </w:lvl>
+    <w:lvl w:ilvl="6" w:tplc="04090001" w:tentative="1">
+      <w:start w:val="1"/>
+      <w:numFmt w:val="bullet"/>
+      <w:lvlText w:val=""/>
+      <w:lvlJc w:val="left"/>
+      <w:pPr>
+        <w:ind w:left="5040" w:hanging="360"/>
+      </w:pPr>
+      <w:rPr>
+        <w:rFonts w:ascii="Symbol" w:hAnsi="Symbol" w:hint="default"/>
+      </w:rPr>
+    </w:lvl>
+    <w:lvl w:ilvl="7" w:tplc="04090003" w:tentative="1">
+      <w:start w:val="1"/>
+      <w:numFmt w:val="bullet"/>
+      <w:lvlText w:val="o"/>
+      <w:lvlJc w:val="left"/>
+      <w:pPr>
+        <w:ind w:left="5760" w:hanging="360"/>
+      </w:pPr>
+      <w:rPr>
+        <w:rFonts w:ascii="Courier New" w:hAnsi="Courier New" w:cs="Courier New" w:hint="default"/>
+      </w:rPr>
+    </w:lvl>
+    <w:lvl w:ilvl="8" w:tplc="04090005" w:tentative="1">
+      <w:start w:val="1"/>
+      <w:numFmt w:val="bullet"/>
+      <w:lvlText w:val=""/>
+      <w:lvlJc w:val="left"/>
+      <w:pPr>
+        <w:ind w:left="6480" w:hanging="360"/>
+      </w:pPr>
+      <w:rPr>
+        <w:rFonts w:ascii="Wingdings" w:hAnsi="Wingdings" w:hint="default"/>
+      </w:rPr>
+    </w:lvl>
+  </w:abstractNum>
+  <w:abstractNum w:abstractNumId="7">
     <w:nsid w:val="1A015FE7"/>
     <w:multiLevelType w:val="multilevel"/>
     <w:tmpl w:val="E6CA9820"/>
@@ -11967,7 +13471,119 @@
       </w:rPr>
     </w:lvl>
   </w:abstractNum>
-  <w:abstractNum w:abstractNumId="5">
+  <w:abstractNum w:abstractNumId="8">
+    <w:nsid w:val="1A310874"/>
+    <w:multiLevelType w:val="hybridMultilevel"/>
+    <w:tmpl w:val="DA2A02E0"/>
+    <w:lvl w:ilvl="0" w:tplc="A146903E">
+      <w:numFmt w:val="bullet"/>
+      <w:lvlText w:val="-"/>
+      <w:lvlJc w:val="left"/>
+      <w:pPr>
+        <w:ind w:left="720" w:hanging="360"/>
+      </w:pPr>
+      <w:rPr>
+        <w:rFonts w:ascii="Calibri" w:eastAsiaTheme="minorHAnsi" w:hAnsi="Calibri" w:cs="Calibri" w:hint="default"/>
+      </w:rPr>
+    </w:lvl>
+    <w:lvl w:ilvl="1" w:tplc="04090003" w:tentative="1">
+      <w:start w:val="1"/>
+      <w:numFmt w:val="bullet"/>
+      <w:lvlText w:val="o"/>
+      <w:lvlJc w:val="left"/>
+      <w:pPr>
+        <w:ind w:left="1440" w:hanging="360"/>
+      </w:pPr>
+      <w:rPr>
+        <w:rFonts w:ascii="Courier New" w:hAnsi="Courier New" w:cs="Courier New" w:hint="default"/>
+      </w:rPr>
+    </w:lvl>
+    <w:lvl w:ilvl="2" w:tplc="04090005" w:tentative="1">
+      <w:start w:val="1"/>
+      <w:numFmt w:val="bullet"/>
+      <w:lvlText w:val=""/>
+      <w:lvlJc w:val="left"/>
+      <w:pPr>
+        <w:ind w:left="2160" w:hanging="360"/>
+      </w:pPr>
+      <w:rPr>
+        <w:rFonts w:ascii="Wingdings" w:hAnsi="Wingdings" w:hint="default"/>
+      </w:rPr>
+    </w:lvl>
+    <w:lvl w:ilvl="3" w:tplc="04090001" w:tentative="1">
+      <w:start w:val="1"/>
+      <w:numFmt w:val="bullet"/>
+      <w:lvlText w:val=""/>
+      <w:lvlJc w:val="left"/>
+      <w:pPr>
+        <w:ind w:left="2880" w:hanging="360"/>
+      </w:pPr>
+      <w:rPr>
+        <w:rFonts w:ascii="Symbol" w:hAnsi="Symbol" w:hint="default"/>
+      </w:rPr>
+    </w:lvl>
+    <w:lvl w:ilvl="4" w:tplc="04090003" w:tentative="1">
+      <w:start w:val="1"/>
+      <w:numFmt w:val="bullet"/>
+      <w:lvlText w:val="o"/>
+      <w:lvlJc w:val="left"/>
+      <w:pPr>
+        <w:ind w:left="3600" w:hanging="360"/>
+      </w:pPr>
+      <w:rPr>
+        <w:rFonts w:ascii="Courier New" w:hAnsi="Courier New" w:cs="Courier New" w:hint="default"/>
+      </w:rPr>
+    </w:lvl>
+    <w:lvl w:ilvl="5" w:tplc="04090005" w:tentative="1">
+      <w:start w:val="1"/>
+      <w:numFmt w:val="bullet"/>
+      <w:lvlText w:val=""/>
+      <w:lvlJc w:val="left"/>
+      <w:pPr>
+        <w:ind w:left="4320" w:hanging="360"/>
+      </w:pPr>
+      <w:rPr>
+        <w:rFonts w:ascii="Wingdings" w:hAnsi="Wingdings" w:hint="default"/>
+      </w:rPr>
+    </w:lvl>
+    <w:lvl w:ilvl="6" w:tplc="04090001" w:tentative="1">
+      <w:start w:val="1"/>
+      <w:numFmt w:val="bullet"/>
+      <w:lvlText w:val=""/>
+      <w:lvlJc w:val="left"/>
+      <w:pPr>
+        <w:ind w:left="5040" w:hanging="360"/>
+      </w:pPr>
+      <w:rPr>
+        <w:rFonts w:ascii="Symbol" w:hAnsi="Symbol" w:hint="default"/>
+      </w:rPr>
+    </w:lvl>
+    <w:lvl w:ilvl="7" w:tplc="04090003" w:tentative="1">
+      <w:start w:val="1"/>
+      <w:numFmt w:val="bullet"/>
+      <w:lvlText w:val="o"/>
+      <w:lvlJc w:val="left"/>
+      <w:pPr>
+        <w:ind w:left="5760" w:hanging="360"/>
+      </w:pPr>
+      <w:rPr>
+        <w:rFonts w:ascii="Courier New" w:hAnsi="Courier New" w:cs="Courier New" w:hint="default"/>
+      </w:rPr>
+    </w:lvl>
+    <w:lvl w:ilvl="8" w:tplc="04090005" w:tentative="1">
+      <w:start w:val="1"/>
+      <w:numFmt w:val="bullet"/>
+      <w:lvlText w:val=""/>
+      <w:lvlJc w:val="left"/>
+      <w:pPr>
+        <w:ind w:left="6480" w:hanging="360"/>
+      </w:pPr>
+      <w:rPr>
+        <w:rFonts w:ascii="Wingdings" w:hAnsi="Wingdings" w:hint="default"/>
+      </w:rPr>
+    </w:lvl>
+  </w:abstractNum>
+  <w:abstractNum w:abstractNumId="9">
     <w:nsid w:val="25530E9D"/>
     <w:multiLevelType w:val="hybridMultilevel"/>
     <w:tmpl w:val="A134DCA0"/>
@@ -12053,7 +13669,7 @@
       </w:pPr>
     </w:lvl>
   </w:abstractNum>
-  <w:abstractNum w:abstractNumId="6">
+  <w:abstractNum w:abstractNumId="10">
     <w:nsid w:val="27830A5D"/>
     <w:multiLevelType w:val="hybridMultilevel"/>
     <w:tmpl w:val="9A403552"/>
@@ -12166,7 +13782,119 @@
       </w:rPr>
     </w:lvl>
   </w:abstractNum>
-  <w:abstractNum w:abstractNumId="7">
+  <w:abstractNum w:abstractNumId="11">
+    <w:nsid w:val="2B230DCB"/>
+    <w:multiLevelType w:val="hybridMultilevel"/>
+    <w:tmpl w:val="AFDE639A"/>
+    <w:lvl w:ilvl="0" w:tplc="A146903E">
+      <w:numFmt w:val="bullet"/>
+      <w:lvlText w:val="-"/>
+      <w:lvlJc w:val="left"/>
+      <w:pPr>
+        <w:ind w:left="720" w:hanging="360"/>
+      </w:pPr>
+      <w:rPr>
+        <w:rFonts w:ascii="Calibri" w:eastAsiaTheme="minorHAnsi" w:hAnsi="Calibri" w:cs="Calibri" w:hint="default"/>
+      </w:rPr>
+    </w:lvl>
+    <w:lvl w:ilvl="1" w:tplc="04090003" w:tentative="1">
+      <w:start w:val="1"/>
+      <w:numFmt w:val="bullet"/>
+      <w:lvlText w:val="o"/>
+      <w:lvlJc w:val="left"/>
+      <w:pPr>
+        <w:ind w:left="1440" w:hanging="360"/>
+      </w:pPr>
+      <w:rPr>
+        <w:rFonts w:ascii="Courier New" w:hAnsi="Courier New" w:cs="Courier New" w:hint="default"/>
+      </w:rPr>
+    </w:lvl>
+    <w:lvl w:ilvl="2" w:tplc="04090005" w:tentative="1">
+      <w:start w:val="1"/>
+      <w:numFmt w:val="bullet"/>
+      <w:lvlText w:val=""/>
+      <w:lvlJc w:val="left"/>
+      <w:pPr>
+        <w:ind w:left="2160" w:hanging="360"/>
+      </w:pPr>
+      <w:rPr>
+        <w:rFonts w:ascii="Wingdings" w:hAnsi="Wingdings" w:hint="default"/>
+      </w:rPr>
+    </w:lvl>
+    <w:lvl w:ilvl="3" w:tplc="04090001" w:tentative="1">
+      <w:start w:val="1"/>
+      <w:numFmt w:val="bullet"/>
+      <w:lvlText w:val=""/>
+      <w:lvlJc w:val="left"/>
+      <w:pPr>
+        <w:ind w:left="2880" w:hanging="360"/>
+      </w:pPr>
+      <w:rPr>
+        <w:rFonts w:ascii="Symbol" w:hAnsi="Symbol" w:hint="default"/>
+      </w:rPr>
+    </w:lvl>
+    <w:lvl w:ilvl="4" w:tplc="04090003" w:tentative="1">
+      <w:start w:val="1"/>
+      <w:numFmt w:val="bullet"/>
+      <w:lvlText w:val="o"/>
+      <w:lvlJc w:val="left"/>
+      <w:pPr>
+        <w:ind w:left="3600" w:hanging="360"/>
+      </w:pPr>
+      <w:rPr>
+        <w:rFonts w:ascii="Courier New" w:hAnsi="Courier New" w:cs="Courier New" w:hint="default"/>
+      </w:rPr>
+    </w:lvl>
+    <w:lvl w:ilvl="5" w:tplc="04090005" w:tentative="1">
+      <w:start w:val="1"/>
+      <w:numFmt w:val="bullet"/>
+      <w:lvlText w:val=""/>
+      <w:lvlJc w:val="left"/>
+      <w:pPr>
+        <w:ind w:left="4320" w:hanging="360"/>
+      </w:pPr>
+      <w:rPr>
+        <w:rFonts w:ascii="Wingdings" w:hAnsi="Wingdings" w:hint="default"/>
+      </w:rPr>
+    </w:lvl>
+    <w:lvl w:ilvl="6" w:tplc="04090001" w:tentative="1">
+      <w:start w:val="1"/>
+      <w:numFmt w:val="bullet"/>
+      <w:lvlText w:val=""/>
+      <w:lvlJc w:val="left"/>
+      <w:pPr>
+        <w:ind w:left="5040" w:hanging="360"/>
+      </w:pPr>
+      <w:rPr>
+        <w:rFonts w:ascii="Symbol" w:hAnsi="Symbol" w:hint="default"/>
+      </w:rPr>
+    </w:lvl>
+    <w:lvl w:ilvl="7" w:tplc="04090003" w:tentative="1">
+      <w:start w:val="1"/>
+      <w:numFmt w:val="bullet"/>
+      <w:lvlText w:val="o"/>
+      <w:lvlJc w:val="left"/>
+      <w:pPr>
+        <w:ind w:left="5760" w:hanging="360"/>
+      </w:pPr>
+      <w:rPr>
+        <w:rFonts w:ascii="Courier New" w:hAnsi="Courier New" w:cs="Courier New" w:hint="default"/>
+      </w:rPr>
+    </w:lvl>
+    <w:lvl w:ilvl="8" w:tplc="04090005" w:tentative="1">
+      <w:start w:val="1"/>
+      <w:numFmt w:val="bullet"/>
+      <w:lvlText w:val=""/>
+      <w:lvlJc w:val="left"/>
+      <w:pPr>
+        <w:ind w:left="6480" w:hanging="360"/>
+      </w:pPr>
+      <w:rPr>
+        <w:rFonts w:ascii="Wingdings" w:hAnsi="Wingdings" w:hint="default"/>
+      </w:rPr>
+    </w:lvl>
+  </w:abstractNum>
+  <w:abstractNum w:abstractNumId="12">
     <w:nsid w:val="31E258A1"/>
     <w:multiLevelType w:val="hybridMultilevel"/>
     <w:tmpl w:val="D522F6BC"/>
@@ -12255,7 +13983,119 @@
       </w:pPr>
     </w:lvl>
   </w:abstractNum>
-  <w:abstractNum w:abstractNumId="8">
+  <w:abstractNum w:abstractNumId="13">
+    <w:nsid w:val="31EA0DC1"/>
+    <w:multiLevelType w:val="hybridMultilevel"/>
+    <w:tmpl w:val="B32ACD18"/>
+    <w:lvl w:ilvl="0" w:tplc="A146903E">
+      <w:numFmt w:val="bullet"/>
+      <w:lvlText w:val="-"/>
+      <w:lvlJc w:val="left"/>
+      <w:pPr>
+        <w:ind w:left="720" w:hanging="360"/>
+      </w:pPr>
+      <w:rPr>
+        <w:rFonts w:ascii="Calibri" w:eastAsiaTheme="minorHAnsi" w:hAnsi="Calibri" w:cs="Calibri" w:hint="default"/>
+      </w:rPr>
+    </w:lvl>
+    <w:lvl w:ilvl="1" w:tplc="04090003" w:tentative="1">
+      <w:start w:val="1"/>
+      <w:numFmt w:val="bullet"/>
+      <w:lvlText w:val="o"/>
+      <w:lvlJc w:val="left"/>
+      <w:pPr>
+        <w:ind w:left="1440" w:hanging="360"/>
+      </w:pPr>
+      <w:rPr>
+        <w:rFonts w:ascii="Courier New" w:hAnsi="Courier New" w:cs="Courier New" w:hint="default"/>
+      </w:rPr>
+    </w:lvl>
+    <w:lvl w:ilvl="2" w:tplc="04090005" w:tentative="1">
+      <w:start w:val="1"/>
+      <w:numFmt w:val="bullet"/>
+      <w:lvlText w:val=""/>
+      <w:lvlJc w:val="left"/>
+      <w:pPr>
+        <w:ind w:left="2160" w:hanging="360"/>
+      </w:pPr>
+      <w:rPr>
+        <w:rFonts w:ascii="Wingdings" w:hAnsi="Wingdings" w:hint="default"/>
+      </w:rPr>
+    </w:lvl>
+    <w:lvl w:ilvl="3" w:tplc="04090001" w:tentative="1">
+      <w:start w:val="1"/>
+      <w:numFmt w:val="bullet"/>
+      <w:lvlText w:val=""/>
+      <w:lvlJc w:val="left"/>
+      <w:pPr>
+        <w:ind w:left="2880" w:hanging="360"/>
+      </w:pPr>
+      <w:rPr>
+        <w:rFonts w:ascii="Symbol" w:hAnsi="Symbol" w:hint="default"/>
+      </w:rPr>
+    </w:lvl>
+    <w:lvl w:ilvl="4" w:tplc="04090003" w:tentative="1">
+      <w:start w:val="1"/>
+      <w:numFmt w:val="bullet"/>
+      <w:lvlText w:val="o"/>
+      <w:lvlJc w:val="left"/>
+      <w:pPr>
+        <w:ind w:left="3600" w:hanging="360"/>
+      </w:pPr>
+      <w:rPr>
+        <w:rFonts w:ascii="Courier New" w:hAnsi="Courier New" w:cs="Courier New" w:hint="default"/>
+      </w:rPr>
+    </w:lvl>
+    <w:lvl w:ilvl="5" w:tplc="04090005" w:tentative="1">
+      <w:start w:val="1"/>
+      <w:numFmt w:val="bullet"/>
+      <w:lvlText w:val=""/>
+      <w:lvlJc w:val="left"/>
+      <w:pPr>
+        <w:ind w:left="4320" w:hanging="360"/>
+      </w:pPr>
+      <w:rPr>
+        <w:rFonts w:ascii="Wingdings" w:hAnsi="Wingdings" w:hint="default"/>
+      </w:rPr>
+    </w:lvl>
+    <w:lvl w:ilvl="6" w:tplc="04090001" w:tentative="1">
+      <w:start w:val="1"/>
+      <w:numFmt w:val="bullet"/>
+      <w:lvlText w:val=""/>
+      <w:lvlJc w:val="left"/>
+      <w:pPr>
+        <w:ind w:left="5040" w:hanging="360"/>
+      </w:pPr>
+      <w:rPr>
+        <w:rFonts w:ascii="Symbol" w:hAnsi="Symbol" w:hint="default"/>
+      </w:rPr>
+    </w:lvl>
+    <w:lvl w:ilvl="7" w:tplc="04090003" w:tentative="1">
+      <w:start w:val="1"/>
+      <w:numFmt w:val="bullet"/>
+      <w:lvlText w:val="o"/>
+      <w:lvlJc w:val="left"/>
+      <w:pPr>
+        <w:ind w:left="5760" w:hanging="360"/>
+      </w:pPr>
+      <w:rPr>
+        <w:rFonts w:ascii="Courier New" w:hAnsi="Courier New" w:cs="Courier New" w:hint="default"/>
+      </w:rPr>
+    </w:lvl>
+    <w:lvl w:ilvl="8" w:tplc="04090005" w:tentative="1">
+      <w:start w:val="1"/>
+      <w:numFmt w:val="bullet"/>
+      <w:lvlText w:val=""/>
+      <w:lvlJc w:val="left"/>
+      <w:pPr>
+        <w:ind w:left="6480" w:hanging="360"/>
+      </w:pPr>
+      <w:rPr>
+        <w:rFonts w:ascii="Wingdings" w:hAnsi="Wingdings" w:hint="default"/>
+      </w:rPr>
+    </w:lvl>
+  </w:abstractNum>
+  <w:abstractNum w:abstractNumId="14">
     <w:nsid w:val="36D95835"/>
     <w:multiLevelType w:val="hybridMultilevel"/>
     <w:tmpl w:val="CC767BD0"/>
@@ -12347,7 +14187,231 @@
       </w:pPr>
     </w:lvl>
   </w:abstractNum>
-  <w:abstractNum w:abstractNumId="9">
+  <w:abstractNum w:abstractNumId="15">
+    <w:nsid w:val="3E1C09D7"/>
+    <w:multiLevelType w:val="hybridMultilevel"/>
+    <w:tmpl w:val="45960614"/>
+    <w:lvl w:ilvl="0" w:tplc="A146903E">
+      <w:numFmt w:val="bullet"/>
+      <w:lvlText w:val="-"/>
+      <w:lvlJc w:val="left"/>
+      <w:pPr>
+        <w:ind w:left="720" w:hanging="360"/>
+      </w:pPr>
+      <w:rPr>
+        <w:rFonts w:ascii="Calibri" w:eastAsiaTheme="minorHAnsi" w:hAnsi="Calibri" w:cs="Calibri" w:hint="default"/>
+      </w:rPr>
+    </w:lvl>
+    <w:lvl w:ilvl="1" w:tplc="04090003" w:tentative="1">
+      <w:start w:val="1"/>
+      <w:numFmt w:val="bullet"/>
+      <w:lvlText w:val="o"/>
+      <w:lvlJc w:val="left"/>
+      <w:pPr>
+        <w:ind w:left="1440" w:hanging="360"/>
+      </w:pPr>
+      <w:rPr>
+        <w:rFonts w:ascii="Courier New" w:hAnsi="Courier New" w:cs="Courier New" w:hint="default"/>
+      </w:rPr>
+    </w:lvl>
+    <w:lvl w:ilvl="2" w:tplc="04090005" w:tentative="1">
+      <w:start w:val="1"/>
+      <w:numFmt w:val="bullet"/>
+      <w:lvlText w:val=""/>
+      <w:lvlJc w:val="left"/>
+      <w:pPr>
+        <w:ind w:left="2160" w:hanging="360"/>
+      </w:pPr>
+      <w:rPr>
+        <w:rFonts w:ascii="Wingdings" w:hAnsi="Wingdings" w:hint="default"/>
+      </w:rPr>
+    </w:lvl>
+    <w:lvl w:ilvl="3" w:tplc="04090001" w:tentative="1">
+      <w:start w:val="1"/>
+      <w:numFmt w:val="bullet"/>
+      <w:lvlText w:val=""/>
+      <w:lvlJc w:val="left"/>
+      <w:pPr>
+        <w:ind w:left="2880" w:hanging="360"/>
+      </w:pPr>
+      <w:rPr>
+        <w:rFonts w:ascii="Symbol" w:hAnsi="Symbol" w:hint="default"/>
+      </w:rPr>
+    </w:lvl>
+    <w:lvl w:ilvl="4" w:tplc="04090003" w:tentative="1">
+      <w:start w:val="1"/>
+      <w:numFmt w:val="bullet"/>
+      <w:lvlText w:val="o"/>
+      <w:lvlJc w:val="left"/>
+      <w:pPr>
+        <w:ind w:left="3600" w:hanging="360"/>
+      </w:pPr>
+      <w:rPr>
+        <w:rFonts w:ascii="Courier New" w:hAnsi="Courier New" w:cs="Courier New" w:hint="default"/>
+      </w:rPr>
+    </w:lvl>
+    <w:lvl w:ilvl="5" w:tplc="04090005" w:tentative="1">
+      <w:start w:val="1"/>
+      <w:numFmt w:val="bullet"/>
+      <w:lvlText w:val=""/>
+      <w:lvlJc w:val="left"/>
+      <w:pPr>
+        <w:ind w:left="4320" w:hanging="360"/>
+      </w:pPr>
+      <w:rPr>
+        <w:rFonts w:ascii="Wingdings" w:hAnsi="Wingdings" w:hint="default"/>
+      </w:rPr>
+    </w:lvl>
+    <w:lvl w:ilvl="6" w:tplc="04090001" w:tentative="1">
+      <w:start w:val="1"/>
+      <w:numFmt w:val="bullet"/>
+      <w:lvlText w:val=""/>
+      <w:lvlJc w:val="left"/>
+      <w:pPr>
+        <w:ind w:left="5040" w:hanging="360"/>
+      </w:pPr>
+      <w:rPr>
+        <w:rFonts w:ascii="Symbol" w:hAnsi="Symbol" w:hint="default"/>
+      </w:rPr>
+    </w:lvl>
+    <w:lvl w:ilvl="7" w:tplc="04090003" w:tentative="1">
+      <w:start w:val="1"/>
+      <w:numFmt w:val="bullet"/>
+      <w:lvlText w:val="o"/>
+      <w:lvlJc w:val="left"/>
+      <w:pPr>
+        <w:ind w:left="5760" w:hanging="360"/>
+      </w:pPr>
+      <w:rPr>
+        <w:rFonts w:ascii="Courier New" w:hAnsi="Courier New" w:cs="Courier New" w:hint="default"/>
+      </w:rPr>
+    </w:lvl>
+    <w:lvl w:ilvl="8" w:tplc="04090005" w:tentative="1">
+      <w:start w:val="1"/>
+      <w:numFmt w:val="bullet"/>
+      <w:lvlText w:val=""/>
+      <w:lvlJc w:val="left"/>
+      <w:pPr>
+        <w:ind w:left="6480" w:hanging="360"/>
+      </w:pPr>
+      <w:rPr>
+        <w:rFonts w:ascii="Wingdings" w:hAnsi="Wingdings" w:hint="default"/>
+      </w:rPr>
+    </w:lvl>
+  </w:abstractNum>
+  <w:abstractNum w:abstractNumId="16">
+    <w:nsid w:val="3F851FF6"/>
+    <w:multiLevelType w:val="hybridMultilevel"/>
+    <w:tmpl w:val="B68C873A"/>
+    <w:lvl w:ilvl="0" w:tplc="A146903E">
+      <w:numFmt w:val="bullet"/>
+      <w:lvlText w:val="-"/>
+      <w:lvlJc w:val="left"/>
+      <w:pPr>
+        <w:ind w:left="720" w:hanging="360"/>
+      </w:pPr>
+      <w:rPr>
+        <w:rFonts w:ascii="Calibri" w:eastAsiaTheme="minorHAnsi" w:hAnsi="Calibri" w:cs="Calibri" w:hint="default"/>
+      </w:rPr>
+    </w:lvl>
+    <w:lvl w:ilvl="1" w:tplc="04090003" w:tentative="1">
+      <w:start w:val="1"/>
+      <w:numFmt w:val="bullet"/>
+      <w:lvlText w:val="o"/>
+      <w:lvlJc w:val="left"/>
+      <w:pPr>
+        <w:ind w:left="1440" w:hanging="360"/>
+      </w:pPr>
+      <w:rPr>
+        <w:rFonts w:ascii="Courier New" w:hAnsi="Courier New" w:cs="Courier New" w:hint="default"/>
+      </w:rPr>
+    </w:lvl>
+    <w:lvl w:ilvl="2" w:tplc="04090005" w:tentative="1">
+      <w:start w:val="1"/>
+      <w:numFmt w:val="bullet"/>
+      <w:lvlText w:val=""/>
+      <w:lvlJc w:val="left"/>
+      <w:pPr>
+        <w:ind w:left="2160" w:hanging="360"/>
+      </w:pPr>
+      <w:rPr>
+        <w:rFonts w:ascii="Wingdings" w:hAnsi="Wingdings" w:hint="default"/>
+      </w:rPr>
+    </w:lvl>
+    <w:lvl w:ilvl="3" w:tplc="04090001" w:tentative="1">
+      <w:start w:val="1"/>
+      <w:numFmt w:val="bullet"/>
+      <w:lvlText w:val=""/>
+      <w:lvlJc w:val="left"/>
+      <w:pPr>
+        <w:ind w:left="2880" w:hanging="360"/>
+      </w:pPr>
+      <w:rPr>
+        <w:rFonts w:ascii="Symbol" w:hAnsi="Symbol" w:hint="default"/>
+      </w:rPr>
+    </w:lvl>
+    <w:lvl w:ilvl="4" w:tplc="04090003" w:tentative="1">
+      <w:start w:val="1"/>
+      <w:numFmt w:val="bullet"/>
+      <w:lvlText w:val="o"/>
+      <w:lvlJc w:val="left"/>
+      <w:pPr>
+        <w:ind w:left="3600" w:hanging="360"/>
+      </w:pPr>
+      <w:rPr>
+        <w:rFonts w:ascii="Courier New" w:hAnsi="Courier New" w:cs="Courier New" w:hint="default"/>
+      </w:rPr>
+    </w:lvl>
+    <w:lvl w:ilvl="5" w:tplc="04090005" w:tentative="1">
+      <w:start w:val="1"/>
+      <w:numFmt w:val="bullet"/>
+      <w:lvlText w:val=""/>
+      <w:lvlJc w:val="left"/>
+      <w:pPr>
+        <w:ind w:left="4320" w:hanging="360"/>
+      </w:pPr>
+      <w:rPr>
+        <w:rFonts w:ascii="Wingdings" w:hAnsi="Wingdings" w:hint="default"/>
+      </w:rPr>
+    </w:lvl>
+    <w:lvl w:ilvl="6" w:tplc="04090001" w:tentative="1">
+      <w:start w:val="1"/>
+      <w:numFmt w:val="bullet"/>
+      <w:lvlText w:val=""/>
+      <w:lvlJc w:val="left"/>
+      <w:pPr>
+        <w:ind w:left="5040" w:hanging="360"/>
+      </w:pPr>
+      <w:rPr>
+        <w:rFonts w:ascii="Symbol" w:hAnsi="Symbol" w:hint="default"/>
+      </w:rPr>
+    </w:lvl>
+    <w:lvl w:ilvl="7" w:tplc="04090003" w:tentative="1">
+      <w:start w:val="1"/>
+      <w:numFmt w:val="bullet"/>
+      <w:lvlText w:val="o"/>
+      <w:lvlJc w:val="left"/>
+      <w:pPr>
+        <w:ind w:left="5760" w:hanging="360"/>
+      </w:pPr>
+      <w:rPr>
+        <w:rFonts w:ascii="Courier New" w:hAnsi="Courier New" w:cs="Courier New" w:hint="default"/>
+      </w:rPr>
+    </w:lvl>
+    <w:lvl w:ilvl="8" w:tplc="04090005" w:tentative="1">
+      <w:start w:val="1"/>
+      <w:numFmt w:val="bullet"/>
+      <w:lvlText w:val=""/>
+      <w:lvlJc w:val="left"/>
+      <w:pPr>
+        <w:ind w:left="6480" w:hanging="360"/>
+      </w:pPr>
+      <w:rPr>
+        <w:rFonts w:ascii="Wingdings" w:hAnsi="Wingdings" w:hint="default"/>
+      </w:rPr>
+    </w:lvl>
+  </w:abstractNum>
+  <w:abstractNum w:abstractNumId="17">
     <w:nsid w:val="3FDF110D"/>
     <w:multiLevelType w:val="hybridMultilevel"/>
     <w:tmpl w:val="AEDE30BA"/>
@@ -12436,7 +14500,7 @@
       </w:pPr>
     </w:lvl>
   </w:abstractNum>
-  <w:abstractNum w:abstractNumId="10">
+  <w:abstractNum w:abstractNumId="18">
     <w:nsid w:val="4449781A"/>
     <w:multiLevelType w:val="hybridMultilevel"/>
     <w:tmpl w:val="C1C078EA"/>
@@ -12522,10 +14586,10 @@
       </w:pPr>
     </w:lvl>
   </w:abstractNum>
-  <w:abstractNum w:abstractNumId="11">
+  <w:abstractNum w:abstractNumId="19">
     <w:nsid w:val="47303C2F"/>
     <w:multiLevelType w:val="hybridMultilevel"/>
-    <w:tmpl w:val="4CACB668"/>
+    <w:tmpl w:val="955C98F0"/>
     <w:lvl w:ilvl="0" w:tplc="04090001">
       <w:start w:val="1"/>
       <w:numFmt w:val="bullet"/>
@@ -12547,14 +14611,16 @@
         <w:ind w:left="1440" w:hanging="360"/>
       </w:pPr>
     </w:lvl>
-    <w:lvl w:ilvl="2" w:tplc="0409001B" w:tentative="1">
-      <w:start w:val="1"/>
-      <w:numFmt w:val="lowerRoman"/>
-      <w:lvlText w:val="%3."/>
-      <w:lvlJc w:val="right"/>
-      <w:pPr>
-        <w:ind w:left="2160" w:hanging="180"/>
-      </w:pPr>
+    <w:lvl w:ilvl="2" w:tplc="A146903E">
+      <w:numFmt w:val="bullet"/>
+      <w:lvlText w:val="-"/>
+      <w:lvlJc w:val="left"/>
+      <w:pPr>
+        <w:ind w:left="2340" w:hanging="360"/>
+      </w:pPr>
+      <w:rPr>
+        <w:rFonts w:ascii="Calibri" w:eastAsiaTheme="minorHAnsi" w:hAnsi="Calibri" w:cs="Calibri" w:hint="default"/>
+      </w:rPr>
     </w:lvl>
     <w:lvl w:ilvl="3" w:tplc="0409000F" w:tentative="1">
       <w:start w:val="1"/>
@@ -12611,7 +14677,7 @@
       </w:pPr>
     </w:lvl>
   </w:abstractNum>
-  <w:abstractNum w:abstractNumId="12">
+  <w:abstractNum w:abstractNumId="20">
     <w:nsid w:val="52B12A69"/>
     <w:multiLevelType w:val="hybridMultilevel"/>
     <w:tmpl w:val="311C5236"/>
@@ -12697,7 +14763,119 @@
       </w:pPr>
     </w:lvl>
   </w:abstractNum>
-  <w:abstractNum w:abstractNumId="13">
+  <w:abstractNum w:abstractNumId="21">
+    <w:nsid w:val="55502EED"/>
+    <w:multiLevelType w:val="hybridMultilevel"/>
+    <w:tmpl w:val="122A256E"/>
+    <w:lvl w:ilvl="0" w:tplc="A146903E">
+      <w:numFmt w:val="bullet"/>
+      <w:lvlText w:val="-"/>
+      <w:lvlJc w:val="left"/>
+      <w:pPr>
+        <w:ind w:left="720" w:hanging="360"/>
+      </w:pPr>
+      <w:rPr>
+        <w:rFonts w:ascii="Calibri" w:eastAsiaTheme="minorHAnsi" w:hAnsi="Calibri" w:cs="Calibri" w:hint="default"/>
+      </w:rPr>
+    </w:lvl>
+    <w:lvl w:ilvl="1" w:tplc="04090003" w:tentative="1">
+      <w:start w:val="1"/>
+      <w:numFmt w:val="bullet"/>
+      <w:lvlText w:val="o"/>
+      <w:lvlJc w:val="left"/>
+      <w:pPr>
+        <w:ind w:left="1440" w:hanging="360"/>
+      </w:pPr>
+      <w:rPr>
+        <w:rFonts w:ascii="Courier New" w:hAnsi="Courier New" w:cs="Courier New" w:hint="default"/>
+      </w:rPr>
+    </w:lvl>
+    <w:lvl w:ilvl="2" w:tplc="04090005" w:tentative="1">
+      <w:start w:val="1"/>
+      <w:numFmt w:val="bullet"/>
+      <w:lvlText w:val=""/>
+      <w:lvlJc w:val="left"/>
+      <w:pPr>
+        <w:ind w:left="2160" w:hanging="360"/>
+      </w:pPr>
+      <w:rPr>
+        <w:rFonts w:ascii="Wingdings" w:hAnsi="Wingdings" w:hint="default"/>
+      </w:rPr>
+    </w:lvl>
+    <w:lvl w:ilvl="3" w:tplc="04090001" w:tentative="1">
+      <w:start w:val="1"/>
+      <w:numFmt w:val="bullet"/>
+      <w:lvlText w:val=""/>
+      <w:lvlJc w:val="left"/>
+      <w:pPr>
+        <w:ind w:left="2880" w:hanging="360"/>
+      </w:pPr>
+      <w:rPr>
+        <w:rFonts w:ascii="Symbol" w:hAnsi="Symbol" w:hint="default"/>
+      </w:rPr>
+    </w:lvl>
+    <w:lvl w:ilvl="4" w:tplc="04090003" w:tentative="1">
+      <w:start w:val="1"/>
+      <w:numFmt w:val="bullet"/>
+      <w:lvlText w:val="o"/>
+      <w:lvlJc w:val="left"/>
+      <w:pPr>
+        <w:ind w:left="3600" w:hanging="360"/>
+      </w:pPr>
+      <w:rPr>
+        <w:rFonts w:ascii="Courier New" w:hAnsi="Courier New" w:cs="Courier New" w:hint="default"/>
+      </w:rPr>
+    </w:lvl>
+    <w:lvl w:ilvl="5" w:tplc="04090005" w:tentative="1">
+      <w:start w:val="1"/>
+      <w:numFmt w:val="bullet"/>
+      <w:lvlText w:val=""/>
+      <w:lvlJc w:val="left"/>
+      <w:pPr>
+        <w:ind w:left="4320" w:hanging="360"/>
+      </w:pPr>
+      <w:rPr>
+        <w:rFonts w:ascii="Wingdings" w:hAnsi="Wingdings" w:hint="default"/>
+      </w:rPr>
+    </w:lvl>
+    <w:lvl w:ilvl="6" w:tplc="04090001" w:tentative="1">
+      <w:start w:val="1"/>
+      <w:numFmt w:val="bullet"/>
+      <w:lvlText w:val=""/>
+      <w:lvlJc w:val="left"/>
+      <w:pPr>
+        <w:ind w:left="5040" w:hanging="360"/>
+      </w:pPr>
+      <w:rPr>
+        <w:rFonts w:ascii="Symbol" w:hAnsi="Symbol" w:hint="default"/>
+      </w:rPr>
+    </w:lvl>
+    <w:lvl w:ilvl="7" w:tplc="04090003" w:tentative="1">
+      <w:start w:val="1"/>
+      <w:numFmt w:val="bullet"/>
+      <w:lvlText w:val="o"/>
+      <w:lvlJc w:val="left"/>
+      <w:pPr>
+        <w:ind w:left="5760" w:hanging="360"/>
+      </w:pPr>
+      <w:rPr>
+        <w:rFonts w:ascii="Courier New" w:hAnsi="Courier New" w:cs="Courier New" w:hint="default"/>
+      </w:rPr>
+    </w:lvl>
+    <w:lvl w:ilvl="8" w:tplc="04090005" w:tentative="1">
+      <w:start w:val="1"/>
+      <w:numFmt w:val="bullet"/>
+      <w:lvlText w:val=""/>
+      <w:lvlJc w:val="left"/>
+      <w:pPr>
+        <w:ind w:left="6480" w:hanging="360"/>
+      </w:pPr>
+      <w:rPr>
+        <w:rFonts w:ascii="Wingdings" w:hAnsi="Wingdings" w:hint="default"/>
+      </w:rPr>
+    </w:lvl>
+  </w:abstractNum>
+  <w:abstractNum w:abstractNumId="22">
     <w:nsid w:val="5A704A21"/>
     <w:multiLevelType w:val="hybridMultilevel"/>
     <w:tmpl w:val="0AC8FB90"/>
@@ -12786,7 +14964,119 @@
       </w:pPr>
     </w:lvl>
   </w:abstractNum>
-  <w:abstractNum w:abstractNumId="14">
+  <w:abstractNum w:abstractNumId="23">
+    <w:nsid w:val="5C8529FA"/>
+    <w:multiLevelType w:val="hybridMultilevel"/>
+    <w:tmpl w:val="0986A57C"/>
+    <w:lvl w:ilvl="0" w:tplc="A146903E">
+      <w:numFmt w:val="bullet"/>
+      <w:lvlText w:val="-"/>
+      <w:lvlJc w:val="left"/>
+      <w:pPr>
+        <w:ind w:left="720" w:hanging="360"/>
+      </w:pPr>
+      <w:rPr>
+        <w:rFonts w:ascii="Calibri" w:eastAsiaTheme="minorHAnsi" w:hAnsi="Calibri" w:cs="Calibri" w:hint="default"/>
+      </w:rPr>
+    </w:lvl>
+    <w:lvl w:ilvl="1" w:tplc="04090003" w:tentative="1">
+      <w:start w:val="1"/>
+      <w:numFmt w:val="bullet"/>
+      <w:lvlText w:val="o"/>
+      <w:lvlJc w:val="left"/>
+      <w:pPr>
+        <w:ind w:left="1440" w:hanging="360"/>
+      </w:pPr>
+      <w:rPr>
+        <w:rFonts w:ascii="Courier New" w:hAnsi="Courier New" w:cs="Courier New" w:hint="default"/>
+      </w:rPr>
+    </w:lvl>
+    <w:lvl w:ilvl="2" w:tplc="04090005" w:tentative="1">
+      <w:start w:val="1"/>
+      <w:numFmt w:val="bullet"/>
+      <w:lvlText w:val=""/>
+      <w:lvlJc w:val="left"/>
+      <w:pPr>
+        <w:ind w:left="2160" w:hanging="360"/>
+      </w:pPr>
+      <w:rPr>
+        <w:rFonts w:ascii="Wingdings" w:hAnsi="Wingdings" w:hint="default"/>
+      </w:rPr>
+    </w:lvl>
+    <w:lvl w:ilvl="3" w:tplc="04090001" w:tentative="1">
+      <w:start w:val="1"/>
+      <w:numFmt w:val="bullet"/>
+      <w:lvlText w:val=""/>
+      <w:lvlJc w:val="left"/>
+      <w:pPr>
+        <w:ind w:left="2880" w:hanging="360"/>
+      </w:pPr>
+      <w:rPr>
+        <w:rFonts w:ascii="Symbol" w:hAnsi="Symbol" w:hint="default"/>
+      </w:rPr>
+    </w:lvl>
+    <w:lvl w:ilvl="4" w:tplc="04090003" w:tentative="1">
+      <w:start w:val="1"/>
+      <w:numFmt w:val="bullet"/>
+      <w:lvlText w:val="o"/>
+      <w:lvlJc w:val="left"/>
+      <w:pPr>
+        <w:ind w:left="3600" w:hanging="360"/>
+      </w:pPr>
+      <w:rPr>
+        <w:rFonts w:ascii="Courier New" w:hAnsi="Courier New" w:cs="Courier New" w:hint="default"/>
+      </w:rPr>
+    </w:lvl>
+    <w:lvl w:ilvl="5" w:tplc="04090005" w:tentative="1">
+      <w:start w:val="1"/>
+      <w:numFmt w:val="bullet"/>
+      <w:lvlText w:val=""/>
+      <w:lvlJc w:val="left"/>
+      <w:pPr>
+        <w:ind w:left="4320" w:hanging="360"/>
+      </w:pPr>
+      <w:rPr>
+        <w:rFonts w:ascii="Wingdings" w:hAnsi="Wingdings" w:hint="default"/>
+      </w:rPr>
+    </w:lvl>
+    <w:lvl w:ilvl="6" w:tplc="04090001" w:tentative="1">
+      <w:start w:val="1"/>
+      <w:numFmt w:val="bullet"/>
+      <w:lvlText w:val=""/>
+      <w:lvlJc w:val="left"/>
+      <w:pPr>
+        <w:ind w:left="5040" w:hanging="360"/>
+      </w:pPr>
+      <w:rPr>
+        <w:rFonts w:ascii="Symbol" w:hAnsi="Symbol" w:hint="default"/>
+      </w:rPr>
+    </w:lvl>
+    <w:lvl w:ilvl="7" w:tplc="04090003" w:tentative="1">
+      <w:start w:val="1"/>
+      <w:numFmt w:val="bullet"/>
+      <w:lvlText w:val="o"/>
+      <w:lvlJc w:val="left"/>
+      <w:pPr>
+        <w:ind w:left="5760" w:hanging="360"/>
+      </w:pPr>
+      <w:rPr>
+        <w:rFonts w:ascii="Courier New" w:hAnsi="Courier New" w:cs="Courier New" w:hint="default"/>
+      </w:rPr>
+    </w:lvl>
+    <w:lvl w:ilvl="8" w:tplc="04090005" w:tentative="1">
+      <w:start w:val="1"/>
+      <w:numFmt w:val="bullet"/>
+      <w:lvlText w:val=""/>
+      <w:lvlJc w:val="left"/>
+      <w:pPr>
+        <w:ind w:left="6480" w:hanging="360"/>
+      </w:pPr>
+      <w:rPr>
+        <w:rFonts w:ascii="Wingdings" w:hAnsi="Wingdings" w:hint="default"/>
+      </w:rPr>
+    </w:lvl>
+  </w:abstractNum>
+  <w:abstractNum w:abstractNumId="24">
     <w:nsid w:val="607B18DB"/>
     <w:multiLevelType w:val="hybridMultilevel"/>
     <w:tmpl w:val="89006DE8"/>
@@ -12872,7 +15162,231 @@
       </w:pPr>
     </w:lvl>
   </w:abstractNum>
-  <w:abstractNum w:abstractNumId="15">
+  <w:abstractNum w:abstractNumId="25">
+    <w:nsid w:val="62191AC0"/>
+    <w:multiLevelType w:val="hybridMultilevel"/>
+    <w:tmpl w:val="E242BED2"/>
+    <w:lvl w:ilvl="0" w:tplc="A146903E">
+      <w:numFmt w:val="bullet"/>
+      <w:lvlText w:val="-"/>
+      <w:lvlJc w:val="left"/>
+      <w:pPr>
+        <w:ind w:left="720" w:hanging="360"/>
+      </w:pPr>
+      <w:rPr>
+        <w:rFonts w:ascii="Calibri" w:eastAsiaTheme="minorHAnsi" w:hAnsi="Calibri" w:cs="Calibri" w:hint="default"/>
+      </w:rPr>
+    </w:lvl>
+    <w:lvl w:ilvl="1" w:tplc="04090003" w:tentative="1">
+      <w:start w:val="1"/>
+      <w:numFmt w:val="bullet"/>
+      <w:lvlText w:val="o"/>
+      <w:lvlJc w:val="left"/>
+      <w:pPr>
+        <w:ind w:left="1440" w:hanging="360"/>
+      </w:pPr>
+      <w:rPr>
+        <w:rFonts w:ascii="Courier New" w:hAnsi="Courier New" w:cs="Courier New" w:hint="default"/>
+      </w:rPr>
+    </w:lvl>
+    <w:lvl w:ilvl="2" w:tplc="04090005" w:tentative="1">
+      <w:start w:val="1"/>
+      <w:numFmt w:val="bullet"/>
+      <w:lvlText w:val=""/>
+      <w:lvlJc w:val="left"/>
+      <w:pPr>
+        <w:ind w:left="2160" w:hanging="360"/>
+      </w:pPr>
+      <w:rPr>
+        <w:rFonts w:ascii="Wingdings" w:hAnsi="Wingdings" w:hint="default"/>
+      </w:rPr>
+    </w:lvl>
+    <w:lvl w:ilvl="3" w:tplc="04090001" w:tentative="1">
+      <w:start w:val="1"/>
+      <w:numFmt w:val="bullet"/>
+      <w:lvlText w:val=""/>
+      <w:lvlJc w:val="left"/>
+      <w:pPr>
+        <w:ind w:left="2880" w:hanging="360"/>
+      </w:pPr>
+      <w:rPr>
+        <w:rFonts w:ascii="Symbol" w:hAnsi="Symbol" w:hint="default"/>
+      </w:rPr>
+    </w:lvl>
+    <w:lvl w:ilvl="4" w:tplc="04090003" w:tentative="1">
+      <w:start w:val="1"/>
+      <w:numFmt w:val="bullet"/>
+      <w:lvlText w:val="o"/>
+      <w:lvlJc w:val="left"/>
+      <w:pPr>
+        <w:ind w:left="3600" w:hanging="360"/>
+      </w:pPr>
+      <w:rPr>
+        <w:rFonts w:ascii="Courier New" w:hAnsi="Courier New" w:cs="Courier New" w:hint="default"/>
+      </w:rPr>
+    </w:lvl>
+    <w:lvl w:ilvl="5" w:tplc="04090005" w:tentative="1">
+      <w:start w:val="1"/>
+      <w:numFmt w:val="bullet"/>
+      <w:lvlText w:val=""/>
+      <w:lvlJc w:val="left"/>
+      <w:pPr>
+        <w:ind w:left="4320" w:hanging="360"/>
+      </w:pPr>
+      <w:rPr>
+        <w:rFonts w:ascii="Wingdings" w:hAnsi="Wingdings" w:hint="default"/>
+      </w:rPr>
+    </w:lvl>
+    <w:lvl w:ilvl="6" w:tplc="04090001" w:tentative="1">
+      <w:start w:val="1"/>
+      <w:numFmt w:val="bullet"/>
+      <w:lvlText w:val=""/>
+      <w:lvlJc w:val="left"/>
+      <w:pPr>
+        <w:ind w:left="5040" w:hanging="360"/>
+      </w:pPr>
+      <w:rPr>
+        <w:rFonts w:ascii="Symbol" w:hAnsi="Symbol" w:hint="default"/>
+      </w:rPr>
+    </w:lvl>
+    <w:lvl w:ilvl="7" w:tplc="04090003" w:tentative="1">
+      <w:start w:val="1"/>
+      <w:numFmt w:val="bullet"/>
+      <w:lvlText w:val="o"/>
+      <w:lvlJc w:val="left"/>
+      <w:pPr>
+        <w:ind w:left="5760" w:hanging="360"/>
+      </w:pPr>
+      <w:rPr>
+        <w:rFonts w:ascii="Courier New" w:hAnsi="Courier New" w:cs="Courier New" w:hint="default"/>
+      </w:rPr>
+    </w:lvl>
+    <w:lvl w:ilvl="8" w:tplc="04090005" w:tentative="1">
+      <w:start w:val="1"/>
+      <w:numFmt w:val="bullet"/>
+      <w:lvlText w:val=""/>
+      <w:lvlJc w:val="left"/>
+      <w:pPr>
+        <w:ind w:left="6480" w:hanging="360"/>
+      </w:pPr>
+      <w:rPr>
+        <w:rFonts w:ascii="Wingdings" w:hAnsi="Wingdings" w:hint="default"/>
+      </w:rPr>
+    </w:lvl>
+  </w:abstractNum>
+  <w:abstractNum w:abstractNumId="26">
+    <w:nsid w:val="62DE2116"/>
+    <w:multiLevelType w:val="hybridMultilevel"/>
+    <w:tmpl w:val="20A85280"/>
+    <w:lvl w:ilvl="0" w:tplc="A146903E">
+      <w:numFmt w:val="bullet"/>
+      <w:lvlText w:val="-"/>
+      <w:lvlJc w:val="left"/>
+      <w:pPr>
+        <w:ind w:left="720" w:hanging="360"/>
+      </w:pPr>
+      <w:rPr>
+        <w:rFonts w:ascii="Calibri" w:eastAsiaTheme="minorHAnsi" w:hAnsi="Calibri" w:cs="Calibri" w:hint="default"/>
+      </w:rPr>
+    </w:lvl>
+    <w:lvl w:ilvl="1" w:tplc="04090003" w:tentative="1">
+      <w:start w:val="1"/>
+      <w:numFmt w:val="bullet"/>
+      <w:lvlText w:val="o"/>
+      <w:lvlJc w:val="left"/>
+      <w:pPr>
+        <w:ind w:left="1440" w:hanging="360"/>
+      </w:pPr>
+      <w:rPr>
+        <w:rFonts w:ascii="Courier New" w:hAnsi="Courier New" w:cs="Courier New" w:hint="default"/>
+      </w:rPr>
+    </w:lvl>
+    <w:lvl w:ilvl="2" w:tplc="04090005" w:tentative="1">
+      <w:start w:val="1"/>
+      <w:numFmt w:val="bullet"/>
+      <w:lvlText w:val=""/>
+      <w:lvlJc w:val="left"/>
+      <w:pPr>
+        <w:ind w:left="2160" w:hanging="360"/>
+      </w:pPr>
+      <w:rPr>
+        <w:rFonts w:ascii="Wingdings" w:hAnsi="Wingdings" w:hint="default"/>
+      </w:rPr>
+    </w:lvl>
+    <w:lvl w:ilvl="3" w:tplc="04090001" w:tentative="1">
+      <w:start w:val="1"/>
+      <w:numFmt w:val="bullet"/>
+      <w:lvlText w:val=""/>
+      <w:lvlJc w:val="left"/>
+      <w:pPr>
+        <w:ind w:left="2880" w:hanging="360"/>
+      </w:pPr>
+      <w:rPr>
+        <w:rFonts w:ascii="Symbol" w:hAnsi="Symbol" w:hint="default"/>
+      </w:rPr>
+    </w:lvl>
+    <w:lvl w:ilvl="4" w:tplc="04090003" w:tentative="1">
+      <w:start w:val="1"/>
+      <w:numFmt w:val="bullet"/>
+      <w:lvlText w:val="o"/>
+      <w:lvlJc w:val="left"/>
+      <w:pPr>
+        <w:ind w:left="3600" w:hanging="360"/>
+      </w:pPr>
+      <w:rPr>
+        <w:rFonts w:ascii="Courier New" w:hAnsi="Courier New" w:cs="Courier New" w:hint="default"/>
+      </w:rPr>
+    </w:lvl>
+    <w:lvl w:ilvl="5" w:tplc="04090005" w:tentative="1">
+      <w:start w:val="1"/>
+      <w:numFmt w:val="bullet"/>
+      <w:lvlText w:val=""/>
+      <w:lvlJc w:val="left"/>
+      <w:pPr>
+        <w:ind w:left="4320" w:hanging="360"/>
+      </w:pPr>
+      <w:rPr>
+        <w:rFonts w:ascii="Wingdings" w:hAnsi="Wingdings" w:hint="default"/>
+      </w:rPr>
+    </w:lvl>
+    <w:lvl w:ilvl="6" w:tplc="04090001" w:tentative="1">
+      <w:start w:val="1"/>
+      <w:numFmt w:val="bullet"/>
+      <w:lvlText w:val=""/>
+      <w:lvlJc w:val="left"/>
+      <w:pPr>
+        <w:ind w:left="5040" w:hanging="360"/>
+      </w:pPr>
+      <w:rPr>
+        <w:rFonts w:ascii="Symbol" w:hAnsi="Symbol" w:hint="default"/>
+      </w:rPr>
+    </w:lvl>
+    <w:lvl w:ilvl="7" w:tplc="04090003" w:tentative="1">
+      <w:start w:val="1"/>
+      <w:numFmt w:val="bullet"/>
+      <w:lvlText w:val="o"/>
+      <w:lvlJc w:val="left"/>
+      <w:pPr>
+        <w:ind w:left="5760" w:hanging="360"/>
+      </w:pPr>
+      <w:rPr>
+        <w:rFonts w:ascii="Courier New" w:hAnsi="Courier New" w:cs="Courier New" w:hint="default"/>
+      </w:rPr>
+    </w:lvl>
+    <w:lvl w:ilvl="8" w:tplc="04090005" w:tentative="1">
+      <w:start w:val="1"/>
+      <w:numFmt w:val="bullet"/>
+      <w:lvlText w:val=""/>
+      <w:lvlJc w:val="left"/>
+      <w:pPr>
+        <w:ind w:left="6480" w:hanging="360"/>
+      </w:pPr>
+      <w:rPr>
+        <w:rFonts w:ascii="Wingdings" w:hAnsi="Wingdings" w:hint="default"/>
+      </w:rPr>
+    </w:lvl>
+  </w:abstractNum>
+  <w:abstractNum w:abstractNumId="27">
     <w:nsid w:val="69204579"/>
     <w:multiLevelType w:val="hybridMultilevel"/>
     <w:tmpl w:val="311C5236"/>
@@ -12958,7 +15472,119 @@
       </w:pPr>
     </w:lvl>
   </w:abstractNum>
-  <w:abstractNum w:abstractNumId="16">
+  <w:abstractNum w:abstractNumId="28">
+    <w:nsid w:val="6B7542E3"/>
+    <w:multiLevelType w:val="hybridMultilevel"/>
+    <w:tmpl w:val="874CD884"/>
+    <w:lvl w:ilvl="0" w:tplc="A146903E">
+      <w:numFmt w:val="bullet"/>
+      <w:lvlText w:val="-"/>
+      <w:lvlJc w:val="left"/>
+      <w:pPr>
+        <w:ind w:left="720" w:hanging="360"/>
+      </w:pPr>
+      <w:rPr>
+        <w:rFonts w:ascii="Calibri" w:eastAsiaTheme="minorHAnsi" w:hAnsi="Calibri" w:cs="Calibri" w:hint="default"/>
+      </w:rPr>
+    </w:lvl>
+    <w:lvl w:ilvl="1" w:tplc="04090003" w:tentative="1">
+      <w:start w:val="1"/>
+      <w:numFmt w:val="bullet"/>
+      <w:lvlText w:val="o"/>
+      <w:lvlJc w:val="left"/>
+      <w:pPr>
+        <w:ind w:left="1440" w:hanging="360"/>
+      </w:pPr>
+      <w:rPr>
+        <w:rFonts w:ascii="Courier New" w:hAnsi="Courier New" w:cs="Courier New" w:hint="default"/>
+      </w:rPr>
+    </w:lvl>
+    <w:lvl w:ilvl="2" w:tplc="04090005" w:tentative="1">
+      <w:start w:val="1"/>
+      <w:numFmt w:val="bullet"/>
+      <w:lvlText w:val=""/>
+      <w:lvlJc w:val="left"/>
+      <w:pPr>
+        <w:ind w:left="2160" w:hanging="360"/>
+      </w:pPr>
+      <w:rPr>
+        <w:rFonts w:ascii="Wingdings" w:hAnsi="Wingdings" w:hint="default"/>
+      </w:rPr>
+    </w:lvl>
+    <w:lvl w:ilvl="3" w:tplc="04090001" w:tentative="1">
+      <w:start w:val="1"/>
+      <w:numFmt w:val="bullet"/>
+      <w:lvlText w:val=""/>
+      <w:lvlJc w:val="left"/>
+      <w:pPr>
+        <w:ind w:left="2880" w:hanging="360"/>
+      </w:pPr>
+      <w:rPr>
+        <w:rFonts w:ascii="Symbol" w:hAnsi="Symbol" w:hint="default"/>
+      </w:rPr>
+    </w:lvl>
+    <w:lvl w:ilvl="4" w:tplc="04090003" w:tentative="1">
+      <w:start w:val="1"/>
+      <w:numFmt w:val="bullet"/>
+      <w:lvlText w:val="o"/>
+      <w:lvlJc w:val="left"/>
+      <w:pPr>
+        <w:ind w:left="3600" w:hanging="360"/>
+      </w:pPr>
+      <w:rPr>
+        <w:rFonts w:ascii="Courier New" w:hAnsi="Courier New" w:cs="Courier New" w:hint="default"/>
+      </w:rPr>
+    </w:lvl>
+    <w:lvl w:ilvl="5" w:tplc="04090005" w:tentative="1">
+      <w:start w:val="1"/>
+      <w:numFmt w:val="bullet"/>
+      <w:lvlText w:val=""/>
+      <w:lvlJc w:val="left"/>
+      <w:pPr>
+        <w:ind w:left="4320" w:hanging="360"/>
+      </w:pPr>
+      <w:rPr>
+        <w:rFonts w:ascii="Wingdings" w:hAnsi="Wingdings" w:hint="default"/>
+      </w:rPr>
+    </w:lvl>
+    <w:lvl w:ilvl="6" w:tplc="04090001" w:tentative="1">
+      <w:start w:val="1"/>
+      <w:numFmt w:val="bullet"/>
+      <w:lvlText w:val=""/>
+      <w:lvlJc w:val="left"/>
+      <w:pPr>
+        <w:ind w:left="5040" w:hanging="360"/>
+      </w:pPr>
+      <w:rPr>
+        <w:rFonts w:ascii="Symbol" w:hAnsi="Symbol" w:hint="default"/>
+      </w:rPr>
+    </w:lvl>
+    <w:lvl w:ilvl="7" w:tplc="04090003" w:tentative="1">
+      <w:start w:val="1"/>
+      <w:numFmt w:val="bullet"/>
+      <w:lvlText w:val="o"/>
+      <w:lvlJc w:val="left"/>
+      <w:pPr>
+        <w:ind w:left="5760" w:hanging="360"/>
+      </w:pPr>
+      <w:rPr>
+        <w:rFonts w:ascii="Courier New" w:hAnsi="Courier New" w:cs="Courier New" w:hint="default"/>
+      </w:rPr>
+    </w:lvl>
+    <w:lvl w:ilvl="8" w:tplc="04090005" w:tentative="1">
+      <w:start w:val="1"/>
+      <w:numFmt w:val="bullet"/>
+      <w:lvlText w:val=""/>
+      <w:lvlJc w:val="left"/>
+      <w:pPr>
+        <w:ind w:left="6480" w:hanging="360"/>
+      </w:pPr>
+      <w:rPr>
+        <w:rFonts w:ascii="Wingdings" w:hAnsi="Wingdings" w:hint="default"/>
+      </w:rPr>
+    </w:lvl>
+  </w:abstractNum>
+  <w:abstractNum w:abstractNumId="29">
     <w:nsid w:val="6D2B6CAF"/>
     <w:multiLevelType w:val="hybridMultilevel"/>
     <w:tmpl w:val="7BC48DCC"/>
@@ -13071,7 +15697,119 @@
       </w:rPr>
     </w:lvl>
   </w:abstractNum>
-  <w:abstractNum w:abstractNumId="17">
+  <w:abstractNum w:abstractNumId="30">
+    <w:nsid w:val="6E0B7E05"/>
+    <w:multiLevelType w:val="hybridMultilevel"/>
+    <w:tmpl w:val="D9A42B9A"/>
+    <w:lvl w:ilvl="0" w:tplc="A146903E">
+      <w:numFmt w:val="bullet"/>
+      <w:lvlText w:val="-"/>
+      <w:lvlJc w:val="left"/>
+      <w:pPr>
+        <w:ind w:left="720" w:hanging="360"/>
+      </w:pPr>
+      <w:rPr>
+        <w:rFonts w:ascii="Calibri" w:eastAsiaTheme="minorHAnsi" w:hAnsi="Calibri" w:cs="Calibri" w:hint="default"/>
+      </w:rPr>
+    </w:lvl>
+    <w:lvl w:ilvl="1" w:tplc="04090003" w:tentative="1">
+      <w:start w:val="1"/>
+      <w:numFmt w:val="bullet"/>
+      <w:lvlText w:val="o"/>
+      <w:lvlJc w:val="left"/>
+      <w:pPr>
+        <w:ind w:left="1440" w:hanging="360"/>
+      </w:pPr>
+      <w:rPr>
+        <w:rFonts w:ascii="Courier New" w:hAnsi="Courier New" w:cs="Courier New" w:hint="default"/>
+      </w:rPr>
+    </w:lvl>
+    <w:lvl w:ilvl="2" w:tplc="04090005" w:tentative="1">
+      <w:start w:val="1"/>
+      <w:numFmt w:val="bullet"/>
+      <w:lvlText w:val=""/>
+      <w:lvlJc w:val="left"/>
+      <w:pPr>
+        <w:ind w:left="2160" w:hanging="360"/>
+      </w:pPr>
+      <w:rPr>
+        <w:rFonts w:ascii="Wingdings" w:hAnsi="Wingdings" w:hint="default"/>
+      </w:rPr>
+    </w:lvl>
+    <w:lvl w:ilvl="3" w:tplc="04090001" w:tentative="1">
+      <w:start w:val="1"/>
+      <w:numFmt w:val="bullet"/>
+      <w:lvlText w:val=""/>
+      <w:lvlJc w:val="left"/>
+      <w:pPr>
+        <w:ind w:left="2880" w:hanging="360"/>
+      </w:pPr>
+      <w:rPr>
+        <w:rFonts w:ascii="Symbol" w:hAnsi="Symbol" w:hint="default"/>
+      </w:rPr>
+    </w:lvl>
+    <w:lvl w:ilvl="4" w:tplc="04090003" w:tentative="1">
+      <w:start w:val="1"/>
+      <w:numFmt w:val="bullet"/>
+      <w:lvlText w:val="o"/>
+      <w:lvlJc w:val="left"/>
+      <w:pPr>
+        <w:ind w:left="3600" w:hanging="360"/>
+      </w:pPr>
+      <w:rPr>
+        <w:rFonts w:ascii="Courier New" w:hAnsi="Courier New" w:cs="Courier New" w:hint="default"/>
+      </w:rPr>
+    </w:lvl>
+    <w:lvl w:ilvl="5" w:tplc="04090005" w:tentative="1">
+      <w:start w:val="1"/>
+      <w:numFmt w:val="bullet"/>
+      <w:lvlText w:val=""/>
+      <w:lvlJc w:val="left"/>
+      <w:pPr>
+        <w:ind w:left="4320" w:hanging="360"/>
+      </w:pPr>
+      <w:rPr>
+        <w:rFonts w:ascii="Wingdings" w:hAnsi="Wingdings" w:hint="default"/>
+      </w:rPr>
+    </w:lvl>
+    <w:lvl w:ilvl="6" w:tplc="04090001" w:tentative="1">
+      <w:start w:val="1"/>
+      <w:numFmt w:val="bullet"/>
+      <w:lvlText w:val=""/>
+      <w:lvlJc w:val="left"/>
+      <w:pPr>
+        <w:ind w:left="5040" w:hanging="360"/>
+      </w:pPr>
+      <w:rPr>
+        <w:rFonts w:ascii="Symbol" w:hAnsi="Symbol" w:hint="default"/>
+      </w:rPr>
+    </w:lvl>
+    <w:lvl w:ilvl="7" w:tplc="04090003" w:tentative="1">
+      <w:start w:val="1"/>
+      <w:numFmt w:val="bullet"/>
+      <w:lvlText w:val="o"/>
+      <w:lvlJc w:val="left"/>
+      <w:pPr>
+        <w:ind w:left="5760" w:hanging="360"/>
+      </w:pPr>
+      <w:rPr>
+        <w:rFonts w:ascii="Courier New" w:hAnsi="Courier New" w:cs="Courier New" w:hint="default"/>
+      </w:rPr>
+    </w:lvl>
+    <w:lvl w:ilvl="8" w:tplc="04090005" w:tentative="1">
+      <w:start w:val="1"/>
+      <w:numFmt w:val="bullet"/>
+      <w:lvlText w:val=""/>
+      <w:lvlJc w:val="left"/>
+      <w:pPr>
+        <w:ind w:left="6480" w:hanging="360"/>
+      </w:pPr>
+      <w:rPr>
+        <w:rFonts w:ascii="Wingdings" w:hAnsi="Wingdings" w:hint="default"/>
+      </w:rPr>
+    </w:lvl>
+  </w:abstractNum>
+  <w:abstractNum w:abstractNumId="31">
     <w:nsid w:val="77C04BAD"/>
     <w:multiLevelType w:val="hybridMultilevel"/>
     <w:tmpl w:val="0360C698"/>
@@ -13157,7 +15895,7 @@
       </w:pPr>
     </w:lvl>
   </w:abstractNum>
-  <w:abstractNum w:abstractNumId="18">
+  <w:abstractNum w:abstractNumId="32">
     <w:nsid w:val="7BA65994"/>
     <w:multiLevelType w:val="multilevel"/>
     <w:tmpl w:val="AC5CD35E"/>
@@ -13271,61 +16009,103 @@
     </w:lvl>
   </w:abstractNum>
   <w:num w:numId="1">
+    <w:abstractNumId w:val="7"/>
+  </w:num>
+  <w:num w:numId="2">
+    <w:abstractNumId w:val="10"/>
+  </w:num>
+  <w:num w:numId="3">
+    <w:abstractNumId w:val="14"/>
+  </w:num>
+  <w:num w:numId="4">
+    <w:abstractNumId w:val="32"/>
+  </w:num>
+  <w:num w:numId="5">
+    <w:abstractNumId w:val="31"/>
+  </w:num>
+  <w:num w:numId="6">
+    <w:abstractNumId w:val="17"/>
+  </w:num>
+  <w:num w:numId="7">
+    <w:abstractNumId w:val="2"/>
+  </w:num>
+  <w:num w:numId="8">
+    <w:abstractNumId w:val="9"/>
+  </w:num>
+  <w:num w:numId="9">
+    <w:abstractNumId w:val="3"/>
+  </w:num>
+  <w:num w:numId="10">
+    <w:abstractNumId w:val="18"/>
+  </w:num>
+  <w:num w:numId="11">
+    <w:abstractNumId w:val="19"/>
+  </w:num>
+  <w:num w:numId="12">
+    <w:abstractNumId w:val="24"/>
+  </w:num>
+  <w:num w:numId="13">
+    <w:abstractNumId w:val="22"/>
+  </w:num>
+  <w:num w:numId="14">
+    <w:abstractNumId w:val="12"/>
+  </w:num>
+  <w:num w:numId="15">
+    <w:abstractNumId w:val="29"/>
+  </w:num>
+  <w:num w:numId="16">
+    <w:abstractNumId w:val="5"/>
+  </w:num>
+  <w:num w:numId="17">
+    <w:abstractNumId w:val="20"/>
+  </w:num>
+  <w:num w:numId="18">
+    <w:abstractNumId w:val="27"/>
+  </w:num>
+  <w:num w:numId="19">
+    <w:abstractNumId w:val="1"/>
+  </w:num>
+  <w:num w:numId="20">
+    <w:abstractNumId w:val="0"/>
+  </w:num>
+  <w:num w:numId="21">
+    <w:abstractNumId w:val="23"/>
+  </w:num>
+  <w:num w:numId="22">
+    <w:abstractNumId w:val="16"/>
+  </w:num>
+  <w:num w:numId="23">
+    <w:abstractNumId w:val="25"/>
+  </w:num>
+  <w:num w:numId="24">
+    <w:abstractNumId w:val="30"/>
+  </w:num>
+  <w:num w:numId="25">
+    <w:abstractNumId w:val="21"/>
+  </w:num>
+  <w:num w:numId="26">
+    <w:abstractNumId w:val="28"/>
+  </w:num>
+  <w:num w:numId="27">
     <w:abstractNumId w:val="4"/>
   </w:num>
-  <w:num w:numId="2">
+  <w:num w:numId="28">
+    <w:abstractNumId w:val="8"/>
+  </w:num>
+  <w:num w:numId="29">
     <w:abstractNumId w:val="6"/>
   </w:num>
-  <w:num w:numId="3">
-    <w:abstractNumId w:val="8"/>
+  <w:num w:numId="30">
+    <w:abstractNumId w:val="26"/>
   </w:num>
-  <w:num w:numId="4">
-    <w:abstractNumId w:val="18"/>
-  </w:num>
-  <w:num w:numId="5">
-    <w:abstractNumId w:val="17"/>
-  </w:num>
-  <w:num w:numId="6">
-    <w:abstractNumId w:val="9"/>
-  </w:num>
-  <w:num w:numId="7">
-    <w:abstractNumId w:val="1"/>
-  </w:num>
-  <w:num w:numId="8">
-    <w:abstractNumId w:val="5"/>
-  </w:num>
-  <w:num w:numId="9">
-    <w:abstractNumId w:val="2"/>
-  </w:num>
-  <w:num w:numId="10">
-    <w:abstractNumId w:val="10"/>
-  </w:num>
-  <w:num w:numId="11">
-    <w:abstractNumId w:val="11"/>
-  </w:num>
-  <w:num w:numId="12">
-    <w:abstractNumId w:val="14"/>
-  </w:num>
-  <w:num w:numId="13">
+  <w:num w:numId="31">
     <w:abstractNumId w:val="13"/>
   </w:num>
-  <w:num w:numId="14">
-    <w:abstractNumId w:val="7"/>
-  </w:num>
-  <w:num w:numId="15">
-    <w:abstractNumId w:val="16"/>
-  </w:num>
-  <w:num w:numId="16">
-    <w:abstractNumId w:val="3"/>
-  </w:num>
-  <w:num w:numId="17">
-    <w:abstractNumId w:val="12"/>
-  </w:num>
-  <w:num w:numId="18">
+  <w:num w:numId="32">
     <w:abstractNumId w:val="15"/>
   </w:num>
-  <w:num w:numId="19">
-    <w:abstractNumId w:val="0"/>
+  <w:num w:numId="33">
+    <w:abstractNumId w:val="11"/>
   </w:num>
 </w:numbering>
 </file>
@@ -14918,7 +17698,7 @@
 </file>
 
 <file path=customXml/itemProps1.xml><?xml version="1.0" encoding="utf-8"?>
-<ds:datastoreItem xmlns:ds="http://schemas.openxmlformats.org/officeDocument/2006/customXml" ds:itemID="{3B5C9BFC-15A4-459D-A791-3EA8A160BA78}">
+<ds:datastoreItem xmlns:ds="http://schemas.openxmlformats.org/officeDocument/2006/customXml" ds:itemID="{5CBD97AC-C61A-4D3A-B0E1-22E01FDB4831}">
   <ds:schemaRefs>
     <ds:schemaRef ds:uri="http://schemas.openxmlformats.org/officeDocument/2006/bibliography"/>
   </ds:schemaRefs>

</xml_diff>